<commit_message>
Algebra 1 - Chapter 10: Functions - 10.2 Function Graphs
</commit_message>
<xml_diff>
--- a/Algebra-1/ch10/Albebra 1 - Chapter 10.docx
+++ b/Algebra-1/ch10/Albebra 1 - Chapter 10.docx
@@ -58,7 +58,15 @@
         <w:t xml:space="preserve"> is like a machine that converts numbers into other numbers.</w:t>
       </w:r>
       <w:r>
-        <w:t xml:space="preserve"> Functions are often named with the letters f, g, and h. If function f converts the number 2 into the number 7, we write f(2) = 7. Functions can be described as an equation, a graph, or a list of ordered pairs.</w:t>
+        <w:t xml:space="preserve"> Functions are often named with the letters f, g, and h. If function f converts the number 2 into the number 7, we write </w:t>
+      </w:r>
+      <w:proofErr w:type="gramStart"/>
+      <w:r>
+        <w:t>f(</w:t>
+      </w:r>
+      <w:proofErr w:type="gramEnd"/>
+      <w:r>
+        <w:t>2) = 7. Functions can be described as an equation, a graph, or a list of ordered pairs.</w:t>
       </w:r>
     </w:p>
     <w:p>
@@ -268,7 +276,15 @@
         <w:t xml:space="preserve"> of function f.</w:t>
       </w:r>
       <w:r>
-        <w:t xml:space="preserve"> The domain is usually written as a set of values. The domain of function f is {1, 2, 3, 4, 5 }.</w:t>
+        <w:t xml:space="preserve"> The domain is usually written as a set of values. The domain of function f is {1, 2, 3, 4, </w:t>
+      </w:r>
+      <w:proofErr w:type="gramStart"/>
+      <w:r>
+        <w:t>5 }</w:t>
+      </w:r>
+      <w:proofErr w:type="gramEnd"/>
+      <w:r>
+        <w:t>.</w:t>
       </w:r>
     </w:p>
     <w:p>
@@ -330,7 +346,15 @@
     </w:p>
     <w:p>
       <w:r>
-        <w:t>If in a function f, f(2) = 7, this means that any time the number 2 is put into the function machine, the number 7 comes out. There will never be a time that 2 is put in and the number 8 comes out. If it did, we would want to get our function machine repaired.</w:t>
+        <w:t xml:space="preserve">If in a function f, </w:t>
+      </w:r>
+      <w:proofErr w:type="gramStart"/>
+      <w:r>
+        <w:t>f(</w:t>
+      </w:r>
+      <w:proofErr w:type="gramEnd"/>
+      <w:r>
+        <w:t>2) = 7, this means that any time the number 2 is put into the function machine, the number 7 comes out. There will never be a time that 2 is put in and the number 8 comes out. If it did, we would want to get our function machine repaired.</w:t>
       </w:r>
     </w:p>
     <w:p>
@@ -386,7 +410,15 @@
         <w:t>}</w:t>
       </w:r>
       <w:r>
-        <w:t>, what is f(2)?</w:t>
+        <w:t xml:space="preserve">, what is </w:t>
+      </w:r>
+      <w:proofErr w:type="gramStart"/>
+      <w:r>
+        <w:t>f(</w:t>
+      </w:r>
+      <w:proofErr w:type="gramEnd"/>
+      <w:r>
+        <w:t>2)?</w:t>
       </w:r>
       <w:r>
         <w:br/>
@@ -417,6 +449,7 @@
       <w:r>
         <w:t xml:space="preserve"> </w:t>
       </w:r>
+      <w:proofErr w:type="gramStart"/>
       <w:r>
         <w:t>=</w:t>
       </w:r>
@@ -424,13 +457,33 @@
         <w:t xml:space="preserve"> </w:t>
       </w:r>
       <w:r>
-        <w:t>{(1, 4), (3, 2), (4,3), (5, 1)</w:t>
+        <w:t>{(</w:t>
+      </w:r>
+      <w:proofErr w:type="gramEnd"/>
+      <w:r>
+        <w:t>1, 4), (3, 2), (4,3), (5, 1</w:t>
+      </w:r>
+      <w:proofErr w:type="gramStart"/>
+      <w:r>
+        <w:t>)</w:t>
       </w:r>
       <w:r>
         <w:t xml:space="preserve"> </w:t>
       </w:r>
       <w:r>
-        <w:t>}, what is g(2)?</w:t>
+        <w:t>}</w:t>
+      </w:r>
+      <w:proofErr w:type="gramEnd"/>
+      <w:r>
+        <w:t xml:space="preserve">, what is </w:t>
+      </w:r>
+      <w:proofErr w:type="gramStart"/>
+      <w:r>
+        <w:t>g(</w:t>
+      </w:r>
+      <w:proofErr w:type="gramEnd"/>
+      <w:r>
+        <w:t>2)?</w:t>
       </w:r>
       <w:r>
         <w:br/>
@@ -456,7 +509,15 @@
         </w:rPr>
       </w:pPr>
       <w:r>
-        <w:t>If f(4) = 7, which could not be the definition of the function?</w:t>
+        <w:t xml:space="preserve">If </w:t>
+      </w:r>
+      <w:proofErr w:type="gramStart"/>
+      <w:r>
+        <w:t>f(</w:t>
+      </w:r>
+      <w:proofErr w:type="gramEnd"/>
+      <w:r>
+        <w:t>4) = 7, which could not be the definition of the function?</w:t>
       </w:r>
       <w:r>
         <w:br/>
@@ -466,8 +527,33 @@
           <w:b/>
           <w:bCs/>
         </w:rPr>
-        <w:t>(3) f={(1,3), (4,8), (5,6), (7,4)}</w:t>
-      </w:r>
+        <w:t>(3) f</w:t>
+      </w:r>
+      <w:proofErr w:type="gramStart"/>
+      <w:r>
+        <w:rPr>
+          <w:b/>
+          <w:bCs/>
+        </w:rPr>
+        <w:t>={</w:t>
+      </w:r>
+      <w:proofErr w:type="gramEnd"/>
+      <w:r>
+        <w:rPr>
+          <w:b/>
+          <w:bCs/>
+        </w:rPr>
+        <w:t>(1,3), (4,8), (5,6), (</w:t>
+      </w:r>
+      <w:proofErr w:type="gramStart"/>
+      <w:r>
+        <w:rPr>
+          <w:b/>
+          <w:bCs/>
+        </w:rPr>
+        <w:t>7,4)}</w:t>
+      </w:r>
+      <w:proofErr w:type="gramEnd"/>
     </w:p>
     <w:p>
       <w:pPr>
@@ -492,7 +578,39 @@
           <w:b/>
           <w:bCs/>
         </w:rPr>
-        <w:t>(3) f(3) &gt; g(3)</w:t>
+        <w:t xml:space="preserve">(3) </w:t>
+      </w:r>
+      <w:proofErr w:type="gramStart"/>
+      <w:r>
+        <w:rPr>
+          <w:b/>
+          <w:bCs/>
+        </w:rPr>
+        <w:t>f(</w:t>
+      </w:r>
+      <w:proofErr w:type="gramEnd"/>
+      <w:r>
+        <w:rPr>
+          <w:b/>
+          <w:bCs/>
+        </w:rPr>
+        <w:t xml:space="preserve">3) &gt; </w:t>
+      </w:r>
+      <w:proofErr w:type="gramStart"/>
+      <w:r>
+        <w:rPr>
+          <w:b/>
+          <w:bCs/>
+        </w:rPr>
+        <w:t>g(</w:t>
+      </w:r>
+      <w:proofErr w:type="gramEnd"/>
+      <w:r>
+        <w:rPr>
+          <w:b/>
+          <w:bCs/>
+        </w:rPr>
+        <w:t>3)</w:t>
       </w:r>
     </w:p>
     <w:p>
@@ -528,8 +646,33 @@
           <w:b/>
           <w:bCs/>
         </w:rPr>
-        <w:t>(1) f = {(1,5), (2,7), (2,8), (4,9)}</w:t>
-      </w:r>
+        <w:t xml:space="preserve">(1) f </w:t>
+      </w:r>
+      <w:proofErr w:type="gramStart"/>
+      <w:r>
+        <w:rPr>
+          <w:b/>
+          <w:bCs/>
+        </w:rPr>
+        <w:t>= {(</w:t>
+      </w:r>
+      <w:proofErr w:type="gramEnd"/>
+      <w:r>
+        <w:rPr>
+          <w:b/>
+          <w:bCs/>
+        </w:rPr>
+        <w:t>1,5), (2,7), (2,8), (</w:t>
+      </w:r>
+      <w:proofErr w:type="gramStart"/>
+      <w:r>
+        <w:rPr>
+          <w:b/>
+          <w:bCs/>
+        </w:rPr>
+        <w:t>4,9)}</w:t>
+      </w:r>
+      <w:proofErr w:type="gramEnd"/>
     </w:p>
     <w:p>
       <w:pPr>
@@ -574,9 +717,15 @@
       </w:r>
       <w:r>
         <w:br/>
-      </w:r>
-      <w:r>
-        <w:t>f = {(1,4), (3,7), (4,8), (5,8)}?</w:t>
+        <w:t xml:space="preserve">f </w:t>
+      </w:r>
+      <w:proofErr w:type="gramStart"/>
+      <w:r>
+        <w:t>= {(</w:t>
+      </w:r>
+      <w:proofErr w:type="gramEnd"/>
+      <w:r>
+        <w:t>1,4), (3,7), (4,8), (5,8)}?</w:t>
       </w:r>
       <w:r>
         <w:br/>
@@ -586,7 +735,23 @@
           <w:b/>
           <w:bCs/>
         </w:rPr>
-        <w:t>(4) {4, 7, 8}</w:t>
+        <w:t>(</w:t>
+      </w:r>
+      <w:proofErr w:type="gramStart"/>
+      <w:r>
+        <w:rPr>
+          <w:b/>
+          <w:bCs/>
+        </w:rPr>
+        <w:t>4) {</w:t>
+      </w:r>
+      <w:proofErr w:type="gramEnd"/>
+      <w:r>
+        <w:rPr>
+          <w:b/>
+          <w:bCs/>
+        </w:rPr>
+        <w:t>4, 7, 8}</w:t>
       </w:r>
     </w:p>
     <w:p>
@@ -602,7 +767,15 @@
         </w:rPr>
       </w:pPr>
       <w:r>
-        <w:t>If f = {(1,4), (2,3), (3,2), (4,1)} and g = {(1,3), (2,4), (3,1), (4,2)}, what is f(g(1))?</w:t>
+        <w:t>If f = {(1,4), (2,3), (3,2), (4,1)} and g = {(1,3), (2,4), (3,1), (4,2)}, what is f(</w:t>
+      </w:r>
+      <w:proofErr w:type="gramStart"/>
+      <w:r>
+        <w:t>g(</w:t>
+      </w:r>
+      <w:proofErr w:type="gramEnd"/>
+      <w:r>
+        <w:t>1))?</w:t>
       </w:r>
       <w:r>
         <w:br/>
@@ -665,7 +838,15 @@
         </w:rPr>
       </w:pPr>
       <w:r>
-        <w:t>A function t takes as input the day of the year in New York and outputs the average temperature for that day. What is a reasonable range for this function?</w:t>
+        <w:t xml:space="preserve">A function </w:t>
+      </w:r>
+      <w:proofErr w:type="gramStart"/>
+      <w:r>
+        <w:t>t takes</w:t>
+      </w:r>
+      <w:proofErr w:type="gramEnd"/>
+      <w:r>
+        <w:t xml:space="preserve"> as input the day of the year in New York and outputs the average temperature for that day. What is a reasonable range for this function?</w:t>
       </w:r>
       <w:r>
         <w:br/>
@@ -724,7 +905,15 @@
         </w:rPr>
       </w:pPr>
       <w:r>
-        <w:t>Explain why this is or is not a definition of a function. f = {(3,5), (4,5), (5,5), (6,5)}</w:t>
+        <w:t xml:space="preserve">Explain why this is or is not a definition of a function. f </w:t>
+      </w:r>
+      <w:proofErr w:type="gramStart"/>
+      <w:r>
+        <w:t>= {(</w:t>
+      </w:r>
+      <w:proofErr w:type="gramEnd"/>
+      <w:r>
+        <w:t>3,5), (4,5), (5,5), (6,5)}</w:t>
       </w:r>
       <w:r>
         <w:br/>
@@ -776,7 +965,23 @@
           <w:b/>
           <w:bCs/>
         </w:rPr>
-        <w:t>The definition of f  qualifies as a function.</w:t>
+        <w:t xml:space="preserve">The definition of </w:t>
+      </w:r>
+      <w:proofErr w:type="gramStart"/>
+      <w:r>
+        <w:rPr>
+          <w:b/>
+          <w:bCs/>
+        </w:rPr>
+        <w:t>f  qualifies</w:t>
+      </w:r>
+      <w:proofErr w:type="gramEnd"/>
+      <w:r>
+        <w:rPr>
+          <w:b/>
+          <w:bCs/>
+        </w:rPr>
+        <w:t xml:space="preserve"> as a function.</w:t>
       </w:r>
     </w:p>
     <w:p>
@@ -809,14 +1014,7 @@
           <w:b/>
           <w:bCs/>
         </w:rPr>
-        <w:t>(a) f(1) + f(2)</w:t>
-      </w:r>
-      <w:r>
-        <w:rPr>
-          <w:b/>
-          <w:bCs/>
-        </w:rPr>
-        <w:t xml:space="preserve"> = 4 + 1 = 5</w:t>
+        <w:t>(a) f(1) + f(2) = 4 + 1 = 5</w:t>
       </w:r>
       <w:r>
         <w:rPr>
@@ -824,21 +1022,7 @@
           <w:bCs/>
         </w:rPr>
         <w:br/>
-        <w:t xml:space="preserve">(b) </w:t>
-      </w:r>
-      <w:r>
-        <w:rPr>
-          <w:b/>
-          <w:bCs/>
-        </w:rPr>
-        <w:t>f(1+2)</w:t>
-      </w:r>
-      <w:r>
-        <w:rPr>
-          <w:b/>
-          <w:bCs/>
-        </w:rPr>
-        <w:t xml:space="preserve"> = f(3) = 2</w:t>
+        <w:t>(b) f(1+2) = f(3) = 2</w:t>
       </w:r>
       <w:r>
         <w:rPr>
@@ -846,21 +1030,7 @@
           <w:bCs/>
         </w:rPr>
         <w:br/>
-        <w:t xml:space="preserve">(c) </w:t>
-      </w:r>
-      <w:r>
-        <w:rPr>
-          <w:b/>
-          <w:bCs/>
-        </w:rPr>
-        <w:t>f(f(1))</w:t>
-      </w:r>
-      <w:r>
-        <w:rPr>
-          <w:b/>
-          <w:bCs/>
-        </w:rPr>
-        <w:t xml:space="preserve"> = f(4) = 3</w:t>
+        <w:t>(c) f(f(1)) = f(4) = 3</w:t>
       </w:r>
     </w:p>
     <w:p>
@@ -876,7 +1046,23 @@
         </w:rPr>
       </w:pPr>
       <w:r>
-        <w:t>If f = {(1,3), (4, 9), (5,2), (6,8)} and f(a) = 8, what are all possible values for a?</w:t>
+        <w:t xml:space="preserve">If f </w:t>
+      </w:r>
+      <w:proofErr w:type="gramStart"/>
+      <w:r>
+        <w:t>= {(</w:t>
+      </w:r>
+      <w:proofErr w:type="gramEnd"/>
+      <w:r>
+        <w:t>1,3), (4, 9), (5,2), (</w:t>
+      </w:r>
+      <w:proofErr w:type="gramStart"/>
+      <w:r>
+        <w:t>6,8)}</w:t>
+      </w:r>
+      <w:proofErr w:type="gramEnd"/>
+      <w:r>
+        <w:t xml:space="preserve"> and f(a) = 8, what are all possible values for a?</w:t>
       </w:r>
       <w:r>
         <w:br/>
@@ -905,7 +1091,23 @@
         </w:rPr>
       </w:pPr>
       <w:r>
-        <w:t>Is f = {(3,4), (3,5), (4,7), (5,1)} a function? Explain why or why not.</w:t>
+        <w:t xml:space="preserve">Is f </w:t>
+      </w:r>
+      <w:proofErr w:type="gramStart"/>
+      <w:r>
+        <w:t>= {(</w:t>
+      </w:r>
+      <w:proofErr w:type="gramEnd"/>
+      <w:r>
+        <w:t>3,4), (3,5), (4,7), (</w:t>
+      </w:r>
+      <w:proofErr w:type="gramStart"/>
+      <w:r>
+        <w:t>5,1)}</w:t>
+      </w:r>
+      <w:proofErr w:type="gramEnd"/>
+      <w:r>
+        <w:t xml:space="preserve"> a function? Explain why or why not.</w:t>
       </w:r>
       <w:r>
         <w:br/>
@@ -942,7 +1144,23 @@
           <w:b/>
           <w:bCs/>
         </w:rPr>
-        <w:t xml:space="preserve"> f(3) cannot be both 4 and 5.</w:t>
+        <w:t xml:space="preserve"> </w:t>
+      </w:r>
+      <w:proofErr w:type="gramStart"/>
+      <w:r>
+        <w:rPr>
+          <w:b/>
+          <w:bCs/>
+        </w:rPr>
+        <w:t>f(</w:t>
+      </w:r>
+      <w:proofErr w:type="gramEnd"/>
+      <w:r>
+        <w:rPr>
+          <w:b/>
+          <w:bCs/>
+        </w:rPr>
+        <w:t>3) cannot be both 4 and 5.</w:t>
       </w:r>
     </w:p>
     <w:p>
@@ -957,7 +1175,31 @@
         <w:br w:type="column"/>
       </w:r>
       <w:r>
-        <w:t>William says the range of a function always has the same amount of numbers or more numbers than the domain. Mia says the range of a function can have either the same amount of numbers as the domain or fewer numbers than the domain. Alice says that the range of a function can have more numbers, fewer numbers, or the same amount of numbers as the domain. Which of the three students is correct and why?</w:t>
+        <w:t xml:space="preserve">William says the range of a function always has the same </w:t>
+      </w:r>
+      <w:proofErr w:type="gramStart"/>
+      <w:r>
+        <w:t>amount</w:t>
+      </w:r>
+      <w:proofErr w:type="gramEnd"/>
+      <w:r>
+        <w:t xml:space="preserve"> of numbers or more numbers than the domain. Mia says the range of a function can have either the same </w:t>
+      </w:r>
+      <w:proofErr w:type="gramStart"/>
+      <w:r>
+        <w:t>amount</w:t>
+      </w:r>
+      <w:proofErr w:type="gramEnd"/>
+      <w:r>
+        <w:t xml:space="preserve"> of numbers as the domain or fewer numbers than the domain. Alice says that the range of a function can have more numbers, fewer numbers, or the same </w:t>
+      </w:r>
+      <w:proofErr w:type="gramStart"/>
+      <w:r>
+        <w:t>amount</w:t>
+      </w:r>
+      <w:proofErr w:type="gramEnd"/>
+      <w:r>
+        <w:t xml:space="preserve"> of numbers as the domain. Which of the three students is correct and why?</w:t>
       </w:r>
       <w:r>
         <w:br/>
@@ -995,12 +1237,6 @@
           <w:bCs/>
         </w:rPr>
         <w:br/>
-      </w:r>
-      <w:r>
-        <w:rPr>
-          <w:b/>
-          <w:bCs/>
-        </w:rPr>
         <w:t>f = {(3,5), (4,5), (5,5), (6,5)}</w:t>
       </w:r>
       <w:r>
@@ -1040,55 +1276,7 @@
           <w:bCs/>
         </w:rPr>
         <w:br/>
-      </w:r>
-      <w:r>
-        <w:rPr>
-          <w:b/>
-          <w:bCs/>
-        </w:rPr>
-        <w:t>f = {(3,</w:t>
-      </w:r>
-      <w:r>
-        <w:rPr>
-          <w:b/>
-          <w:bCs/>
-        </w:rPr>
-        <w:t>3</w:t>
-      </w:r>
-      <w:r>
-        <w:rPr>
-          <w:b/>
-          <w:bCs/>
-        </w:rPr>
-        <w:t>), (4,</w:t>
-      </w:r>
-      <w:r>
-        <w:rPr>
-          <w:b/>
-          <w:bCs/>
-        </w:rPr>
-        <w:t>4</w:t>
-      </w:r>
-      <w:r>
-        <w:rPr>
-          <w:b/>
-          <w:bCs/>
-        </w:rPr>
-        <w:t>), (5,5), (6,</w:t>
-      </w:r>
-      <w:r>
-        <w:rPr>
-          <w:b/>
-          <w:bCs/>
-        </w:rPr>
-        <w:t>6</w:t>
-      </w:r>
-      <w:r>
-        <w:rPr>
-          <w:b/>
-          <w:bCs/>
-        </w:rPr>
-        <w:t>)}</w:t>
+        <w:t>f = {(3,3), (4,4), (5,5), (6,6)}</w:t>
       </w:r>
       <w:r>
         <w:rPr>
@@ -1104,14 +1292,7 @@
           <w:bCs/>
         </w:rPr>
         <w:br/>
-        <w:t>range</w:t>
-      </w:r>
-      <w:r>
-        <w:rPr>
-          <w:b/>
-          <w:bCs/>
-        </w:rPr>
-        <w:t>: { 3, 4, 5, 6 }</w:t>
+        <w:t>range: { 3, 4, 5, 6 }</w:t>
       </w:r>
       <w:r>
         <w:rPr>
@@ -1141,12 +1322,6 @@
           <w:bCs/>
         </w:rPr>
         <w:br/>
-      </w:r>
-      <w:r>
-        <w:rPr>
-          <w:b/>
-          <w:bCs/>
-        </w:rPr>
         <w:t>When a function is described by a list of ordered pairs no two ordered pairs will have the same first coordinate.</w:t>
       </w:r>
       <w:r>
@@ -1156,11 +1331,1405 @@
         </w:rPr>
         <w:t xml:space="preserve"> Repeated x-values are not permitted for a function.</w:t>
       </w:r>
-      <w:r>
-        <w:rPr>
-          <w:b/>
-          <w:bCs/>
-        </w:rPr>
+    </w:p>
+    <w:p>
+      <w:pPr>
+        <w:pStyle w:val="ListParagraph"/>
+        <w:rPr>
+          <w:b/>
+          <w:bCs/>
+        </w:rPr>
+      </w:pPr>
+    </w:p>
+    <w:p>
+      <w:pPr>
+        <w:pStyle w:val="Heading2"/>
+      </w:pPr>
+      <w:r>
+        <w:t xml:space="preserve">10.2 </w:t>
+      </w:r>
+      <w:r>
+        <w:t>Function Graphs</w:t>
+      </w:r>
+    </w:p>
+    <w:p>
+      <w:r>
+        <w:t xml:space="preserve">A list of ordered pairs is not always the most efficient way to describe the input and output values of a function. A graph of these values is especially useful when there are an infinite </w:t>
+      </w:r>
+      <w:proofErr w:type="gramStart"/>
+      <w:r>
+        <w:t>amount</w:t>
+      </w:r>
+      <w:proofErr w:type="gramEnd"/>
+      <w:r>
+        <w:t xml:space="preserve"> of numbers in the domain of the function. The function graph can be used to evaluate the function at different values and can also be used to determine the domain and range of the function.</w:t>
+      </w:r>
+    </w:p>
+    <w:p>
+      <w:r>
+        <w:t>Graphing a Function</w:t>
+      </w:r>
+    </w:p>
+    <w:p>
+      <w:r>
+        <w:t>If a function is represented as a set of ordered pairs, those ordered pairs can be graphed to form the graph of a function.</w:t>
+      </w:r>
+    </w:p>
+    <w:p>
+      <w:r>
+        <w:lastRenderedPageBreak/>
+        <w:t xml:space="preserve">If function f is described as f </w:t>
+      </w:r>
+      <w:proofErr w:type="gramStart"/>
+      <w:r>
+        <w:t>= {(</w:t>
+      </w:r>
+      <w:proofErr w:type="gramEnd"/>
+      <w:r>
+        <w:t>1,1), (</w:t>
+      </w:r>
+      <w:proofErr w:type="gramStart"/>
+      <w:r>
+        <w:t>2,3), (</w:t>
+      </w:r>
+      <w:proofErr w:type="gramEnd"/>
+      <w:r>
+        <w:t>3,5), (4,7), (</w:t>
+      </w:r>
+      <w:proofErr w:type="gramStart"/>
+      <w:r>
+        <w:t>5,9)}</w:t>
+      </w:r>
+      <w:proofErr w:type="gramEnd"/>
+      <w:r>
+        <w:t>, the graph will contain just five points corresponding to the five ordered pairs in the set. The graph of these five points looks like this.</w:t>
+      </w:r>
+    </w:p>
+    <w:p>
+      <w:r>
+        <w:rPr>
+          <w:noProof/>
+        </w:rPr>
+        <w:drawing>
+          <wp:inline distT="0" distB="0" distL="0" distR="0" wp14:anchorId="528B9D74" wp14:editId="37879E5F">
+            <wp:extent cx="2679192" cy="1655064"/>
+            <wp:effectExtent l="0" t="0" r="6985" b="2540"/>
+            <wp:docPr id="977883108" name="Picture 1" descr="A graph with blue dots and numbers&#10;&#10;AI-generated content may be incorrect."/>
+            <wp:cNvGraphicFramePr>
+              <a:graphicFrameLocks xmlns:a="http://schemas.openxmlformats.org/drawingml/2006/main" noChangeAspect="1"/>
+            </wp:cNvGraphicFramePr>
+            <a:graphic xmlns:a="http://schemas.openxmlformats.org/drawingml/2006/main">
+              <a:graphicData uri="http://schemas.openxmlformats.org/drawingml/2006/picture">
+                <pic:pic xmlns:pic="http://schemas.openxmlformats.org/drawingml/2006/picture">
+                  <pic:nvPicPr>
+                    <pic:cNvPr id="977883108" name="Picture 1" descr="A graph with blue dots and numbers&#10;&#10;AI-generated content may be incorrect."/>
+                    <pic:cNvPicPr/>
+                  </pic:nvPicPr>
+                  <pic:blipFill>
+                    <a:blip r:embed="rId6"/>
+                    <a:stretch>
+                      <a:fillRect/>
+                    </a:stretch>
+                  </pic:blipFill>
+                  <pic:spPr>
+                    <a:xfrm>
+                      <a:off x="0" y="0"/>
+                      <a:ext cx="2679192" cy="1655064"/>
+                    </a:xfrm>
+                    <a:prstGeom prst="rect">
+                      <a:avLst/>
+                    </a:prstGeom>
+                  </pic:spPr>
+                </pic:pic>
+              </a:graphicData>
+            </a:graphic>
+          </wp:inline>
+        </w:drawing>
+      </w:r>
+    </w:p>
+    <w:p>
+      <w:r>
+        <w:t>Sometimes you are given the graph of a function and not the set of ordered pairs.</w:t>
+      </w:r>
+      <w:r>
+        <w:t xml:space="preserve"> From the graph, it is possible to answer questions about the function. For example, on the next page is the graph of a different function called f.</w:t>
+      </w:r>
+    </w:p>
+    <w:p>
+      <w:r>
+        <w:rPr>
+          <w:noProof/>
+        </w:rPr>
+        <w:drawing>
+          <wp:inline distT="0" distB="0" distL="0" distR="0" wp14:anchorId="467E9022" wp14:editId="76820544">
+            <wp:extent cx="1911096" cy="1655064"/>
+            <wp:effectExtent l="0" t="0" r="0" b="2540"/>
+            <wp:docPr id="1841450847" name="Picture 1" descr="A grid with dots and numbers&#10;&#10;AI-generated content may be incorrect."/>
+            <wp:cNvGraphicFramePr>
+              <a:graphicFrameLocks xmlns:a="http://schemas.openxmlformats.org/drawingml/2006/main" noChangeAspect="1"/>
+            </wp:cNvGraphicFramePr>
+            <a:graphic xmlns:a="http://schemas.openxmlformats.org/drawingml/2006/main">
+              <a:graphicData uri="http://schemas.openxmlformats.org/drawingml/2006/picture">
+                <pic:pic xmlns:pic="http://schemas.openxmlformats.org/drawingml/2006/picture">
+                  <pic:nvPicPr>
+                    <pic:cNvPr id="1841450847" name="Picture 1" descr="A grid with dots and numbers&#10;&#10;AI-generated content may be incorrect."/>
+                    <pic:cNvPicPr/>
+                  </pic:nvPicPr>
+                  <pic:blipFill>
+                    <a:blip r:embed="rId7"/>
+                    <a:stretch>
+                      <a:fillRect/>
+                    </a:stretch>
+                  </pic:blipFill>
+                  <pic:spPr>
+                    <a:xfrm>
+                      <a:off x="0" y="0"/>
+                      <a:ext cx="1911096" cy="1655064"/>
+                    </a:xfrm>
+                    <a:prstGeom prst="rect">
+                      <a:avLst/>
+                    </a:prstGeom>
+                  </pic:spPr>
+                </pic:pic>
+              </a:graphicData>
+            </a:graphic>
+          </wp:inline>
+        </w:drawing>
+      </w:r>
+      <w:r>
+        <w:br/>
+      </w:r>
+      <w:proofErr w:type="gramStart"/>
+      <w:r>
+        <w:t>f(</w:t>
+      </w:r>
+      <w:proofErr w:type="gramEnd"/>
+      <w:r>
+        <w:t>1) = 3</w:t>
+      </w:r>
+      <w:r>
+        <w:br/>
+      </w:r>
+      <w:proofErr w:type="gramStart"/>
+      <w:r>
+        <w:t>f(</w:t>
+      </w:r>
+      <w:proofErr w:type="gramEnd"/>
+      <w:r>
+        <w:t>2) = 1</w:t>
+      </w:r>
+      <w:r>
+        <w:br/>
+      </w:r>
+      <w:proofErr w:type="gramStart"/>
+      <w:r>
+        <w:t>f(</w:t>
+      </w:r>
+      <w:proofErr w:type="gramEnd"/>
+      <w:r>
+        <w:t>3) = 4</w:t>
+      </w:r>
+      <w:r>
+        <w:br/>
+      </w:r>
+      <w:proofErr w:type="gramStart"/>
+      <w:r>
+        <w:t>f(</w:t>
+      </w:r>
+      <w:proofErr w:type="gramEnd"/>
+      <w:r>
+        <w:t>4) = 2</w:t>
+      </w:r>
+      <w:r>
+        <w:br/>
+      </w:r>
+      <w:proofErr w:type="gramStart"/>
+      <w:r>
+        <w:t>f(</w:t>
+      </w:r>
+      <w:proofErr w:type="gramEnd"/>
+      <w:r>
+        <w:t>5) = 6</w:t>
+      </w:r>
+      <w:r>
+        <w:br/>
+      </w:r>
+      <w:proofErr w:type="gramStart"/>
+      <w:r>
+        <w:t>f(</w:t>
+      </w:r>
+      <w:proofErr w:type="gramEnd"/>
+      <w:r>
+        <w:t>6) = 5</w:t>
+      </w:r>
+    </w:p>
+    <w:p>
+      <w:pPr>
+        <w:rPr>
+          <w:b/>
+          <w:bCs/>
+        </w:rPr>
+      </w:pPr>
+      <w:r>
+        <w:rPr>
+          <w:b/>
+          <w:bCs/>
+        </w:rPr>
+        <w:t>Determining If a Graph Represents a Function</w:t>
+      </w:r>
+    </w:p>
+    <w:p>
+      <w:r>
+        <w:t xml:space="preserve">The set f = {(1,3), (1, 5), (2,6)} does not represent a function because two of the ordered pairs have the same first coordinate. </w:t>
+      </w:r>
+      <w:proofErr w:type="gramStart"/>
+      <w:r>
+        <w:t>f(</w:t>
+      </w:r>
+      <w:proofErr w:type="gramEnd"/>
+      <w:r>
+        <w:t xml:space="preserve">1) can equal only one number, but from this set, it seems to be both 3 and 5. When these points from this non-function are graphed, the </w:t>
+      </w:r>
+      <w:r>
+        <w:rPr>
+          <w:b/>
+          <w:bCs/>
+        </w:rPr>
+        <w:t>two points with the same x-value lie on the same vertical line.</w:t>
+      </w:r>
+    </w:p>
+    <w:p>
+      <w:r>
+        <w:t xml:space="preserve">If the graph of ordered pairs has at least two points that lie on the same vertical line, the graph fails the </w:t>
+      </w:r>
+      <w:r>
+        <w:rPr>
+          <w:i/>
+          <w:iCs/>
+        </w:rPr>
+        <w:t xml:space="preserve">vertical line </w:t>
+      </w:r>
+      <w:proofErr w:type="gramStart"/>
+      <w:r>
+        <w:rPr>
+          <w:i/>
+          <w:iCs/>
+        </w:rPr>
+        <w:t>test</w:t>
+      </w:r>
+      <w:proofErr w:type="gramEnd"/>
+      <w:r>
+        <w:t xml:space="preserve"> and the set </w:t>
+      </w:r>
+      <w:proofErr w:type="spellStart"/>
+      <w:r>
+        <w:t>can not</w:t>
+      </w:r>
+      <w:proofErr w:type="spellEnd"/>
+      <w:r>
+        <w:t xml:space="preserve"> represent a function.</w:t>
+      </w:r>
+    </w:p>
+    <w:p>
+      <w:pPr>
+        <w:rPr>
+          <w:b/>
+          <w:bCs/>
+        </w:rPr>
+      </w:pPr>
+      <w:r>
+        <w:rPr>
+          <w:b/>
+          <w:bCs/>
+        </w:rPr>
+        <w:t>Finding the Domain and Range from the Graph of a Function</w:t>
+      </w:r>
+    </w:p>
+    <w:p>
+      <w:r>
+        <w:t xml:space="preserve">If the graph of a </w:t>
+      </w:r>
+      <w:r>
+        <w:t>function</w:t>
+      </w:r>
+      <w:r>
+        <w:t xml:space="preserve"> is a bunch of points, the domain is the set of all the x-coordinates and the range is the set of all the y-coordinates of the points.</w:t>
+      </w:r>
+    </w:p>
+    <w:p>
+      <w:r>
+        <w:t>If the graph of the function is some kind of curve, the domain and range cannot be described by a list since there are an infinite number of values in each set.</w:t>
+      </w:r>
+    </w:p>
+    <w:p>
+      <w:r>
+        <w:t>There are an infinite number of points on a line segment.</w:t>
+      </w:r>
+    </w:p>
+    <w:p>
+      <w:pPr>
+        <w:rPr>
+          <w:rFonts w:eastAsiaTheme="minorEastAsia"/>
+        </w:rPr>
+      </w:pPr>
+      <w:r>
+        <w:t xml:space="preserve">For a line from (1,3) to (7,5), the domain can be described as </w:t>
+      </w:r>
+      <m:oMath>
+        <m:r>
+          <w:rPr>
+            <w:rFonts w:ascii="Cambria Math" w:hAnsi="Cambria Math"/>
+          </w:rPr>
+          <m:t>1≤x≤7</m:t>
+        </m:r>
+      </m:oMath>
+      <w:r>
+        <w:rPr>
+          <w:rFonts w:eastAsiaTheme="minorEastAsia"/>
+        </w:rPr>
+        <w:t xml:space="preserve"> and the range can be described as </w:t>
+      </w:r>
+      <m:oMath>
+        <m:r>
+          <w:rPr>
+            <w:rFonts w:ascii="Cambria Math" w:eastAsiaTheme="minorEastAsia" w:hAnsi="Cambria Math"/>
+          </w:rPr>
+          <m:t>3≤y≤5</m:t>
+        </m:r>
+      </m:oMath>
+      <w:r>
+        <w:rPr>
+          <w:rFonts w:eastAsiaTheme="minorEastAsia"/>
+        </w:rPr>
+        <w:t>.</w:t>
+      </w:r>
+    </w:p>
+    <w:p>
+      <w:pPr>
+        <w:rPr>
+          <w:rFonts w:eastAsiaTheme="minorEastAsia"/>
+        </w:rPr>
+      </w:pPr>
+      <w:r>
+        <w:rPr>
+          <w:rFonts w:eastAsiaTheme="minorEastAsia"/>
+        </w:rPr>
+        <w:t>It</w:t>
+      </w:r>
+      <w:r>
+        <w:rPr>
+          <w:rFonts w:eastAsiaTheme="minorEastAsia"/>
+        </w:rPr>
+        <w:t xml:space="preserve"> is possible for the domain or the range to contain every real number.</w:t>
+      </w:r>
+      <w:r>
+        <w:rPr>
+          <w:rFonts w:eastAsiaTheme="minorEastAsia"/>
+        </w:rPr>
+        <w:t xml:space="preserve"> In this case, write “All real numbers.” A parabola might have a domain of all real numbers and a range where </w:t>
+      </w:r>
+      <m:oMath>
+        <m:r>
+          <w:rPr>
+            <w:rFonts w:ascii="Cambria Math" w:eastAsiaTheme="minorEastAsia" w:hAnsi="Cambria Math"/>
+          </w:rPr>
+          <m:t>y≥2.</m:t>
+        </m:r>
+      </m:oMath>
+    </w:p>
+    <w:p>
+      <w:pPr>
+        <w:pStyle w:val="Heading3"/>
+        <w:rPr>
+          <w:rFonts w:eastAsiaTheme="minorEastAsia"/>
+        </w:rPr>
+      </w:pPr>
+      <w:r>
+        <w:rPr>
+          <w:rFonts w:eastAsiaTheme="minorEastAsia"/>
+        </w:rPr>
+        <w:t>Check Your Understanding of Section 10.2</w:t>
+      </w:r>
+    </w:p>
+    <w:p>
+      <w:pPr>
+        <w:pStyle w:val="ListParagraph"/>
+        <w:numPr>
+          <w:ilvl w:val="0"/>
+          <w:numId w:val="64"/>
+        </w:numPr>
+        <w:rPr>
+          <w:rFonts w:eastAsiaTheme="minorEastAsia"/>
+        </w:rPr>
+      </w:pPr>
+      <w:r>
+        <w:rPr>
+          <w:rFonts w:eastAsiaTheme="minorEastAsia"/>
+        </w:rPr>
+        <w:t>Multiple-Choice</w:t>
+      </w:r>
+    </w:p>
+    <w:p>
+      <w:pPr>
+        <w:pStyle w:val="ListParagraph"/>
+        <w:numPr>
+          <w:ilvl w:val="0"/>
+          <w:numId w:val="65"/>
+        </w:numPr>
+        <w:rPr>
+          <w:rFonts w:eastAsiaTheme="minorEastAsia"/>
+          <w:b/>
+          <w:bCs/>
+        </w:rPr>
+      </w:pPr>
+      <w:r>
+        <w:rPr>
+          <w:rFonts w:eastAsiaTheme="minorEastAsia"/>
+        </w:rPr>
+        <w:t>Which is the graph of the function f = {(1,2), (2,5), (3,1), (4,1)}?</w:t>
+      </w:r>
+      <w:r>
+        <w:rPr>
+          <w:rFonts w:eastAsiaTheme="minorEastAsia"/>
+        </w:rPr>
+        <w:br/>
+      </w:r>
+      <w:r>
+        <w:rPr>
+          <w:rFonts w:eastAsiaTheme="minorEastAsia"/>
+          <w:b/>
+          <w:bCs/>
+        </w:rPr>
+        <w:t>(3)</w:t>
+      </w:r>
+    </w:p>
+    <w:p>
+      <w:pPr>
+        <w:pStyle w:val="ListParagraph"/>
+        <w:numPr>
+          <w:ilvl w:val="0"/>
+          <w:numId w:val="65"/>
+        </w:numPr>
+        <w:rPr>
+          <w:rFonts w:eastAsiaTheme="minorEastAsia"/>
+          <w:b/>
+          <w:bCs/>
+        </w:rPr>
+      </w:pPr>
+      <w:r>
+        <w:rPr>
+          <w:rFonts w:eastAsiaTheme="minorEastAsia"/>
+        </w:rPr>
+        <w:t>Below is the graph for which function?</w:t>
+      </w:r>
+      <w:r>
+        <w:rPr>
+          <w:rFonts w:eastAsiaTheme="minorEastAsia"/>
+        </w:rPr>
+        <w:br/>
+      </w:r>
+      <w:r>
+        <w:rPr>
+          <w:rFonts w:eastAsiaTheme="minorEastAsia"/>
+          <w:b/>
+          <w:bCs/>
+        </w:rPr>
+        <w:t>(1) f = {(1,1), (2,6), (3,5), (4,1), (5,2)}</w:t>
+      </w:r>
+    </w:p>
+    <w:p>
+      <w:pPr>
+        <w:pStyle w:val="ListParagraph"/>
+        <w:numPr>
+          <w:ilvl w:val="0"/>
+          <w:numId w:val="65"/>
+        </w:numPr>
+        <w:rPr>
+          <w:rFonts w:eastAsiaTheme="minorEastAsia"/>
+          <w:b/>
+          <w:bCs/>
+        </w:rPr>
+      </w:pPr>
+      <w:r>
+        <w:rPr>
+          <w:rFonts w:eastAsiaTheme="minorEastAsia"/>
+        </w:rPr>
+        <w:t xml:space="preserve">Below is the graph of y = f(x). What is the value of </w:t>
+      </w:r>
+      <w:proofErr w:type="gramStart"/>
+      <w:r>
+        <w:rPr>
+          <w:rFonts w:eastAsiaTheme="minorEastAsia"/>
+        </w:rPr>
+        <w:t>f(</w:t>
+      </w:r>
+      <w:proofErr w:type="gramEnd"/>
+      <w:r>
+        <w:rPr>
+          <w:rFonts w:eastAsiaTheme="minorEastAsia"/>
+        </w:rPr>
+        <w:t>3)?</w:t>
+      </w:r>
+      <w:r>
+        <w:rPr>
+          <w:rFonts w:eastAsiaTheme="minorEastAsia"/>
+        </w:rPr>
+        <w:br/>
+      </w:r>
+      <w:r>
+        <w:rPr>
+          <w:rFonts w:eastAsiaTheme="minorEastAsia"/>
+          <w:b/>
+          <w:bCs/>
+        </w:rPr>
+        <w:t>(4) 4</w:t>
+      </w:r>
+    </w:p>
+    <w:p>
+      <w:pPr>
+        <w:pStyle w:val="ListParagraph"/>
+        <w:numPr>
+          <w:ilvl w:val="0"/>
+          <w:numId w:val="65"/>
+        </w:numPr>
+        <w:rPr>
+          <w:rFonts w:eastAsiaTheme="minorEastAsia"/>
+          <w:b/>
+          <w:bCs/>
+        </w:rPr>
+      </w:pPr>
+      <w:r>
+        <w:rPr>
+          <w:rFonts w:eastAsiaTheme="minorEastAsia"/>
+        </w:rPr>
+        <w:t xml:space="preserve">A portion of the graph of y = f(x) is </w:t>
+      </w:r>
+      <w:proofErr w:type="gramStart"/>
+      <w:r>
+        <w:rPr>
+          <w:rFonts w:eastAsiaTheme="minorEastAsia"/>
+        </w:rPr>
+        <w:t>show</w:t>
+      </w:r>
+      <w:proofErr w:type="gramEnd"/>
+      <w:r>
+        <w:rPr>
+          <w:rFonts w:eastAsiaTheme="minorEastAsia"/>
+        </w:rPr>
+        <w:t xml:space="preserve"> below. What is the value of </w:t>
+      </w:r>
+      <w:proofErr w:type="gramStart"/>
+      <w:r>
+        <w:rPr>
+          <w:rFonts w:eastAsiaTheme="minorEastAsia"/>
+        </w:rPr>
+        <w:t>f(</w:t>
+      </w:r>
+      <w:proofErr w:type="gramEnd"/>
+      <w:r>
+        <w:rPr>
+          <w:rFonts w:eastAsiaTheme="minorEastAsia"/>
+        </w:rPr>
+        <w:t>100)?</w:t>
+      </w:r>
+      <w:r>
+        <w:rPr>
+          <w:rFonts w:eastAsiaTheme="minorEastAsia"/>
+        </w:rPr>
+        <w:br/>
+      </w:r>
+      <w:r>
+        <w:rPr>
+          <w:rFonts w:eastAsiaTheme="minorEastAsia"/>
+          <w:b/>
+          <w:bCs/>
+        </w:rPr>
+        <w:t>(1) 5</w:t>
+      </w:r>
+    </w:p>
+    <w:p>
+      <w:pPr>
+        <w:pStyle w:val="ListParagraph"/>
+        <w:numPr>
+          <w:ilvl w:val="0"/>
+          <w:numId w:val="65"/>
+        </w:numPr>
+        <w:rPr>
+          <w:rFonts w:eastAsiaTheme="minorEastAsia"/>
+          <w:b/>
+          <w:bCs/>
+        </w:rPr>
+      </w:pPr>
+      <w:r>
+        <w:rPr>
+          <w:rFonts w:eastAsiaTheme="minorEastAsia"/>
+        </w:rPr>
+        <w:t xml:space="preserve">Below is the graph of y = f(x). Which point could be used to determine the value of </w:t>
+      </w:r>
+      <w:proofErr w:type="gramStart"/>
+      <w:r>
+        <w:rPr>
+          <w:rFonts w:eastAsiaTheme="minorEastAsia"/>
+        </w:rPr>
+        <w:t>f(</w:t>
+      </w:r>
+      <w:proofErr w:type="gramEnd"/>
+      <w:r>
+        <w:rPr>
+          <w:rFonts w:eastAsiaTheme="minorEastAsia"/>
+        </w:rPr>
+        <w:t>4)?</w:t>
+      </w:r>
+      <w:r>
+        <w:rPr>
+          <w:rFonts w:eastAsiaTheme="minorEastAsia"/>
+        </w:rPr>
+        <w:br/>
+      </w:r>
+      <w:r>
+        <w:rPr>
+          <w:rFonts w:eastAsiaTheme="minorEastAsia"/>
+          <w:b/>
+          <w:bCs/>
+        </w:rPr>
+        <w:t>(4) D</w:t>
+      </w:r>
+    </w:p>
+    <w:p>
+      <w:pPr>
+        <w:pStyle w:val="ListParagraph"/>
+        <w:numPr>
+          <w:ilvl w:val="0"/>
+          <w:numId w:val="65"/>
+        </w:numPr>
+        <w:rPr>
+          <w:rFonts w:eastAsiaTheme="minorEastAsia"/>
+          <w:b/>
+          <w:bCs/>
+        </w:rPr>
+      </w:pPr>
+      <w:r>
+        <w:rPr>
+          <w:rFonts w:eastAsiaTheme="minorEastAsia"/>
+        </w:rPr>
+        <w:t xml:space="preserve">Below is a graph of y = g(x). What is the approximate value of </w:t>
+      </w:r>
+      <w:proofErr w:type="gramStart"/>
+      <w:r>
+        <w:rPr>
+          <w:rFonts w:eastAsiaTheme="minorEastAsia"/>
+        </w:rPr>
+        <w:t>g(</w:t>
+      </w:r>
+      <w:proofErr w:type="gramEnd"/>
+      <w:r>
+        <w:rPr>
+          <w:rFonts w:eastAsiaTheme="minorEastAsia"/>
+        </w:rPr>
+        <w:t>5)?</w:t>
+      </w:r>
+      <w:r>
+        <w:rPr>
+          <w:rFonts w:eastAsiaTheme="minorEastAsia"/>
+        </w:rPr>
+        <w:br/>
+      </w:r>
+      <w:r>
+        <w:rPr>
+          <w:rFonts w:eastAsiaTheme="minorEastAsia"/>
+          <w:b/>
+          <w:bCs/>
+        </w:rPr>
+        <w:t>(2) 6</w:t>
+      </w:r>
+    </w:p>
+    <w:p>
+      <w:pPr>
+        <w:pStyle w:val="ListParagraph"/>
+        <w:numPr>
+          <w:ilvl w:val="0"/>
+          <w:numId w:val="65"/>
+        </w:numPr>
+        <w:rPr>
+          <w:rFonts w:eastAsiaTheme="minorEastAsia"/>
+          <w:b/>
+          <w:bCs/>
+        </w:rPr>
+      </w:pPr>
+      <w:r>
+        <w:rPr>
+          <w:rFonts w:eastAsiaTheme="minorEastAsia"/>
+        </w:rPr>
+        <w:t>Below is the graph of y = f(x). What is the domain of f?</w:t>
+      </w:r>
+      <w:r>
+        <w:rPr>
+          <w:rFonts w:eastAsiaTheme="minorEastAsia"/>
+        </w:rPr>
+        <w:br/>
+      </w:r>
+      <w:r>
+        <w:rPr>
+          <w:rFonts w:eastAsiaTheme="minorEastAsia"/>
+          <w:b/>
+          <w:bCs/>
+        </w:rPr>
+        <w:t xml:space="preserve">(4) </w:t>
+      </w:r>
+      <w:proofErr w:type="gramStart"/>
+      <w:r>
+        <w:rPr>
+          <w:rFonts w:eastAsiaTheme="minorEastAsia"/>
+          <w:b/>
+          <w:bCs/>
+        </w:rPr>
+        <w:t>{ 1</w:t>
+      </w:r>
+      <w:proofErr w:type="gramEnd"/>
+      <w:r>
+        <w:rPr>
+          <w:rFonts w:eastAsiaTheme="minorEastAsia"/>
+          <w:b/>
+          <w:bCs/>
+        </w:rPr>
+        <w:t xml:space="preserve">, 2, 5, </w:t>
+      </w:r>
+      <w:proofErr w:type="gramStart"/>
+      <w:r>
+        <w:rPr>
+          <w:rFonts w:eastAsiaTheme="minorEastAsia"/>
+          <w:b/>
+          <w:bCs/>
+        </w:rPr>
+        <w:t>6 }</w:t>
+      </w:r>
+      <w:proofErr w:type="gramEnd"/>
+    </w:p>
+    <w:p>
+      <w:pPr>
+        <w:pStyle w:val="ListParagraph"/>
+        <w:numPr>
+          <w:ilvl w:val="0"/>
+          <w:numId w:val="65"/>
+        </w:numPr>
+        <w:rPr>
+          <w:rFonts w:eastAsiaTheme="minorEastAsia"/>
+          <w:b/>
+          <w:bCs/>
+        </w:rPr>
+      </w:pPr>
+      <w:r>
+        <w:rPr>
+          <w:rFonts w:eastAsiaTheme="minorEastAsia"/>
+        </w:rPr>
+        <w:t>Below is the graph of y = f(x). What is the range of f?</w:t>
+      </w:r>
+      <w:r>
+        <w:rPr>
+          <w:rFonts w:eastAsiaTheme="minorEastAsia"/>
+        </w:rPr>
+        <w:br/>
+      </w:r>
+      <w:r>
+        <w:rPr>
+          <w:rFonts w:eastAsiaTheme="minorEastAsia"/>
+          <w:b/>
+          <w:bCs/>
+        </w:rPr>
+        <w:t xml:space="preserve">(1) </w:t>
+      </w:r>
+      <w:proofErr w:type="gramStart"/>
+      <w:r>
+        <w:rPr>
+          <w:rFonts w:eastAsiaTheme="minorEastAsia"/>
+          <w:b/>
+          <w:bCs/>
+        </w:rPr>
+        <w:t>{ 1</w:t>
+      </w:r>
+      <w:proofErr w:type="gramEnd"/>
+      <w:r>
+        <w:rPr>
+          <w:rFonts w:eastAsiaTheme="minorEastAsia"/>
+          <w:b/>
+          <w:bCs/>
+        </w:rPr>
+        <w:t xml:space="preserve">, 2, 3, </w:t>
+      </w:r>
+      <w:proofErr w:type="gramStart"/>
+      <w:r>
+        <w:rPr>
+          <w:rFonts w:eastAsiaTheme="minorEastAsia"/>
+          <w:b/>
+          <w:bCs/>
+        </w:rPr>
+        <w:t>5 }</w:t>
+      </w:r>
+      <w:proofErr w:type="gramEnd"/>
+    </w:p>
+    <w:p>
+      <w:pPr>
+        <w:pStyle w:val="ListParagraph"/>
+        <w:numPr>
+          <w:ilvl w:val="0"/>
+          <w:numId w:val="65"/>
+        </w:numPr>
+        <w:rPr>
+          <w:rFonts w:eastAsiaTheme="minorEastAsia"/>
+          <w:b/>
+          <w:bCs/>
+        </w:rPr>
+      </w:pPr>
+      <w:r>
+        <w:rPr>
+          <w:rFonts w:eastAsiaTheme="minorEastAsia"/>
+        </w:rPr>
+        <w:br w:type="column"/>
+      </w:r>
+      <w:r>
+        <w:rPr>
+          <w:rFonts w:eastAsiaTheme="minorEastAsia"/>
+        </w:rPr>
+        <w:lastRenderedPageBreak/>
+        <w:t xml:space="preserve">Below is the graph of y = f(x). What is the domain and range </w:t>
+      </w:r>
+      <w:proofErr w:type="spellStart"/>
+      <w:r>
+        <w:rPr>
+          <w:rFonts w:eastAsiaTheme="minorEastAsia"/>
+        </w:rPr>
+        <w:t>of f</w:t>
+      </w:r>
+      <w:proofErr w:type="spellEnd"/>
+      <w:r>
+        <w:rPr>
+          <w:rFonts w:eastAsiaTheme="minorEastAsia"/>
+        </w:rPr>
+        <w:t>?</w:t>
+      </w:r>
+      <w:r>
+        <w:rPr>
+          <w:rFonts w:eastAsiaTheme="minorEastAsia"/>
+        </w:rPr>
+        <w:br/>
+      </w:r>
+      <w:r>
+        <w:rPr>
+          <w:rFonts w:eastAsiaTheme="minorEastAsia"/>
+          <w:b/>
+          <w:bCs/>
+        </w:rPr>
+        <w:t xml:space="preserve">(2) Domain </w:t>
+      </w:r>
+      <m:oMath>
+        <m:r>
+          <m:rPr>
+            <m:sty m:val="bi"/>
+          </m:rPr>
+          <w:rPr>
+            <w:rFonts w:ascii="Cambria Math" w:eastAsiaTheme="minorEastAsia" w:hAnsi="Cambria Math"/>
+          </w:rPr>
+          <m:t>90≤x≤450</m:t>
+        </m:r>
+      </m:oMath>
+      <w:r>
+        <w:rPr>
+          <w:rFonts w:eastAsiaTheme="minorEastAsia"/>
+          <w:b/>
+          <w:bCs/>
+        </w:rPr>
+        <w:t xml:space="preserve">, </w:t>
+      </w:r>
+      <w:r>
+        <w:rPr>
+          <w:rFonts w:eastAsiaTheme="minorEastAsia"/>
+          <w:b/>
+          <w:bCs/>
+        </w:rPr>
+        <w:br/>
+      </w:r>
+      <w:r>
+        <w:rPr>
+          <w:rFonts w:eastAsiaTheme="minorEastAsia"/>
+          <w:b/>
+          <w:bCs/>
+        </w:rPr>
+        <w:t xml:space="preserve">range </w:t>
+      </w:r>
+      <m:oMath>
+        <m:r>
+          <m:rPr>
+            <m:sty m:val="bi"/>
+          </m:rPr>
+          <w:rPr>
+            <w:rFonts w:ascii="Cambria Math" w:eastAsiaTheme="minorEastAsia" w:hAnsi="Cambria Math"/>
+          </w:rPr>
+          <m:t>-1≤y≤3</m:t>
+        </m:r>
+      </m:oMath>
+    </w:p>
+    <w:p>
+      <w:pPr>
+        <w:pStyle w:val="ListParagraph"/>
+        <w:numPr>
+          <w:ilvl w:val="0"/>
+          <w:numId w:val="65"/>
+        </w:numPr>
+        <w:rPr>
+          <w:rFonts w:eastAsiaTheme="minorEastAsia"/>
+          <w:b/>
+          <w:bCs/>
+        </w:rPr>
+      </w:pPr>
+      <w:r>
+        <w:rPr>
+          <w:rFonts w:eastAsiaTheme="minorEastAsia"/>
+        </w:rPr>
+        <w:t>Which is the graph of a function?</w:t>
+      </w:r>
+      <w:r>
+        <w:rPr>
+          <w:rFonts w:eastAsiaTheme="minorEastAsia"/>
+        </w:rPr>
+        <w:br/>
+      </w:r>
+      <w:r>
+        <w:rPr>
+          <w:rFonts w:eastAsiaTheme="minorEastAsia"/>
+          <w:b/>
+          <w:bCs/>
+        </w:rPr>
+        <w:t>(3)</w:t>
+      </w:r>
+    </w:p>
+    <w:p>
+      <w:pPr>
+        <w:pStyle w:val="ListParagraph"/>
+        <w:numPr>
+          <w:ilvl w:val="0"/>
+          <w:numId w:val="64"/>
+        </w:numPr>
+        <w:rPr>
+          <w:rFonts w:eastAsiaTheme="minorEastAsia"/>
+        </w:rPr>
+      </w:pPr>
+      <w:r>
+        <w:rPr>
+          <w:rFonts w:eastAsiaTheme="minorEastAsia"/>
+          <w:i/>
+          <w:iCs/>
+        </w:rPr>
+        <w:t>Show how you arrived at your answers</w:t>
+      </w:r>
+      <w:r>
+        <w:rPr>
+          <w:rFonts w:eastAsiaTheme="minorEastAsia"/>
+        </w:rPr>
+        <w:t>.</w:t>
+      </w:r>
+    </w:p>
+    <w:p>
+      <w:pPr>
+        <w:pStyle w:val="ListParagraph"/>
+        <w:numPr>
+          <w:ilvl w:val="0"/>
+          <w:numId w:val="66"/>
+        </w:numPr>
+        <w:rPr>
+          <w:rFonts w:eastAsiaTheme="minorEastAsia"/>
+          <w:b/>
+          <w:bCs/>
+        </w:rPr>
+      </w:pPr>
+      <w:r>
+        <w:rPr>
+          <w:rFonts w:eastAsiaTheme="minorEastAsia"/>
+        </w:rPr>
+        <w:t xml:space="preserve">Alisha says that this is not the graph of a function because there are two points that have the same y-coordinate, like (3,9) and </w:t>
+      </w:r>
+      <w:r>
+        <w:rPr>
+          <w:rFonts w:eastAsiaTheme="minorEastAsia"/>
+        </w:rPr>
+        <w:br/>
+        <w:t>(-3,9). Tyson says that it is the graph of a function. Who is right and why?</w:t>
+      </w:r>
+      <w:r>
+        <w:rPr>
+          <w:rFonts w:eastAsiaTheme="minorEastAsia"/>
+        </w:rPr>
+        <w:br/>
+      </w:r>
+      <w:r>
+        <w:rPr>
+          <w:rFonts w:eastAsiaTheme="minorEastAsia"/>
+        </w:rPr>
+        <w:br/>
+      </w:r>
+      <w:r>
+        <w:rPr>
+          <w:rFonts w:eastAsiaTheme="minorEastAsia"/>
+          <w:b/>
+          <w:bCs/>
+        </w:rPr>
+        <w:t xml:space="preserve">Tyson is right because the graph passes the vertical line test, which requires there be only one point for any given vertical line. The vertical line test would fail if there </w:t>
+      </w:r>
+      <w:proofErr w:type="gramStart"/>
+      <w:r>
+        <w:rPr>
+          <w:rFonts w:eastAsiaTheme="minorEastAsia"/>
+          <w:b/>
+          <w:bCs/>
+        </w:rPr>
+        <w:t>are</w:t>
+      </w:r>
+      <w:proofErr w:type="gramEnd"/>
+      <w:r>
+        <w:rPr>
+          <w:rFonts w:eastAsiaTheme="minorEastAsia"/>
+          <w:b/>
+          <w:bCs/>
+        </w:rPr>
+        <w:t xml:space="preserve"> two points for any vertical line.</w:t>
+      </w:r>
+      <w:r>
+        <w:rPr>
+          <w:rFonts w:eastAsiaTheme="minorEastAsia"/>
+          <w:b/>
+          <w:bCs/>
+        </w:rPr>
+        <w:t xml:space="preserve"> Two </w:t>
+      </w:r>
+      <w:r>
+        <w:rPr>
+          <w:rFonts w:eastAsiaTheme="minorEastAsia"/>
+          <w:b/>
+          <w:bCs/>
+        </w:rPr>
+        <w:br/>
+        <w:t xml:space="preserve">x-values may correspond to the same </w:t>
+      </w:r>
+      <w:r>
+        <w:rPr>
+          <w:rFonts w:eastAsiaTheme="minorEastAsia"/>
+          <w:b/>
+          <w:bCs/>
+        </w:rPr>
+        <w:br/>
+        <w:t>y-value.</w:t>
+      </w:r>
+    </w:p>
+    <w:p>
+      <w:pPr>
+        <w:pStyle w:val="ListParagraph"/>
+        <w:numPr>
+          <w:ilvl w:val="0"/>
+          <w:numId w:val="66"/>
+        </w:numPr>
+        <w:rPr>
+          <w:rFonts w:eastAsiaTheme="minorEastAsia"/>
+          <w:b/>
+          <w:bCs/>
+        </w:rPr>
+      </w:pPr>
+      <w:r>
+        <w:rPr>
+          <w:rFonts w:eastAsiaTheme="minorEastAsia"/>
+        </w:rPr>
+        <w:t xml:space="preserve">What is the domain and range of the </w:t>
+      </w:r>
+      <w:proofErr w:type="gramStart"/>
+      <w:r>
+        <w:rPr>
+          <w:rFonts w:eastAsiaTheme="minorEastAsia"/>
+        </w:rPr>
+        <w:t>function</w:t>
+      </w:r>
+      <w:proofErr w:type="gramEnd"/>
+      <w:r>
+        <w:rPr>
+          <w:rFonts w:eastAsiaTheme="minorEastAsia"/>
+        </w:rPr>
+        <w:t xml:space="preserve"> whose graph is below?</w:t>
+      </w:r>
+      <w:r>
+        <w:rPr>
+          <w:rFonts w:eastAsiaTheme="minorEastAsia"/>
+        </w:rPr>
+        <w:br/>
+      </w:r>
+      <w:r>
+        <w:rPr>
+          <w:rFonts w:eastAsiaTheme="minorEastAsia"/>
+        </w:rPr>
+        <w:br/>
+      </w:r>
+      <w:r>
+        <w:rPr>
+          <w:rFonts w:eastAsiaTheme="minorEastAsia"/>
+          <w:b/>
+          <w:bCs/>
+        </w:rPr>
+        <w:t xml:space="preserve">Domain: </w:t>
+      </w:r>
+      <m:oMath>
+        <m:r>
+          <m:rPr>
+            <m:sty m:val="bi"/>
+          </m:rPr>
+          <w:rPr>
+            <w:rFonts w:ascii="Cambria Math" w:eastAsiaTheme="minorEastAsia" w:hAnsi="Cambria Math"/>
+          </w:rPr>
+          <m:t>0≤x≤6</m:t>
+        </m:r>
+      </m:oMath>
+      <w:r>
+        <w:rPr>
+          <w:rFonts w:eastAsiaTheme="minorEastAsia"/>
+          <w:b/>
+          <w:bCs/>
+        </w:rPr>
+        <w:br/>
+        <w:t xml:space="preserve">Range: </w:t>
+      </w:r>
+      <m:oMath>
+        <m:r>
+          <m:rPr>
+            <m:sty m:val="bi"/>
+          </m:rPr>
+          <w:rPr>
+            <w:rFonts w:ascii="Cambria Math" w:eastAsiaTheme="minorEastAsia" w:hAnsi="Cambria Math"/>
+          </w:rPr>
+          <m:t>0≤y≤3</m:t>
+        </m:r>
+      </m:oMath>
+    </w:p>
+    <w:p>
+      <w:pPr>
+        <w:pStyle w:val="ListParagraph"/>
+        <w:numPr>
+          <w:ilvl w:val="0"/>
+          <w:numId w:val="66"/>
+        </w:numPr>
+        <w:rPr>
+          <w:rFonts w:eastAsiaTheme="minorEastAsia"/>
+          <w:b/>
+          <w:bCs/>
+        </w:rPr>
+      </w:pPr>
+      <w:r>
+        <w:rPr>
+          <w:rFonts w:eastAsiaTheme="minorEastAsia"/>
+        </w:rPr>
+        <w:t>Using the two graphs below, determine the value of f(g(3)).</w:t>
+      </w:r>
+      <w:r>
+        <w:rPr>
+          <w:rFonts w:eastAsiaTheme="minorEastAsia"/>
+        </w:rPr>
+        <w:br/>
+      </w:r>
+      <w:r>
+        <w:rPr>
+          <w:rFonts w:eastAsiaTheme="minorEastAsia"/>
+        </w:rPr>
+        <w:br/>
+      </w:r>
+      <w:proofErr w:type="gramStart"/>
+      <w:r>
+        <w:rPr>
+          <w:rFonts w:eastAsiaTheme="minorEastAsia"/>
+          <w:b/>
+          <w:bCs/>
+        </w:rPr>
+        <w:t>g(</w:t>
+      </w:r>
+      <w:proofErr w:type="gramEnd"/>
+      <w:r>
+        <w:rPr>
+          <w:rFonts w:eastAsiaTheme="minorEastAsia"/>
+          <w:b/>
+          <w:bCs/>
+        </w:rPr>
+        <w:t>3) = 5</w:t>
+      </w:r>
+      <w:r>
+        <w:rPr>
+          <w:rFonts w:eastAsiaTheme="minorEastAsia"/>
+          <w:b/>
+          <w:bCs/>
+        </w:rPr>
+        <w:br/>
+      </w:r>
+      <w:proofErr w:type="gramStart"/>
+      <w:r>
+        <w:rPr>
+          <w:rFonts w:eastAsiaTheme="minorEastAsia"/>
+          <w:b/>
+          <w:bCs/>
+        </w:rPr>
+        <w:t>f(</w:t>
+      </w:r>
+      <w:proofErr w:type="gramEnd"/>
+      <w:r>
+        <w:rPr>
+          <w:rFonts w:eastAsiaTheme="minorEastAsia"/>
+          <w:b/>
+          <w:bCs/>
+        </w:rPr>
+        <w:t>5) = 2</w:t>
+      </w:r>
+    </w:p>
+    <w:p>
+      <w:pPr>
+        <w:pStyle w:val="ListParagraph"/>
+        <w:numPr>
+          <w:ilvl w:val="0"/>
+          <w:numId w:val="66"/>
+        </w:numPr>
+        <w:rPr>
+          <w:rFonts w:eastAsiaTheme="minorEastAsia"/>
+          <w:b/>
+          <w:bCs/>
+        </w:rPr>
+      </w:pPr>
+      <w:r>
+        <w:rPr>
+          <w:rFonts w:eastAsiaTheme="minorEastAsia"/>
+        </w:rPr>
+        <w:t>Below is the graph of y = f(x). What is the value of f(f(f(f(f(f(f(f(2))))))))?</w:t>
+      </w:r>
+      <w:r>
+        <w:rPr>
+          <w:rFonts w:eastAsiaTheme="minorEastAsia"/>
+        </w:rPr>
+        <w:br/>
+      </w:r>
+      <w:proofErr w:type="gramStart"/>
+      <w:r>
+        <w:rPr>
+          <w:rFonts w:eastAsiaTheme="minorEastAsia"/>
+        </w:rPr>
+        <w:t>f(</w:t>
+      </w:r>
+      <w:proofErr w:type="gramEnd"/>
+      <w:r>
+        <w:rPr>
+          <w:rFonts w:eastAsiaTheme="minorEastAsia"/>
+        </w:rPr>
+        <w:t>2) = 2</w:t>
+      </w:r>
+      <w:r>
+        <w:rPr>
+          <w:rFonts w:eastAsiaTheme="minorEastAsia"/>
+        </w:rPr>
+        <w:br/>
+        <w:t>f(</w:t>
+      </w:r>
+      <w:proofErr w:type="gramStart"/>
+      <w:r>
+        <w:rPr>
+          <w:rFonts w:eastAsiaTheme="minorEastAsia"/>
+        </w:rPr>
+        <w:t>f(</w:t>
+      </w:r>
+      <w:proofErr w:type="gramEnd"/>
+      <w:r>
+        <w:rPr>
+          <w:rFonts w:eastAsiaTheme="minorEastAsia"/>
+        </w:rPr>
+        <w:t>2) = 2</w:t>
+      </w:r>
+      <w:r>
+        <w:rPr>
+          <w:rFonts w:eastAsiaTheme="minorEastAsia"/>
+        </w:rPr>
+        <w:br/>
+        <w:t>…</w:t>
+      </w:r>
+      <w:r>
+        <w:rPr>
+          <w:rFonts w:eastAsiaTheme="minorEastAsia"/>
+        </w:rPr>
+        <w:br/>
+      </w:r>
+      <w:r>
+        <w:rPr>
+          <w:rFonts w:eastAsiaTheme="minorEastAsia"/>
+          <w:b/>
+          <w:bCs/>
+        </w:rPr>
+        <w:t>f(f(f(f(f(f(f(</w:t>
+      </w:r>
+      <w:proofErr w:type="gramStart"/>
+      <w:r>
+        <w:rPr>
+          <w:rFonts w:eastAsiaTheme="minorEastAsia"/>
+          <w:b/>
+          <w:bCs/>
+        </w:rPr>
+        <w:t>f(</w:t>
+      </w:r>
+      <w:proofErr w:type="gramEnd"/>
+      <w:r>
+        <w:rPr>
+          <w:rFonts w:eastAsiaTheme="minorEastAsia"/>
+          <w:b/>
+          <w:bCs/>
+        </w:rPr>
+        <w:t>2)))))))) = 2</w:t>
+      </w:r>
+    </w:p>
+    <w:p>
+      <w:pPr>
+        <w:pStyle w:val="ListParagraph"/>
+        <w:numPr>
+          <w:ilvl w:val="0"/>
+          <w:numId w:val="66"/>
+        </w:numPr>
+        <w:rPr>
+          <w:rFonts w:eastAsiaTheme="minorEastAsia"/>
+          <w:b/>
+          <w:bCs/>
+        </w:rPr>
+      </w:pPr>
+      <w:r>
+        <w:rPr>
+          <w:rFonts w:eastAsiaTheme="minorEastAsia"/>
+        </w:rPr>
+        <w:t>In the graph of the function below, list all values that satisfy the equation f(a) = 4.</w:t>
+      </w:r>
+      <w:r>
+        <w:rPr>
+          <w:rFonts w:eastAsiaTheme="minorEastAsia"/>
+        </w:rPr>
+        <w:br/>
+      </w:r>
+      <w:r>
+        <w:rPr>
+          <w:rFonts w:eastAsiaTheme="minorEastAsia"/>
+        </w:rPr>
+        <w:br/>
+      </w:r>
+      <w:r>
+        <w:rPr>
+          <w:rFonts w:eastAsiaTheme="minorEastAsia"/>
+          <w:b/>
+          <w:bCs/>
+        </w:rPr>
+        <w:t>a = -2, a = 2</w:t>
+      </w:r>
+    </w:p>
+    <w:p>
+      <w:pPr>
+        <w:rPr>
+          <w:rFonts w:eastAsiaTheme="minorEastAsia"/>
+        </w:rPr>
+      </w:pPr>
+    </w:p>
+    <w:p/>
+    <w:p>
+      <w:r>
         <w:br/>
       </w:r>
       <w:r>
@@ -2810,9 +4379,9 @@
   </w:abstractNum>
   <w:abstractNum w:abstractNumId="18" w15:restartNumberingAfterBreak="0">
     <w:nsid w:val="25D05E9C"/>
-    <w:multiLevelType w:val="hybridMultilevel"/>
-    <w:tmpl w:val="E3388ED6"/>
-    <w:lvl w:ilvl="0" w:tplc="0409000F">
+    <w:multiLevelType w:val="multilevel"/>
+    <w:tmpl w:val="EAB602C6"/>
+    <w:lvl w:ilvl="0">
       <w:start w:val="1"/>
       <w:numFmt w:val="decimal"/>
       <w:lvlText w:val="%1."/>
@@ -2824,77 +4393,109 @@
         <w:rFonts w:hint="default"/>
       </w:rPr>
     </w:lvl>
-    <w:lvl w:ilvl="1" w:tplc="04090019" w:tentative="1">
-      <w:start w:val="1"/>
-      <w:numFmt w:val="lowerLetter"/>
-      <w:lvlText w:val="%2."/>
-      <w:lvlJc w:val="left"/>
-      <w:pPr>
-        <w:ind w:left="1440" w:hanging="360"/>
-      </w:pPr>
-    </w:lvl>
-    <w:lvl w:ilvl="2" w:tplc="0409001B" w:tentative="1">
-      <w:start w:val="1"/>
-      <w:numFmt w:val="lowerRoman"/>
-      <w:lvlText w:val="%3."/>
-      <w:lvlJc w:val="right"/>
-      <w:pPr>
-        <w:ind w:left="2160" w:hanging="180"/>
-      </w:pPr>
-    </w:lvl>
-    <w:lvl w:ilvl="3" w:tplc="0409000F" w:tentative="1">
-      <w:start w:val="1"/>
-      <w:numFmt w:val="decimal"/>
-      <w:lvlText w:val="%4."/>
-      <w:lvlJc w:val="left"/>
-      <w:pPr>
-        <w:ind w:left="2880" w:hanging="360"/>
-      </w:pPr>
-    </w:lvl>
-    <w:lvl w:ilvl="4" w:tplc="04090019" w:tentative="1">
-      <w:start w:val="1"/>
-      <w:numFmt w:val="lowerLetter"/>
-      <w:lvlText w:val="%5."/>
-      <w:lvlJc w:val="left"/>
-      <w:pPr>
-        <w:ind w:left="3600" w:hanging="360"/>
-      </w:pPr>
-    </w:lvl>
-    <w:lvl w:ilvl="5" w:tplc="0409001B" w:tentative="1">
-      <w:start w:val="1"/>
-      <w:numFmt w:val="lowerRoman"/>
-      <w:lvlText w:val="%6."/>
-      <w:lvlJc w:val="right"/>
-      <w:pPr>
-        <w:ind w:left="4320" w:hanging="180"/>
-      </w:pPr>
-    </w:lvl>
-    <w:lvl w:ilvl="6" w:tplc="0409000F" w:tentative="1">
-      <w:start w:val="1"/>
-      <w:numFmt w:val="decimal"/>
-      <w:lvlText w:val="%7."/>
-      <w:lvlJc w:val="left"/>
-      <w:pPr>
-        <w:ind w:left="5040" w:hanging="360"/>
-      </w:pPr>
-    </w:lvl>
-    <w:lvl w:ilvl="7" w:tplc="04090019" w:tentative="1">
-      <w:start w:val="1"/>
-      <w:numFmt w:val="lowerLetter"/>
-      <w:lvlText w:val="%8."/>
-      <w:lvlJc w:val="left"/>
-      <w:pPr>
-        <w:ind w:left="5760" w:hanging="360"/>
-      </w:pPr>
-    </w:lvl>
-    <w:lvl w:ilvl="8" w:tplc="0409001B" w:tentative="1">
-      <w:start w:val="1"/>
-      <w:numFmt w:val="lowerRoman"/>
-      <w:lvlText w:val="%9."/>
-      <w:lvlJc w:val="right"/>
-      <w:pPr>
-        <w:ind w:left="6480" w:hanging="180"/>
-      </w:pPr>
+    <w:lvl w:ilvl="1">
+      <w:start w:val="2"/>
+      <w:numFmt w:val="decimal"/>
+      <w:isLgl/>
+      <w:lvlText w:val="%1.%2"/>
+      <w:lvlJc w:val="left"/>
+      <w:pPr>
+        <w:ind w:left="828" w:hanging="468"/>
+      </w:pPr>
+      <w:rPr>
+        <w:rFonts w:hint="default"/>
+      </w:rPr>
+    </w:lvl>
+    <w:lvl w:ilvl="2">
+      <w:start w:val="1"/>
+      <w:numFmt w:val="decimal"/>
+      <w:isLgl/>
+      <w:lvlText w:val="%1.%2.%3"/>
+      <w:lvlJc w:val="left"/>
+      <w:pPr>
+        <w:ind w:left="1080" w:hanging="720"/>
+      </w:pPr>
+      <w:rPr>
+        <w:rFonts w:hint="default"/>
+      </w:rPr>
+    </w:lvl>
+    <w:lvl w:ilvl="3">
+      <w:start w:val="1"/>
+      <w:numFmt w:val="decimal"/>
+      <w:isLgl/>
+      <w:lvlText w:val="%1.%2.%3.%4"/>
+      <w:lvlJc w:val="left"/>
+      <w:pPr>
+        <w:ind w:left="1080" w:hanging="720"/>
+      </w:pPr>
+      <w:rPr>
+        <w:rFonts w:hint="default"/>
+      </w:rPr>
+    </w:lvl>
+    <w:lvl w:ilvl="4">
+      <w:start w:val="1"/>
+      <w:numFmt w:val="decimal"/>
+      <w:isLgl/>
+      <w:lvlText w:val="%1.%2.%3.%4.%5"/>
+      <w:lvlJc w:val="left"/>
+      <w:pPr>
+        <w:ind w:left="1440" w:hanging="1080"/>
+      </w:pPr>
+      <w:rPr>
+        <w:rFonts w:hint="default"/>
+      </w:rPr>
+    </w:lvl>
+    <w:lvl w:ilvl="5">
+      <w:start w:val="1"/>
+      <w:numFmt w:val="decimal"/>
+      <w:isLgl/>
+      <w:lvlText w:val="%1.%2.%3.%4.%5.%6"/>
+      <w:lvlJc w:val="left"/>
+      <w:pPr>
+        <w:ind w:left="1440" w:hanging="1080"/>
+      </w:pPr>
+      <w:rPr>
+        <w:rFonts w:hint="default"/>
+      </w:rPr>
+    </w:lvl>
+    <w:lvl w:ilvl="6">
+      <w:start w:val="1"/>
+      <w:numFmt w:val="decimal"/>
+      <w:isLgl/>
+      <w:lvlText w:val="%1.%2.%3.%4.%5.%6.%7"/>
+      <w:lvlJc w:val="left"/>
+      <w:pPr>
+        <w:ind w:left="1800" w:hanging="1440"/>
+      </w:pPr>
+      <w:rPr>
+        <w:rFonts w:hint="default"/>
+      </w:rPr>
+    </w:lvl>
+    <w:lvl w:ilvl="7">
+      <w:start w:val="1"/>
+      <w:numFmt w:val="decimal"/>
+      <w:isLgl/>
+      <w:lvlText w:val="%1.%2.%3.%4.%5.%6.%7.%8"/>
+      <w:lvlJc w:val="left"/>
+      <w:pPr>
+        <w:ind w:left="1800" w:hanging="1440"/>
+      </w:pPr>
+      <w:rPr>
+        <w:rFonts w:hint="default"/>
+      </w:rPr>
+    </w:lvl>
+    <w:lvl w:ilvl="8">
+      <w:start w:val="1"/>
+      <w:numFmt w:val="decimal"/>
+      <w:isLgl/>
+      <w:lvlText w:val="%1.%2.%3.%4.%5.%6.%7.%8.%9"/>
+      <w:lvlJc w:val="left"/>
+      <w:pPr>
+        <w:ind w:left="2160" w:hanging="1800"/>
+      </w:pPr>
+      <w:rPr>
+        <w:rFonts w:hint="default"/>
+      </w:rPr>
     </w:lvl>
   </w:abstractNum>
   <w:abstractNum w:abstractNumId="19" w15:restartNumberingAfterBreak="0">
@@ -3076,6 +4677,95 @@
     </w:lvl>
   </w:abstractNum>
   <w:abstractNum w:abstractNumId="21" w15:restartNumberingAfterBreak="0">
+    <w:nsid w:val="2A1C2669"/>
+    <w:multiLevelType w:val="hybridMultilevel"/>
+    <w:tmpl w:val="8118EFA4"/>
+    <w:lvl w:ilvl="0" w:tplc="0409000F">
+      <w:start w:val="1"/>
+      <w:numFmt w:val="decimal"/>
+      <w:lvlText w:val="%1."/>
+      <w:lvlJc w:val="left"/>
+      <w:pPr>
+        <w:ind w:left="720" w:hanging="360"/>
+      </w:pPr>
+      <w:rPr>
+        <w:rFonts w:hint="default"/>
+      </w:rPr>
+    </w:lvl>
+    <w:lvl w:ilvl="1" w:tplc="04090019" w:tentative="1">
+      <w:start w:val="1"/>
+      <w:numFmt w:val="lowerLetter"/>
+      <w:lvlText w:val="%2."/>
+      <w:lvlJc w:val="left"/>
+      <w:pPr>
+        <w:ind w:left="1440" w:hanging="360"/>
+      </w:pPr>
+    </w:lvl>
+    <w:lvl w:ilvl="2" w:tplc="0409001B" w:tentative="1">
+      <w:start w:val="1"/>
+      <w:numFmt w:val="lowerRoman"/>
+      <w:lvlText w:val="%3."/>
+      <w:lvlJc w:val="right"/>
+      <w:pPr>
+        <w:ind w:left="2160" w:hanging="180"/>
+      </w:pPr>
+    </w:lvl>
+    <w:lvl w:ilvl="3" w:tplc="0409000F" w:tentative="1">
+      <w:start w:val="1"/>
+      <w:numFmt w:val="decimal"/>
+      <w:lvlText w:val="%4."/>
+      <w:lvlJc w:val="left"/>
+      <w:pPr>
+        <w:ind w:left="2880" w:hanging="360"/>
+      </w:pPr>
+    </w:lvl>
+    <w:lvl w:ilvl="4" w:tplc="04090019" w:tentative="1">
+      <w:start w:val="1"/>
+      <w:numFmt w:val="lowerLetter"/>
+      <w:lvlText w:val="%5."/>
+      <w:lvlJc w:val="left"/>
+      <w:pPr>
+        <w:ind w:left="3600" w:hanging="360"/>
+      </w:pPr>
+    </w:lvl>
+    <w:lvl w:ilvl="5" w:tplc="0409001B" w:tentative="1">
+      <w:start w:val="1"/>
+      <w:numFmt w:val="lowerRoman"/>
+      <w:lvlText w:val="%6."/>
+      <w:lvlJc w:val="right"/>
+      <w:pPr>
+        <w:ind w:left="4320" w:hanging="180"/>
+      </w:pPr>
+    </w:lvl>
+    <w:lvl w:ilvl="6" w:tplc="0409000F" w:tentative="1">
+      <w:start w:val="1"/>
+      <w:numFmt w:val="decimal"/>
+      <w:lvlText w:val="%7."/>
+      <w:lvlJc w:val="left"/>
+      <w:pPr>
+        <w:ind w:left="5040" w:hanging="360"/>
+      </w:pPr>
+    </w:lvl>
+    <w:lvl w:ilvl="7" w:tplc="04090019" w:tentative="1">
+      <w:start w:val="1"/>
+      <w:numFmt w:val="lowerLetter"/>
+      <w:lvlText w:val="%8."/>
+      <w:lvlJc w:val="left"/>
+      <w:pPr>
+        <w:ind w:left="5760" w:hanging="360"/>
+      </w:pPr>
+    </w:lvl>
+    <w:lvl w:ilvl="8" w:tplc="0409001B" w:tentative="1">
+      <w:start w:val="1"/>
+      <w:numFmt w:val="lowerRoman"/>
+      <w:lvlText w:val="%9."/>
+      <w:lvlJc w:val="right"/>
+      <w:pPr>
+        <w:ind w:left="6480" w:hanging="180"/>
+      </w:pPr>
+    </w:lvl>
+  </w:abstractNum>
+  <w:abstractNum w:abstractNumId="22" w15:restartNumberingAfterBreak="0">
     <w:nsid w:val="2AE66F55"/>
     <w:multiLevelType w:val="hybridMultilevel"/>
     <w:tmpl w:val="DD7EBB24"/>
@@ -3166,7 +4856,7 @@
       </w:pPr>
     </w:lvl>
   </w:abstractNum>
-  <w:abstractNum w:abstractNumId="22" w15:restartNumberingAfterBreak="0">
+  <w:abstractNum w:abstractNumId="23" w15:restartNumberingAfterBreak="0">
     <w:nsid w:val="2BD1247C"/>
     <w:multiLevelType w:val="hybridMultilevel"/>
     <w:tmpl w:val="80B40B74"/>
@@ -3255,7 +4945,7 @@
       </w:pPr>
     </w:lvl>
   </w:abstractNum>
-  <w:abstractNum w:abstractNumId="23" w15:restartNumberingAfterBreak="0">
+  <w:abstractNum w:abstractNumId="24" w15:restartNumberingAfterBreak="0">
     <w:nsid w:val="2C090F97"/>
     <w:multiLevelType w:val="hybridMultilevel"/>
     <w:tmpl w:val="83FA82EE"/>
@@ -3344,7 +5034,7 @@
       </w:pPr>
     </w:lvl>
   </w:abstractNum>
-  <w:abstractNum w:abstractNumId="24" w15:restartNumberingAfterBreak="0">
+  <w:abstractNum w:abstractNumId="25" w15:restartNumberingAfterBreak="0">
     <w:nsid w:val="2E117309"/>
     <w:multiLevelType w:val="hybridMultilevel"/>
     <w:tmpl w:val="5BA2D0AA"/>
@@ -3433,7 +5123,7 @@
       </w:pPr>
     </w:lvl>
   </w:abstractNum>
-  <w:abstractNum w:abstractNumId="25" w15:restartNumberingAfterBreak="0">
+  <w:abstractNum w:abstractNumId="26" w15:restartNumberingAfterBreak="0">
     <w:nsid w:val="2E536DA6"/>
     <w:multiLevelType w:val="hybridMultilevel"/>
     <w:tmpl w:val="7D386948"/>
@@ -3522,7 +5212,96 @@
       </w:pPr>
     </w:lvl>
   </w:abstractNum>
-  <w:abstractNum w:abstractNumId="26" w15:restartNumberingAfterBreak="0">
+  <w:abstractNum w:abstractNumId="27" w15:restartNumberingAfterBreak="0">
+    <w:nsid w:val="2F160FFB"/>
+    <w:multiLevelType w:val="hybridMultilevel"/>
+    <w:tmpl w:val="31085750"/>
+    <w:lvl w:ilvl="0" w:tplc="0409000F">
+      <w:start w:val="1"/>
+      <w:numFmt w:val="decimal"/>
+      <w:lvlText w:val="%1."/>
+      <w:lvlJc w:val="left"/>
+      <w:pPr>
+        <w:ind w:left="720" w:hanging="360"/>
+      </w:pPr>
+      <w:rPr>
+        <w:rFonts w:hint="default"/>
+      </w:rPr>
+    </w:lvl>
+    <w:lvl w:ilvl="1" w:tplc="04090019" w:tentative="1">
+      <w:start w:val="1"/>
+      <w:numFmt w:val="lowerLetter"/>
+      <w:lvlText w:val="%2."/>
+      <w:lvlJc w:val="left"/>
+      <w:pPr>
+        <w:ind w:left="1440" w:hanging="360"/>
+      </w:pPr>
+    </w:lvl>
+    <w:lvl w:ilvl="2" w:tplc="0409001B" w:tentative="1">
+      <w:start w:val="1"/>
+      <w:numFmt w:val="lowerRoman"/>
+      <w:lvlText w:val="%3."/>
+      <w:lvlJc w:val="right"/>
+      <w:pPr>
+        <w:ind w:left="2160" w:hanging="180"/>
+      </w:pPr>
+    </w:lvl>
+    <w:lvl w:ilvl="3" w:tplc="0409000F" w:tentative="1">
+      <w:start w:val="1"/>
+      <w:numFmt w:val="decimal"/>
+      <w:lvlText w:val="%4."/>
+      <w:lvlJc w:val="left"/>
+      <w:pPr>
+        <w:ind w:left="2880" w:hanging="360"/>
+      </w:pPr>
+    </w:lvl>
+    <w:lvl w:ilvl="4" w:tplc="04090019" w:tentative="1">
+      <w:start w:val="1"/>
+      <w:numFmt w:val="lowerLetter"/>
+      <w:lvlText w:val="%5."/>
+      <w:lvlJc w:val="left"/>
+      <w:pPr>
+        <w:ind w:left="3600" w:hanging="360"/>
+      </w:pPr>
+    </w:lvl>
+    <w:lvl w:ilvl="5" w:tplc="0409001B" w:tentative="1">
+      <w:start w:val="1"/>
+      <w:numFmt w:val="lowerRoman"/>
+      <w:lvlText w:val="%6."/>
+      <w:lvlJc w:val="right"/>
+      <w:pPr>
+        <w:ind w:left="4320" w:hanging="180"/>
+      </w:pPr>
+    </w:lvl>
+    <w:lvl w:ilvl="6" w:tplc="0409000F" w:tentative="1">
+      <w:start w:val="1"/>
+      <w:numFmt w:val="decimal"/>
+      <w:lvlText w:val="%7."/>
+      <w:lvlJc w:val="left"/>
+      <w:pPr>
+        <w:ind w:left="5040" w:hanging="360"/>
+      </w:pPr>
+    </w:lvl>
+    <w:lvl w:ilvl="7" w:tplc="04090019" w:tentative="1">
+      <w:start w:val="1"/>
+      <w:numFmt w:val="lowerLetter"/>
+      <w:lvlText w:val="%8."/>
+      <w:lvlJc w:val="left"/>
+      <w:pPr>
+        <w:ind w:left="5760" w:hanging="360"/>
+      </w:pPr>
+    </w:lvl>
+    <w:lvl w:ilvl="8" w:tplc="0409001B" w:tentative="1">
+      <w:start w:val="1"/>
+      <w:numFmt w:val="lowerRoman"/>
+      <w:lvlText w:val="%9."/>
+      <w:lvlJc w:val="right"/>
+      <w:pPr>
+        <w:ind w:left="6480" w:hanging="180"/>
+      </w:pPr>
+    </w:lvl>
+  </w:abstractNum>
+  <w:abstractNum w:abstractNumId="28" w15:restartNumberingAfterBreak="0">
     <w:nsid w:val="32052917"/>
     <w:multiLevelType w:val="hybridMultilevel"/>
     <w:tmpl w:val="7322407C"/>
@@ -3611,7 +5390,7 @@
       </w:pPr>
     </w:lvl>
   </w:abstractNum>
-  <w:abstractNum w:abstractNumId="27" w15:restartNumberingAfterBreak="0">
+  <w:abstractNum w:abstractNumId="29" w15:restartNumberingAfterBreak="0">
     <w:nsid w:val="3A411680"/>
     <w:multiLevelType w:val="hybridMultilevel"/>
     <w:tmpl w:val="2C6699C6"/>
@@ -3702,7 +5481,7 @@
       </w:pPr>
     </w:lvl>
   </w:abstractNum>
-  <w:abstractNum w:abstractNumId="28" w15:restartNumberingAfterBreak="0">
+  <w:abstractNum w:abstractNumId="30" w15:restartNumberingAfterBreak="0">
     <w:nsid w:val="3CC75517"/>
     <w:multiLevelType w:val="hybridMultilevel"/>
     <w:tmpl w:val="ABBE29D8"/>
@@ -3791,7 +5570,7 @@
       </w:pPr>
     </w:lvl>
   </w:abstractNum>
-  <w:abstractNum w:abstractNumId="29" w15:restartNumberingAfterBreak="0">
+  <w:abstractNum w:abstractNumId="31" w15:restartNumberingAfterBreak="0">
     <w:nsid w:val="40415072"/>
     <w:multiLevelType w:val="hybridMultilevel"/>
     <w:tmpl w:val="CC2C3296"/>
@@ -3880,7 +5659,7 @@
       </w:pPr>
     </w:lvl>
   </w:abstractNum>
-  <w:abstractNum w:abstractNumId="30" w15:restartNumberingAfterBreak="0">
+  <w:abstractNum w:abstractNumId="32" w15:restartNumberingAfterBreak="0">
     <w:nsid w:val="40E37E7C"/>
     <w:multiLevelType w:val="hybridMultilevel"/>
     <w:tmpl w:val="736C85AE"/>
@@ -3969,7 +5748,7 @@
       </w:pPr>
     </w:lvl>
   </w:abstractNum>
-  <w:abstractNum w:abstractNumId="31" w15:restartNumberingAfterBreak="0">
+  <w:abstractNum w:abstractNumId="33" w15:restartNumberingAfterBreak="0">
     <w:nsid w:val="43F262B9"/>
     <w:multiLevelType w:val="hybridMultilevel"/>
     <w:tmpl w:val="21FC3BAE"/>
@@ -4058,7 +5837,7 @@
       </w:pPr>
     </w:lvl>
   </w:abstractNum>
-  <w:abstractNum w:abstractNumId="32" w15:restartNumberingAfterBreak="0">
+  <w:abstractNum w:abstractNumId="34" w15:restartNumberingAfterBreak="0">
     <w:nsid w:val="44DF63BA"/>
     <w:multiLevelType w:val="hybridMultilevel"/>
     <w:tmpl w:val="1B864EDC"/>
@@ -4147,7 +5926,7 @@
       </w:pPr>
     </w:lvl>
   </w:abstractNum>
-  <w:abstractNum w:abstractNumId="33" w15:restartNumberingAfterBreak="0">
+  <w:abstractNum w:abstractNumId="35" w15:restartNumberingAfterBreak="0">
     <w:nsid w:val="45615CF3"/>
     <w:multiLevelType w:val="hybridMultilevel"/>
     <w:tmpl w:val="86840D6A"/>
@@ -4236,7 +6015,7 @@
       </w:pPr>
     </w:lvl>
   </w:abstractNum>
-  <w:abstractNum w:abstractNumId="34" w15:restartNumberingAfterBreak="0">
+  <w:abstractNum w:abstractNumId="36" w15:restartNumberingAfterBreak="0">
     <w:nsid w:val="46863DEC"/>
     <w:multiLevelType w:val="hybridMultilevel"/>
     <w:tmpl w:val="FF9C9F36"/>
@@ -4325,7 +6104,7 @@
       </w:pPr>
     </w:lvl>
   </w:abstractNum>
-  <w:abstractNum w:abstractNumId="35" w15:restartNumberingAfterBreak="0">
+  <w:abstractNum w:abstractNumId="37" w15:restartNumberingAfterBreak="0">
     <w:nsid w:val="478C0B0F"/>
     <w:multiLevelType w:val="hybridMultilevel"/>
     <w:tmpl w:val="3D3698E6"/>
@@ -4414,7 +6193,7 @@
       </w:pPr>
     </w:lvl>
   </w:abstractNum>
-  <w:abstractNum w:abstractNumId="36" w15:restartNumberingAfterBreak="0">
+  <w:abstractNum w:abstractNumId="38" w15:restartNumberingAfterBreak="0">
     <w:nsid w:val="481108D8"/>
     <w:multiLevelType w:val="hybridMultilevel"/>
     <w:tmpl w:val="98905628"/>
@@ -4503,7 +6282,96 @@
       </w:pPr>
     </w:lvl>
   </w:abstractNum>
-  <w:abstractNum w:abstractNumId="37" w15:restartNumberingAfterBreak="0">
+  <w:abstractNum w:abstractNumId="39" w15:restartNumberingAfterBreak="0">
+    <w:nsid w:val="483431B0"/>
+    <w:multiLevelType w:val="hybridMultilevel"/>
+    <w:tmpl w:val="93FEEFDA"/>
+    <w:lvl w:ilvl="0" w:tplc="04090015">
+      <w:start w:val="1"/>
+      <w:numFmt w:val="upperLetter"/>
+      <w:lvlText w:val="%1."/>
+      <w:lvlJc w:val="left"/>
+      <w:pPr>
+        <w:ind w:left="360" w:hanging="360"/>
+      </w:pPr>
+      <w:rPr>
+        <w:rFonts w:hint="default"/>
+      </w:rPr>
+    </w:lvl>
+    <w:lvl w:ilvl="1" w:tplc="04090019" w:tentative="1">
+      <w:start w:val="1"/>
+      <w:numFmt w:val="lowerLetter"/>
+      <w:lvlText w:val="%2."/>
+      <w:lvlJc w:val="left"/>
+      <w:pPr>
+        <w:ind w:left="1080" w:hanging="360"/>
+      </w:pPr>
+    </w:lvl>
+    <w:lvl w:ilvl="2" w:tplc="0409001B" w:tentative="1">
+      <w:start w:val="1"/>
+      <w:numFmt w:val="lowerRoman"/>
+      <w:lvlText w:val="%3."/>
+      <w:lvlJc w:val="right"/>
+      <w:pPr>
+        <w:ind w:left="1800" w:hanging="180"/>
+      </w:pPr>
+    </w:lvl>
+    <w:lvl w:ilvl="3" w:tplc="0409000F" w:tentative="1">
+      <w:start w:val="1"/>
+      <w:numFmt w:val="decimal"/>
+      <w:lvlText w:val="%4."/>
+      <w:lvlJc w:val="left"/>
+      <w:pPr>
+        <w:ind w:left="2520" w:hanging="360"/>
+      </w:pPr>
+    </w:lvl>
+    <w:lvl w:ilvl="4" w:tplc="04090019" w:tentative="1">
+      <w:start w:val="1"/>
+      <w:numFmt w:val="lowerLetter"/>
+      <w:lvlText w:val="%5."/>
+      <w:lvlJc w:val="left"/>
+      <w:pPr>
+        <w:ind w:left="3240" w:hanging="360"/>
+      </w:pPr>
+    </w:lvl>
+    <w:lvl w:ilvl="5" w:tplc="0409001B" w:tentative="1">
+      <w:start w:val="1"/>
+      <w:numFmt w:val="lowerRoman"/>
+      <w:lvlText w:val="%6."/>
+      <w:lvlJc w:val="right"/>
+      <w:pPr>
+        <w:ind w:left="3960" w:hanging="180"/>
+      </w:pPr>
+    </w:lvl>
+    <w:lvl w:ilvl="6" w:tplc="0409000F" w:tentative="1">
+      <w:start w:val="1"/>
+      <w:numFmt w:val="decimal"/>
+      <w:lvlText w:val="%7."/>
+      <w:lvlJc w:val="left"/>
+      <w:pPr>
+        <w:ind w:left="4680" w:hanging="360"/>
+      </w:pPr>
+    </w:lvl>
+    <w:lvl w:ilvl="7" w:tplc="04090019" w:tentative="1">
+      <w:start w:val="1"/>
+      <w:numFmt w:val="lowerLetter"/>
+      <w:lvlText w:val="%8."/>
+      <w:lvlJc w:val="left"/>
+      <w:pPr>
+        <w:ind w:left="5400" w:hanging="360"/>
+      </w:pPr>
+    </w:lvl>
+    <w:lvl w:ilvl="8" w:tplc="0409001B" w:tentative="1">
+      <w:start w:val="1"/>
+      <w:numFmt w:val="lowerRoman"/>
+      <w:lvlText w:val="%9."/>
+      <w:lvlJc w:val="right"/>
+      <w:pPr>
+        <w:ind w:left="6120" w:hanging="180"/>
+      </w:pPr>
+    </w:lvl>
+  </w:abstractNum>
+  <w:abstractNum w:abstractNumId="40" w15:restartNumberingAfterBreak="0">
     <w:nsid w:val="4A79369C"/>
     <w:multiLevelType w:val="hybridMultilevel"/>
     <w:tmpl w:val="0240989E"/>
@@ -4592,7 +6460,7 @@
       </w:pPr>
     </w:lvl>
   </w:abstractNum>
-  <w:abstractNum w:abstractNumId="38" w15:restartNumberingAfterBreak="0">
+  <w:abstractNum w:abstractNumId="41" w15:restartNumberingAfterBreak="0">
     <w:nsid w:val="4DDC2A89"/>
     <w:multiLevelType w:val="hybridMultilevel"/>
     <w:tmpl w:val="0DE6782E"/>
@@ -4681,7 +6549,7 @@
       </w:pPr>
     </w:lvl>
   </w:abstractNum>
-  <w:abstractNum w:abstractNumId="39" w15:restartNumberingAfterBreak="0">
+  <w:abstractNum w:abstractNumId="42" w15:restartNumberingAfterBreak="0">
     <w:nsid w:val="50603D11"/>
     <w:multiLevelType w:val="hybridMultilevel"/>
     <w:tmpl w:val="5C908BA8"/>
@@ -4770,7 +6638,7 @@
       </w:pPr>
     </w:lvl>
   </w:abstractNum>
-  <w:abstractNum w:abstractNumId="40" w15:restartNumberingAfterBreak="0">
+  <w:abstractNum w:abstractNumId="43" w15:restartNumberingAfterBreak="0">
     <w:nsid w:val="523B67BA"/>
     <w:multiLevelType w:val="hybridMultilevel"/>
     <w:tmpl w:val="E1041966"/>
@@ -4859,7 +6727,7 @@
       </w:pPr>
     </w:lvl>
   </w:abstractNum>
-  <w:abstractNum w:abstractNumId="41" w15:restartNumberingAfterBreak="0">
+  <w:abstractNum w:abstractNumId="44" w15:restartNumberingAfterBreak="0">
     <w:nsid w:val="536A5950"/>
     <w:multiLevelType w:val="hybridMultilevel"/>
     <w:tmpl w:val="C17AFC0A"/>
@@ -4948,7 +6816,7 @@
       </w:pPr>
     </w:lvl>
   </w:abstractNum>
-  <w:abstractNum w:abstractNumId="42" w15:restartNumberingAfterBreak="0">
+  <w:abstractNum w:abstractNumId="45" w15:restartNumberingAfterBreak="0">
     <w:nsid w:val="55393753"/>
     <w:multiLevelType w:val="hybridMultilevel"/>
     <w:tmpl w:val="6C1A97E0"/>
@@ -5037,7 +6905,7 @@
       </w:pPr>
     </w:lvl>
   </w:abstractNum>
-  <w:abstractNum w:abstractNumId="43" w15:restartNumberingAfterBreak="0">
+  <w:abstractNum w:abstractNumId="46" w15:restartNumberingAfterBreak="0">
     <w:nsid w:val="55A6798B"/>
     <w:multiLevelType w:val="multilevel"/>
     <w:tmpl w:val="D35268B0"/>
@@ -5158,7 +7026,7 @@
       </w:rPr>
     </w:lvl>
   </w:abstractNum>
-  <w:abstractNum w:abstractNumId="44" w15:restartNumberingAfterBreak="0">
+  <w:abstractNum w:abstractNumId="47" w15:restartNumberingAfterBreak="0">
     <w:nsid w:val="55E2772E"/>
     <w:multiLevelType w:val="hybridMultilevel"/>
     <w:tmpl w:val="FE9AF276"/>
@@ -5247,7 +7115,7 @@
       </w:pPr>
     </w:lvl>
   </w:abstractNum>
-  <w:abstractNum w:abstractNumId="45" w15:restartNumberingAfterBreak="0">
+  <w:abstractNum w:abstractNumId="48" w15:restartNumberingAfterBreak="0">
     <w:nsid w:val="564567B2"/>
     <w:multiLevelType w:val="hybridMultilevel"/>
     <w:tmpl w:val="B270EE0A"/>
@@ -5336,7 +7204,7 @@
       </w:pPr>
     </w:lvl>
   </w:abstractNum>
-  <w:abstractNum w:abstractNumId="46" w15:restartNumberingAfterBreak="0">
+  <w:abstractNum w:abstractNumId="49" w15:restartNumberingAfterBreak="0">
     <w:nsid w:val="56733D65"/>
     <w:multiLevelType w:val="hybridMultilevel"/>
     <w:tmpl w:val="6526CBA6"/>
@@ -5427,7 +7295,7 @@
       </w:pPr>
     </w:lvl>
   </w:abstractNum>
-  <w:abstractNum w:abstractNumId="47" w15:restartNumberingAfterBreak="0">
+  <w:abstractNum w:abstractNumId="50" w15:restartNumberingAfterBreak="0">
     <w:nsid w:val="5C092144"/>
     <w:multiLevelType w:val="hybridMultilevel"/>
     <w:tmpl w:val="DBC4ADF2"/>
@@ -5513,7 +7381,7 @@
       </w:pPr>
     </w:lvl>
   </w:abstractNum>
-  <w:abstractNum w:abstractNumId="48" w15:restartNumberingAfterBreak="0">
+  <w:abstractNum w:abstractNumId="51" w15:restartNumberingAfterBreak="0">
     <w:nsid w:val="61FE06D2"/>
     <w:multiLevelType w:val="hybridMultilevel"/>
     <w:tmpl w:val="DABA9182"/>
@@ -5602,7 +7470,7 @@
       </w:pPr>
     </w:lvl>
   </w:abstractNum>
-  <w:abstractNum w:abstractNumId="49" w15:restartNumberingAfterBreak="0">
+  <w:abstractNum w:abstractNumId="52" w15:restartNumberingAfterBreak="0">
     <w:nsid w:val="657450EF"/>
     <w:multiLevelType w:val="hybridMultilevel"/>
     <w:tmpl w:val="6BB0BD0A"/>
@@ -5691,7 +7559,7 @@
       </w:pPr>
     </w:lvl>
   </w:abstractNum>
-  <w:abstractNum w:abstractNumId="50" w15:restartNumberingAfterBreak="0">
+  <w:abstractNum w:abstractNumId="53" w15:restartNumberingAfterBreak="0">
     <w:nsid w:val="691228FC"/>
     <w:multiLevelType w:val="hybridMultilevel"/>
     <w:tmpl w:val="6BE24058"/>
@@ -5780,7 +7648,7 @@
       </w:pPr>
     </w:lvl>
   </w:abstractNum>
-  <w:abstractNum w:abstractNumId="51" w15:restartNumberingAfterBreak="0">
+  <w:abstractNum w:abstractNumId="54" w15:restartNumberingAfterBreak="0">
     <w:nsid w:val="6DE8237C"/>
     <w:multiLevelType w:val="hybridMultilevel"/>
     <w:tmpl w:val="60285DD8"/>
@@ -5869,7 +7737,7 @@
       </w:pPr>
     </w:lvl>
   </w:abstractNum>
-  <w:abstractNum w:abstractNumId="52" w15:restartNumberingAfterBreak="0">
+  <w:abstractNum w:abstractNumId="55" w15:restartNumberingAfterBreak="0">
     <w:nsid w:val="6F501202"/>
     <w:multiLevelType w:val="hybridMultilevel"/>
     <w:tmpl w:val="BFE682C2"/>
@@ -5958,7 +7826,7 @@
       </w:pPr>
     </w:lvl>
   </w:abstractNum>
-  <w:abstractNum w:abstractNumId="53" w15:restartNumberingAfterBreak="0">
+  <w:abstractNum w:abstractNumId="56" w15:restartNumberingAfterBreak="0">
     <w:nsid w:val="6FAE2998"/>
     <w:multiLevelType w:val="hybridMultilevel"/>
     <w:tmpl w:val="B2920DE6"/>
@@ -6047,7 +7915,7 @@
       </w:pPr>
     </w:lvl>
   </w:abstractNum>
-  <w:abstractNum w:abstractNumId="54" w15:restartNumberingAfterBreak="0">
+  <w:abstractNum w:abstractNumId="57" w15:restartNumberingAfterBreak="0">
     <w:nsid w:val="6FCC4394"/>
     <w:multiLevelType w:val="hybridMultilevel"/>
     <w:tmpl w:val="A4EA3158"/>
@@ -6136,7 +8004,7 @@
       </w:pPr>
     </w:lvl>
   </w:abstractNum>
-  <w:abstractNum w:abstractNumId="55" w15:restartNumberingAfterBreak="0">
+  <w:abstractNum w:abstractNumId="58" w15:restartNumberingAfterBreak="0">
     <w:nsid w:val="71313208"/>
     <w:multiLevelType w:val="hybridMultilevel"/>
     <w:tmpl w:val="2C5C4264"/>
@@ -6225,7 +8093,7 @@
       </w:pPr>
     </w:lvl>
   </w:abstractNum>
-  <w:abstractNum w:abstractNumId="56" w15:restartNumberingAfterBreak="0">
+  <w:abstractNum w:abstractNumId="59" w15:restartNumberingAfterBreak="0">
     <w:nsid w:val="731C57E5"/>
     <w:multiLevelType w:val="multilevel"/>
     <w:tmpl w:val="7B447906"/>
@@ -6346,7 +8214,7 @@
       </w:rPr>
     </w:lvl>
   </w:abstractNum>
-  <w:abstractNum w:abstractNumId="57" w15:restartNumberingAfterBreak="0">
+  <w:abstractNum w:abstractNumId="60" w15:restartNumberingAfterBreak="0">
     <w:nsid w:val="73CA633D"/>
     <w:multiLevelType w:val="hybridMultilevel"/>
     <w:tmpl w:val="B2C6DA1E"/>
@@ -6435,7 +8303,7 @@
       </w:pPr>
     </w:lvl>
   </w:abstractNum>
-  <w:abstractNum w:abstractNumId="58" w15:restartNumberingAfterBreak="0">
+  <w:abstractNum w:abstractNumId="61" w15:restartNumberingAfterBreak="0">
     <w:nsid w:val="77C46980"/>
     <w:multiLevelType w:val="hybridMultilevel"/>
     <w:tmpl w:val="0DE6782E"/>
@@ -6524,7 +8392,7 @@
       </w:pPr>
     </w:lvl>
   </w:abstractNum>
-  <w:abstractNum w:abstractNumId="59" w15:restartNumberingAfterBreak="0">
+  <w:abstractNum w:abstractNumId="62" w15:restartNumberingAfterBreak="0">
     <w:nsid w:val="7A58647C"/>
     <w:multiLevelType w:val="hybridMultilevel"/>
     <w:tmpl w:val="56325508"/>
@@ -6613,7 +8481,7 @@
       </w:pPr>
     </w:lvl>
   </w:abstractNum>
-  <w:abstractNum w:abstractNumId="60" w15:restartNumberingAfterBreak="0">
+  <w:abstractNum w:abstractNumId="63" w15:restartNumberingAfterBreak="0">
     <w:nsid w:val="7A5A1E66"/>
     <w:multiLevelType w:val="hybridMultilevel"/>
     <w:tmpl w:val="7B7842EC"/>
@@ -6702,7 +8570,7 @@
       </w:pPr>
     </w:lvl>
   </w:abstractNum>
-  <w:abstractNum w:abstractNumId="61" w15:restartNumberingAfterBreak="0">
+  <w:abstractNum w:abstractNumId="64" w15:restartNumberingAfterBreak="0">
     <w:nsid w:val="7BE25AC5"/>
     <w:multiLevelType w:val="hybridMultilevel"/>
     <w:tmpl w:val="E1449AE8"/>
@@ -6793,7 +8661,7 @@
       </w:pPr>
     </w:lvl>
   </w:abstractNum>
-  <w:abstractNum w:abstractNumId="62" w15:restartNumberingAfterBreak="0">
+  <w:abstractNum w:abstractNumId="65" w15:restartNumberingAfterBreak="0">
     <w:nsid w:val="7FA05FD2"/>
     <w:multiLevelType w:val="hybridMultilevel"/>
     <w:tmpl w:val="80C81604"/>
@@ -6889,7 +8757,7 @@
     <w:abstractNumId w:val="4"/>
   </w:num>
   <w:num w:numId="3" w16cid:durableId="1030951891">
-    <w:abstractNumId w:val="39"/>
+    <w:abstractNumId w:val="42"/>
   </w:num>
   <w:num w:numId="4" w16cid:durableId="281231831">
     <w:abstractNumId w:val="11"/>
@@ -6901,28 +8769,28 @@
     <w:abstractNumId w:val="2"/>
   </w:num>
   <w:num w:numId="7" w16cid:durableId="619413073">
-    <w:abstractNumId w:val="26"/>
+    <w:abstractNumId w:val="28"/>
   </w:num>
   <w:num w:numId="8" w16cid:durableId="1757020580">
-    <w:abstractNumId w:val="57"/>
+    <w:abstractNumId w:val="60"/>
   </w:num>
   <w:num w:numId="9" w16cid:durableId="207375291">
+    <w:abstractNumId w:val="61"/>
+  </w:num>
+  <w:num w:numId="10" w16cid:durableId="362873295">
+    <w:abstractNumId w:val="46"/>
+  </w:num>
+  <w:num w:numId="11" w16cid:durableId="11492151">
+    <w:abstractNumId w:val="41"/>
+  </w:num>
+  <w:num w:numId="12" w16cid:durableId="238053451">
+    <w:abstractNumId w:val="44"/>
+  </w:num>
+  <w:num w:numId="13" w16cid:durableId="1262566017">
     <w:abstractNumId w:val="58"/>
   </w:num>
-  <w:num w:numId="10" w16cid:durableId="362873295">
-    <w:abstractNumId w:val="43"/>
-  </w:num>
-  <w:num w:numId="11" w16cid:durableId="11492151">
-    <w:abstractNumId w:val="38"/>
-  </w:num>
-  <w:num w:numId="12" w16cid:durableId="238053451">
-    <w:abstractNumId w:val="41"/>
-  </w:num>
-  <w:num w:numId="13" w16cid:durableId="1262566017">
-    <w:abstractNumId w:val="55"/>
-  </w:num>
   <w:num w:numId="14" w16cid:durableId="1429232206">
-    <w:abstractNumId w:val="56"/>
+    <w:abstractNumId w:val="59"/>
   </w:num>
   <w:num w:numId="15" w16cid:durableId="267351934">
     <w:abstractNumId w:val="1"/>
@@ -6931,19 +8799,19 @@
     <w:abstractNumId w:val="10"/>
   </w:num>
   <w:num w:numId="17" w16cid:durableId="412161570">
-    <w:abstractNumId w:val="35"/>
+    <w:abstractNumId w:val="37"/>
   </w:num>
   <w:num w:numId="18" w16cid:durableId="307174898">
     <w:abstractNumId w:val="5"/>
   </w:num>
   <w:num w:numId="19" w16cid:durableId="443154894">
-    <w:abstractNumId w:val="40"/>
+    <w:abstractNumId w:val="43"/>
   </w:num>
   <w:num w:numId="20" w16cid:durableId="908228912">
-    <w:abstractNumId w:val="34"/>
+    <w:abstractNumId w:val="36"/>
   </w:num>
   <w:num w:numId="21" w16cid:durableId="973944934">
-    <w:abstractNumId w:val="53"/>
+    <w:abstractNumId w:val="56"/>
   </w:num>
   <w:num w:numId="22" w16cid:durableId="1843469038">
     <w:abstractNumId w:val="17"/>
@@ -6952,40 +8820,40 @@
     <w:abstractNumId w:val="13"/>
   </w:num>
   <w:num w:numId="24" w16cid:durableId="1663506107">
-    <w:abstractNumId w:val="23"/>
+    <w:abstractNumId w:val="24"/>
   </w:num>
   <w:num w:numId="25" w16cid:durableId="1541551869">
-    <w:abstractNumId w:val="27"/>
+    <w:abstractNumId w:val="29"/>
   </w:num>
   <w:num w:numId="26" w16cid:durableId="1944528243">
     <w:abstractNumId w:val="15"/>
   </w:num>
   <w:num w:numId="27" w16cid:durableId="1561329678">
-    <w:abstractNumId w:val="42"/>
+    <w:abstractNumId w:val="45"/>
   </w:num>
   <w:num w:numId="28" w16cid:durableId="754666643">
-    <w:abstractNumId w:val="44"/>
+    <w:abstractNumId w:val="47"/>
   </w:num>
   <w:num w:numId="29" w16cid:durableId="2012100127">
     <w:abstractNumId w:val="14"/>
   </w:num>
   <w:num w:numId="30" w16cid:durableId="548348388">
-    <w:abstractNumId w:val="29"/>
+    <w:abstractNumId w:val="31"/>
   </w:num>
   <w:num w:numId="31" w16cid:durableId="610865096">
-    <w:abstractNumId w:val="51"/>
+    <w:abstractNumId w:val="54"/>
   </w:num>
   <w:num w:numId="32" w16cid:durableId="388038687">
-    <w:abstractNumId w:val="61"/>
+    <w:abstractNumId w:val="64"/>
   </w:num>
   <w:num w:numId="33" w16cid:durableId="1377196231">
     <w:abstractNumId w:val="0"/>
   </w:num>
   <w:num w:numId="34" w16cid:durableId="1660965074">
-    <w:abstractNumId w:val="28"/>
+    <w:abstractNumId w:val="30"/>
   </w:num>
   <w:num w:numId="35" w16cid:durableId="722605231">
-    <w:abstractNumId w:val="45"/>
+    <w:abstractNumId w:val="48"/>
   </w:num>
   <w:num w:numId="36" w16cid:durableId="2019193403">
     <w:abstractNumId w:val="6"/>
@@ -6994,43 +8862,43 @@
     <w:abstractNumId w:val="19"/>
   </w:num>
   <w:num w:numId="38" w16cid:durableId="287131812">
-    <w:abstractNumId w:val="50"/>
+    <w:abstractNumId w:val="53"/>
   </w:num>
   <w:num w:numId="39" w16cid:durableId="486675214">
-    <w:abstractNumId w:val="22"/>
+    <w:abstractNumId w:val="23"/>
   </w:num>
   <w:num w:numId="40" w16cid:durableId="758983635">
-    <w:abstractNumId w:val="32"/>
+    <w:abstractNumId w:val="34"/>
   </w:num>
   <w:num w:numId="41" w16cid:durableId="2047174361">
     <w:abstractNumId w:val="3"/>
   </w:num>
   <w:num w:numId="42" w16cid:durableId="1817334301">
-    <w:abstractNumId w:val="52"/>
+    <w:abstractNumId w:val="55"/>
   </w:num>
   <w:num w:numId="43" w16cid:durableId="1668090424">
-    <w:abstractNumId w:val="59"/>
+    <w:abstractNumId w:val="62"/>
   </w:num>
   <w:num w:numId="44" w16cid:durableId="709187225">
-    <w:abstractNumId w:val="60"/>
+    <w:abstractNumId w:val="63"/>
   </w:num>
   <w:num w:numId="45" w16cid:durableId="989359468">
     <w:abstractNumId w:val="7"/>
   </w:num>
   <w:num w:numId="46" w16cid:durableId="1607345044">
-    <w:abstractNumId w:val="25"/>
+    <w:abstractNumId w:val="26"/>
   </w:num>
   <w:num w:numId="47" w16cid:durableId="1318144960">
-    <w:abstractNumId w:val="47"/>
+    <w:abstractNumId w:val="50"/>
   </w:num>
   <w:num w:numId="48" w16cid:durableId="1772429788">
-    <w:abstractNumId w:val="62"/>
+    <w:abstractNumId w:val="65"/>
   </w:num>
   <w:num w:numId="49" w16cid:durableId="1065032300">
-    <w:abstractNumId w:val="54"/>
+    <w:abstractNumId w:val="57"/>
   </w:num>
   <w:num w:numId="50" w16cid:durableId="2073040766">
-    <w:abstractNumId w:val="48"/>
+    <w:abstractNumId w:val="51"/>
   </w:num>
   <w:num w:numId="51" w16cid:durableId="107629475">
     <w:abstractNumId w:val="12"/>
@@ -7039,37 +8907,46 @@
     <w:abstractNumId w:val="20"/>
   </w:num>
   <w:num w:numId="53" w16cid:durableId="366107234">
-    <w:abstractNumId w:val="46"/>
+    <w:abstractNumId w:val="49"/>
   </w:num>
   <w:num w:numId="54" w16cid:durableId="2008557514">
-    <w:abstractNumId w:val="21"/>
+    <w:abstractNumId w:val="22"/>
   </w:num>
   <w:num w:numId="55" w16cid:durableId="489564120">
-    <w:abstractNumId w:val="30"/>
+    <w:abstractNumId w:val="32"/>
   </w:num>
   <w:num w:numId="56" w16cid:durableId="406540941">
-    <w:abstractNumId w:val="49"/>
+    <w:abstractNumId w:val="52"/>
   </w:num>
   <w:num w:numId="57" w16cid:durableId="2096514699">
-    <w:abstractNumId w:val="31"/>
+    <w:abstractNumId w:val="33"/>
   </w:num>
   <w:num w:numId="58" w16cid:durableId="719479255">
-    <w:abstractNumId w:val="24"/>
+    <w:abstractNumId w:val="25"/>
   </w:num>
   <w:num w:numId="59" w16cid:durableId="486942106">
     <w:abstractNumId w:val="16"/>
   </w:num>
   <w:num w:numId="60" w16cid:durableId="796217350">
-    <w:abstractNumId w:val="36"/>
+    <w:abstractNumId w:val="38"/>
   </w:num>
   <w:num w:numId="61" w16cid:durableId="1916433285">
-    <w:abstractNumId w:val="37"/>
+    <w:abstractNumId w:val="40"/>
   </w:num>
   <w:num w:numId="62" w16cid:durableId="2117752793">
     <w:abstractNumId w:val="18"/>
   </w:num>
   <w:num w:numId="63" w16cid:durableId="1769034205">
-    <w:abstractNumId w:val="33"/>
+    <w:abstractNumId w:val="35"/>
+  </w:num>
+  <w:num w:numId="64" w16cid:durableId="1550148622">
+    <w:abstractNumId w:val="39"/>
+  </w:num>
+  <w:num w:numId="65" w16cid:durableId="376011792">
+    <w:abstractNumId w:val="21"/>
+  </w:num>
+  <w:num w:numId="66" w16cid:durableId="2018578102">
+    <w:abstractNumId w:val="27"/>
   </w:num>
   <w:numIdMacAtCleanup w:val="6"/>
 </w:numbering>

</xml_diff>

<commit_message>
Algebra 1 - Chapter 10: Functions - 10.3 Defining a Function with an Equation
</commit_message>
<xml_diff>
--- a/Algebra-1/ch10/Albebra 1 - Chapter 10.docx
+++ b/Algebra-1/ch10/Albebra 1 - Chapter 10.docx
@@ -2727,7 +2727,1293 @@
         </w:rPr>
       </w:pPr>
     </w:p>
-    <w:p/>
+    <w:p>
+      <w:pPr>
+        <w:pStyle w:val="Heading2"/>
+      </w:pPr>
+      <w:r>
+        <w:br w:type="column"/>
+      </w:r>
+      <w:r>
+        <w:t>10.3 Defining a Function with an Equation</w:t>
+      </w:r>
+    </w:p>
+    <w:p>
+      <w:pPr>
+        <w:pStyle w:val="ListParagraph"/>
+        <w:numPr>
+          <w:ilvl w:val="0"/>
+          <w:numId w:val="68"/>
+        </w:numPr>
+      </w:pPr>
+      <w:r>
+        <w:t>Multiple-Choice</w:t>
+      </w:r>
+    </w:p>
+    <w:p>
+      <w:pPr>
+        <w:pStyle w:val="ListParagraph"/>
+        <w:numPr>
+          <w:ilvl w:val="0"/>
+          <w:numId w:val="69"/>
+        </w:numPr>
+        <w:rPr>
+          <w:b/>
+          <w:bCs/>
+        </w:rPr>
+      </w:pPr>
+      <w:r>
+        <w:t xml:space="preserve">If </w:t>
+      </w:r>
+      <m:oMath>
+        <m:r>
+          <w:rPr>
+            <w:rFonts w:ascii="Cambria Math" w:hAnsi="Cambria Math"/>
+          </w:rPr>
+          <m:t>f</m:t>
+        </m:r>
+        <m:d>
+          <m:dPr>
+            <m:ctrlPr>
+              <w:rPr>
+                <w:rFonts w:ascii="Cambria Math" w:hAnsi="Cambria Math"/>
+                <w:i/>
+              </w:rPr>
+            </m:ctrlPr>
+          </m:dPr>
+          <m:e>
+            <m:r>
+              <w:rPr>
+                <w:rFonts w:ascii="Cambria Math" w:hAnsi="Cambria Math"/>
+              </w:rPr>
+              <m:t>x</m:t>
+            </m:r>
+          </m:e>
+        </m:d>
+        <m:r>
+          <w:rPr>
+            <w:rFonts w:ascii="Cambria Math" w:hAnsi="Cambria Math"/>
+          </w:rPr>
+          <m:t>=3x+7</m:t>
+        </m:r>
+      </m:oMath>
+      <w:r>
+        <w:rPr>
+          <w:rFonts w:eastAsiaTheme="minorEastAsia"/>
+        </w:rPr>
+        <w:t xml:space="preserve">, what is </w:t>
+      </w:r>
+      <m:oMath>
+        <m:r>
+          <w:rPr>
+            <w:rFonts w:ascii="Cambria Math" w:eastAsiaTheme="minorEastAsia" w:hAnsi="Cambria Math"/>
+          </w:rPr>
+          <m:t>f(2)</m:t>
+        </m:r>
+      </m:oMath>
+      <w:r>
+        <w:rPr>
+          <w:rFonts w:eastAsiaTheme="minorEastAsia"/>
+        </w:rPr>
+        <w:t>?</w:t>
+      </w:r>
+      <w:r>
+        <w:rPr>
+          <w:rFonts w:eastAsiaTheme="minorEastAsia"/>
+        </w:rPr>
+        <w:br/>
+      </w:r>
+      <w:r>
+        <w:rPr>
+          <w:rFonts w:eastAsiaTheme="minorEastAsia"/>
+          <w:b/>
+          <w:bCs/>
+        </w:rPr>
+        <w:t>(4) 13</w:t>
+      </w:r>
+    </w:p>
+    <w:p>
+      <w:pPr>
+        <w:pStyle w:val="ListParagraph"/>
+        <w:numPr>
+          <w:ilvl w:val="0"/>
+          <w:numId w:val="69"/>
+        </w:numPr>
+        <w:rPr>
+          <w:b/>
+          <w:bCs/>
+        </w:rPr>
+      </w:pPr>
+      <w:r>
+        <w:rPr>
+          <w:rFonts w:eastAsiaTheme="minorEastAsia"/>
+        </w:rPr>
+        <w:t xml:space="preserve">If </w:t>
+      </w:r>
+      <m:oMath>
+        <m:r>
+          <w:rPr>
+            <w:rFonts w:ascii="Cambria Math" w:eastAsiaTheme="minorEastAsia" w:hAnsi="Cambria Math"/>
+          </w:rPr>
+          <m:t>g</m:t>
+        </m:r>
+        <m:d>
+          <m:dPr>
+            <m:ctrlPr>
+              <w:rPr>
+                <w:rFonts w:ascii="Cambria Math" w:eastAsiaTheme="minorEastAsia" w:hAnsi="Cambria Math"/>
+                <w:i/>
+              </w:rPr>
+            </m:ctrlPr>
+          </m:dPr>
+          <m:e>
+            <m:r>
+              <w:rPr>
+                <w:rFonts w:ascii="Cambria Math" w:eastAsiaTheme="minorEastAsia" w:hAnsi="Cambria Math"/>
+              </w:rPr>
+              <m:t>x</m:t>
+            </m:r>
+          </m:e>
+        </m:d>
+        <m:r>
+          <w:rPr>
+            <w:rFonts w:ascii="Cambria Math" w:eastAsiaTheme="minorEastAsia" w:hAnsi="Cambria Math"/>
+          </w:rPr>
+          <m:t>=-</m:t>
+        </m:r>
+        <m:sSup>
+          <m:sSupPr>
+            <m:ctrlPr>
+              <w:rPr>
+                <w:rFonts w:ascii="Cambria Math" w:eastAsiaTheme="minorEastAsia" w:hAnsi="Cambria Math"/>
+                <w:i/>
+              </w:rPr>
+            </m:ctrlPr>
+          </m:sSupPr>
+          <m:e>
+            <m:r>
+              <w:rPr>
+                <w:rFonts w:ascii="Cambria Math" w:eastAsiaTheme="minorEastAsia" w:hAnsi="Cambria Math"/>
+              </w:rPr>
+              <m:t>x</m:t>
+            </m:r>
+          </m:e>
+          <m:sup>
+            <m:r>
+              <w:rPr>
+                <w:rFonts w:ascii="Cambria Math" w:eastAsiaTheme="minorEastAsia" w:hAnsi="Cambria Math"/>
+              </w:rPr>
+              <m:t>2</m:t>
+            </m:r>
+          </m:sup>
+        </m:sSup>
+        <m:r>
+          <w:rPr>
+            <w:rFonts w:ascii="Cambria Math" w:eastAsiaTheme="minorEastAsia" w:hAnsi="Cambria Math"/>
+          </w:rPr>
+          <m:t>+7x+1</m:t>
+        </m:r>
+      </m:oMath>
+      <w:r>
+        <w:rPr>
+          <w:rFonts w:eastAsiaTheme="minorEastAsia"/>
+        </w:rPr>
+        <w:t xml:space="preserve">, what is </w:t>
+      </w:r>
+      <m:oMath>
+        <m:r>
+          <w:rPr>
+            <w:rFonts w:ascii="Cambria Math" w:eastAsiaTheme="minorEastAsia" w:hAnsi="Cambria Math"/>
+          </w:rPr>
+          <m:t>g(2)</m:t>
+        </m:r>
+      </m:oMath>
+      <w:r>
+        <w:rPr>
+          <w:rFonts w:eastAsiaTheme="minorEastAsia"/>
+        </w:rPr>
+        <w:t>?</w:t>
+      </w:r>
+      <w:r>
+        <w:rPr>
+          <w:rFonts w:eastAsiaTheme="minorEastAsia"/>
+        </w:rPr>
+        <w:br/>
+      </w:r>
+      <w:r>
+        <w:rPr>
+          <w:rFonts w:eastAsiaTheme="minorEastAsia"/>
+          <w:b/>
+          <w:bCs/>
+        </w:rPr>
+        <w:t>(1) 11</w:t>
+      </w:r>
+    </w:p>
+    <w:p>
+      <w:pPr>
+        <w:pStyle w:val="ListParagraph"/>
+        <w:numPr>
+          <w:ilvl w:val="0"/>
+          <w:numId w:val="69"/>
+        </w:numPr>
+        <w:rPr>
+          <w:b/>
+          <w:bCs/>
+        </w:rPr>
+      </w:pPr>
+      <w:r>
+        <w:rPr>
+          <w:rFonts w:eastAsiaTheme="minorEastAsia"/>
+        </w:rPr>
+        <w:t xml:space="preserve">If </w:t>
+      </w:r>
+      <m:oMath>
+        <m:r>
+          <w:rPr>
+            <w:rFonts w:ascii="Cambria Math" w:eastAsiaTheme="minorEastAsia" w:hAnsi="Cambria Math"/>
+          </w:rPr>
+          <m:t>f</m:t>
+        </m:r>
+        <m:d>
+          <m:dPr>
+            <m:ctrlPr>
+              <w:rPr>
+                <w:rFonts w:ascii="Cambria Math" w:eastAsiaTheme="minorEastAsia" w:hAnsi="Cambria Math"/>
+                <w:i/>
+              </w:rPr>
+            </m:ctrlPr>
+          </m:dPr>
+          <m:e>
+            <m:r>
+              <w:rPr>
+                <w:rFonts w:ascii="Cambria Math" w:eastAsiaTheme="minorEastAsia" w:hAnsi="Cambria Math"/>
+              </w:rPr>
+              <m:t>x</m:t>
+            </m:r>
+          </m:e>
+        </m:d>
+        <m:r>
+          <w:rPr>
+            <w:rFonts w:ascii="Cambria Math" w:eastAsiaTheme="minorEastAsia" w:hAnsi="Cambria Math"/>
+          </w:rPr>
+          <m:t>=2x+5</m:t>
+        </m:r>
+      </m:oMath>
+      <w:r>
+        <w:rPr>
+          <w:rFonts w:eastAsiaTheme="minorEastAsia"/>
+        </w:rPr>
+        <w:t xml:space="preserve">, what is </w:t>
+      </w:r>
+      <m:oMath>
+        <m:r>
+          <w:rPr>
+            <w:rFonts w:ascii="Cambria Math" w:eastAsiaTheme="minorEastAsia" w:hAnsi="Cambria Math"/>
+          </w:rPr>
+          <m:t>f(a)</m:t>
+        </m:r>
+      </m:oMath>
+      <w:r>
+        <w:rPr>
+          <w:rFonts w:eastAsiaTheme="minorEastAsia"/>
+        </w:rPr>
+        <w:t>?</w:t>
+      </w:r>
+      <w:r>
+        <w:rPr>
+          <w:rFonts w:eastAsiaTheme="minorEastAsia"/>
+        </w:rPr>
+        <w:br/>
+      </w:r>
+      <w:r>
+        <w:rPr>
+          <w:rFonts w:eastAsiaTheme="minorEastAsia"/>
+          <w:b/>
+          <w:bCs/>
+        </w:rPr>
+        <w:t xml:space="preserve">(3) </w:t>
+      </w:r>
+      <m:oMath>
+        <m:r>
+          <m:rPr>
+            <m:sty m:val="bi"/>
+          </m:rPr>
+          <w:rPr>
+            <w:rFonts w:ascii="Cambria Math" w:eastAsiaTheme="minorEastAsia" w:hAnsi="Cambria Math"/>
+          </w:rPr>
+          <m:t>2</m:t>
+        </m:r>
+        <m:r>
+          <m:rPr>
+            <m:sty m:val="bi"/>
+          </m:rPr>
+          <w:rPr>
+            <w:rFonts w:ascii="Cambria Math" w:eastAsiaTheme="minorEastAsia" w:hAnsi="Cambria Math"/>
+          </w:rPr>
+          <m:t>a+5</m:t>
+        </m:r>
+      </m:oMath>
+    </w:p>
+    <w:p>
+      <w:pPr>
+        <w:pStyle w:val="ListParagraph"/>
+        <w:numPr>
+          <w:ilvl w:val="0"/>
+          <w:numId w:val="69"/>
+        </w:numPr>
+        <w:rPr>
+          <w:b/>
+          <w:bCs/>
+        </w:rPr>
+      </w:pPr>
+      <w:r>
+        <w:rPr>
+          <w:rFonts w:eastAsiaTheme="minorEastAsia"/>
+        </w:rPr>
+        <w:t xml:space="preserve">If </w:t>
+      </w:r>
+      <m:oMath>
+        <m:r>
+          <w:rPr>
+            <w:rFonts w:ascii="Cambria Math" w:eastAsiaTheme="minorEastAsia" w:hAnsi="Cambria Math"/>
+          </w:rPr>
+          <m:t>f</m:t>
+        </m:r>
+        <m:d>
+          <m:dPr>
+            <m:ctrlPr>
+              <w:rPr>
+                <w:rFonts w:ascii="Cambria Math" w:eastAsiaTheme="minorEastAsia" w:hAnsi="Cambria Math"/>
+                <w:i/>
+              </w:rPr>
+            </m:ctrlPr>
+          </m:dPr>
+          <m:e>
+            <m:r>
+              <w:rPr>
+                <w:rFonts w:ascii="Cambria Math" w:eastAsiaTheme="minorEastAsia" w:hAnsi="Cambria Math"/>
+              </w:rPr>
+              <m:t>x</m:t>
+            </m:r>
+          </m:e>
+        </m:d>
+        <m:r>
+          <w:rPr>
+            <w:rFonts w:ascii="Cambria Math" w:eastAsiaTheme="minorEastAsia" w:hAnsi="Cambria Math"/>
+          </w:rPr>
+          <m:t>=5x-2</m:t>
+        </m:r>
+      </m:oMath>
+      <w:r>
+        <w:rPr>
+          <w:rFonts w:eastAsiaTheme="minorEastAsia"/>
+        </w:rPr>
+        <w:t xml:space="preserve">, what is </w:t>
+      </w:r>
+      <m:oMath>
+        <m:r>
+          <w:rPr>
+            <w:rFonts w:ascii="Cambria Math" w:eastAsiaTheme="minorEastAsia" w:hAnsi="Cambria Math"/>
+          </w:rPr>
+          <m:t>f(x-1)</m:t>
+        </m:r>
+      </m:oMath>
+      <w:r>
+        <w:rPr>
+          <w:rFonts w:eastAsiaTheme="minorEastAsia"/>
+        </w:rPr>
+        <w:t>?</w:t>
+      </w:r>
+      <w:r>
+        <w:rPr>
+          <w:rFonts w:eastAsiaTheme="minorEastAsia"/>
+        </w:rPr>
+        <w:br/>
+      </w:r>
+      <w:r>
+        <w:rPr>
+          <w:rFonts w:eastAsiaTheme="minorEastAsia"/>
+          <w:b/>
+          <w:bCs/>
+        </w:rPr>
+        <w:t xml:space="preserve">(4) </w:t>
+      </w:r>
+      <m:oMath>
+        <m:r>
+          <m:rPr>
+            <m:sty m:val="bi"/>
+          </m:rPr>
+          <w:rPr>
+            <w:rFonts w:ascii="Cambria Math" w:eastAsiaTheme="minorEastAsia" w:hAnsi="Cambria Math"/>
+          </w:rPr>
+          <m:t>5</m:t>
+        </m:r>
+        <m:r>
+          <m:rPr>
+            <m:sty m:val="bi"/>
+          </m:rPr>
+          <w:rPr>
+            <w:rFonts w:ascii="Cambria Math" w:eastAsiaTheme="minorEastAsia" w:hAnsi="Cambria Math"/>
+          </w:rPr>
+          <m:t>x-7</m:t>
+        </m:r>
+      </m:oMath>
+    </w:p>
+    <w:p>
+      <w:pPr>
+        <w:pStyle w:val="ListParagraph"/>
+        <w:numPr>
+          <w:ilvl w:val="0"/>
+          <w:numId w:val="69"/>
+        </w:numPr>
+        <w:rPr>
+          <w:b/>
+          <w:bCs/>
+        </w:rPr>
+      </w:pPr>
+      <w:r>
+        <w:rPr>
+          <w:rFonts w:eastAsiaTheme="minorEastAsia"/>
+        </w:rPr>
+        <w:t xml:space="preserve">What is the average rate of change of the function </w:t>
+      </w:r>
+      <m:oMath>
+        <m:r>
+          <w:rPr>
+            <w:rFonts w:ascii="Cambria Math" w:eastAsiaTheme="minorEastAsia" w:hAnsi="Cambria Math"/>
+          </w:rPr>
+          <m:t>f</m:t>
+        </m:r>
+        <m:d>
+          <m:dPr>
+            <m:ctrlPr>
+              <w:rPr>
+                <w:rFonts w:ascii="Cambria Math" w:eastAsiaTheme="minorEastAsia" w:hAnsi="Cambria Math"/>
+                <w:i/>
+              </w:rPr>
+            </m:ctrlPr>
+          </m:dPr>
+          <m:e>
+            <m:r>
+              <w:rPr>
+                <w:rFonts w:ascii="Cambria Math" w:eastAsiaTheme="minorEastAsia" w:hAnsi="Cambria Math"/>
+              </w:rPr>
+              <m:t>x</m:t>
+            </m:r>
+          </m:e>
+        </m:d>
+        <m:r>
+          <w:rPr>
+            <w:rFonts w:ascii="Cambria Math" w:eastAsiaTheme="minorEastAsia" w:hAnsi="Cambria Math"/>
+          </w:rPr>
+          <m:t>=</m:t>
+        </m:r>
+        <m:sSup>
+          <m:sSupPr>
+            <m:ctrlPr>
+              <w:rPr>
+                <w:rFonts w:ascii="Cambria Math" w:eastAsiaTheme="minorEastAsia" w:hAnsi="Cambria Math"/>
+                <w:i/>
+              </w:rPr>
+            </m:ctrlPr>
+          </m:sSupPr>
+          <m:e>
+            <m:r>
+              <w:rPr>
+                <w:rFonts w:ascii="Cambria Math" w:eastAsiaTheme="minorEastAsia" w:hAnsi="Cambria Math"/>
+              </w:rPr>
+              <m:t>x</m:t>
+            </m:r>
+          </m:e>
+          <m:sup>
+            <m:r>
+              <w:rPr>
+                <w:rFonts w:ascii="Cambria Math" w:eastAsiaTheme="minorEastAsia" w:hAnsi="Cambria Math"/>
+              </w:rPr>
+              <m:t>2</m:t>
+            </m:r>
+          </m:sup>
+        </m:sSup>
+        <m:r>
+          <w:rPr>
+            <w:rFonts w:ascii="Cambria Math" w:eastAsiaTheme="minorEastAsia" w:hAnsi="Cambria Math"/>
+          </w:rPr>
+          <m:t>+5x</m:t>
+        </m:r>
+      </m:oMath>
+      <w:r>
+        <w:rPr>
+          <w:rFonts w:eastAsiaTheme="minorEastAsia"/>
+        </w:rPr>
+        <w:t xml:space="preserve"> over the interval </w:t>
+      </w:r>
+      <w:r>
+        <w:rPr>
+          <w:rFonts w:eastAsiaTheme="minorEastAsia"/>
+        </w:rPr>
+        <w:br/>
+        <w:t>1 to 4?</w:t>
+      </w:r>
+      <w:r>
+        <w:rPr>
+          <w:rFonts w:eastAsiaTheme="minorEastAsia"/>
+        </w:rPr>
+        <w:br/>
+        <w:t>Point 2: (4, 36)</w:t>
+      </w:r>
+      <w:r>
+        <w:rPr>
+          <w:rFonts w:eastAsiaTheme="minorEastAsia"/>
+        </w:rPr>
+        <w:br/>
+        <w:t>Point 1: (1, 6)</w:t>
+      </w:r>
+      <w:r>
+        <w:rPr>
+          <w:rFonts w:eastAsiaTheme="minorEastAsia"/>
+        </w:rPr>
+        <w:br/>
+      </w:r>
+      <m:oMathPara>
+        <m:oMath>
+          <m:f>
+            <m:fPr>
+              <m:ctrlPr>
+                <w:rPr>
+                  <w:rFonts w:ascii="Cambria Math" w:hAnsi="Cambria Math"/>
+                  <w:i/>
+                </w:rPr>
+              </m:ctrlPr>
+            </m:fPr>
+            <m:num>
+              <m:r>
+                <w:rPr>
+                  <w:rFonts w:ascii="Cambria Math" w:hAnsi="Cambria Math"/>
+                </w:rPr>
+                <m:t>f</m:t>
+              </m:r>
+              <m:d>
+                <m:dPr>
+                  <m:ctrlPr>
+                    <w:rPr>
+                      <w:rFonts w:ascii="Cambria Math" w:hAnsi="Cambria Math"/>
+                      <w:i/>
+                    </w:rPr>
+                  </m:ctrlPr>
+                </m:dPr>
+                <m:e>
+                  <m:r>
+                    <w:rPr>
+                      <w:rFonts w:ascii="Cambria Math" w:hAnsi="Cambria Math"/>
+                    </w:rPr>
+                    <m:t>b</m:t>
+                  </m:r>
+                </m:e>
+              </m:d>
+              <m:r>
+                <w:rPr>
+                  <w:rFonts w:ascii="Cambria Math" w:hAnsi="Cambria Math"/>
+                </w:rPr>
+                <m:t>-f(a)</m:t>
+              </m:r>
+            </m:num>
+            <m:den>
+              <m:r>
+                <w:rPr>
+                  <w:rFonts w:ascii="Cambria Math" w:hAnsi="Cambria Math"/>
+                </w:rPr>
+                <m:t>b-a</m:t>
+              </m:r>
+            </m:den>
+          </m:f>
+          <m:r>
+            <w:rPr>
+              <w:rFonts w:ascii="Cambria Math" w:eastAsiaTheme="minorEastAsia" w:hAnsi="Cambria Math"/>
+            </w:rPr>
+            <m:t>=</m:t>
+          </m:r>
+          <m:f>
+            <m:fPr>
+              <m:ctrlPr>
+                <w:rPr>
+                  <w:rFonts w:ascii="Cambria Math" w:eastAsiaTheme="minorEastAsia" w:hAnsi="Cambria Math"/>
+                  <w:i/>
+                </w:rPr>
+              </m:ctrlPr>
+            </m:fPr>
+            <m:num>
+              <m:r>
+                <w:rPr>
+                  <w:rFonts w:ascii="Cambria Math" w:eastAsiaTheme="minorEastAsia" w:hAnsi="Cambria Math"/>
+                </w:rPr>
+                <m:t>36-6</m:t>
+              </m:r>
+            </m:num>
+            <m:den>
+              <m:r>
+                <w:rPr>
+                  <w:rFonts w:ascii="Cambria Math" w:eastAsiaTheme="minorEastAsia" w:hAnsi="Cambria Math"/>
+                </w:rPr>
+                <m:t>4-1</m:t>
+              </m:r>
+            </m:den>
+          </m:f>
+          <m:r>
+            <w:rPr>
+              <w:rFonts w:ascii="Cambria Math" w:eastAsiaTheme="minorEastAsia" w:hAnsi="Cambria Math"/>
+            </w:rPr>
+            <m:t>=</m:t>
+          </m:r>
+          <m:f>
+            <m:fPr>
+              <m:ctrlPr>
+                <w:rPr>
+                  <w:rFonts w:ascii="Cambria Math" w:eastAsiaTheme="minorEastAsia" w:hAnsi="Cambria Math"/>
+                  <w:i/>
+                </w:rPr>
+              </m:ctrlPr>
+            </m:fPr>
+            <m:num>
+              <m:r>
+                <w:rPr>
+                  <w:rFonts w:ascii="Cambria Math" w:eastAsiaTheme="minorEastAsia" w:hAnsi="Cambria Math"/>
+                </w:rPr>
+                <m:t>30</m:t>
+              </m:r>
+            </m:num>
+            <m:den>
+              <m:r>
+                <w:rPr>
+                  <w:rFonts w:ascii="Cambria Math" w:eastAsiaTheme="minorEastAsia" w:hAnsi="Cambria Math"/>
+                </w:rPr>
+                <m:t>3</m:t>
+              </m:r>
+            </m:den>
+          </m:f>
+          <m:r>
+            <w:rPr>
+              <w:rFonts w:ascii="Cambria Math" w:eastAsiaTheme="minorEastAsia" w:hAnsi="Cambria Math"/>
+            </w:rPr>
+            <m:t>=10</m:t>
+          </m:r>
+          <m:r>
+            <w:rPr>
+              <w:rFonts w:eastAsiaTheme="minorEastAsia"/>
+            </w:rPr>
+            <w:br/>
+          </m:r>
+        </m:oMath>
+      </m:oMathPara>
+      <w:r>
+        <w:rPr>
+          <w:rFonts w:eastAsiaTheme="minorEastAsia"/>
+          <w:b/>
+          <w:bCs/>
+        </w:rPr>
+        <w:t>(3) 10</w:t>
+      </w:r>
+    </w:p>
+    <w:p>
+      <w:pPr>
+        <w:pStyle w:val="ListParagraph"/>
+        <w:numPr>
+          <w:ilvl w:val="0"/>
+          <w:numId w:val="69"/>
+        </w:numPr>
+        <w:rPr>
+          <w:b/>
+          <w:bCs/>
+        </w:rPr>
+      </w:pPr>
+      <w:r>
+        <w:rPr>
+          <w:rFonts w:eastAsiaTheme="minorEastAsia"/>
+        </w:rPr>
+        <w:t xml:space="preserve">If </w:t>
+      </w:r>
+      <m:oMath>
+        <m:r>
+          <w:rPr>
+            <w:rFonts w:ascii="Cambria Math" w:eastAsiaTheme="minorEastAsia" w:hAnsi="Cambria Math"/>
+          </w:rPr>
+          <m:t>g</m:t>
+        </m:r>
+        <m:d>
+          <m:dPr>
+            <m:ctrlPr>
+              <w:rPr>
+                <w:rFonts w:ascii="Cambria Math" w:eastAsiaTheme="minorEastAsia" w:hAnsi="Cambria Math"/>
+                <w:i/>
+              </w:rPr>
+            </m:ctrlPr>
+          </m:dPr>
+          <m:e>
+            <m:r>
+              <w:rPr>
+                <w:rFonts w:ascii="Cambria Math" w:eastAsiaTheme="minorEastAsia" w:hAnsi="Cambria Math"/>
+              </w:rPr>
+              <m:t>x</m:t>
+            </m:r>
+          </m:e>
+        </m:d>
+        <m:r>
+          <w:rPr>
+            <w:rFonts w:ascii="Cambria Math" w:eastAsiaTheme="minorEastAsia" w:hAnsi="Cambria Math"/>
+          </w:rPr>
+          <m:t>=2x-5</m:t>
+        </m:r>
+      </m:oMath>
+      <w:r>
+        <w:rPr>
+          <w:rFonts w:eastAsiaTheme="minorEastAsia"/>
+        </w:rPr>
+        <w:t>, which is the gra</w:t>
+      </w:r>
+      <w:proofErr w:type="spellStart"/>
+      <w:r>
+        <w:rPr>
+          <w:rFonts w:eastAsiaTheme="minorEastAsia"/>
+        </w:rPr>
+        <w:t>ph</w:t>
+      </w:r>
+      <w:proofErr w:type="spellEnd"/>
+      <w:r>
+        <w:rPr>
+          <w:rFonts w:eastAsiaTheme="minorEastAsia"/>
+        </w:rPr>
+        <w:t xml:space="preserve"> of </w:t>
+      </w:r>
+      <w:r>
+        <w:rPr>
+          <w:rFonts w:eastAsiaTheme="minorEastAsia"/>
+        </w:rPr>
+        <w:br/>
+      </w:r>
+      <m:oMath>
+        <m:r>
+          <w:rPr>
+            <w:rFonts w:ascii="Cambria Math" w:eastAsiaTheme="minorEastAsia" w:hAnsi="Cambria Math"/>
+          </w:rPr>
+          <m:t>y=g(x)</m:t>
+        </m:r>
+      </m:oMath>
+      <w:r>
+        <w:rPr>
+          <w:rFonts w:eastAsiaTheme="minorEastAsia"/>
+        </w:rPr>
+        <w:t>?</w:t>
+      </w:r>
+      <w:r>
+        <w:rPr>
+          <w:rFonts w:eastAsiaTheme="minorEastAsia"/>
+        </w:rPr>
+        <w:br/>
+        <w:t>Points: (0, -5), (2.5, 0)</w:t>
+      </w:r>
+      <w:r>
+        <w:rPr>
+          <w:rFonts w:eastAsiaTheme="minorEastAsia"/>
+        </w:rPr>
+        <w:br/>
+      </w:r>
+      <w:r>
+        <w:rPr>
+          <w:rFonts w:eastAsiaTheme="minorEastAsia"/>
+          <w:b/>
+          <w:bCs/>
+        </w:rPr>
+        <w:t>(4)</w:t>
+      </w:r>
+    </w:p>
+    <w:p>
+      <w:pPr>
+        <w:pStyle w:val="ListParagraph"/>
+        <w:numPr>
+          <w:ilvl w:val="0"/>
+          <w:numId w:val="69"/>
+        </w:numPr>
+        <w:rPr>
+          <w:b/>
+          <w:bCs/>
+        </w:rPr>
+      </w:pPr>
+      <w:r>
+        <w:rPr>
+          <w:rFonts w:eastAsiaTheme="minorEastAsia"/>
+        </w:rPr>
+        <w:t xml:space="preserve">If </w:t>
+      </w:r>
+      <m:oMath>
+        <m:r>
+          <w:rPr>
+            <w:rFonts w:ascii="Cambria Math" w:eastAsiaTheme="minorEastAsia" w:hAnsi="Cambria Math"/>
+          </w:rPr>
+          <m:t>f</m:t>
+        </m:r>
+        <m:d>
+          <m:dPr>
+            <m:ctrlPr>
+              <w:rPr>
+                <w:rFonts w:ascii="Cambria Math" w:eastAsiaTheme="minorEastAsia" w:hAnsi="Cambria Math"/>
+                <w:i/>
+              </w:rPr>
+            </m:ctrlPr>
+          </m:dPr>
+          <m:e>
+            <m:r>
+              <w:rPr>
+                <w:rFonts w:ascii="Cambria Math" w:eastAsiaTheme="minorEastAsia" w:hAnsi="Cambria Math"/>
+              </w:rPr>
+              <m:t>x</m:t>
+            </m:r>
+          </m:e>
+        </m:d>
+        <m:r>
+          <w:rPr>
+            <w:rFonts w:ascii="Cambria Math" w:eastAsiaTheme="minorEastAsia" w:hAnsi="Cambria Math"/>
+          </w:rPr>
+          <m:t>=2x+5</m:t>
+        </m:r>
+      </m:oMath>
+      <w:r>
+        <w:rPr>
+          <w:rFonts w:eastAsiaTheme="minorEastAsia"/>
+        </w:rPr>
+        <w:t xml:space="preserve">, for what value of a does </w:t>
+      </w:r>
+      <m:oMath>
+        <m:r>
+          <w:rPr>
+            <w:rFonts w:ascii="Cambria Math" w:eastAsiaTheme="minorEastAsia" w:hAnsi="Cambria Math"/>
+          </w:rPr>
+          <m:t>f</m:t>
+        </m:r>
+        <m:d>
+          <m:dPr>
+            <m:ctrlPr>
+              <w:rPr>
+                <w:rFonts w:ascii="Cambria Math" w:eastAsiaTheme="minorEastAsia" w:hAnsi="Cambria Math"/>
+                <w:i/>
+              </w:rPr>
+            </m:ctrlPr>
+          </m:dPr>
+          <m:e>
+            <m:r>
+              <w:rPr>
+                <w:rFonts w:ascii="Cambria Math" w:eastAsiaTheme="minorEastAsia" w:hAnsi="Cambria Math"/>
+              </w:rPr>
+              <m:t>a</m:t>
+            </m:r>
+          </m:e>
+        </m:d>
+        <m:r>
+          <w:rPr>
+            <w:rFonts w:ascii="Cambria Math" w:eastAsiaTheme="minorEastAsia" w:hAnsi="Cambria Math"/>
+          </w:rPr>
+          <m:t>=11</m:t>
+        </m:r>
+      </m:oMath>
+      <w:r>
+        <w:rPr>
+          <w:rFonts w:eastAsiaTheme="minorEastAsia"/>
+        </w:rPr>
+        <w:t>?</w:t>
+      </w:r>
+      <w:r>
+        <w:rPr>
+          <w:rFonts w:eastAsiaTheme="minorEastAsia"/>
+        </w:rPr>
+        <w:br/>
+      </w:r>
+      <w:r>
+        <w:rPr>
+          <w:rFonts w:eastAsiaTheme="minorEastAsia"/>
+          <w:b/>
+          <w:bCs/>
+        </w:rPr>
+        <w:t>(2) 3</w:t>
+      </w:r>
+    </w:p>
+    <w:p>
+      <w:pPr>
+        <w:pStyle w:val="ListParagraph"/>
+        <w:numPr>
+          <w:ilvl w:val="0"/>
+          <w:numId w:val="69"/>
+        </w:numPr>
+        <w:rPr>
+          <w:b/>
+          <w:bCs/>
+        </w:rPr>
+      </w:pPr>
+      <w:r>
+        <w:rPr>
+          <w:rFonts w:eastAsiaTheme="minorEastAsia"/>
+        </w:rPr>
+        <w:t xml:space="preserve">For what values of x is the graph of the function </w:t>
+      </w:r>
+      <m:oMath>
+        <m:r>
+          <w:rPr>
+            <w:rFonts w:ascii="Cambria Math" w:eastAsiaTheme="minorEastAsia" w:hAnsi="Cambria Math"/>
+          </w:rPr>
+          <m:t>h</m:t>
+        </m:r>
+        <m:d>
+          <m:dPr>
+            <m:ctrlPr>
+              <w:rPr>
+                <w:rFonts w:ascii="Cambria Math" w:eastAsiaTheme="minorEastAsia" w:hAnsi="Cambria Math"/>
+                <w:i/>
+              </w:rPr>
+            </m:ctrlPr>
+          </m:dPr>
+          <m:e>
+            <m:r>
+              <w:rPr>
+                <w:rFonts w:ascii="Cambria Math" w:eastAsiaTheme="minorEastAsia" w:hAnsi="Cambria Math"/>
+              </w:rPr>
+              <m:t>x</m:t>
+            </m:r>
+          </m:e>
+        </m:d>
+        <m:r>
+          <w:rPr>
+            <w:rFonts w:ascii="Cambria Math" w:eastAsiaTheme="minorEastAsia" w:hAnsi="Cambria Math"/>
+          </w:rPr>
+          <m:t>=</m:t>
+        </m:r>
+        <m:sSup>
+          <m:sSupPr>
+            <m:ctrlPr>
+              <w:rPr>
+                <w:rFonts w:ascii="Cambria Math" w:eastAsiaTheme="minorEastAsia" w:hAnsi="Cambria Math"/>
+                <w:i/>
+              </w:rPr>
+            </m:ctrlPr>
+          </m:sSupPr>
+          <m:e>
+            <m:r>
+              <w:rPr>
+                <w:rFonts w:ascii="Cambria Math" w:eastAsiaTheme="minorEastAsia" w:hAnsi="Cambria Math"/>
+              </w:rPr>
+              <m:t>2</m:t>
+            </m:r>
+          </m:e>
+          <m:sup>
+            <m:r>
+              <w:rPr>
+                <w:rFonts w:ascii="Cambria Math" w:eastAsiaTheme="minorEastAsia" w:hAnsi="Cambria Math"/>
+              </w:rPr>
+              <m:t>x</m:t>
+            </m:r>
+          </m:sup>
+        </m:sSup>
+      </m:oMath>
+      <w:r>
+        <w:rPr>
+          <w:rFonts w:eastAsiaTheme="minorEastAsia"/>
+        </w:rPr>
+        <w:t>?</w:t>
+      </w:r>
+      <w:r>
+        <w:rPr>
+          <w:rFonts w:eastAsiaTheme="minorEastAsia"/>
+        </w:rPr>
+        <w:br/>
+      </w:r>
+      <w:r>
+        <w:rPr>
+          <w:rFonts w:eastAsiaTheme="minorEastAsia"/>
+          <w:b/>
+          <w:bCs/>
+        </w:rPr>
+        <w:t>(3) All values</w:t>
+      </w:r>
+    </w:p>
+    <w:p>
+      <w:pPr>
+        <w:pStyle w:val="ListParagraph"/>
+        <w:numPr>
+          <w:ilvl w:val="0"/>
+          <w:numId w:val="69"/>
+        </w:numPr>
+        <w:rPr>
+          <w:b/>
+          <w:bCs/>
+        </w:rPr>
+      </w:pPr>
+      <w:r>
+        <w:rPr>
+          <w:rFonts w:eastAsiaTheme="minorEastAsia"/>
+        </w:rPr>
+        <w:t xml:space="preserve">What are the zeros of the function </w:t>
+      </w:r>
+      <w:r>
+        <w:rPr>
+          <w:rFonts w:eastAsiaTheme="minorEastAsia"/>
+        </w:rPr>
+        <w:br/>
+      </w:r>
+      <m:oMath>
+        <m:r>
+          <w:rPr>
+            <w:rFonts w:ascii="Cambria Math" w:eastAsiaTheme="minorEastAsia" w:hAnsi="Cambria Math"/>
+          </w:rPr>
+          <m:t>f</m:t>
+        </m:r>
+        <m:d>
+          <m:dPr>
+            <m:ctrlPr>
+              <w:rPr>
+                <w:rFonts w:ascii="Cambria Math" w:eastAsiaTheme="minorEastAsia" w:hAnsi="Cambria Math"/>
+                <w:i/>
+              </w:rPr>
+            </m:ctrlPr>
+          </m:dPr>
+          <m:e>
+            <m:r>
+              <w:rPr>
+                <w:rFonts w:ascii="Cambria Math" w:eastAsiaTheme="minorEastAsia" w:hAnsi="Cambria Math"/>
+              </w:rPr>
+              <m:t>x</m:t>
+            </m:r>
+          </m:e>
+        </m:d>
+        <m:r>
+          <w:rPr>
+            <w:rFonts w:ascii="Cambria Math" w:eastAsiaTheme="minorEastAsia" w:hAnsi="Cambria Math"/>
+          </w:rPr>
+          <m:t>=</m:t>
+        </m:r>
+        <m:sSup>
+          <m:sSupPr>
+            <m:ctrlPr>
+              <w:rPr>
+                <w:rFonts w:ascii="Cambria Math" w:eastAsiaTheme="minorEastAsia" w:hAnsi="Cambria Math"/>
+                <w:i/>
+              </w:rPr>
+            </m:ctrlPr>
+          </m:sSupPr>
+          <m:e>
+            <m:r>
+              <w:rPr>
+                <w:rFonts w:ascii="Cambria Math" w:eastAsiaTheme="minorEastAsia" w:hAnsi="Cambria Math"/>
+              </w:rPr>
+              <m:t>x</m:t>
+            </m:r>
+          </m:e>
+          <m:sup>
+            <m:r>
+              <w:rPr>
+                <w:rFonts w:ascii="Cambria Math" w:eastAsiaTheme="minorEastAsia" w:hAnsi="Cambria Math"/>
+              </w:rPr>
+              <m:t>2</m:t>
+            </m:r>
+          </m:sup>
+        </m:sSup>
+        <m:r>
+          <w:rPr>
+            <w:rFonts w:ascii="Cambria Math" w:eastAsiaTheme="minorEastAsia" w:hAnsi="Cambria Math"/>
+          </w:rPr>
+          <m:t>+10x+16</m:t>
+        </m:r>
+      </m:oMath>
+      <w:r>
+        <w:rPr>
+          <w:rFonts w:eastAsiaTheme="minorEastAsia"/>
+        </w:rPr>
+        <w:t>?</w:t>
+      </w:r>
+      <w:r>
+        <w:rPr>
+          <w:rFonts w:eastAsiaTheme="minorEastAsia"/>
+        </w:rPr>
+        <w:br/>
+      </w:r>
+      <w:r>
+        <w:rPr>
+          <w:rFonts w:eastAsiaTheme="minorEastAsia"/>
+          <w:b/>
+          <w:bCs/>
+        </w:rPr>
+        <w:t>(1) -2 and -8</w:t>
+      </w:r>
+    </w:p>
+    <w:p>
+      <w:pPr>
+        <w:pStyle w:val="ListParagraph"/>
+        <w:numPr>
+          <w:ilvl w:val="0"/>
+          <w:numId w:val="69"/>
+        </w:numPr>
+        <w:rPr>
+          <w:b/>
+          <w:bCs/>
+        </w:rPr>
+      </w:pPr>
+      <w:r>
+        <w:rPr>
+          <w:rFonts w:eastAsiaTheme="minorEastAsia"/>
+        </w:rPr>
+        <w:t xml:space="preserve">If </w:t>
+      </w:r>
+      <m:oMath>
+        <m:r>
+          <w:rPr>
+            <w:rFonts w:ascii="Cambria Math" w:eastAsiaTheme="minorEastAsia" w:hAnsi="Cambria Math"/>
+          </w:rPr>
+          <m:t>f</m:t>
+        </m:r>
+        <m:d>
+          <m:dPr>
+            <m:ctrlPr>
+              <w:rPr>
+                <w:rFonts w:ascii="Cambria Math" w:eastAsiaTheme="minorEastAsia" w:hAnsi="Cambria Math"/>
+                <w:i/>
+              </w:rPr>
+            </m:ctrlPr>
+          </m:dPr>
+          <m:e>
+            <m:r>
+              <w:rPr>
+                <w:rFonts w:ascii="Cambria Math" w:eastAsiaTheme="minorEastAsia" w:hAnsi="Cambria Math"/>
+              </w:rPr>
+              <m:t>x</m:t>
+            </m:r>
+          </m:e>
+        </m:d>
+        <m:r>
+          <w:rPr>
+            <w:rFonts w:ascii="Cambria Math" w:eastAsiaTheme="minorEastAsia" w:hAnsi="Cambria Math"/>
+          </w:rPr>
+          <m:t>=</m:t>
+        </m:r>
+        <m:sSup>
+          <m:sSupPr>
+            <m:ctrlPr>
+              <w:rPr>
+                <w:rFonts w:ascii="Cambria Math" w:eastAsiaTheme="minorEastAsia" w:hAnsi="Cambria Math"/>
+                <w:i/>
+              </w:rPr>
+            </m:ctrlPr>
+          </m:sSupPr>
+          <m:e>
+            <m:r>
+              <w:rPr>
+                <w:rFonts w:ascii="Cambria Math" w:eastAsiaTheme="minorEastAsia" w:hAnsi="Cambria Math"/>
+              </w:rPr>
+              <m:t>x</m:t>
+            </m:r>
+          </m:e>
+          <m:sup>
+            <m:r>
+              <w:rPr>
+                <w:rFonts w:ascii="Cambria Math" w:eastAsiaTheme="minorEastAsia" w:hAnsi="Cambria Math"/>
+              </w:rPr>
+              <m:t>2</m:t>
+            </m:r>
+          </m:sup>
+        </m:sSup>
+        <m:r>
+          <w:rPr>
+            <w:rFonts w:ascii="Cambria Math" w:eastAsiaTheme="minorEastAsia" w:hAnsi="Cambria Math"/>
+          </w:rPr>
+          <m:t>-6x+5</m:t>
+        </m:r>
+      </m:oMath>
+      <w:r>
+        <w:rPr>
+          <w:rFonts w:eastAsiaTheme="minorEastAsia"/>
+        </w:rPr>
+        <w:t xml:space="preserve">, for what values of x is the function </w:t>
+      </w:r>
+      <m:oMath>
+        <m:r>
+          <w:rPr>
+            <w:rFonts w:ascii="Cambria Math" w:eastAsiaTheme="minorEastAsia" w:hAnsi="Cambria Math"/>
+          </w:rPr>
+          <m:t>f</m:t>
+        </m:r>
+        <m:d>
+          <m:dPr>
+            <m:ctrlPr>
+              <w:rPr>
+                <w:rFonts w:ascii="Cambria Math" w:eastAsiaTheme="minorEastAsia" w:hAnsi="Cambria Math"/>
+                <w:i/>
+              </w:rPr>
+            </m:ctrlPr>
+          </m:dPr>
+          <m:e>
+            <m:r>
+              <w:rPr>
+                <w:rFonts w:ascii="Cambria Math" w:eastAsiaTheme="minorEastAsia" w:hAnsi="Cambria Math"/>
+              </w:rPr>
+              <m:t>x</m:t>
+            </m:r>
+          </m:e>
+        </m:d>
+        <m:r>
+          <w:rPr>
+            <w:rFonts w:ascii="Cambria Math" w:eastAsiaTheme="minorEastAsia" w:hAnsi="Cambria Math"/>
+          </w:rPr>
+          <m:t>&lt;0</m:t>
+        </m:r>
+      </m:oMath>
+      <w:r>
+        <w:rPr>
+          <w:rFonts w:eastAsiaTheme="minorEastAsia"/>
+        </w:rPr>
+        <w:t>?</w:t>
+      </w:r>
+      <w:r>
+        <w:rPr>
+          <w:rFonts w:eastAsiaTheme="minorEastAsia"/>
+        </w:rPr>
+        <w:br/>
+      </w:r>
+      <w:r>
+        <w:rPr>
+          <w:rFonts w:eastAsiaTheme="minorEastAsia"/>
+          <w:b/>
+          <w:bCs/>
+        </w:rPr>
+        <w:t>(1) For values between 1 and 5</w:t>
+      </w:r>
+    </w:p>
+    <w:p>
+      <w:pPr>
+        <w:pStyle w:val="ListParagraph"/>
+        <w:numPr>
+          <w:ilvl w:val="0"/>
+          <w:numId w:val="68"/>
+        </w:numPr>
+      </w:pPr>
+      <w:r>
+        <w:rPr>
+          <w:i/>
+          <w:iCs/>
+        </w:rPr>
+        <w:t>Show how you arrived at your answers</w:t>
+      </w:r>
+      <w:r>
+        <w:t>.</w:t>
+      </w:r>
+    </w:p>
+    <w:p>
+      <w:pPr>
+        <w:pStyle w:val="ListParagraph"/>
+        <w:numPr>
+          <w:ilvl w:val="0"/>
+          <w:numId w:val="70"/>
+        </w:numPr>
+      </w:pPr>
+    </w:p>
+    <w:p>
+      <w:pPr>
+        <w:pStyle w:val="NoSpacing"/>
+      </w:pPr>
+    </w:p>
     <w:p>
       <w:r>
         <w:br/>
@@ -4378,6 +5664,95 @@
     </w:lvl>
   </w:abstractNum>
   <w:abstractNum w:abstractNumId="18" w15:restartNumberingAfterBreak="0">
+    <w:nsid w:val="22815CA8"/>
+    <w:multiLevelType w:val="hybridMultilevel"/>
+    <w:tmpl w:val="3758B280"/>
+    <w:lvl w:ilvl="0" w:tplc="04090015">
+      <w:start w:val="1"/>
+      <w:numFmt w:val="upperLetter"/>
+      <w:lvlText w:val="%1."/>
+      <w:lvlJc w:val="left"/>
+      <w:pPr>
+        <w:ind w:left="360" w:hanging="360"/>
+      </w:pPr>
+      <w:rPr>
+        <w:rFonts w:hint="default"/>
+      </w:rPr>
+    </w:lvl>
+    <w:lvl w:ilvl="1" w:tplc="04090019" w:tentative="1">
+      <w:start w:val="1"/>
+      <w:numFmt w:val="lowerLetter"/>
+      <w:lvlText w:val="%2."/>
+      <w:lvlJc w:val="left"/>
+      <w:pPr>
+        <w:ind w:left="1080" w:hanging="360"/>
+      </w:pPr>
+    </w:lvl>
+    <w:lvl w:ilvl="2" w:tplc="0409001B" w:tentative="1">
+      <w:start w:val="1"/>
+      <w:numFmt w:val="lowerRoman"/>
+      <w:lvlText w:val="%3."/>
+      <w:lvlJc w:val="right"/>
+      <w:pPr>
+        <w:ind w:left="1800" w:hanging="180"/>
+      </w:pPr>
+    </w:lvl>
+    <w:lvl w:ilvl="3" w:tplc="0409000F" w:tentative="1">
+      <w:start w:val="1"/>
+      <w:numFmt w:val="decimal"/>
+      <w:lvlText w:val="%4."/>
+      <w:lvlJc w:val="left"/>
+      <w:pPr>
+        <w:ind w:left="2520" w:hanging="360"/>
+      </w:pPr>
+    </w:lvl>
+    <w:lvl w:ilvl="4" w:tplc="04090019" w:tentative="1">
+      <w:start w:val="1"/>
+      <w:numFmt w:val="lowerLetter"/>
+      <w:lvlText w:val="%5."/>
+      <w:lvlJc w:val="left"/>
+      <w:pPr>
+        <w:ind w:left="3240" w:hanging="360"/>
+      </w:pPr>
+    </w:lvl>
+    <w:lvl w:ilvl="5" w:tplc="0409001B" w:tentative="1">
+      <w:start w:val="1"/>
+      <w:numFmt w:val="lowerRoman"/>
+      <w:lvlText w:val="%6."/>
+      <w:lvlJc w:val="right"/>
+      <w:pPr>
+        <w:ind w:left="3960" w:hanging="180"/>
+      </w:pPr>
+    </w:lvl>
+    <w:lvl w:ilvl="6" w:tplc="0409000F" w:tentative="1">
+      <w:start w:val="1"/>
+      <w:numFmt w:val="decimal"/>
+      <w:lvlText w:val="%7."/>
+      <w:lvlJc w:val="left"/>
+      <w:pPr>
+        <w:ind w:left="4680" w:hanging="360"/>
+      </w:pPr>
+    </w:lvl>
+    <w:lvl w:ilvl="7" w:tplc="04090019" w:tentative="1">
+      <w:start w:val="1"/>
+      <w:numFmt w:val="lowerLetter"/>
+      <w:lvlText w:val="%8."/>
+      <w:lvlJc w:val="left"/>
+      <w:pPr>
+        <w:ind w:left="5400" w:hanging="360"/>
+      </w:pPr>
+    </w:lvl>
+    <w:lvl w:ilvl="8" w:tplc="0409001B" w:tentative="1">
+      <w:start w:val="1"/>
+      <w:numFmt w:val="lowerRoman"/>
+      <w:lvlText w:val="%9."/>
+      <w:lvlJc w:val="right"/>
+      <w:pPr>
+        <w:ind w:left="6120" w:hanging="180"/>
+      </w:pPr>
+    </w:lvl>
+  </w:abstractNum>
+  <w:abstractNum w:abstractNumId="19" w15:restartNumberingAfterBreak="0">
     <w:nsid w:val="25D05E9C"/>
     <w:multiLevelType w:val="multilevel"/>
     <w:tmpl w:val="EAB602C6"/>
@@ -4498,7 +5873,7 @@
       </w:rPr>
     </w:lvl>
   </w:abstractNum>
-  <w:abstractNum w:abstractNumId="19" w15:restartNumberingAfterBreak="0">
+  <w:abstractNum w:abstractNumId="20" w15:restartNumberingAfterBreak="0">
     <w:nsid w:val="26C104E4"/>
     <w:multiLevelType w:val="hybridMultilevel"/>
     <w:tmpl w:val="B798CCC8"/>
@@ -4587,7 +5962,7 @@
       </w:pPr>
     </w:lvl>
   </w:abstractNum>
-  <w:abstractNum w:abstractNumId="20" w15:restartNumberingAfterBreak="0">
+  <w:abstractNum w:abstractNumId="21" w15:restartNumberingAfterBreak="0">
     <w:nsid w:val="28285323"/>
     <w:multiLevelType w:val="hybridMultilevel"/>
     <w:tmpl w:val="07E63E92"/>
@@ -4676,11 +6051,11 @@
       </w:pPr>
     </w:lvl>
   </w:abstractNum>
-  <w:abstractNum w:abstractNumId="21" w15:restartNumberingAfterBreak="0">
+  <w:abstractNum w:abstractNumId="22" w15:restartNumberingAfterBreak="0">
     <w:nsid w:val="2A1C2669"/>
-    <w:multiLevelType w:val="hybridMultilevel"/>
-    <w:tmpl w:val="8118EFA4"/>
-    <w:lvl w:ilvl="0" w:tplc="0409000F">
+    <w:multiLevelType w:val="multilevel"/>
+    <w:tmpl w:val="BE10F182"/>
+    <w:lvl w:ilvl="0">
       <w:start w:val="1"/>
       <w:numFmt w:val="decimal"/>
       <w:lvlText w:val="%1."/>
@@ -4692,80 +6067,112 @@
         <w:rFonts w:hint="default"/>
       </w:rPr>
     </w:lvl>
-    <w:lvl w:ilvl="1" w:tplc="04090019" w:tentative="1">
-      <w:start w:val="1"/>
-      <w:numFmt w:val="lowerLetter"/>
-      <w:lvlText w:val="%2."/>
-      <w:lvlJc w:val="left"/>
-      <w:pPr>
-        <w:ind w:left="1440" w:hanging="360"/>
-      </w:pPr>
-    </w:lvl>
-    <w:lvl w:ilvl="2" w:tplc="0409001B" w:tentative="1">
-      <w:start w:val="1"/>
-      <w:numFmt w:val="lowerRoman"/>
-      <w:lvlText w:val="%3."/>
-      <w:lvlJc w:val="right"/>
-      <w:pPr>
-        <w:ind w:left="2160" w:hanging="180"/>
-      </w:pPr>
-    </w:lvl>
-    <w:lvl w:ilvl="3" w:tplc="0409000F" w:tentative="1">
-      <w:start w:val="1"/>
-      <w:numFmt w:val="decimal"/>
-      <w:lvlText w:val="%4."/>
-      <w:lvlJc w:val="left"/>
-      <w:pPr>
-        <w:ind w:left="2880" w:hanging="360"/>
-      </w:pPr>
-    </w:lvl>
-    <w:lvl w:ilvl="4" w:tplc="04090019" w:tentative="1">
-      <w:start w:val="1"/>
-      <w:numFmt w:val="lowerLetter"/>
-      <w:lvlText w:val="%5."/>
-      <w:lvlJc w:val="left"/>
-      <w:pPr>
-        <w:ind w:left="3600" w:hanging="360"/>
-      </w:pPr>
-    </w:lvl>
-    <w:lvl w:ilvl="5" w:tplc="0409001B" w:tentative="1">
-      <w:start w:val="1"/>
-      <w:numFmt w:val="lowerRoman"/>
-      <w:lvlText w:val="%6."/>
-      <w:lvlJc w:val="right"/>
-      <w:pPr>
-        <w:ind w:left="4320" w:hanging="180"/>
-      </w:pPr>
-    </w:lvl>
-    <w:lvl w:ilvl="6" w:tplc="0409000F" w:tentative="1">
-      <w:start w:val="1"/>
-      <w:numFmt w:val="decimal"/>
-      <w:lvlText w:val="%7."/>
-      <w:lvlJc w:val="left"/>
-      <w:pPr>
-        <w:ind w:left="5040" w:hanging="360"/>
-      </w:pPr>
-    </w:lvl>
-    <w:lvl w:ilvl="7" w:tplc="04090019" w:tentative="1">
-      <w:start w:val="1"/>
-      <w:numFmt w:val="lowerLetter"/>
-      <w:lvlText w:val="%8."/>
-      <w:lvlJc w:val="left"/>
-      <w:pPr>
-        <w:ind w:left="5760" w:hanging="360"/>
-      </w:pPr>
-    </w:lvl>
-    <w:lvl w:ilvl="8" w:tplc="0409001B" w:tentative="1">
-      <w:start w:val="1"/>
-      <w:numFmt w:val="lowerRoman"/>
-      <w:lvlText w:val="%9."/>
-      <w:lvlJc w:val="right"/>
-      <w:pPr>
-        <w:ind w:left="6480" w:hanging="180"/>
-      </w:pPr>
+    <w:lvl w:ilvl="1">
+      <w:start w:val="3"/>
+      <w:numFmt w:val="decimal"/>
+      <w:isLgl/>
+      <w:lvlText w:val="%1.%2"/>
+      <w:lvlJc w:val="left"/>
+      <w:pPr>
+        <w:ind w:left="816" w:hanging="456"/>
+      </w:pPr>
+      <w:rPr>
+        <w:rFonts w:hint="default"/>
+      </w:rPr>
+    </w:lvl>
+    <w:lvl w:ilvl="2">
+      <w:start w:val="1"/>
+      <w:numFmt w:val="decimal"/>
+      <w:isLgl/>
+      <w:lvlText w:val="%1.%2.%3"/>
+      <w:lvlJc w:val="left"/>
+      <w:pPr>
+        <w:ind w:left="1080" w:hanging="720"/>
+      </w:pPr>
+      <w:rPr>
+        <w:rFonts w:hint="default"/>
+      </w:rPr>
+    </w:lvl>
+    <w:lvl w:ilvl="3">
+      <w:start w:val="1"/>
+      <w:numFmt w:val="decimal"/>
+      <w:isLgl/>
+      <w:lvlText w:val="%1.%2.%3.%4"/>
+      <w:lvlJc w:val="left"/>
+      <w:pPr>
+        <w:ind w:left="1080" w:hanging="720"/>
+      </w:pPr>
+      <w:rPr>
+        <w:rFonts w:hint="default"/>
+      </w:rPr>
+    </w:lvl>
+    <w:lvl w:ilvl="4">
+      <w:start w:val="1"/>
+      <w:numFmt w:val="decimal"/>
+      <w:isLgl/>
+      <w:lvlText w:val="%1.%2.%3.%4.%5"/>
+      <w:lvlJc w:val="left"/>
+      <w:pPr>
+        <w:ind w:left="1440" w:hanging="1080"/>
+      </w:pPr>
+      <w:rPr>
+        <w:rFonts w:hint="default"/>
+      </w:rPr>
+    </w:lvl>
+    <w:lvl w:ilvl="5">
+      <w:start w:val="1"/>
+      <w:numFmt w:val="decimal"/>
+      <w:isLgl/>
+      <w:lvlText w:val="%1.%2.%3.%4.%5.%6"/>
+      <w:lvlJc w:val="left"/>
+      <w:pPr>
+        <w:ind w:left="1440" w:hanging="1080"/>
+      </w:pPr>
+      <w:rPr>
+        <w:rFonts w:hint="default"/>
+      </w:rPr>
+    </w:lvl>
+    <w:lvl w:ilvl="6">
+      <w:start w:val="1"/>
+      <w:numFmt w:val="decimal"/>
+      <w:isLgl/>
+      <w:lvlText w:val="%1.%2.%3.%4.%5.%6.%7"/>
+      <w:lvlJc w:val="left"/>
+      <w:pPr>
+        <w:ind w:left="1800" w:hanging="1440"/>
+      </w:pPr>
+      <w:rPr>
+        <w:rFonts w:hint="default"/>
+      </w:rPr>
+    </w:lvl>
+    <w:lvl w:ilvl="7">
+      <w:start w:val="1"/>
+      <w:numFmt w:val="decimal"/>
+      <w:isLgl/>
+      <w:lvlText w:val="%1.%2.%3.%4.%5.%6.%7.%8"/>
+      <w:lvlJc w:val="left"/>
+      <w:pPr>
+        <w:ind w:left="1800" w:hanging="1440"/>
+      </w:pPr>
+      <w:rPr>
+        <w:rFonts w:hint="default"/>
+      </w:rPr>
+    </w:lvl>
+    <w:lvl w:ilvl="8">
+      <w:start w:val="1"/>
+      <w:numFmt w:val="decimal"/>
+      <w:isLgl/>
+      <w:lvlText w:val="%1.%2.%3.%4.%5.%6.%7.%8.%9"/>
+      <w:lvlJc w:val="left"/>
+      <w:pPr>
+        <w:ind w:left="2160" w:hanging="1800"/>
+      </w:pPr>
+      <w:rPr>
+        <w:rFonts w:hint="default"/>
+      </w:rPr>
     </w:lvl>
   </w:abstractNum>
-  <w:abstractNum w:abstractNumId="22" w15:restartNumberingAfterBreak="0">
+  <w:abstractNum w:abstractNumId="23" w15:restartNumberingAfterBreak="0">
     <w:nsid w:val="2AE66F55"/>
     <w:multiLevelType w:val="hybridMultilevel"/>
     <w:tmpl w:val="DD7EBB24"/>
@@ -4856,7 +6263,7 @@
       </w:pPr>
     </w:lvl>
   </w:abstractNum>
-  <w:abstractNum w:abstractNumId="23" w15:restartNumberingAfterBreak="0">
+  <w:abstractNum w:abstractNumId="24" w15:restartNumberingAfterBreak="0">
     <w:nsid w:val="2BD1247C"/>
     <w:multiLevelType w:val="hybridMultilevel"/>
     <w:tmpl w:val="80B40B74"/>
@@ -4945,7 +6352,7 @@
       </w:pPr>
     </w:lvl>
   </w:abstractNum>
-  <w:abstractNum w:abstractNumId="24" w15:restartNumberingAfterBreak="0">
+  <w:abstractNum w:abstractNumId="25" w15:restartNumberingAfterBreak="0">
     <w:nsid w:val="2C090F97"/>
     <w:multiLevelType w:val="hybridMultilevel"/>
     <w:tmpl w:val="83FA82EE"/>
@@ -5034,7 +6441,7 @@
       </w:pPr>
     </w:lvl>
   </w:abstractNum>
-  <w:abstractNum w:abstractNumId="25" w15:restartNumberingAfterBreak="0">
+  <w:abstractNum w:abstractNumId="26" w15:restartNumberingAfterBreak="0">
     <w:nsid w:val="2E117309"/>
     <w:multiLevelType w:val="hybridMultilevel"/>
     <w:tmpl w:val="5BA2D0AA"/>
@@ -5123,7 +6530,7 @@
       </w:pPr>
     </w:lvl>
   </w:abstractNum>
-  <w:abstractNum w:abstractNumId="26" w15:restartNumberingAfterBreak="0">
+  <w:abstractNum w:abstractNumId="27" w15:restartNumberingAfterBreak="0">
     <w:nsid w:val="2E536DA6"/>
     <w:multiLevelType w:val="hybridMultilevel"/>
     <w:tmpl w:val="7D386948"/>
@@ -5212,7 +6619,7 @@
       </w:pPr>
     </w:lvl>
   </w:abstractNum>
-  <w:abstractNum w:abstractNumId="27" w15:restartNumberingAfterBreak="0">
+  <w:abstractNum w:abstractNumId="28" w15:restartNumberingAfterBreak="0">
     <w:nsid w:val="2F160FFB"/>
     <w:multiLevelType w:val="hybridMultilevel"/>
     <w:tmpl w:val="31085750"/>
@@ -5301,7 +6708,7 @@
       </w:pPr>
     </w:lvl>
   </w:abstractNum>
-  <w:abstractNum w:abstractNumId="28" w15:restartNumberingAfterBreak="0">
+  <w:abstractNum w:abstractNumId="29" w15:restartNumberingAfterBreak="0">
     <w:nsid w:val="32052917"/>
     <w:multiLevelType w:val="hybridMultilevel"/>
     <w:tmpl w:val="7322407C"/>
@@ -5390,7 +6797,7 @@
       </w:pPr>
     </w:lvl>
   </w:abstractNum>
-  <w:abstractNum w:abstractNumId="29" w15:restartNumberingAfterBreak="0">
+  <w:abstractNum w:abstractNumId="30" w15:restartNumberingAfterBreak="0">
     <w:nsid w:val="3A411680"/>
     <w:multiLevelType w:val="hybridMultilevel"/>
     <w:tmpl w:val="2C6699C6"/>
@@ -5481,7 +6888,7 @@
       </w:pPr>
     </w:lvl>
   </w:abstractNum>
-  <w:abstractNum w:abstractNumId="30" w15:restartNumberingAfterBreak="0">
+  <w:abstractNum w:abstractNumId="31" w15:restartNumberingAfterBreak="0">
     <w:nsid w:val="3CC75517"/>
     <w:multiLevelType w:val="hybridMultilevel"/>
     <w:tmpl w:val="ABBE29D8"/>
@@ -5570,7 +6977,7 @@
       </w:pPr>
     </w:lvl>
   </w:abstractNum>
-  <w:abstractNum w:abstractNumId="31" w15:restartNumberingAfterBreak="0">
+  <w:abstractNum w:abstractNumId="32" w15:restartNumberingAfterBreak="0">
     <w:nsid w:val="40415072"/>
     <w:multiLevelType w:val="hybridMultilevel"/>
     <w:tmpl w:val="CC2C3296"/>
@@ -5659,7 +7066,7 @@
       </w:pPr>
     </w:lvl>
   </w:abstractNum>
-  <w:abstractNum w:abstractNumId="32" w15:restartNumberingAfterBreak="0">
+  <w:abstractNum w:abstractNumId="33" w15:restartNumberingAfterBreak="0">
     <w:nsid w:val="40E37E7C"/>
     <w:multiLevelType w:val="hybridMultilevel"/>
     <w:tmpl w:val="736C85AE"/>
@@ -5748,7 +7155,7 @@
       </w:pPr>
     </w:lvl>
   </w:abstractNum>
-  <w:abstractNum w:abstractNumId="33" w15:restartNumberingAfterBreak="0">
+  <w:abstractNum w:abstractNumId="34" w15:restartNumberingAfterBreak="0">
     <w:nsid w:val="43F262B9"/>
     <w:multiLevelType w:val="hybridMultilevel"/>
     <w:tmpl w:val="21FC3BAE"/>
@@ -5837,7 +7244,7 @@
       </w:pPr>
     </w:lvl>
   </w:abstractNum>
-  <w:abstractNum w:abstractNumId="34" w15:restartNumberingAfterBreak="0">
+  <w:abstractNum w:abstractNumId="35" w15:restartNumberingAfterBreak="0">
     <w:nsid w:val="44DF63BA"/>
     <w:multiLevelType w:val="hybridMultilevel"/>
     <w:tmpl w:val="1B864EDC"/>
@@ -5926,7 +7333,7 @@
       </w:pPr>
     </w:lvl>
   </w:abstractNum>
-  <w:abstractNum w:abstractNumId="35" w15:restartNumberingAfterBreak="0">
+  <w:abstractNum w:abstractNumId="36" w15:restartNumberingAfterBreak="0">
     <w:nsid w:val="45615CF3"/>
     <w:multiLevelType w:val="hybridMultilevel"/>
     <w:tmpl w:val="86840D6A"/>
@@ -6015,7 +7422,7 @@
       </w:pPr>
     </w:lvl>
   </w:abstractNum>
-  <w:abstractNum w:abstractNumId="36" w15:restartNumberingAfterBreak="0">
+  <w:abstractNum w:abstractNumId="37" w15:restartNumberingAfterBreak="0">
     <w:nsid w:val="46863DEC"/>
     <w:multiLevelType w:val="hybridMultilevel"/>
     <w:tmpl w:val="FF9C9F36"/>
@@ -6104,7 +7511,7 @@
       </w:pPr>
     </w:lvl>
   </w:abstractNum>
-  <w:abstractNum w:abstractNumId="37" w15:restartNumberingAfterBreak="0">
+  <w:abstractNum w:abstractNumId="38" w15:restartNumberingAfterBreak="0">
     <w:nsid w:val="478C0B0F"/>
     <w:multiLevelType w:val="hybridMultilevel"/>
     <w:tmpl w:val="3D3698E6"/>
@@ -6193,7 +7600,7 @@
       </w:pPr>
     </w:lvl>
   </w:abstractNum>
-  <w:abstractNum w:abstractNumId="38" w15:restartNumberingAfterBreak="0">
+  <w:abstractNum w:abstractNumId="39" w15:restartNumberingAfterBreak="0">
     <w:nsid w:val="481108D8"/>
     <w:multiLevelType w:val="hybridMultilevel"/>
     <w:tmpl w:val="98905628"/>
@@ -6282,7 +7689,7 @@
       </w:pPr>
     </w:lvl>
   </w:abstractNum>
-  <w:abstractNum w:abstractNumId="39" w15:restartNumberingAfterBreak="0">
+  <w:abstractNum w:abstractNumId="40" w15:restartNumberingAfterBreak="0">
     <w:nsid w:val="483431B0"/>
     <w:multiLevelType w:val="hybridMultilevel"/>
     <w:tmpl w:val="93FEEFDA"/>
@@ -6371,7 +7778,7 @@
       </w:pPr>
     </w:lvl>
   </w:abstractNum>
-  <w:abstractNum w:abstractNumId="40" w15:restartNumberingAfterBreak="0">
+  <w:abstractNum w:abstractNumId="41" w15:restartNumberingAfterBreak="0">
     <w:nsid w:val="4A79369C"/>
     <w:multiLevelType w:val="hybridMultilevel"/>
     <w:tmpl w:val="0240989E"/>
@@ -6460,7 +7867,7 @@
       </w:pPr>
     </w:lvl>
   </w:abstractNum>
-  <w:abstractNum w:abstractNumId="41" w15:restartNumberingAfterBreak="0">
+  <w:abstractNum w:abstractNumId="42" w15:restartNumberingAfterBreak="0">
     <w:nsid w:val="4DDC2A89"/>
     <w:multiLevelType w:val="hybridMultilevel"/>
     <w:tmpl w:val="0DE6782E"/>
@@ -6549,7 +7956,7 @@
       </w:pPr>
     </w:lvl>
   </w:abstractNum>
-  <w:abstractNum w:abstractNumId="42" w15:restartNumberingAfterBreak="0">
+  <w:abstractNum w:abstractNumId="43" w15:restartNumberingAfterBreak="0">
     <w:nsid w:val="50603D11"/>
     <w:multiLevelType w:val="hybridMultilevel"/>
     <w:tmpl w:val="5C908BA8"/>
@@ -6638,7 +8045,7 @@
       </w:pPr>
     </w:lvl>
   </w:abstractNum>
-  <w:abstractNum w:abstractNumId="43" w15:restartNumberingAfterBreak="0">
+  <w:abstractNum w:abstractNumId="44" w15:restartNumberingAfterBreak="0">
     <w:nsid w:val="523B67BA"/>
     <w:multiLevelType w:val="hybridMultilevel"/>
     <w:tmpl w:val="E1041966"/>
@@ -6727,7 +8134,7 @@
       </w:pPr>
     </w:lvl>
   </w:abstractNum>
-  <w:abstractNum w:abstractNumId="44" w15:restartNumberingAfterBreak="0">
+  <w:abstractNum w:abstractNumId="45" w15:restartNumberingAfterBreak="0">
     <w:nsid w:val="536A5950"/>
     <w:multiLevelType w:val="hybridMultilevel"/>
     <w:tmpl w:val="C17AFC0A"/>
@@ -6816,7 +8223,7 @@
       </w:pPr>
     </w:lvl>
   </w:abstractNum>
-  <w:abstractNum w:abstractNumId="45" w15:restartNumberingAfterBreak="0">
+  <w:abstractNum w:abstractNumId="46" w15:restartNumberingAfterBreak="0">
     <w:nsid w:val="55393753"/>
     <w:multiLevelType w:val="hybridMultilevel"/>
     <w:tmpl w:val="6C1A97E0"/>
@@ -6905,7 +8312,7 @@
       </w:pPr>
     </w:lvl>
   </w:abstractNum>
-  <w:abstractNum w:abstractNumId="46" w15:restartNumberingAfterBreak="0">
+  <w:abstractNum w:abstractNumId="47" w15:restartNumberingAfterBreak="0">
     <w:nsid w:val="55A6798B"/>
     <w:multiLevelType w:val="multilevel"/>
     <w:tmpl w:val="D35268B0"/>
@@ -7026,7 +8433,7 @@
       </w:rPr>
     </w:lvl>
   </w:abstractNum>
-  <w:abstractNum w:abstractNumId="47" w15:restartNumberingAfterBreak="0">
+  <w:abstractNum w:abstractNumId="48" w15:restartNumberingAfterBreak="0">
     <w:nsid w:val="55E2772E"/>
     <w:multiLevelType w:val="hybridMultilevel"/>
     <w:tmpl w:val="FE9AF276"/>
@@ -7115,7 +8522,7 @@
       </w:pPr>
     </w:lvl>
   </w:abstractNum>
-  <w:abstractNum w:abstractNumId="48" w15:restartNumberingAfterBreak="0">
+  <w:abstractNum w:abstractNumId="49" w15:restartNumberingAfterBreak="0">
     <w:nsid w:val="564567B2"/>
     <w:multiLevelType w:val="hybridMultilevel"/>
     <w:tmpl w:val="B270EE0A"/>
@@ -7204,7 +8611,96 @@
       </w:pPr>
     </w:lvl>
   </w:abstractNum>
-  <w:abstractNum w:abstractNumId="49" w15:restartNumberingAfterBreak="0">
+  <w:abstractNum w:abstractNumId="50" w15:restartNumberingAfterBreak="0">
+    <w:nsid w:val="56553BCD"/>
+    <w:multiLevelType w:val="hybridMultilevel"/>
+    <w:tmpl w:val="AD72932E"/>
+    <w:lvl w:ilvl="0" w:tplc="0409000F">
+      <w:start w:val="1"/>
+      <w:numFmt w:val="decimal"/>
+      <w:lvlText w:val="%1."/>
+      <w:lvlJc w:val="left"/>
+      <w:pPr>
+        <w:ind w:left="720" w:hanging="360"/>
+      </w:pPr>
+      <w:rPr>
+        <w:rFonts w:hint="default"/>
+      </w:rPr>
+    </w:lvl>
+    <w:lvl w:ilvl="1" w:tplc="04090019" w:tentative="1">
+      <w:start w:val="1"/>
+      <w:numFmt w:val="lowerLetter"/>
+      <w:lvlText w:val="%2."/>
+      <w:lvlJc w:val="left"/>
+      <w:pPr>
+        <w:ind w:left="1440" w:hanging="360"/>
+      </w:pPr>
+    </w:lvl>
+    <w:lvl w:ilvl="2" w:tplc="0409001B" w:tentative="1">
+      <w:start w:val="1"/>
+      <w:numFmt w:val="lowerRoman"/>
+      <w:lvlText w:val="%3."/>
+      <w:lvlJc w:val="right"/>
+      <w:pPr>
+        <w:ind w:left="2160" w:hanging="180"/>
+      </w:pPr>
+    </w:lvl>
+    <w:lvl w:ilvl="3" w:tplc="0409000F" w:tentative="1">
+      <w:start w:val="1"/>
+      <w:numFmt w:val="decimal"/>
+      <w:lvlText w:val="%4."/>
+      <w:lvlJc w:val="left"/>
+      <w:pPr>
+        <w:ind w:left="2880" w:hanging="360"/>
+      </w:pPr>
+    </w:lvl>
+    <w:lvl w:ilvl="4" w:tplc="04090019" w:tentative="1">
+      <w:start w:val="1"/>
+      <w:numFmt w:val="lowerLetter"/>
+      <w:lvlText w:val="%5."/>
+      <w:lvlJc w:val="left"/>
+      <w:pPr>
+        <w:ind w:left="3600" w:hanging="360"/>
+      </w:pPr>
+    </w:lvl>
+    <w:lvl w:ilvl="5" w:tplc="0409001B" w:tentative="1">
+      <w:start w:val="1"/>
+      <w:numFmt w:val="lowerRoman"/>
+      <w:lvlText w:val="%6."/>
+      <w:lvlJc w:val="right"/>
+      <w:pPr>
+        <w:ind w:left="4320" w:hanging="180"/>
+      </w:pPr>
+    </w:lvl>
+    <w:lvl w:ilvl="6" w:tplc="0409000F" w:tentative="1">
+      <w:start w:val="1"/>
+      <w:numFmt w:val="decimal"/>
+      <w:lvlText w:val="%7."/>
+      <w:lvlJc w:val="left"/>
+      <w:pPr>
+        <w:ind w:left="5040" w:hanging="360"/>
+      </w:pPr>
+    </w:lvl>
+    <w:lvl w:ilvl="7" w:tplc="04090019" w:tentative="1">
+      <w:start w:val="1"/>
+      <w:numFmt w:val="lowerLetter"/>
+      <w:lvlText w:val="%8."/>
+      <w:lvlJc w:val="left"/>
+      <w:pPr>
+        <w:ind w:left="5760" w:hanging="360"/>
+      </w:pPr>
+    </w:lvl>
+    <w:lvl w:ilvl="8" w:tplc="0409001B" w:tentative="1">
+      <w:start w:val="1"/>
+      <w:numFmt w:val="lowerRoman"/>
+      <w:lvlText w:val="%9."/>
+      <w:lvlJc w:val="right"/>
+      <w:pPr>
+        <w:ind w:left="6480" w:hanging="180"/>
+      </w:pPr>
+    </w:lvl>
+  </w:abstractNum>
+  <w:abstractNum w:abstractNumId="51" w15:restartNumberingAfterBreak="0">
     <w:nsid w:val="56733D65"/>
     <w:multiLevelType w:val="hybridMultilevel"/>
     <w:tmpl w:val="6526CBA6"/>
@@ -7295,7 +8791,7 @@
       </w:pPr>
     </w:lvl>
   </w:abstractNum>
-  <w:abstractNum w:abstractNumId="50" w15:restartNumberingAfterBreak="0">
+  <w:abstractNum w:abstractNumId="52" w15:restartNumberingAfterBreak="0">
     <w:nsid w:val="5C092144"/>
     <w:multiLevelType w:val="hybridMultilevel"/>
     <w:tmpl w:val="DBC4ADF2"/>
@@ -7381,7 +8877,217 @@
       </w:pPr>
     </w:lvl>
   </w:abstractNum>
-  <w:abstractNum w:abstractNumId="51" w15:restartNumberingAfterBreak="0">
+  <w:abstractNum w:abstractNumId="53" w15:restartNumberingAfterBreak="0">
+    <w:nsid w:val="5C0A26FD"/>
+    <w:multiLevelType w:val="multilevel"/>
+    <w:tmpl w:val="BE10F182"/>
+    <w:lvl w:ilvl="0">
+      <w:start w:val="1"/>
+      <w:numFmt w:val="decimal"/>
+      <w:lvlText w:val="%1."/>
+      <w:lvlJc w:val="left"/>
+      <w:pPr>
+        <w:ind w:left="720" w:hanging="360"/>
+      </w:pPr>
+      <w:rPr>
+        <w:rFonts w:hint="default"/>
+      </w:rPr>
+    </w:lvl>
+    <w:lvl w:ilvl="1">
+      <w:start w:val="3"/>
+      <w:numFmt w:val="decimal"/>
+      <w:isLgl/>
+      <w:lvlText w:val="%1.%2"/>
+      <w:lvlJc w:val="left"/>
+      <w:pPr>
+        <w:ind w:left="816" w:hanging="456"/>
+      </w:pPr>
+      <w:rPr>
+        <w:rFonts w:hint="default"/>
+      </w:rPr>
+    </w:lvl>
+    <w:lvl w:ilvl="2">
+      <w:start w:val="1"/>
+      <w:numFmt w:val="decimal"/>
+      <w:isLgl/>
+      <w:lvlText w:val="%1.%2.%3"/>
+      <w:lvlJc w:val="left"/>
+      <w:pPr>
+        <w:ind w:left="1080" w:hanging="720"/>
+      </w:pPr>
+      <w:rPr>
+        <w:rFonts w:hint="default"/>
+      </w:rPr>
+    </w:lvl>
+    <w:lvl w:ilvl="3">
+      <w:start w:val="1"/>
+      <w:numFmt w:val="decimal"/>
+      <w:isLgl/>
+      <w:lvlText w:val="%1.%2.%3.%4"/>
+      <w:lvlJc w:val="left"/>
+      <w:pPr>
+        <w:ind w:left="1080" w:hanging="720"/>
+      </w:pPr>
+      <w:rPr>
+        <w:rFonts w:hint="default"/>
+      </w:rPr>
+    </w:lvl>
+    <w:lvl w:ilvl="4">
+      <w:start w:val="1"/>
+      <w:numFmt w:val="decimal"/>
+      <w:isLgl/>
+      <w:lvlText w:val="%1.%2.%3.%4.%5"/>
+      <w:lvlJc w:val="left"/>
+      <w:pPr>
+        <w:ind w:left="1440" w:hanging="1080"/>
+      </w:pPr>
+      <w:rPr>
+        <w:rFonts w:hint="default"/>
+      </w:rPr>
+    </w:lvl>
+    <w:lvl w:ilvl="5">
+      <w:start w:val="1"/>
+      <w:numFmt w:val="decimal"/>
+      <w:isLgl/>
+      <w:lvlText w:val="%1.%2.%3.%4.%5.%6"/>
+      <w:lvlJc w:val="left"/>
+      <w:pPr>
+        <w:ind w:left="1440" w:hanging="1080"/>
+      </w:pPr>
+      <w:rPr>
+        <w:rFonts w:hint="default"/>
+      </w:rPr>
+    </w:lvl>
+    <w:lvl w:ilvl="6">
+      <w:start w:val="1"/>
+      <w:numFmt w:val="decimal"/>
+      <w:isLgl/>
+      <w:lvlText w:val="%1.%2.%3.%4.%5.%6.%7"/>
+      <w:lvlJc w:val="left"/>
+      <w:pPr>
+        <w:ind w:left="1800" w:hanging="1440"/>
+      </w:pPr>
+      <w:rPr>
+        <w:rFonts w:hint="default"/>
+      </w:rPr>
+    </w:lvl>
+    <w:lvl w:ilvl="7">
+      <w:start w:val="1"/>
+      <w:numFmt w:val="decimal"/>
+      <w:isLgl/>
+      <w:lvlText w:val="%1.%2.%3.%4.%5.%6.%7.%8"/>
+      <w:lvlJc w:val="left"/>
+      <w:pPr>
+        <w:ind w:left="1800" w:hanging="1440"/>
+      </w:pPr>
+      <w:rPr>
+        <w:rFonts w:hint="default"/>
+      </w:rPr>
+    </w:lvl>
+    <w:lvl w:ilvl="8">
+      <w:start w:val="1"/>
+      <w:numFmt w:val="decimal"/>
+      <w:isLgl/>
+      <w:lvlText w:val="%1.%2.%3.%4.%5.%6.%7.%8.%9"/>
+      <w:lvlJc w:val="left"/>
+      <w:pPr>
+        <w:ind w:left="2160" w:hanging="1800"/>
+      </w:pPr>
+      <w:rPr>
+        <w:rFonts w:hint="default"/>
+      </w:rPr>
+    </w:lvl>
+  </w:abstractNum>
+  <w:abstractNum w:abstractNumId="54" w15:restartNumberingAfterBreak="0">
+    <w:nsid w:val="5DDC06FB"/>
+    <w:multiLevelType w:val="hybridMultilevel"/>
+    <w:tmpl w:val="01BCF9B4"/>
+    <w:lvl w:ilvl="0" w:tplc="0409000F">
+      <w:start w:val="1"/>
+      <w:numFmt w:val="decimal"/>
+      <w:lvlText w:val="%1."/>
+      <w:lvlJc w:val="left"/>
+      <w:pPr>
+        <w:ind w:left="720" w:hanging="360"/>
+      </w:pPr>
+      <w:rPr>
+        <w:rFonts w:hint="default"/>
+      </w:rPr>
+    </w:lvl>
+    <w:lvl w:ilvl="1" w:tplc="04090019" w:tentative="1">
+      <w:start w:val="1"/>
+      <w:numFmt w:val="lowerLetter"/>
+      <w:lvlText w:val="%2."/>
+      <w:lvlJc w:val="left"/>
+      <w:pPr>
+        <w:ind w:left="1440" w:hanging="360"/>
+      </w:pPr>
+    </w:lvl>
+    <w:lvl w:ilvl="2" w:tplc="0409001B" w:tentative="1">
+      <w:start w:val="1"/>
+      <w:numFmt w:val="lowerRoman"/>
+      <w:lvlText w:val="%3."/>
+      <w:lvlJc w:val="right"/>
+      <w:pPr>
+        <w:ind w:left="2160" w:hanging="180"/>
+      </w:pPr>
+    </w:lvl>
+    <w:lvl w:ilvl="3" w:tplc="0409000F" w:tentative="1">
+      <w:start w:val="1"/>
+      <w:numFmt w:val="decimal"/>
+      <w:lvlText w:val="%4."/>
+      <w:lvlJc w:val="left"/>
+      <w:pPr>
+        <w:ind w:left="2880" w:hanging="360"/>
+      </w:pPr>
+    </w:lvl>
+    <w:lvl w:ilvl="4" w:tplc="04090019" w:tentative="1">
+      <w:start w:val="1"/>
+      <w:numFmt w:val="lowerLetter"/>
+      <w:lvlText w:val="%5."/>
+      <w:lvlJc w:val="left"/>
+      <w:pPr>
+        <w:ind w:left="3600" w:hanging="360"/>
+      </w:pPr>
+    </w:lvl>
+    <w:lvl w:ilvl="5" w:tplc="0409001B" w:tentative="1">
+      <w:start w:val="1"/>
+      <w:numFmt w:val="lowerRoman"/>
+      <w:lvlText w:val="%6."/>
+      <w:lvlJc w:val="right"/>
+      <w:pPr>
+        <w:ind w:left="4320" w:hanging="180"/>
+      </w:pPr>
+    </w:lvl>
+    <w:lvl w:ilvl="6" w:tplc="0409000F" w:tentative="1">
+      <w:start w:val="1"/>
+      <w:numFmt w:val="decimal"/>
+      <w:lvlText w:val="%7."/>
+      <w:lvlJc w:val="left"/>
+      <w:pPr>
+        <w:ind w:left="5040" w:hanging="360"/>
+      </w:pPr>
+    </w:lvl>
+    <w:lvl w:ilvl="7" w:tplc="04090019" w:tentative="1">
+      <w:start w:val="1"/>
+      <w:numFmt w:val="lowerLetter"/>
+      <w:lvlText w:val="%8."/>
+      <w:lvlJc w:val="left"/>
+      <w:pPr>
+        <w:ind w:left="5760" w:hanging="360"/>
+      </w:pPr>
+    </w:lvl>
+    <w:lvl w:ilvl="8" w:tplc="0409001B" w:tentative="1">
+      <w:start w:val="1"/>
+      <w:numFmt w:val="lowerRoman"/>
+      <w:lvlText w:val="%9."/>
+      <w:lvlJc w:val="right"/>
+      <w:pPr>
+        <w:ind w:left="6480" w:hanging="180"/>
+      </w:pPr>
+    </w:lvl>
+  </w:abstractNum>
+  <w:abstractNum w:abstractNumId="55" w15:restartNumberingAfterBreak="0">
     <w:nsid w:val="61FE06D2"/>
     <w:multiLevelType w:val="hybridMultilevel"/>
     <w:tmpl w:val="DABA9182"/>
@@ -7470,7 +9176,7 @@
       </w:pPr>
     </w:lvl>
   </w:abstractNum>
-  <w:abstractNum w:abstractNumId="52" w15:restartNumberingAfterBreak="0">
+  <w:abstractNum w:abstractNumId="56" w15:restartNumberingAfterBreak="0">
     <w:nsid w:val="657450EF"/>
     <w:multiLevelType w:val="hybridMultilevel"/>
     <w:tmpl w:val="6BB0BD0A"/>
@@ -7559,7 +9265,7 @@
       </w:pPr>
     </w:lvl>
   </w:abstractNum>
-  <w:abstractNum w:abstractNumId="53" w15:restartNumberingAfterBreak="0">
+  <w:abstractNum w:abstractNumId="57" w15:restartNumberingAfterBreak="0">
     <w:nsid w:val="691228FC"/>
     <w:multiLevelType w:val="hybridMultilevel"/>
     <w:tmpl w:val="6BE24058"/>
@@ -7648,7 +9354,7 @@
       </w:pPr>
     </w:lvl>
   </w:abstractNum>
-  <w:abstractNum w:abstractNumId="54" w15:restartNumberingAfterBreak="0">
+  <w:abstractNum w:abstractNumId="58" w15:restartNumberingAfterBreak="0">
     <w:nsid w:val="6DE8237C"/>
     <w:multiLevelType w:val="hybridMultilevel"/>
     <w:tmpl w:val="60285DD8"/>
@@ -7737,7 +9443,7 @@
       </w:pPr>
     </w:lvl>
   </w:abstractNum>
-  <w:abstractNum w:abstractNumId="55" w15:restartNumberingAfterBreak="0">
+  <w:abstractNum w:abstractNumId="59" w15:restartNumberingAfterBreak="0">
     <w:nsid w:val="6F501202"/>
     <w:multiLevelType w:val="hybridMultilevel"/>
     <w:tmpl w:val="BFE682C2"/>
@@ -7826,7 +9532,7 @@
       </w:pPr>
     </w:lvl>
   </w:abstractNum>
-  <w:abstractNum w:abstractNumId="56" w15:restartNumberingAfterBreak="0">
+  <w:abstractNum w:abstractNumId="60" w15:restartNumberingAfterBreak="0">
     <w:nsid w:val="6FAE2998"/>
     <w:multiLevelType w:val="hybridMultilevel"/>
     <w:tmpl w:val="B2920DE6"/>
@@ -7915,7 +9621,7 @@
       </w:pPr>
     </w:lvl>
   </w:abstractNum>
-  <w:abstractNum w:abstractNumId="57" w15:restartNumberingAfterBreak="0">
+  <w:abstractNum w:abstractNumId="61" w15:restartNumberingAfterBreak="0">
     <w:nsid w:val="6FCC4394"/>
     <w:multiLevelType w:val="hybridMultilevel"/>
     <w:tmpl w:val="A4EA3158"/>
@@ -8004,7 +9710,7 @@
       </w:pPr>
     </w:lvl>
   </w:abstractNum>
-  <w:abstractNum w:abstractNumId="58" w15:restartNumberingAfterBreak="0">
+  <w:abstractNum w:abstractNumId="62" w15:restartNumberingAfterBreak="0">
     <w:nsid w:val="71313208"/>
     <w:multiLevelType w:val="hybridMultilevel"/>
     <w:tmpl w:val="2C5C4264"/>
@@ -8093,7 +9799,7 @@
       </w:pPr>
     </w:lvl>
   </w:abstractNum>
-  <w:abstractNum w:abstractNumId="59" w15:restartNumberingAfterBreak="0">
+  <w:abstractNum w:abstractNumId="63" w15:restartNumberingAfterBreak="0">
     <w:nsid w:val="731C57E5"/>
     <w:multiLevelType w:val="multilevel"/>
     <w:tmpl w:val="7B447906"/>
@@ -8214,7 +9920,7 @@
       </w:rPr>
     </w:lvl>
   </w:abstractNum>
-  <w:abstractNum w:abstractNumId="60" w15:restartNumberingAfterBreak="0">
+  <w:abstractNum w:abstractNumId="64" w15:restartNumberingAfterBreak="0">
     <w:nsid w:val="73CA633D"/>
     <w:multiLevelType w:val="hybridMultilevel"/>
     <w:tmpl w:val="B2C6DA1E"/>
@@ -8303,7 +10009,7 @@
       </w:pPr>
     </w:lvl>
   </w:abstractNum>
-  <w:abstractNum w:abstractNumId="61" w15:restartNumberingAfterBreak="0">
+  <w:abstractNum w:abstractNumId="65" w15:restartNumberingAfterBreak="0">
     <w:nsid w:val="77C46980"/>
     <w:multiLevelType w:val="hybridMultilevel"/>
     <w:tmpl w:val="0DE6782E"/>
@@ -8392,7 +10098,7 @@
       </w:pPr>
     </w:lvl>
   </w:abstractNum>
-  <w:abstractNum w:abstractNumId="62" w15:restartNumberingAfterBreak="0">
+  <w:abstractNum w:abstractNumId="66" w15:restartNumberingAfterBreak="0">
     <w:nsid w:val="7A58647C"/>
     <w:multiLevelType w:val="hybridMultilevel"/>
     <w:tmpl w:val="56325508"/>
@@ -8481,7 +10187,7 @@
       </w:pPr>
     </w:lvl>
   </w:abstractNum>
-  <w:abstractNum w:abstractNumId="63" w15:restartNumberingAfterBreak="0">
+  <w:abstractNum w:abstractNumId="67" w15:restartNumberingAfterBreak="0">
     <w:nsid w:val="7A5A1E66"/>
     <w:multiLevelType w:val="hybridMultilevel"/>
     <w:tmpl w:val="7B7842EC"/>
@@ -8570,7 +10276,7 @@
       </w:pPr>
     </w:lvl>
   </w:abstractNum>
-  <w:abstractNum w:abstractNumId="64" w15:restartNumberingAfterBreak="0">
+  <w:abstractNum w:abstractNumId="68" w15:restartNumberingAfterBreak="0">
     <w:nsid w:val="7BE25AC5"/>
     <w:multiLevelType w:val="hybridMultilevel"/>
     <w:tmpl w:val="E1449AE8"/>
@@ -8661,7 +10367,7 @@
       </w:pPr>
     </w:lvl>
   </w:abstractNum>
-  <w:abstractNum w:abstractNumId="65" w15:restartNumberingAfterBreak="0">
+  <w:abstractNum w:abstractNumId="69" w15:restartNumberingAfterBreak="0">
     <w:nsid w:val="7FA05FD2"/>
     <w:multiLevelType w:val="hybridMultilevel"/>
     <w:tmpl w:val="80C81604"/>
@@ -8757,7 +10463,7 @@
     <w:abstractNumId w:val="4"/>
   </w:num>
   <w:num w:numId="3" w16cid:durableId="1030951891">
-    <w:abstractNumId w:val="42"/>
+    <w:abstractNumId w:val="43"/>
   </w:num>
   <w:num w:numId="4" w16cid:durableId="281231831">
     <w:abstractNumId w:val="11"/>
@@ -8769,28 +10475,28 @@
     <w:abstractNumId w:val="2"/>
   </w:num>
   <w:num w:numId="7" w16cid:durableId="619413073">
-    <w:abstractNumId w:val="28"/>
+    <w:abstractNumId w:val="29"/>
   </w:num>
   <w:num w:numId="8" w16cid:durableId="1757020580">
-    <w:abstractNumId w:val="60"/>
+    <w:abstractNumId w:val="64"/>
   </w:num>
   <w:num w:numId="9" w16cid:durableId="207375291">
-    <w:abstractNumId w:val="61"/>
+    <w:abstractNumId w:val="65"/>
   </w:num>
   <w:num w:numId="10" w16cid:durableId="362873295">
-    <w:abstractNumId w:val="46"/>
+    <w:abstractNumId w:val="47"/>
   </w:num>
   <w:num w:numId="11" w16cid:durableId="11492151">
-    <w:abstractNumId w:val="41"/>
+    <w:abstractNumId w:val="42"/>
   </w:num>
   <w:num w:numId="12" w16cid:durableId="238053451">
-    <w:abstractNumId w:val="44"/>
+    <w:abstractNumId w:val="45"/>
   </w:num>
   <w:num w:numId="13" w16cid:durableId="1262566017">
-    <w:abstractNumId w:val="58"/>
+    <w:abstractNumId w:val="62"/>
   </w:num>
   <w:num w:numId="14" w16cid:durableId="1429232206">
-    <w:abstractNumId w:val="59"/>
+    <w:abstractNumId w:val="63"/>
   </w:num>
   <w:num w:numId="15" w16cid:durableId="267351934">
     <w:abstractNumId w:val="1"/>
@@ -8799,19 +10505,19 @@
     <w:abstractNumId w:val="10"/>
   </w:num>
   <w:num w:numId="17" w16cid:durableId="412161570">
-    <w:abstractNumId w:val="37"/>
+    <w:abstractNumId w:val="38"/>
   </w:num>
   <w:num w:numId="18" w16cid:durableId="307174898">
     <w:abstractNumId w:val="5"/>
   </w:num>
   <w:num w:numId="19" w16cid:durableId="443154894">
-    <w:abstractNumId w:val="43"/>
+    <w:abstractNumId w:val="44"/>
   </w:num>
   <w:num w:numId="20" w16cid:durableId="908228912">
-    <w:abstractNumId w:val="36"/>
+    <w:abstractNumId w:val="37"/>
   </w:num>
   <w:num w:numId="21" w16cid:durableId="973944934">
-    <w:abstractNumId w:val="56"/>
+    <w:abstractNumId w:val="60"/>
   </w:num>
   <w:num w:numId="22" w16cid:durableId="1843469038">
     <w:abstractNumId w:val="17"/>
@@ -8820,133 +10526,145 @@
     <w:abstractNumId w:val="13"/>
   </w:num>
   <w:num w:numId="24" w16cid:durableId="1663506107">
-    <w:abstractNumId w:val="24"/>
+    <w:abstractNumId w:val="25"/>
   </w:num>
   <w:num w:numId="25" w16cid:durableId="1541551869">
-    <w:abstractNumId w:val="29"/>
+    <w:abstractNumId w:val="30"/>
   </w:num>
   <w:num w:numId="26" w16cid:durableId="1944528243">
     <w:abstractNumId w:val="15"/>
   </w:num>
   <w:num w:numId="27" w16cid:durableId="1561329678">
-    <w:abstractNumId w:val="45"/>
+    <w:abstractNumId w:val="46"/>
   </w:num>
   <w:num w:numId="28" w16cid:durableId="754666643">
-    <w:abstractNumId w:val="47"/>
+    <w:abstractNumId w:val="48"/>
   </w:num>
   <w:num w:numId="29" w16cid:durableId="2012100127">
     <w:abstractNumId w:val="14"/>
   </w:num>
   <w:num w:numId="30" w16cid:durableId="548348388">
-    <w:abstractNumId w:val="31"/>
+    <w:abstractNumId w:val="32"/>
   </w:num>
   <w:num w:numId="31" w16cid:durableId="610865096">
-    <w:abstractNumId w:val="54"/>
+    <w:abstractNumId w:val="58"/>
   </w:num>
   <w:num w:numId="32" w16cid:durableId="388038687">
-    <w:abstractNumId w:val="64"/>
+    <w:abstractNumId w:val="68"/>
   </w:num>
   <w:num w:numId="33" w16cid:durableId="1377196231">
     <w:abstractNumId w:val="0"/>
   </w:num>
   <w:num w:numId="34" w16cid:durableId="1660965074">
-    <w:abstractNumId w:val="30"/>
+    <w:abstractNumId w:val="31"/>
   </w:num>
   <w:num w:numId="35" w16cid:durableId="722605231">
-    <w:abstractNumId w:val="48"/>
+    <w:abstractNumId w:val="49"/>
   </w:num>
   <w:num w:numId="36" w16cid:durableId="2019193403">
     <w:abstractNumId w:val="6"/>
   </w:num>
   <w:num w:numId="37" w16cid:durableId="1984771427">
-    <w:abstractNumId w:val="19"/>
+    <w:abstractNumId w:val="20"/>
   </w:num>
   <w:num w:numId="38" w16cid:durableId="287131812">
-    <w:abstractNumId w:val="53"/>
+    <w:abstractNumId w:val="57"/>
   </w:num>
   <w:num w:numId="39" w16cid:durableId="486675214">
-    <w:abstractNumId w:val="23"/>
+    <w:abstractNumId w:val="24"/>
   </w:num>
   <w:num w:numId="40" w16cid:durableId="758983635">
-    <w:abstractNumId w:val="34"/>
+    <w:abstractNumId w:val="35"/>
   </w:num>
   <w:num w:numId="41" w16cid:durableId="2047174361">
     <w:abstractNumId w:val="3"/>
   </w:num>
   <w:num w:numId="42" w16cid:durableId="1817334301">
-    <w:abstractNumId w:val="55"/>
+    <w:abstractNumId w:val="59"/>
   </w:num>
   <w:num w:numId="43" w16cid:durableId="1668090424">
-    <w:abstractNumId w:val="62"/>
+    <w:abstractNumId w:val="66"/>
   </w:num>
   <w:num w:numId="44" w16cid:durableId="709187225">
-    <w:abstractNumId w:val="63"/>
+    <w:abstractNumId w:val="67"/>
   </w:num>
   <w:num w:numId="45" w16cid:durableId="989359468">
     <w:abstractNumId w:val="7"/>
   </w:num>
   <w:num w:numId="46" w16cid:durableId="1607345044">
-    <w:abstractNumId w:val="26"/>
+    <w:abstractNumId w:val="27"/>
   </w:num>
   <w:num w:numId="47" w16cid:durableId="1318144960">
-    <w:abstractNumId w:val="50"/>
+    <w:abstractNumId w:val="52"/>
   </w:num>
   <w:num w:numId="48" w16cid:durableId="1772429788">
-    <w:abstractNumId w:val="65"/>
+    <w:abstractNumId w:val="69"/>
   </w:num>
   <w:num w:numId="49" w16cid:durableId="1065032300">
-    <w:abstractNumId w:val="57"/>
+    <w:abstractNumId w:val="61"/>
   </w:num>
   <w:num w:numId="50" w16cid:durableId="2073040766">
-    <w:abstractNumId w:val="51"/>
+    <w:abstractNumId w:val="55"/>
   </w:num>
   <w:num w:numId="51" w16cid:durableId="107629475">
     <w:abstractNumId w:val="12"/>
   </w:num>
   <w:num w:numId="52" w16cid:durableId="920023039">
-    <w:abstractNumId w:val="20"/>
+    <w:abstractNumId w:val="21"/>
   </w:num>
   <w:num w:numId="53" w16cid:durableId="366107234">
-    <w:abstractNumId w:val="49"/>
+    <w:abstractNumId w:val="51"/>
   </w:num>
   <w:num w:numId="54" w16cid:durableId="2008557514">
-    <w:abstractNumId w:val="22"/>
+    <w:abstractNumId w:val="23"/>
   </w:num>
   <w:num w:numId="55" w16cid:durableId="489564120">
-    <w:abstractNumId w:val="32"/>
+    <w:abstractNumId w:val="33"/>
   </w:num>
   <w:num w:numId="56" w16cid:durableId="406540941">
-    <w:abstractNumId w:val="52"/>
+    <w:abstractNumId w:val="56"/>
   </w:num>
   <w:num w:numId="57" w16cid:durableId="2096514699">
-    <w:abstractNumId w:val="33"/>
+    <w:abstractNumId w:val="34"/>
   </w:num>
   <w:num w:numId="58" w16cid:durableId="719479255">
-    <w:abstractNumId w:val="25"/>
+    <w:abstractNumId w:val="26"/>
   </w:num>
   <w:num w:numId="59" w16cid:durableId="486942106">
     <w:abstractNumId w:val="16"/>
   </w:num>
   <w:num w:numId="60" w16cid:durableId="796217350">
-    <w:abstractNumId w:val="38"/>
+    <w:abstractNumId w:val="39"/>
   </w:num>
   <w:num w:numId="61" w16cid:durableId="1916433285">
+    <w:abstractNumId w:val="41"/>
+  </w:num>
+  <w:num w:numId="62" w16cid:durableId="2117752793">
+    <w:abstractNumId w:val="19"/>
+  </w:num>
+  <w:num w:numId="63" w16cid:durableId="1769034205">
+    <w:abstractNumId w:val="36"/>
+  </w:num>
+  <w:num w:numId="64" w16cid:durableId="1550148622">
     <w:abstractNumId w:val="40"/>
   </w:num>
-  <w:num w:numId="62" w16cid:durableId="2117752793">
+  <w:num w:numId="65" w16cid:durableId="376011792">
+    <w:abstractNumId w:val="22"/>
+  </w:num>
+  <w:num w:numId="66" w16cid:durableId="2018578102">
+    <w:abstractNumId w:val="28"/>
+  </w:num>
+  <w:num w:numId="67" w16cid:durableId="1756247649">
+    <w:abstractNumId w:val="53"/>
+  </w:num>
+  <w:num w:numId="68" w16cid:durableId="2115857085">
     <w:abstractNumId w:val="18"/>
   </w:num>
-  <w:num w:numId="63" w16cid:durableId="1769034205">
-    <w:abstractNumId w:val="35"/>
+  <w:num w:numId="69" w16cid:durableId="2003463187">
+    <w:abstractNumId w:val="50"/>
   </w:num>
-  <w:num w:numId="64" w16cid:durableId="1550148622">
-    <w:abstractNumId w:val="39"/>
-  </w:num>
-  <w:num w:numId="65" w16cid:durableId="376011792">
-    <w:abstractNumId w:val="21"/>
-  </w:num>
-  <w:num w:numId="66" w16cid:durableId="2018578102">
-    <w:abstractNumId w:val="27"/>
+  <w:num w:numId="70" w16cid:durableId="1756856131">
+    <w:abstractNumId w:val="54"/>
   </w:num>
   <w:numIdMacAtCleanup w:val="6"/>
 </w:numbering>

</xml_diff>

<commit_message>
Algebra 1 - Chapter 10: Functions - 10.3 Defining a Function with an Equation - Section B
</commit_message>
<xml_diff>
--- a/Algebra-1/ch10/Albebra 1 - Chapter 10.docx
+++ b/Algebra-1/ch10/Albebra 1 - Chapter 10.docx
@@ -2740,6 +2740,14 @@
     </w:p>
     <w:p>
       <w:pPr>
+        <w:pStyle w:val="Heading3"/>
+      </w:pPr>
+      <w:r>
+        <w:t>Check Your Understanding of Section 10.3</w:t>
+      </w:r>
+    </w:p>
+    <w:p>
+      <w:pPr>
         <w:pStyle w:val="ListParagraph"/>
         <w:numPr>
           <w:ilvl w:val="0"/>
@@ -3397,6 +3405,9 @@
             <m:t>=10</m:t>
           </m:r>
           <m:r>
+            <m:rPr>
+              <m:sty m:val="p"/>
+            </m:rPr>
             <w:rPr>
               <w:rFonts w:eastAsiaTheme="minorEastAsia"/>
             </w:rPr>
@@ -3467,21 +3478,7 @@
         <w:rPr>
           <w:rFonts w:eastAsiaTheme="minorEastAsia"/>
         </w:rPr>
-        <w:t>, which is the gra</w:t>
-      </w:r>
-      <w:proofErr w:type="spellStart"/>
-      <w:r>
-        <w:rPr>
-          <w:rFonts w:eastAsiaTheme="minorEastAsia"/>
-        </w:rPr>
-        <w:t>ph</w:t>
-      </w:r>
-      <w:proofErr w:type="spellEnd"/>
-      <w:r>
-        <w:rPr>
-          <w:rFonts w:eastAsiaTheme="minorEastAsia"/>
-        </w:rPr>
-        <w:t xml:space="preserve"> of </w:t>
+        <w:t xml:space="preserve">, which is the graph of </w:t>
       </w:r>
       <w:r>
         <w:rPr>
@@ -3994,6 +3991,14 @@
           <w:i/>
           <w:iCs/>
         </w:rPr>
+        <w:br w:type="column"/>
+      </w:r>
+      <w:r>
+        <w:rPr>
+          <w:i/>
+          <w:iCs/>
+        </w:rPr>
+        <w:lastRenderedPageBreak/>
         <w:t>Show how you arrived at your answers</w:t>
       </w:r>
       <w:r>
@@ -4007,21 +4012,2467 @@
           <w:ilvl w:val="0"/>
           <w:numId w:val="70"/>
         </w:numPr>
-      </w:pPr>
+        <w:rPr>
+          <w:b/>
+          <w:bCs/>
+        </w:rPr>
+      </w:pPr>
+      <w:r>
+        <w:t xml:space="preserve">If </w:t>
+      </w:r>
+      <m:oMath>
+        <m:r>
+          <w:rPr>
+            <w:rFonts w:ascii="Cambria Math" w:hAnsi="Cambria Math"/>
+          </w:rPr>
+          <m:t>f</m:t>
+        </m:r>
+        <m:d>
+          <m:dPr>
+            <m:ctrlPr>
+              <w:rPr>
+                <w:rFonts w:ascii="Cambria Math" w:hAnsi="Cambria Math"/>
+                <w:i/>
+              </w:rPr>
+            </m:ctrlPr>
+          </m:dPr>
+          <m:e>
+            <m:r>
+              <w:rPr>
+                <w:rFonts w:ascii="Cambria Math" w:hAnsi="Cambria Math"/>
+              </w:rPr>
+              <m:t>x</m:t>
+            </m:r>
+          </m:e>
+        </m:d>
+        <m:r>
+          <w:rPr>
+            <w:rFonts w:ascii="Cambria Math" w:hAnsi="Cambria Math"/>
+          </w:rPr>
+          <m:t>=</m:t>
+        </m:r>
+        <m:sSup>
+          <m:sSupPr>
+            <m:ctrlPr>
+              <w:rPr>
+                <w:rFonts w:ascii="Cambria Math" w:hAnsi="Cambria Math"/>
+                <w:i/>
+              </w:rPr>
+            </m:ctrlPr>
+          </m:sSupPr>
+          <m:e>
+            <m:r>
+              <w:rPr>
+                <w:rFonts w:ascii="Cambria Math" w:hAnsi="Cambria Math"/>
+              </w:rPr>
+              <m:t>x</m:t>
+            </m:r>
+          </m:e>
+          <m:sup>
+            <m:r>
+              <w:rPr>
+                <w:rFonts w:ascii="Cambria Math" w:hAnsi="Cambria Math"/>
+              </w:rPr>
+              <m:t>2</m:t>
+            </m:r>
+          </m:sup>
+        </m:sSup>
+        <m:r>
+          <w:rPr>
+            <w:rFonts w:ascii="Cambria Math" w:hAnsi="Cambria Math"/>
+          </w:rPr>
+          <m:t>+8x+7</m:t>
+        </m:r>
+      </m:oMath>
+      <w:r>
+        <w:rPr>
+          <w:rFonts w:eastAsiaTheme="minorEastAsia"/>
+        </w:rPr>
+        <w:t xml:space="preserve">, what are (a) </w:t>
+      </w:r>
+      <m:oMath>
+        <m:r>
+          <w:rPr>
+            <w:rFonts w:ascii="Cambria Math" w:eastAsiaTheme="minorEastAsia" w:hAnsi="Cambria Math"/>
+          </w:rPr>
+          <m:t>f</m:t>
+        </m:r>
+        <m:d>
+          <m:dPr>
+            <m:ctrlPr>
+              <w:rPr>
+                <w:rFonts w:ascii="Cambria Math" w:eastAsiaTheme="minorEastAsia" w:hAnsi="Cambria Math"/>
+                <w:i/>
+              </w:rPr>
+            </m:ctrlPr>
+          </m:dPr>
+          <m:e>
+            <m:r>
+              <w:rPr>
+                <w:rFonts w:ascii="Cambria Math" w:eastAsiaTheme="minorEastAsia" w:hAnsi="Cambria Math"/>
+              </w:rPr>
+              <m:t>3</m:t>
+            </m:r>
+          </m:e>
+        </m:d>
+      </m:oMath>
+      <w:r>
+        <w:rPr>
+          <w:rFonts w:eastAsiaTheme="minorEastAsia"/>
+        </w:rPr>
+        <w:t xml:space="preserve"> and </w:t>
+      </w:r>
+      <w:r>
+        <w:rPr>
+          <w:rFonts w:eastAsiaTheme="minorEastAsia"/>
+        </w:rPr>
+        <w:br/>
+        <w:t xml:space="preserve">(b) </w:t>
+      </w:r>
+      <m:oMath>
+        <m:r>
+          <w:rPr>
+            <w:rFonts w:ascii="Cambria Math" w:eastAsiaTheme="minorEastAsia" w:hAnsi="Cambria Math"/>
+          </w:rPr>
+          <m:t>f</m:t>
+        </m:r>
+        <m:d>
+          <m:dPr>
+            <m:ctrlPr>
+              <w:rPr>
+                <w:rFonts w:ascii="Cambria Math" w:eastAsiaTheme="minorEastAsia" w:hAnsi="Cambria Math"/>
+                <w:i/>
+              </w:rPr>
+            </m:ctrlPr>
+          </m:dPr>
+          <m:e>
+            <m:r>
+              <w:rPr>
+                <w:rFonts w:ascii="Cambria Math" w:eastAsiaTheme="minorEastAsia" w:hAnsi="Cambria Math"/>
+              </w:rPr>
+              <m:t>x+1</m:t>
+            </m:r>
+          </m:e>
+        </m:d>
+      </m:oMath>
+      <w:r>
+        <w:rPr>
+          <w:rFonts w:eastAsiaTheme="minorEastAsia"/>
+        </w:rPr>
+        <w:t>?</w:t>
+      </w:r>
+      <w:r>
+        <w:rPr>
+          <w:rFonts w:eastAsiaTheme="minorEastAsia"/>
+        </w:rPr>
+        <w:br/>
+        <w:t xml:space="preserve">(a) </w:t>
+      </w:r>
+      <m:oMath>
+        <m:r>
+          <w:rPr>
+            <w:rFonts w:ascii="Cambria Math" w:eastAsiaTheme="minorEastAsia" w:hAnsi="Cambria Math"/>
+          </w:rPr>
+          <m:t>f</m:t>
+        </m:r>
+        <m:d>
+          <m:dPr>
+            <m:ctrlPr>
+              <w:rPr>
+                <w:rFonts w:ascii="Cambria Math" w:eastAsiaTheme="minorEastAsia" w:hAnsi="Cambria Math"/>
+                <w:i/>
+              </w:rPr>
+            </m:ctrlPr>
+          </m:dPr>
+          <m:e>
+            <m:r>
+              <w:rPr>
+                <w:rFonts w:ascii="Cambria Math" w:eastAsiaTheme="minorEastAsia" w:hAnsi="Cambria Math"/>
+              </w:rPr>
+              <m:t>3</m:t>
+            </m:r>
+          </m:e>
+        </m:d>
+        <m:r>
+          <w:rPr>
+            <w:rFonts w:ascii="Cambria Math" w:eastAsiaTheme="minorEastAsia" w:hAnsi="Cambria Math"/>
+          </w:rPr>
+          <m:t>=</m:t>
+        </m:r>
+        <m:sSup>
+          <m:sSupPr>
+            <m:ctrlPr>
+              <w:rPr>
+                <w:rFonts w:ascii="Cambria Math" w:eastAsiaTheme="minorEastAsia" w:hAnsi="Cambria Math"/>
+                <w:i/>
+              </w:rPr>
+            </m:ctrlPr>
+          </m:sSupPr>
+          <m:e>
+            <m:r>
+              <w:rPr>
+                <w:rFonts w:ascii="Cambria Math" w:eastAsiaTheme="minorEastAsia" w:hAnsi="Cambria Math"/>
+              </w:rPr>
+              <m:t>3</m:t>
+            </m:r>
+          </m:e>
+          <m:sup>
+            <m:r>
+              <w:rPr>
+                <w:rFonts w:ascii="Cambria Math" w:eastAsiaTheme="minorEastAsia" w:hAnsi="Cambria Math"/>
+              </w:rPr>
+              <m:t>2</m:t>
+            </m:r>
+          </m:sup>
+        </m:sSup>
+        <m:r>
+          <w:rPr>
+            <w:rFonts w:ascii="Cambria Math" w:eastAsiaTheme="minorEastAsia" w:hAnsi="Cambria Math"/>
+          </w:rPr>
+          <m:t>+8</m:t>
+        </m:r>
+        <m:d>
+          <m:dPr>
+            <m:ctrlPr>
+              <w:rPr>
+                <w:rFonts w:ascii="Cambria Math" w:eastAsiaTheme="minorEastAsia" w:hAnsi="Cambria Math"/>
+                <w:i/>
+              </w:rPr>
+            </m:ctrlPr>
+          </m:dPr>
+          <m:e>
+            <m:r>
+              <w:rPr>
+                <w:rFonts w:ascii="Cambria Math" w:eastAsiaTheme="minorEastAsia" w:hAnsi="Cambria Math"/>
+              </w:rPr>
+              <m:t>3</m:t>
+            </m:r>
+          </m:e>
+        </m:d>
+        <m:r>
+          <w:rPr>
+            <w:rFonts w:ascii="Cambria Math" w:eastAsiaTheme="minorEastAsia" w:hAnsi="Cambria Math"/>
+          </w:rPr>
+          <m:t>+7=9+24+7=</m:t>
+        </m:r>
+        <m:r>
+          <m:rPr>
+            <m:sty m:val="bi"/>
+          </m:rPr>
+          <w:rPr>
+            <w:rFonts w:ascii="Cambria Math" w:eastAsiaTheme="minorEastAsia" w:hAnsi="Cambria Math"/>
+          </w:rPr>
+          <m:t>40</m:t>
+        </m:r>
+      </m:oMath>
+      <w:r>
+        <w:rPr>
+          <w:rFonts w:eastAsiaTheme="minorEastAsia"/>
+        </w:rPr>
+        <w:br/>
+        <w:t xml:space="preserve">(b) </w:t>
+      </w:r>
+      <m:oMath>
+        <m:r>
+          <w:rPr>
+            <w:rFonts w:ascii="Cambria Math" w:eastAsiaTheme="minorEastAsia" w:hAnsi="Cambria Math"/>
+          </w:rPr>
+          <m:t>f</m:t>
+        </m:r>
+        <m:d>
+          <m:dPr>
+            <m:ctrlPr>
+              <w:rPr>
+                <w:rFonts w:ascii="Cambria Math" w:eastAsiaTheme="minorEastAsia" w:hAnsi="Cambria Math"/>
+                <w:i/>
+              </w:rPr>
+            </m:ctrlPr>
+          </m:dPr>
+          <m:e>
+            <m:r>
+              <w:rPr>
+                <w:rFonts w:ascii="Cambria Math" w:eastAsiaTheme="minorEastAsia" w:hAnsi="Cambria Math"/>
+              </w:rPr>
+              <m:t>x+1</m:t>
+            </m:r>
+          </m:e>
+        </m:d>
+        <m:r>
+          <w:rPr>
+            <w:rFonts w:ascii="Cambria Math" w:eastAsiaTheme="minorEastAsia" w:hAnsi="Cambria Math"/>
+          </w:rPr>
+          <m:t>=</m:t>
+        </m:r>
+        <m:sSup>
+          <m:sSupPr>
+            <m:ctrlPr>
+              <w:rPr>
+                <w:rFonts w:ascii="Cambria Math" w:eastAsiaTheme="minorEastAsia" w:hAnsi="Cambria Math"/>
+                <w:i/>
+              </w:rPr>
+            </m:ctrlPr>
+          </m:sSupPr>
+          <m:e>
+            <m:d>
+              <m:dPr>
+                <m:ctrlPr>
+                  <w:rPr>
+                    <w:rFonts w:ascii="Cambria Math" w:eastAsiaTheme="minorEastAsia" w:hAnsi="Cambria Math"/>
+                    <w:i/>
+                  </w:rPr>
+                </m:ctrlPr>
+              </m:dPr>
+              <m:e>
+                <m:r>
+                  <w:rPr>
+                    <w:rFonts w:ascii="Cambria Math" w:eastAsiaTheme="minorEastAsia" w:hAnsi="Cambria Math"/>
+                  </w:rPr>
+                  <m:t>x+1</m:t>
+                </m:r>
+              </m:e>
+            </m:d>
+          </m:e>
+          <m:sup>
+            <m:r>
+              <w:rPr>
+                <w:rFonts w:ascii="Cambria Math" w:eastAsiaTheme="minorEastAsia" w:hAnsi="Cambria Math"/>
+              </w:rPr>
+              <m:t>2</m:t>
+            </m:r>
+          </m:sup>
+        </m:sSup>
+        <m:r>
+          <w:rPr>
+            <w:rFonts w:ascii="Cambria Math" w:eastAsiaTheme="minorEastAsia" w:hAnsi="Cambria Math"/>
+          </w:rPr>
+          <m:t>+8</m:t>
+        </m:r>
+        <m:d>
+          <m:dPr>
+            <m:ctrlPr>
+              <w:rPr>
+                <w:rFonts w:ascii="Cambria Math" w:eastAsiaTheme="minorEastAsia" w:hAnsi="Cambria Math"/>
+                <w:i/>
+              </w:rPr>
+            </m:ctrlPr>
+          </m:dPr>
+          <m:e>
+            <m:r>
+              <w:rPr>
+                <w:rFonts w:ascii="Cambria Math" w:eastAsiaTheme="minorEastAsia" w:hAnsi="Cambria Math"/>
+              </w:rPr>
+              <m:t>x+1</m:t>
+            </m:r>
+          </m:e>
+        </m:d>
+        <m:r>
+          <w:rPr>
+            <w:rFonts w:ascii="Cambria Math" w:eastAsiaTheme="minorEastAsia" w:hAnsi="Cambria Math"/>
+          </w:rPr>
+          <m:t>+7=</m:t>
+        </m:r>
+        <m:r>
+          <w:rPr>
+            <w:rFonts w:ascii="Cambria Math" w:eastAsiaTheme="minorEastAsia" w:hAnsi="Cambria Math"/>
+          </w:rPr>
+          <w:br/>
+        </m:r>
+      </m:oMath>
+      <m:oMathPara>
+        <m:oMathParaPr>
+          <m:jc m:val="left"/>
+        </m:oMathParaPr>
+        <m:oMath>
+          <m:sSup>
+            <m:sSupPr>
+              <m:ctrlPr>
+                <w:rPr>
+                  <w:rFonts w:ascii="Cambria Math" w:hAnsi="Cambria Math"/>
+                  <w:i/>
+                </w:rPr>
+              </m:ctrlPr>
+            </m:sSupPr>
+            <m:e>
+              <m:r>
+                <w:rPr>
+                  <w:rFonts w:ascii="Cambria Math" w:hAnsi="Cambria Math"/>
+                </w:rPr>
+                <m:t>x</m:t>
+              </m:r>
+            </m:e>
+            <m:sup>
+              <m:r>
+                <w:rPr>
+                  <w:rFonts w:ascii="Cambria Math" w:hAnsi="Cambria Math"/>
+                </w:rPr>
+                <m:t>2</m:t>
+              </m:r>
+            </m:sup>
+          </m:sSup>
+          <m:r>
+            <w:rPr>
+              <w:rFonts w:ascii="Cambria Math" w:hAnsi="Cambria Math"/>
+            </w:rPr>
+            <m:t>+2x+1+8x+8+7=</m:t>
+          </m:r>
+          <m:r>
+            <w:rPr>
+              <w:rFonts w:ascii="Cambria Math" w:hAnsi="Cambria Math"/>
+            </w:rPr>
+            <w:br/>
+          </m:r>
+        </m:oMath>
+        <m:oMath>
+          <m:sSup>
+            <m:sSupPr>
+              <m:ctrlPr>
+                <w:rPr>
+                  <w:rFonts w:ascii="Cambria Math" w:hAnsi="Cambria Math"/>
+                  <w:b/>
+                  <w:bCs/>
+                  <w:i/>
+                </w:rPr>
+              </m:ctrlPr>
+            </m:sSupPr>
+            <m:e>
+              <m:r>
+                <m:rPr>
+                  <m:sty m:val="bi"/>
+                </m:rPr>
+                <w:rPr>
+                  <w:rFonts w:ascii="Cambria Math" w:hAnsi="Cambria Math"/>
+                </w:rPr>
+                <m:t>x</m:t>
+              </m:r>
+            </m:e>
+            <m:sup>
+              <m:r>
+                <m:rPr>
+                  <m:sty m:val="bi"/>
+                </m:rPr>
+                <w:rPr>
+                  <w:rFonts w:ascii="Cambria Math" w:hAnsi="Cambria Math"/>
+                </w:rPr>
+                <m:t>2</m:t>
+              </m:r>
+            </m:sup>
+          </m:sSup>
+          <m:r>
+            <m:rPr>
+              <m:sty m:val="bi"/>
+            </m:rPr>
+            <w:rPr>
+              <w:rFonts w:ascii="Cambria Math" w:hAnsi="Cambria Math"/>
+            </w:rPr>
+            <m:t>+10</m:t>
+          </m:r>
+          <m:r>
+            <m:rPr>
+              <m:sty m:val="bi"/>
+            </m:rPr>
+            <w:rPr>
+              <w:rFonts w:ascii="Cambria Math" w:hAnsi="Cambria Math"/>
+            </w:rPr>
+            <m:t>x+16</m:t>
+          </m:r>
+        </m:oMath>
+      </m:oMathPara>
     </w:p>
     <w:p>
       <w:pPr>
-        <w:pStyle w:val="NoSpacing"/>
-      </w:pPr>
+        <w:pStyle w:val="ListParagraph"/>
+        <w:numPr>
+          <w:ilvl w:val="0"/>
+          <w:numId w:val="70"/>
+        </w:numPr>
+      </w:pPr>
+      <w:r>
+        <w:t xml:space="preserve">If </w:t>
+      </w:r>
+      <m:oMath>
+        <m:r>
+          <w:rPr>
+            <w:rFonts w:ascii="Cambria Math" w:hAnsi="Cambria Math"/>
+          </w:rPr>
+          <m:t>f</m:t>
+        </m:r>
+        <m:d>
+          <m:dPr>
+            <m:ctrlPr>
+              <w:rPr>
+                <w:rFonts w:ascii="Cambria Math" w:hAnsi="Cambria Math"/>
+                <w:i/>
+              </w:rPr>
+            </m:ctrlPr>
+          </m:dPr>
+          <m:e>
+            <m:r>
+              <w:rPr>
+                <w:rFonts w:ascii="Cambria Math" w:hAnsi="Cambria Math"/>
+              </w:rPr>
+              <m:t>x</m:t>
+            </m:r>
+          </m:e>
+        </m:d>
+        <m:r>
+          <w:rPr>
+            <w:rFonts w:ascii="Cambria Math" w:hAnsi="Cambria Math"/>
+          </w:rPr>
+          <m:t>=2x-3</m:t>
+        </m:r>
+      </m:oMath>
+      <w:r>
+        <w:rPr>
+          <w:rFonts w:eastAsiaTheme="minorEastAsia"/>
+        </w:rPr>
+        <w:t xml:space="preserve"> and </w:t>
+      </w:r>
+      <m:oMath>
+        <m:r>
+          <w:rPr>
+            <w:rFonts w:ascii="Cambria Math" w:eastAsiaTheme="minorEastAsia" w:hAnsi="Cambria Math"/>
+          </w:rPr>
+          <m:t>g</m:t>
+        </m:r>
+        <m:d>
+          <m:dPr>
+            <m:ctrlPr>
+              <w:rPr>
+                <w:rFonts w:ascii="Cambria Math" w:eastAsiaTheme="minorEastAsia" w:hAnsi="Cambria Math"/>
+                <w:i/>
+              </w:rPr>
+            </m:ctrlPr>
+          </m:dPr>
+          <m:e>
+            <m:r>
+              <w:rPr>
+                <w:rFonts w:ascii="Cambria Math" w:eastAsiaTheme="minorEastAsia" w:hAnsi="Cambria Math"/>
+              </w:rPr>
+              <m:t>x</m:t>
+            </m:r>
+          </m:e>
+        </m:d>
+        <m:r>
+          <w:rPr>
+            <w:rFonts w:ascii="Cambria Math" w:eastAsiaTheme="minorEastAsia" w:hAnsi="Cambria Math"/>
+          </w:rPr>
+          <m:t>=</m:t>
+        </m:r>
+        <m:sSup>
+          <m:sSupPr>
+            <m:ctrlPr>
+              <w:rPr>
+                <w:rFonts w:ascii="Cambria Math" w:eastAsiaTheme="minorEastAsia" w:hAnsi="Cambria Math"/>
+                <w:i/>
+              </w:rPr>
+            </m:ctrlPr>
+          </m:sSupPr>
+          <m:e>
+            <m:r>
+              <w:rPr>
+                <w:rFonts w:ascii="Cambria Math" w:eastAsiaTheme="minorEastAsia" w:hAnsi="Cambria Math"/>
+              </w:rPr>
+              <m:t>x</m:t>
+            </m:r>
+          </m:e>
+          <m:sup>
+            <m:r>
+              <w:rPr>
+                <w:rFonts w:ascii="Cambria Math" w:eastAsiaTheme="minorEastAsia" w:hAnsi="Cambria Math"/>
+              </w:rPr>
+              <m:t>2</m:t>
+            </m:r>
+          </m:sup>
+        </m:sSup>
+        <m:r>
+          <w:rPr>
+            <w:rFonts w:ascii="Cambria Math" w:eastAsiaTheme="minorEastAsia" w:hAnsi="Cambria Math"/>
+          </w:rPr>
+          <m:t>+2</m:t>
+        </m:r>
+      </m:oMath>
+      <w:r>
+        <w:rPr>
+          <w:rFonts w:eastAsiaTheme="minorEastAsia"/>
+        </w:rPr>
+        <w:t>, what are</w:t>
+      </w:r>
+      <w:r>
+        <w:rPr>
+          <w:rFonts w:eastAsiaTheme="minorEastAsia"/>
+        </w:rPr>
+        <w:br/>
+        <w:t xml:space="preserve">(a) </w:t>
+      </w:r>
+      <m:oMath>
+        <m:r>
+          <w:rPr>
+            <w:rFonts w:ascii="Cambria Math" w:eastAsiaTheme="minorEastAsia" w:hAnsi="Cambria Math"/>
+          </w:rPr>
+          <m:t>f</m:t>
+        </m:r>
+        <m:d>
+          <m:dPr>
+            <m:ctrlPr>
+              <w:rPr>
+                <w:rFonts w:ascii="Cambria Math" w:eastAsiaTheme="minorEastAsia" w:hAnsi="Cambria Math"/>
+                <w:i/>
+              </w:rPr>
+            </m:ctrlPr>
+          </m:dPr>
+          <m:e>
+            <m:r>
+              <w:rPr>
+                <w:rFonts w:ascii="Cambria Math" w:eastAsiaTheme="minorEastAsia" w:hAnsi="Cambria Math"/>
+              </w:rPr>
+              <m:t>g</m:t>
+            </m:r>
+            <m:d>
+              <m:dPr>
+                <m:ctrlPr>
+                  <w:rPr>
+                    <w:rFonts w:ascii="Cambria Math" w:eastAsiaTheme="minorEastAsia" w:hAnsi="Cambria Math"/>
+                    <w:i/>
+                  </w:rPr>
+                </m:ctrlPr>
+              </m:dPr>
+              <m:e>
+                <m:r>
+                  <w:rPr>
+                    <w:rFonts w:ascii="Cambria Math" w:eastAsiaTheme="minorEastAsia" w:hAnsi="Cambria Math"/>
+                  </w:rPr>
+                  <m:t>3</m:t>
+                </m:r>
+              </m:e>
+            </m:d>
+          </m:e>
+        </m:d>
+      </m:oMath>
+      <w:r>
+        <w:rPr>
+          <w:rFonts w:eastAsiaTheme="minorEastAsia"/>
+        </w:rPr>
+        <w:t xml:space="preserve"> and (b) </w:t>
+      </w:r>
+      <m:oMath>
+        <m:r>
+          <w:rPr>
+            <w:rFonts w:ascii="Cambria Math" w:eastAsiaTheme="minorEastAsia" w:hAnsi="Cambria Math"/>
+          </w:rPr>
+          <m:t>g</m:t>
+        </m:r>
+        <m:d>
+          <m:dPr>
+            <m:ctrlPr>
+              <w:rPr>
+                <w:rFonts w:ascii="Cambria Math" w:eastAsiaTheme="minorEastAsia" w:hAnsi="Cambria Math"/>
+                <w:i/>
+              </w:rPr>
+            </m:ctrlPr>
+          </m:dPr>
+          <m:e>
+            <m:r>
+              <w:rPr>
+                <w:rFonts w:ascii="Cambria Math" w:eastAsiaTheme="minorEastAsia" w:hAnsi="Cambria Math"/>
+              </w:rPr>
+              <m:t>f</m:t>
+            </m:r>
+            <m:d>
+              <m:dPr>
+                <m:ctrlPr>
+                  <w:rPr>
+                    <w:rFonts w:ascii="Cambria Math" w:eastAsiaTheme="minorEastAsia" w:hAnsi="Cambria Math"/>
+                    <w:i/>
+                  </w:rPr>
+                </m:ctrlPr>
+              </m:dPr>
+              <m:e>
+                <m:r>
+                  <w:rPr>
+                    <w:rFonts w:ascii="Cambria Math" w:eastAsiaTheme="minorEastAsia" w:hAnsi="Cambria Math"/>
+                  </w:rPr>
+                  <m:t>3</m:t>
+                </m:r>
+              </m:e>
+            </m:d>
+          </m:e>
+        </m:d>
+      </m:oMath>
+      <w:r>
+        <w:rPr>
+          <w:rFonts w:eastAsiaTheme="minorEastAsia"/>
+        </w:rPr>
+        <w:t>?</w:t>
+      </w:r>
+      <w:r>
+        <w:rPr>
+          <w:rFonts w:eastAsiaTheme="minorEastAsia"/>
+        </w:rPr>
+        <w:br/>
+      </w:r>
+      <w:r>
+        <w:rPr>
+          <w:rFonts w:eastAsiaTheme="minorEastAsia"/>
+          <w:b/>
+          <w:bCs/>
+        </w:rPr>
+        <w:t>(a)</w:t>
+      </w:r>
+      <w:r>
+        <w:rPr>
+          <w:rFonts w:eastAsiaTheme="minorEastAsia"/>
+        </w:rPr>
+        <w:t xml:space="preserve"> </w:t>
+      </w:r>
+      <m:oMath>
+        <m:r>
+          <w:rPr>
+            <w:rFonts w:ascii="Cambria Math" w:eastAsiaTheme="minorEastAsia" w:hAnsi="Cambria Math"/>
+          </w:rPr>
+          <m:t>f</m:t>
+        </m:r>
+        <m:d>
+          <m:dPr>
+            <m:ctrlPr>
+              <w:rPr>
+                <w:rFonts w:ascii="Cambria Math" w:eastAsiaTheme="minorEastAsia" w:hAnsi="Cambria Math"/>
+                <w:i/>
+              </w:rPr>
+            </m:ctrlPr>
+          </m:dPr>
+          <m:e>
+            <m:r>
+              <w:rPr>
+                <w:rFonts w:ascii="Cambria Math" w:eastAsiaTheme="minorEastAsia" w:hAnsi="Cambria Math"/>
+              </w:rPr>
+              <m:t>g</m:t>
+            </m:r>
+            <m:d>
+              <m:dPr>
+                <m:ctrlPr>
+                  <w:rPr>
+                    <w:rFonts w:ascii="Cambria Math" w:eastAsiaTheme="minorEastAsia" w:hAnsi="Cambria Math"/>
+                    <w:i/>
+                  </w:rPr>
+                </m:ctrlPr>
+              </m:dPr>
+              <m:e>
+                <m:r>
+                  <w:rPr>
+                    <w:rFonts w:ascii="Cambria Math" w:eastAsiaTheme="minorEastAsia" w:hAnsi="Cambria Math"/>
+                  </w:rPr>
+                  <m:t>3</m:t>
+                </m:r>
+              </m:e>
+            </m:d>
+          </m:e>
+        </m:d>
+        <m:r>
+          <w:rPr>
+            <w:rFonts w:ascii="Cambria Math" w:eastAsiaTheme="minorEastAsia" w:hAnsi="Cambria Math"/>
+          </w:rPr>
+          <m:t>=f</m:t>
+        </m:r>
+        <m:d>
+          <m:dPr>
+            <m:ctrlPr>
+              <w:rPr>
+                <w:rFonts w:ascii="Cambria Math" w:eastAsiaTheme="minorEastAsia" w:hAnsi="Cambria Math"/>
+                <w:i/>
+              </w:rPr>
+            </m:ctrlPr>
+          </m:dPr>
+          <m:e>
+            <m:sSup>
+              <m:sSupPr>
+                <m:ctrlPr>
+                  <w:rPr>
+                    <w:rFonts w:ascii="Cambria Math" w:eastAsiaTheme="minorEastAsia" w:hAnsi="Cambria Math"/>
+                    <w:i/>
+                  </w:rPr>
+                </m:ctrlPr>
+              </m:sSupPr>
+              <m:e>
+                <m:r>
+                  <w:rPr>
+                    <w:rFonts w:ascii="Cambria Math" w:eastAsiaTheme="minorEastAsia" w:hAnsi="Cambria Math"/>
+                  </w:rPr>
+                  <m:t>3</m:t>
+                </m:r>
+              </m:e>
+              <m:sup>
+                <m:r>
+                  <w:rPr>
+                    <w:rFonts w:ascii="Cambria Math" w:eastAsiaTheme="minorEastAsia" w:hAnsi="Cambria Math"/>
+                  </w:rPr>
+                  <m:t>2</m:t>
+                </m:r>
+              </m:sup>
+            </m:sSup>
+            <m:r>
+              <w:rPr>
+                <w:rFonts w:ascii="Cambria Math" w:eastAsiaTheme="minorEastAsia" w:hAnsi="Cambria Math"/>
+              </w:rPr>
+              <m:t>+2</m:t>
+            </m:r>
+          </m:e>
+        </m:d>
+        <m:r>
+          <w:rPr>
+            <w:rFonts w:ascii="Cambria Math" w:eastAsiaTheme="minorEastAsia" w:hAnsi="Cambria Math"/>
+          </w:rPr>
+          <m:t>=f</m:t>
+        </m:r>
+        <m:d>
+          <m:dPr>
+            <m:ctrlPr>
+              <w:rPr>
+                <w:rFonts w:ascii="Cambria Math" w:eastAsiaTheme="minorEastAsia" w:hAnsi="Cambria Math"/>
+                <w:i/>
+              </w:rPr>
+            </m:ctrlPr>
+          </m:dPr>
+          <m:e>
+            <m:r>
+              <w:rPr>
+                <w:rFonts w:ascii="Cambria Math" w:eastAsiaTheme="minorEastAsia" w:hAnsi="Cambria Math"/>
+              </w:rPr>
+              <m:t>9+2</m:t>
+            </m:r>
+          </m:e>
+        </m:d>
+        <m:r>
+          <w:rPr>
+            <w:rFonts w:ascii="Cambria Math" w:eastAsiaTheme="minorEastAsia" w:hAnsi="Cambria Math"/>
+          </w:rPr>
+          <m:t>=</m:t>
+        </m:r>
+        <m:r>
+          <w:rPr>
+            <w:rFonts w:ascii="Cambria Math" w:eastAsiaTheme="minorEastAsia" w:hAnsi="Cambria Math"/>
+          </w:rPr>
+          <w:br/>
+        </m:r>
+      </m:oMath>
+      <m:oMathPara>
+        <m:oMathParaPr>
+          <m:jc m:val="left"/>
+        </m:oMathParaPr>
+        <m:oMath>
+          <m:r>
+            <w:rPr>
+              <w:rFonts w:ascii="Cambria Math" w:eastAsiaTheme="minorEastAsia" w:hAnsi="Cambria Math"/>
+            </w:rPr>
+            <m:t>f</m:t>
+          </m:r>
+          <m:d>
+            <m:dPr>
+              <m:ctrlPr>
+                <w:rPr>
+                  <w:rFonts w:ascii="Cambria Math" w:eastAsiaTheme="minorEastAsia" w:hAnsi="Cambria Math"/>
+                  <w:i/>
+                </w:rPr>
+              </m:ctrlPr>
+            </m:dPr>
+            <m:e>
+              <m:r>
+                <w:rPr>
+                  <w:rFonts w:ascii="Cambria Math" w:eastAsiaTheme="minorEastAsia" w:hAnsi="Cambria Math"/>
+                </w:rPr>
+                <m:t>11</m:t>
+              </m:r>
+            </m:e>
+          </m:d>
+          <m:r>
+            <w:rPr>
+              <w:rFonts w:ascii="Cambria Math" w:eastAsiaTheme="minorEastAsia" w:hAnsi="Cambria Math"/>
+            </w:rPr>
+            <m:t>=</m:t>
+          </m:r>
+          <m:r>
+            <w:rPr>
+              <w:rFonts w:ascii="Cambria Math" w:eastAsiaTheme="minorEastAsia" w:hAnsi="Cambria Math"/>
+            </w:rPr>
+            <m:t>2</m:t>
+          </m:r>
+          <m:d>
+            <m:dPr>
+              <m:ctrlPr>
+                <w:rPr>
+                  <w:rFonts w:ascii="Cambria Math" w:eastAsiaTheme="minorEastAsia" w:hAnsi="Cambria Math"/>
+                  <w:i/>
+                </w:rPr>
+              </m:ctrlPr>
+            </m:dPr>
+            <m:e>
+              <m:r>
+                <w:rPr>
+                  <w:rFonts w:ascii="Cambria Math" w:eastAsiaTheme="minorEastAsia" w:hAnsi="Cambria Math"/>
+                </w:rPr>
+                <m:t>11</m:t>
+              </m:r>
+            </m:e>
+          </m:d>
+          <m:r>
+            <w:rPr>
+              <w:rFonts w:ascii="Cambria Math" w:eastAsiaTheme="minorEastAsia" w:hAnsi="Cambria Math"/>
+            </w:rPr>
+            <m:t>-3=22-3=</m:t>
+          </m:r>
+          <m:r>
+            <m:rPr>
+              <m:sty m:val="bi"/>
+            </m:rPr>
+            <w:rPr>
+              <w:rFonts w:ascii="Cambria Math" w:eastAsiaTheme="minorEastAsia" w:hAnsi="Cambria Math"/>
+            </w:rPr>
+            <m:t>18</m:t>
+          </m:r>
+          <m:r>
+            <w:rPr>
+              <w:rFonts w:eastAsiaTheme="minorEastAsia"/>
+              <w:b/>
+              <w:bCs/>
+            </w:rPr>
+            <w:br/>
+          </m:r>
+        </m:oMath>
+      </m:oMathPara>
+      <w:r>
+        <w:rPr>
+          <w:b/>
+          <w:bCs/>
+        </w:rPr>
+        <w:t>(b)</w:t>
+      </w:r>
+      <w:r>
+        <w:t xml:space="preserve"> </w:t>
+      </w:r>
+      <m:oMath>
+        <m:r>
+          <w:rPr>
+            <w:rFonts w:ascii="Cambria Math" w:hAnsi="Cambria Math"/>
+          </w:rPr>
+          <m:t>g</m:t>
+        </m:r>
+        <m:d>
+          <m:dPr>
+            <m:ctrlPr>
+              <w:rPr>
+                <w:rFonts w:ascii="Cambria Math" w:hAnsi="Cambria Math"/>
+                <w:i/>
+              </w:rPr>
+            </m:ctrlPr>
+          </m:dPr>
+          <m:e>
+            <m:r>
+              <w:rPr>
+                <w:rFonts w:ascii="Cambria Math" w:hAnsi="Cambria Math"/>
+              </w:rPr>
+              <m:t>f</m:t>
+            </m:r>
+            <m:d>
+              <m:dPr>
+                <m:ctrlPr>
+                  <w:rPr>
+                    <w:rFonts w:ascii="Cambria Math" w:hAnsi="Cambria Math"/>
+                    <w:i/>
+                  </w:rPr>
+                </m:ctrlPr>
+              </m:dPr>
+              <m:e>
+                <m:r>
+                  <w:rPr>
+                    <w:rFonts w:ascii="Cambria Math" w:hAnsi="Cambria Math"/>
+                  </w:rPr>
+                  <m:t>3</m:t>
+                </m:r>
+              </m:e>
+            </m:d>
+          </m:e>
+        </m:d>
+        <m:r>
+          <w:rPr>
+            <w:rFonts w:ascii="Cambria Math" w:hAnsi="Cambria Math"/>
+          </w:rPr>
+          <m:t>=g</m:t>
+        </m:r>
+        <m:d>
+          <m:dPr>
+            <m:ctrlPr>
+              <w:rPr>
+                <w:rFonts w:ascii="Cambria Math" w:hAnsi="Cambria Math"/>
+                <w:i/>
+              </w:rPr>
+            </m:ctrlPr>
+          </m:dPr>
+          <m:e>
+            <m:r>
+              <w:rPr>
+                <w:rFonts w:ascii="Cambria Math" w:hAnsi="Cambria Math"/>
+              </w:rPr>
+              <m:t>2</m:t>
+            </m:r>
+            <m:d>
+              <m:dPr>
+                <m:ctrlPr>
+                  <w:rPr>
+                    <w:rFonts w:ascii="Cambria Math" w:hAnsi="Cambria Math"/>
+                    <w:i/>
+                  </w:rPr>
+                </m:ctrlPr>
+              </m:dPr>
+              <m:e>
+                <m:r>
+                  <w:rPr>
+                    <w:rFonts w:ascii="Cambria Math" w:hAnsi="Cambria Math"/>
+                  </w:rPr>
+                  <m:t>3</m:t>
+                </m:r>
+              </m:e>
+            </m:d>
+            <m:r>
+              <w:rPr>
+                <w:rFonts w:ascii="Cambria Math" w:hAnsi="Cambria Math"/>
+              </w:rPr>
+              <m:t>-3</m:t>
+            </m:r>
+          </m:e>
+        </m:d>
+        <m:r>
+          <w:rPr>
+            <w:rFonts w:ascii="Cambria Math" w:hAnsi="Cambria Math"/>
+          </w:rPr>
+          <m:t>=g</m:t>
+        </m:r>
+        <m:d>
+          <m:dPr>
+            <m:ctrlPr>
+              <w:rPr>
+                <w:rFonts w:ascii="Cambria Math" w:hAnsi="Cambria Math"/>
+                <w:i/>
+              </w:rPr>
+            </m:ctrlPr>
+          </m:dPr>
+          <m:e>
+            <m:r>
+              <w:rPr>
+                <w:rFonts w:ascii="Cambria Math" w:hAnsi="Cambria Math"/>
+              </w:rPr>
+              <m:t>6-3</m:t>
+            </m:r>
+          </m:e>
+        </m:d>
+        <m:r>
+          <w:rPr>
+            <w:rFonts w:ascii="Cambria Math" w:hAnsi="Cambria Math"/>
+          </w:rPr>
+          <m:t>=</m:t>
+        </m:r>
+        <m:r>
+          <w:rPr>
+            <w:rFonts w:ascii="Cambria Math" w:hAnsi="Cambria Math"/>
+          </w:rPr>
+          <w:br/>
+        </m:r>
+      </m:oMath>
+      <m:oMathPara>
+        <m:oMathParaPr>
+          <m:jc m:val="left"/>
+        </m:oMathParaPr>
+        <m:oMath>
+          <m:r>
+            <w:rPr>
+              <w:rFonts w:ascii="Cambria Math" w:hAnsi="Cambria Math"/>
+            </w:rPr>
+            <m:t>g</m:t>
+          </m:r>
+          <m:d>
+            <m:dPr>
+              <m:ctrlPr>
+                <w:rPr>
+                  <w:rFonts w:ascii="Cambria Math" w:hAnsi="Cambria Math"/>
+                  <w:i/>
+                </w:rPr>
+              </m:ctrlPr>
+            </m:dPr>
+            <m:e>
+              <m:r>
+                <w:rPr>
+                  <w:rFonts w:ascii="Cambria Math" w:hAnsi="Cambria Math"/>
+                </w:rPr>
+                <m:t>3</m:t>
+              </m:r>
+            </m:e>
+          </m:d>
+          <m:r>
+            <w:rPr>
+              <w:rFonts w:ascii="Cambria Math" w:hAnsi="Cambria Math"/>
+            </w:rPr>
+            <m:t>=</m:t>
+          </m:r>
+          <m:sSup>
+            <m:sSupPr>
+              <m:ctrlPr>
+                <w:rPr>
+                  <w:rFonts w:ascii="Cambria Math" w:hAnsi="Cambria Math"/>
+                  <w:i/>
+                </w:rPr>
+              </m:ctrlPr>
+            </m:sSupPr>
+            <m:e>
+              <m:r>
+                <w:rPr>
+                  <w:rFonts w:ascii="Cambria Math" w:hAnsi="Cambria Math"/>
+                </w:rPr>
+                <m:t>3</m:t>
+              </m:r>
+            </m:e>
+            <m:sup>
+              <m:r>
+                <w:rPr>
+                  <w:rFonts w:ascii="Cambria Math" w:hAnsi="Cambria Math"/>
+                </w:rPr>
+                <m:t>2</m:t>
+              </m:r>
+            </m:sup>
+          </m:sSup>
+          <m:r>
+            <w:rPr>
+              <w:rFonts w:ascii="Cambria Math" w:hAnsi="Cambria Math"/>
+            </w:rPr>
+            <m:t>+2=9+2=</m:t>
+          </m:r>
+          <m:r>
+            <m:rPr>
+              <m:sty m:val="bi"/>
+            </m:rPr>
+            <w:rPr>
+              <w:rFonts w:ascii="Cambria Math" w:hAnsi="Cambria Math"/>
+            </w:rPr>
+            <m:t>11</m:t>
+          </m:r>
+        </m:oMath>
+      </m:oMathPara>
     </w:p>
     <w:p>
-      <w:r>
+      <w:pPr>
+        <w:pStyle w:val="ListParagraph"/>
+      </w:pPr>
+    </w:p>
+    <w:p>
+      <w:pPr>
+        <w:pStyle w:val="ListParagraph"/>
+        <w:numPr>
+          <w:ilvl w:val="0"/>
+          <w:numId w:val="70"/>
+        </w:numPr>
+        <w:rPr>
+          <w:b/>
+          <w:bCs/>
+        </w:rPr>
+      </w:pPr>
+      <m:oMath>
+        <m:r>
+          <w:rPr>
+            <w:rFonts w:ascii="Cambria Math" w:hAnsi="Cambria Math"/>
+          </w:rPr>
+          <m:t>f</m:t>
+        </m:r>
+        <m:d>
+          <m:dPr>
+            <m:ctrlPr>
+              <w:rPr>
+                <w:rFonts w:ascii="Cambria Math" w:hAnsi="Cambria Math"/>
+                <w:i/>
+              </w:rPr>
+            </m:ctrlPr>
+          </m:dPr>
+          <m:e>
+            <m:r>
+              <w:rPr>
+                <w:rFonts w:ascii="Cambria Math" w:hAnsi="Cambria Math"/>
+              </w:rPr>
+              <m:t>x</m:t>
+            </m:r>
+          </m:e>
+        </m:d>
+        <m:r>
+          <w:rPr>
+            <w:rFonts w:ascii="Cambria Math" w:hAnsi="Cambria Math"/>
+          </w:rPr>
+          <m:t>=x+2, g</m:t>
+        </m:r>
+        <m:d>
+          <m:dPr>
+            <m:ctrlPr>
+              <w:rPr>
+                <w:rFonts w:ascii="Cambria Math" w:hAnsi="Cambria Math"/>
+                <w:i/>
+              </w:rPr>
+            </m:ctrlPr>
+          </m:dPr>
+          <m:e>
+            <m:r>
+              <w:rPr>
+                <w:rFonts w:ascii="Cambria Math" w:hAnsi="Cambria Math"/>
+              </w:rPr>
+              <m:t>x</m:t>
+            </m:r>
+          </m:e>
+        </m:d>
+        <m:r>
+          <w:rPr>
+            <w:rFonts w:ascii="Cambria Math" w:hAnsi="Cambria Math"/>
+          </w:rPr>
+          <m:t>=2x,</m:t>
+        </m:r>
+      </m:oMath>
+      <w:r>
+        <w:rPr>
+          <w:rFonts w:eastAsiaTheme="minorEastAsia"/>
+        </w:rPr>
+        <w:t xml:space="preserve"> and </w:t>
+      </w:r>
+      <m:oMath>
+        <m:r>
+          <w:rPr>
+            <w:rFonts w:ascii="Cambria Math" w:eastAsiaTheme="minorEastAsia" w:hAnsi="Cambria Math"/>
+          </w:rPr>
+          <m:t>h</m:t>
+        </m:r>
+        <m:d>
+          <m:dPr>
+            <m:ctrlPr>
+              <w:rPr>
+                <w:rFonts w:ascii="Cambria Math" w:eastAsiaTheme="minorEastAsia" w:hAnsi="Cambria Math"/>
+                <w:i/>
+              </w:rPr>
+            </m:ctrlPr>
+          </m:dPr>
+          <m:e>
+            <m:r>
+              <w:rPr>
+                <w:rFonts w:ascii="Cambria Math" w:eastAsiaTheme="minorEastAsia" w:hAnsi="Cambria Math"/>
+              </w:rPr>
+              <m:t>x</m:t>
+            </m:r>
+          </m:e>
+        </m:d>
+        <m:r>
+          <w:rPr>
+            <w:rFonts w:ascii="Cambria Math" w:eastAsiaTheme="minorEastAsia" w:hAnsi="Cambria Math"/>
+          </w:rPr>
+          <m:t>=</m:t>
+        </m:r>
+        <m:sSup>
+          <m:sSupPr>
+            <m:ctrlPr>
+              <w:rPr>
+                <w:rFonts w:ascii="Cambria Math" w:eastAsiaTheme="minorEastAsia" w:hAnsi="Cambria Math"/>
+                <w:i/>
+              </w:rPr>
+            </m:ctrlPr>
+          </m:sSupPr>
+          <m:e>
+            <m:r>
+              <w:rPr>
+                <w:rFonts w:ascii="Cambria Math" w:eastAsiaTheme="minorEastAsia" w:hAnsi="Cambria Math"/>
+              </w:rPr>
+              <m:t>x</m:t>
+            </m:r>
+          </m:e>
+          <m:sup>
+            <m:r>
+              <w:rPr>
+                <w:rFonts w:ascii="Cambria Math" w:eastAsiaTheme="minorEastAsia" w:hAnsi="Cambria Math"/>
+              </w:rPr>
+              <m:t>2</m:t>
+            </m:r>
+          </m:sup>
+        </m:sSup>
+        <m:r>
+          <w:rPr>
+            <w:rFonts w:ascii="Cambria Math" w:eastAsiaTheme="minorEastAsia" w:hAnsi="Cambria Math"/>
+          </w:rPr>
+          <m:t>.</m:t>
+        </m:r>
+      </m:oMath>
+      <w:r>
+        <w:rPr>
+          <w:rFonts w:eastAsiaTheme="minorEastAsia"/>
+        </w:rPr>
+        <w:t xml:space="preserve"> Manuel says that the expression </w:t>
+      </w:r>
+      <m:oMath>
+        <m:r>
+          <w:rPr>
+            <w:rFonts w:ascii="Cambria Math" w:eastAsiaTheme="minorEastAsia" w:hAnsi="Cambria Math"/>
+          </w:rPr>
+          <m:t>2</m:t>
+        </m:r>
+        <m:sSup>
+          <m:sSupPr>
+            <m:ctrlPr>
+              <w:rPr>
+                <w:rFonts w:ascii="Cambria Math" w:eastAsiaTheme="minorEastAsia" w:hAnsi="Cambria Math"/>
+                <w:i/>
+              </w:rPr>
+            </m:ctrlPr>
+          </m:sSupPr>
+          <m:e>
+            <m:d>
+              <m:dPr>
+                <m:ctrlPr>
+                  <w:rPr>
+                    <w:rFonts w:ascii="Cambria Math" w:eastAsiaTheme="minorEastAsia" w:hAnsi="Cambria Math"/>
+                    <w:i/>
+                  </w:rPr>
+                </m:ctrlPr>
+              </m:dPr>
+              <m:e>
+                <m:r>
+                  <w:rPr>
+                    <w:rFonts w:ascii="Cambria Math" w:eastAsiaTheme="minorEastAsia" w:hAnsi="Cambria Math"/>
+                  </w:rPr>
+                  <m:t>x+2</m:t>
+                </m:r>
+              </m:e>
+            </m:d>
+          </m:e>
+          <m:sup>
+            <m:r>
+              <w:rPr>
+                <w:rFonts w:ascii="Cambria Math" w:eastAsiaTheme="minorEastAsia" w:hAnsi="Cambria Math"/>
+              </w:rPr>
+              <m:t>2</m:t>
+            </m:r>
+          </m:sup>
+        </m:sSup>
+      </m:oMath>
+      <w:r>
+        <w:rPr>
+          <w:rFonts w:eastAsiaTheme="minorEastAsia"/>
+        </w:rPr>
+        <w:t xml:space="preserve"> can be written as </w:t>
+      </w:r>
+      <w:r>
+        <w:rPr>
+          <w:rFonts w:eastAsiaTheme="minorEastAsia"/>
+          <w:i/>
+          <w:iCs/>
+        </w:rPr>
+        <w:t>h(g(f(x)))</w:t>
+      </w:r>
+      <w:r>
+        <w:rPr>
+          <w:rFonts w:eastAsiaTheme="minorEastAsia"/>
+        </w:rPr>
+        <w:t>. Elizabeth says that this is not correct. Which student is right and why?</w:t>
+      </w:r>
+      <w:r>
+        <w:rPr>
+          <w:rFonts w:eastAsiaTheme="minorEastAsia"/>
+        </w:rPr>
         <w:br/>
       </w:r>
       <w:r>
+        <w:rPr>
+          <w:rFonts w:eastAsiaTheme="minorEastAsia"/>
+        </w:rPr>
         <w:br/>
       </w:r>
+      <m:oMathPara>
+        <m:oMathParaPr>
+          <m:jc m:val="left"/>
+        </m:oMathParaPr>
+        <m:oMath>
+          <m:r>
+            <w:rPr>
+              <w:rFonts w:ascii="Cambria Math" w:hAnsi="Cambria Math"/>
+            </w:rPr>
+            <m:t>h</m:t>
+          </m:r>
+          <m:d>
+            <m:dPr>
+              <m:ctrlPr>
+                <w:rPr>
+                  <w:rFonts w:ascii="Cambria Math" w:hAnsi="Cambria Math"/>
+                  <w:i/>
+                </w:rPr>
+              </m:ctrlPr>
+            </m:dPr>
+            <m:e>
+              <m:r>
+                <w:rPr>
+                  <w:rFonts w:ascii="Cambria Math" w:hAnsi="Cambria Math"/>
+                </w:rPr>
+                <m:t>g</m:t>
+              </m:r>
+              <m:d>
+                <m:dPr>
+                  <m:ctrlPr>
+                    <w:rPr>
+                      <w:rFonts w:ascii="Cambria Math" w:hAnsi="Cambria Math"/>
+                      <w:i/>
+                    </w:rPr>
+                  </m:ctrlPr>
+                </m:dPr>
+                <m:e>
+                  <m:r>
+                    <w:rPr>
+                      <w:rFonts w:ascii="Cambria Math" w:hAnsi="Cambria Math"/>
+                    </w:rPr>
+                    <m:t>f</m:t>
+                  </m:r>
+                  <m:d>
+                    <m:dPr>
+                      <m:ctrlPr>
+                        <w:rPr>
+                          <w:rFonts w:ascii="Cambria Math" w:hAnsi="Cambria Math"/>
+                          <w:i/>
+                        </w:rPr>
+                      </m:ctrlPr>
+                    </m:dPr>
+                    <m:e>
+                      <m:r>
+                        <w:rPr>
+                          <w:rFonts w:ascii="Cambria Math" w:hAnsi="Cambria Math"/>
+                        </w:rPr>
+                        <m:t>x</m:t>
+                      </m:r>
+                    </m:e>
+                  </m:d>
+                </m:e>
+              </m:d>
+            </m:e>
+          </m:d>
+          <m:r>
+            <w:rPr>
+              <w:rFonts w:ascii="Cambria Math" w:hAnsi="Cambria Math"/>
+            </w:rPr>
+            <m:t>=h</m:t>
+          </m:r>
+          <m:d>
+            <m:dPr>
+              <m:ctrlPr>
+                <w:rPr>
+                  <w:rFonts w:ascii="Cambria Math" w:hAnsi="Cambria Math"/>
+                  <w:i/>
+                </w:rPr>
+              </m:ctrlPr>
+            </m:dPr>
+            <m:e>
+              <m:r>
+                <w:rPr>
+                  <w:rFonts w:ascii="Cambria Math" w:hAnsi="Cambria Math"/>
+                </w:rPr>
+                <m:t>g</m:t>
+              </m:r>
+              <m:d>
+                <m:dPr>
+                  <m:ctrlPr>
+                    <w:rPr>
+                      <w:rFonts w:ascii="Cambria Math" w:hAnsi="Cambria Math"/>
+                      <w:i/>
+                    </w:rPr>
+                  </m:ctrlPr>
+                </m:dPr>
+                <m:e>
+                  <m:r>
+                    <w:rPr>
+                      <w:rFonts w:ascii="Cambria Math" w:hAnsi="Cambria Math"/>
+                    </w:rPr>
+                    <m:t>x+2</m:t>
+                  </m:r>
+                </m:e>
+              </m:d>
+            </m:e>
+          </m:d>
+          <m:r>
+            <w:rPr>
+              <w:rFonts w:ascii="Cambria Math" w:hAnsi="Cambria Math"/>
+            </w:rPr>
+            <m:t>=h</m:t>
+          </m:r>
+          <m:d>
+            <m:dPr>
+              <m:ctrlPr>
+                <w:rPr>
+                  <w:rFonts w:ascii="Cambria Math" w:hAnsi="Cambria Math"/>
+                  <w:i/>
+                </w:rPr>
+              </m:ctrlPr>
+            </m:dPr>
+            <m:e>
+              <m:r>
+                <w:rPr>
+                  <w:rFonts w:ascii="Cambria Math" w:hAnsi="Cambria Math"/>
+                </w:rPr>
+                <m:t>2</m:t>
+              </m:r>
+              <m:d>
+                <m:dPr>
+                  <m:ctrlPr>
+                    <w:rPr>
+                      <w:rFonts w:ascii="Cambria Math" w:hAnsi="Cambria Math"/>
+                      <w:i/>
+                    </w:rPr>
+                  </m:ctrlPr>
+                </m:dPr>
+                <m:e>
+                  <m:r>
+                    <w:rPr>
+                      <w:rFonts w:ascii="Cambria Math" w:hAnsi="Cambria Math"/>
+                    </w:rPr>
+                    <m:t>x+2</m:t>
+                  </m:r>
+                </m:e>
+              </m:d>
+            </m:e>
+          </m:d>
+          <m:r>
+            <w:rPr>
+              <w:rFonts w:ascii="Cambria Math" w:hAnsi="Cambria Math"/>
+            </w:rPr>
+            <m:t>=</m:t>
+          </m:r>
+          <m:r>
+            <w:rPr>
+              <w:rFonts w:ascii="Cambria Math" w:hAnsi="Cambria Math"/>
+            </w:rPr>
+            <w:br/>
+          </m:r>
+        </m:oMath>
+      </m:oMathPara>
+      <m:oMath>
+        <m:sSup>
+          <m:sSupPr>
+            <m:ctrlPr>
+              <w:rPr>
+                <w:rFonts w:ascii="Cambria Math" w:hAnsi="Cambria Math"/>
+                <w:i/>
+              </w:rPr>
+            </m:ctrlPr>
+          </m:sSupPr>
+          <m:e>
+            <m:r>
+              <w:rPr>
+                <w:rFonts w:ascii="Cambria Math" w:hAnsi="Cambria Math"/>
+              </w:rPr>
+              <m:t>(2</m:t>
+            </m:r>
+            <m:d>
+              <m:dPr>
+                <m:ctrlPr>
+                  <w:rPr>
+                    <w:rFonts w:ascii="Cambria Math" w:hAnsi="Cambria Math"/>
+                    <w:i/>
+                  </w:rPr>
+                </m:ctrlPr>
+              </m:dPr>
+              <m:e>
+                <m:r>
+                  <w:rPr>
+                    <w:rFonts w:ascii="Cambria Math" w:hAnsi="Cambria Math"/>
+                  </w:rPr>
+                  <m:t>x+2</m:t>
+                </m:r>
+              </m:e>
+            </m:d>
+            <m:r>
+              <w:rPr>
+                <w:rFonts w:ascii="Cambria Math" w:hAnsi="Cambria Math"/>
+              </w:rPr>
+              <m:t>)</m:t>
+            </m:r>
+          </m:e>
+          <m:sup>
+            <m:r>
+              <w:rPr>
+                <w:rFonts w:ascii="Cambria Math" w:hAnsi="Cambria Math"/>
+              </w:rPr>
+              <m:t>2</m:t>
+            </m:r>
+          </m:sup>
+        </m:sSup>
+      </m:oMath>
+      <w:r>
+        <w:rPr>
+          <w:rFonts w:eastAsiaTheme="minorEastAsia"/>
+        </w:rPr>
+        <w:t>.</w:t>
+      </w:r>
+      <w:r>
+        <w:rPr>
+          <w:rFonts w:eastAsiaTheme="minorEastAsia"/>
+        </w:rPr>
+        <w:br/>
+      </w:r>
+      <w:r>
+        <w:rPr>
+          <w:rFonts w:eastAsiaTheme="minorEastAsia"/>
+        </w:rPr>
+        <w:br/>
+      </w:r>
+      <w:r>
+        <w:rPr>
+          <w:rFonts w:eastAsiaTheme="minorEastAsia"/>
+          <w:b/>
+          <w:bCs/>
+        </w:rPr>
+        <w:t>Elizabeth is correct.</w:t>
+      </w:r>
+      <w:r>
+        <w:rPr>
+          <w:rFonts w:eastAsiaTheme="minorEastAsia"/>
+          <w:b/>
+          <w:bCs/>
+        </w:rPr>
+        <w:br/>
+      </w:r>
+      <m:oMathPara>
+        <m:oMath>
+          <m:r>
+            <m:rPr>
+              <m:sty m:val="bi"/>
+            </m:rPr>
+            <w:rPr>
+              <w:rFonts w:ascii="Cambria Math" w:hAnsi="Cambria Math"/>
+            </w:rPr>
+            <m:t>h</m:t>
+          </m:r>
+          <m:d>
+            <m:dPr>
+              <m:ctrlPr>
+                <w:rPr>
+                  <w:rFonts w:ascii="Cambria Math" w:hAnsi="Cambria Math"/>
+                  <w:b/>
+                  <w:bCs/>
+                  <w:i/>
+                </w:rPr>
+              </m:ctrlPr>
+            </m:dPr>
+            <m:e>
+              <m:r>
+                <m:rPr>
+                  <m:sty m:val="bi"/>
+                </m:rPr>
+                <w:rPr>
+                  <w:rFonts w:ascii="Cambria Math" w:hAnsi="Cambria Math"/>
+                </w:rPr>
+                <m:t>g</m:t>
+              </m:r>
+              <m:d>
+                <m:dPr>
+                  <m:ctrlPr>
+                    <w:rPr>
+                      <w:rFonts w:ascii="Cambria Math" w:hAnsi="Cambria Math"/>
+                      <w:b/>
+                      <w:bCs/>
+                      <w:i/>
+                    </w:rPr>
+                  </m:ctrlPr>
+                </m:dPr>
+                <m:e>
+                  <m:r>
+                    <m:rPr>
+                      <m:sty m:val="bi"/>
+                    </m:rPr>
+                    <w:rPr>
+                      <w:rFonts w:ascii="Cambria Math" w:hAnsi="Cambria Math"/>
+                    </w:rPr>
+                    <m:t>f</m:t>
+                  </m:r>
+                  <m:d>
+                    <m:dPr>
+                      <m:ctrlPr>
+                        <w:rPr>
+                          <w:rFonts w:ascii="Cambria Math" w:hAnsi="Cambria Math"/>
+                          <w:b/>
+                          <w:bCs/>
+                          <w:i/>
+                        </w:rPr>
+                      </m:ctrlPr>
+                    </m:dPr>
+                    <m:e>
+                      <m:r>
+                        <m:rPr>
+                          <m:sty m:val="bi"/>
+                        </m:rPr>
+                        <w:rPr>
+                          <w:rFonts w:ascii="Cambria Math" w:hAnsi="Cambria Math"/>
+                        </w:rPr>
+                        <m:t>x</m:t>
+                      </m:r>
+                    </m:e>
+                  </m:d>
+                </m:e>
+              </m:d>
+            </m:e>
+          </m:d>
+          <m:r>
+            <m:rPr>
+              <m:sty m:val="bi"/>
+            </m:rPr>
+            <w:rPr>
+              <w:rFonts w:ascii="Cambria Math" w:hAnsi="Cambria Math"/>
+            </w:rPr>
+            <m:t>=</m:t>
+          </m:r>
+          <m:sSup>
+            <m:sSupPr>
+              <m:ctrlPr>
+                <w:rPr>
+                  <w:rFonts w:ascii="Cambria Math" w:hAnsi="Cambria Math"/>
+                  <w:b/>
+                  <w:bCs/>
+                  <w:i/>
+                </w:rPr>
+              </m:ctrlPr>
+            </m:sSupPr>
+            <m:e>
+              <m:r>
+                <m:rPr>
+                  <m:sty m:val="bi"/>
+                </m:rPr>
+                <w:rPr>
+                  <w:rFonts w:ascii="Cambria Math" w:hAnsi="Cambria Math"/>
+                </w:rPr>
+                <m:t>(2</m:t>
+              </m:r>
+              <m:d>
+                <m:dPr>
+                  <m:ctrlPr>
+                    <w:rPr>
+                      <w:rFonts w:ascii="Cambria Math" w:hAnsi="Cambria Math"/>
+                      <w:b/>
+                      <w:bCs/>
+                      <w:i/>
+                    </w:rPr>
+                  </m:ctrlPr>
+                </m:dPr>
+                <m:e>
+                  <m:r>
+                    <m:rPr>
+                      <m:sty m:val="bi"/>
+                    </m:rPr>
+                    <w:rPr>
+                      <w:rFonts w:ascii="Cambria Math" w:hAnsi="Cambria Math"/>
+                    </w:rPr>
+                    <m:t>x+2</m:t>
+                  </m:r>
+                </m:e>
+              </m:d>
+              <m:r>
+                <m:rPr>
+                  <m:sty m:val="bi"/>
+                </m:rPr>
+                <w:rPr>
+                  <w:rFonts w:ascii="Cambria Math" w:hAnsi="Cambria Math"/>
+                </w:rPr>
+                <m:t>)</m:t>
+              </m:r>
+            </m:e>
+            <m:sup>
+              <m:r>
+                <m:rPr>
+                  <m:sty m:val="bi"/>
+                </m:rPr>
+                <w:rPr>
+                  <w:rFonts w:ascii="Cambria Math" w:hAnsi="Cambria Math"/>
+                </w:rPr>
+                <m:t>2</m:t>
+              </m:r>
+            </m:sup>
+          </m:sSup>
+          <m:r>
+            <w:rPr>
+              <w:rFonts w:eastAsiaTheme="minorEastAsia"/>
+              <w:b/>
+              <w:bCs/>
+            </w:rPr>
+            <w:br/>
+          </m:r>
+        </m:oMath>
+      </m:oMathPara>
+      <w:r>
+        <w:rPr>
+          <w:rFonts w:eastAsiaTheme="minorEastAsia"/>
+          <w:b/>
+          <w:bCs/>
+        </w:rPr>
+        <w:t xml:space="preserve">Manuel should have put parentheses around the expression </w:t>
+      </w:r>
+      <m:oMath>
+        <m:r>
+          <m:rPr>
+            <m:sty m:val="bi"/>
+          </m:rPr>
+          <w:rPr>
+            <w:rFonts w:ascii="Cambria Math" w:eastAsiaTheme="minorEastAsia" w:hAnsi="Cambria Math"/>
+          </w:rPr>
+          <m:t>2(x+2)</m:t>
+        </m:r>
+      </m:oMath>
+      <w:r>
+        <w:rPr>
+          <w:rFonts w:eastAsiaTheme="minorEastAsia"/>
+          <w:b/>
+          <w:bCs/>
+        </w:rPr>
+        <w:t xml:space="preserve"> before squaring.</w:t>
+      </w:r>
     </w:p>
+    <w:p>
+      <w:pPr>
+        <w:pStyle w:val="ListParagraph"/>
+      </w:pPr>
+    </w:p>
+    <w:p>
+      <w:pPr>
+        <w:pStyle w:val="ListParagraph"/>
+        <w:numPr>
+          <w:ilvl w:val="0"/>
+          <w:numId w:val="70"/>
+        </w:numPr>
+      </w:pPr>
+      <w:r>
+        <w:t xml:space="preserve">If </w:t>
+      </w:r>
+      <m:oMath>
+        <m:r>
+          <w:rPr>
+            <w:rFonts w:ascii="Cambria Math" w:hAnsi="Cambria Math"/>
+          </w:rPr>
+          <m:t>f</m:t>
+        </m:r>
+        <m:d>
+          <m:dPr>
+            <m:ctrlPr>
+              <w:rPr>
+                <w:rFonts w:ascii="Cambria Math" w:hAnsi="Cambria Math"/>
+                <w:i/>
+              </w:rPr>
+            </m:ctrlPr>
+          </m:dPr>
+          <m:e>
+            <m:r>
+              <w:rPr>
+                <w:rFonts w:ascii="Cambria Math" w:hAnsi="Cambria Math"/>
+              </w:rPr>
+              <m:t>x</m:t>
+            </m:r>
+          </m:e>
+        </m:d>
+        <m:r>
+          <w:rPr>
+            <w:rFonts w:ascii="Cambria Math" w:hAnsi="Cambria Math"/>
+          </w:rPr>
+          <m:t>=</m:t>
+        </m:r>
+        <m:sSup>
+          <m:sSupPr>
+            <m:ctrlPr>
+              <w:rPr>
+                <w:rFonts w:ascii="Cambria Math" w:hAnsi="Cambria Math"/>
+                <w:i/>
+              </w:rPr>
+            </m:ctrlPr>
+          </m:sSupPr>
+          <m:e>
+            <m:r>
+              <w:rPr>
+                <w:rFonts w:ascii="Cambria Math" w:hAnsi="Cambria Math"/>
+              </w:rPr>
+              <m:t>x</m:t>
+            </m:r>
+          </m:e>
+          <m:sup>
+            <m:r>
+              <w:rPr>
+                <w:rFonts w:ascii="Cambria Math" w:hAnsi="Cambria Math"/>
+              </w:rPr>
+              <m:t>2</m:t>
+            </m:r>
+          </m:sup>
+        </m:sSup>
+      </m:oMath>
+      <w:r>
+        <w:rPr>
+          <w:rFonts w:eastAsiaTheme="minorEastAsia"/>
+        </w:rPr>
+        <w:t xml:space="preserve"> and </w:t>
+      </w:r>
+      <m:oMath>
+        <m:r>
+          <w:rPr>
+            <w:rFonts w:ascii="Cambria Math" w:eastAsiaTheme="minorEastAsia" w:hAnsi="Cambria Math"/>
+          </w:rPr>
+          <m:t>g</m:t>
+        </m:r>
+        <m:d>
+          <m:dPr>
+            <m:ctrlPr>
+              <w:rPr>
+                <w:rFonts w:ascii="Cambria Math" w:eastAsiaTheme="minorEastAsia" w:hAnsi="Cambria Math"/>
+                <w:i/>
+              </w:rPr>
+            </m:ctrlPr>
+          </m:dPr>
+          <m:e>
+            <m:r>
+              <w:rPr>
+                <w:rFonts w:ascii="Cambria Math" w:eastAsiaTheme="minorEastAsia" w:hAnsi="Cambria Math"/>
+              </w:rPr>
+              <m:t>x</m:t>
+            </m:r>
+          </m:e>
+        </m:d>
+        <m:r>
+          <w:rPr>
+            <w:rFonts w:ascii="Cambria Math" w:eastAsiaTheme="minorEastAsia" w:hAnsi="Cambria Math"/>
+          </w:rPr>
+          <m:t>=f(x-3)</m:t>
+        </m:r>
+      </m:oMath>
+      <w:r>
+        <w:rPr>
+          <w:rFonts w:eastAsiaTheme="minorEastAsia"/>
+        </w:rPr>
+        <w:t>, what does the graph of g(x) look like?</w:t>
+      </w:r>
+      <w:r>
+        <w:rPr>
+          <w:rFonts w:eastAsiaTheme="minorEastAsia"/>
+        </w:rPr>
+        <w:br/>
+      </w:r>
+      <w:r>
+        <w:rPr>
+          <w:rFonts w:eastAsiaTheme="minorEastAsia"/>
+        </w:rPr>
+        <w:br/>
+      </w:r>
+      <m:oMathPara>
+        <m:oMath>
+          <m:r>
+            <w:rPr>
+              <w:rFonts w:ascii="Cambria Math" w:hAnsi="Cambria Math"/>
+            </w:rPr>
+            <m:t>g</m:t>
+          </m:r>
+          <m:d>
+            <m:dPr>
+              <m:ctrlPr>
+                <w:rPr>
+                  <w:rFonts w:ascii="Cambria Math" w:hAnsi="Cambria Math"/>
+                  <w:i/>
+                </w:rPr>
+              </m:ctrlPr>
+            </m:dPr>
+            <m:e>
+              <m:r>
+                <w:rPr>
+                  <w:rFonts w:ascii="Cambria Math" w:hAnsi="Cambria Math"/>
+                </w:rPr>
+                <m:t>x</m:t>
+              </m:r>
+            </m:e>
+          </m:d>
+          <m:r>
+            <w:rPr>
+              <w:rFonts w:ascii="Cambria Math" w:hAnsi="Cambria Math"/>
+            </w:rPr>
+            <m:t>=f</m:t>
+          </m:r>
+          <m:d>
+            <m:dPr>
+              <m:ctrlPr>
+                <w:rPr>
+                  <w:rFonts w:ascii="Cambria Math" w:hAnsi="Cambria Math"/>
+                  <w:i/>
+                </w:rPr>
+              </m:ctrlPr>
+            </m:dPr>
+            <m:e>
+              <m:r>
+                <w:rPr>
+                  <w:rFonts w:ascii="Cambria Math" w:hAnsi="Cambria Math"/>
+                </w:rPr>
+                <m:t>x-3</m:t>
+              </m:r>
+            </m:e>
+          </m:d>
+          <m:r>
+            <w:rPr>
+              <w:rFonts w:ascii="Cambria Math" w:hAnsi="Cambria Math"/>
+            </w:rPr>
+            <m:t>=</m:t>
+          </m:r>
+          <m:sSup>
+            <m:sSupPr>
+              <m:ctrlPr>
+                <w:rPr>
+                  <w:rFonts w:ascii="Cambria Math" w:hAnsi="Cambria Math"/>
+                  <w:i/>
+                </w:rPr>
+              </m:ctrlPr>
+            </m:sSupPr>
+            <m:e>
+              <m:r>
+                <w:rPr>
+                  <w:rFonts w:ascii="Cambria Math" w:hAnsi="Cambria Math"/>
+                </w:rPr>
+                <m:t>(x-3)</m:t>
+              </m:r>
+            </m:e>
+            <m:sup>
+              <m:r>
+                <w:rPr>
+                  <w:rFonts w:ascii="Cambria Math" w:hAnsi="Cambria Math"/>
+                </w:rPr>
+                <m:t>2</m:t>
+              </m:r>
+            </m:sup>
+          </m:sSup>
+          <m:r>
+            <w:rPr>
+              <w:rFonts w:eastAsiaTheme="minorEastAsia"/>
+            </w:rPr>
+            <w:br/>
+          </m:r>
+        </m:oMath>
+        <m:oMath>
+          <m:r>
+            <w:rPr>
+              <w:rFonts w:ascii="Cambria Math" w:hAnsi="Cambria Math"/>
+            </w:rPr>
+            <m:t>y</m:t>
+          </m:r>
+          <m:r>
+            <w:rPr>
+              <w:rFonts w:ascii="Cambria Math" w:hAnsi="Cambria Math"/>
+            </w:rPr>
+            <m:t>=</m:t>
+          </m:r>
+          <m:sSup>
+            <m:sSupPr>
+              <m:ctrlPr>
+                <w:rPr>
+                  <w:rFonts w:ascii="Cambria Math" w:hAnsi="Cambria Math"/>
+                  <w:i/>
+                </w:rPr>
+              </m:ctrlPr>
+            </m:sSupPr>
+            <m:e>
+              <m:r>
+                <w:rPr>
+                  <w:rFonts w:ascii="Cambria Math" w:hAnsi="Cambria Math"/>
+                </w:rPr>
+                <m:t>(x-3)</m:t>
+              </m:r>
+            </m:e>
+            <m:sup>
+              <m:r>
+                <w:rPr>
+                  <w:rFonts w:ascii="Cambria Math" w:hAnsi="Cambria Math"/>
+                </w:rPr>
+                <m:t>2</m:t>
+              </m:r>
+            </m:sup>
+          </m:sSup>
+          <m:r>
+            <w:rPr>
+              <w:rFonts w:eastAsiaTheme="minorEastAsia"/>
+            </w:rPr>
+            <w:br/>
+          </m:r>
+        </m:oMath>
+        <m:oMath>
+          <m:r>
+            <w:rPr>
+              <w:rFonts w:ascii="Cambria Math" w:hAnsi="Cambria Math"/>
+            </w:rPr>
+            <m:t>y=</m:t>
+          </m:r>
+          <m:sSup>
+            <m:sSupPr>
+              <m:ctrlPr>
+                <w:rPr>
+                  <w:rFonts w:ascii="Cambria Math" w:hAnsi="Cambria Math"/>
+                  <w:i/>
+                </w:rPr>
+              </m:ctrlPr>
+            </m:sSupPr>
+            <m:e>
+              <m:r>
+                <w:rPr>
+                  <w:rFonts w:ascii="Cambria Math" w:hAnsi="Cambria Math"/>
+                </w:rPr>
+                <m:t>x</m:t>
+              </m:r>
+            </m:e>
+            <m:sup>
+              <m:r>
+                <w:rPr>
+                  <w:rFonts w:ascii="Cambria Math" w:hAnsi="Cambria Math"/>
+                </w:rPr>
+                <m:t>2</m:t>
+              </m:r>
+            </m:sup>
+          </m:sSup>
+          <m:r>
+            <w:rPr>
+              <w:rFonts w:ascii="Cambria Math" w:hAnsi="Cambria Math"/>
+            </w:rPr>
+            <m:t>-6x+9</m:t>
+          </m:r>
+          <m:r>
+            <w:rPr>
+              <w:rFonts w:eastAsiaTheme="minorEastAsia"/>
+            </w:rPr>
+            <w:br/>
+          </m:r>
+          <m:r>
+            <w:rPr>
+              <w:rFonts w:eastAsiaTheme="minorEastAsia"/>
+            </w:rPr>
+            <w:br/>
+          </m:r>
+        </m:oMath>
+      </m:oMathPara>
+      <w:r>
+        <w:rPr>
+          <w:noProof/>
+        </w:rPr>
+        <w:drawing>
+          <wp:inline distT="0" distB="0" distL="0" distR="0" wp14:anchorId="447C64A7" wp14:editId="0535AF72">
+            <wp:extent cx="1517904" cy="2130552"/>
+            <wp:effectExtent l="0" t="0" r="6350" b="3175"/>
+            <wp:docPr id="1289152403" name="Picture 1" descr="A graph of a function&#10;&#10;AI-generated content may be incorrect."/>
+            <wp:cNvGraphicFramePr>
+              <a:graphicFrameLocks xmlns:a="http://schemas.openxmlformats.org/drawingml/2006/main" noChangeAspect="1"/>
+            </wp:cNvGraphicFramePr>
+            <a:graphic xmlns:a="http://schemas.openxmlformats.org/drawingml/2006/main">
+              <a:graphicData uri="http://schemas.openxmlformats.org/drawingml/2006/picture">
+                <pic:pic xmlns:pic="http://schemas.openxmlformats.org/drawingml/2006/picture">
+                  <pic:nvPicPr>
+                    <pic:cNvPr id="1289152403" name="Picture 1" descr="A graph of a function&#10;&#10;AI-generated content may be incorrect."/>
+                    <pic:cNvPicPr/>
+                  </pic:nvPicPr>
+                  <pic:blipFill>
+                    <a:blip r:embed="rId8"/>
+                    <a:stretch>
+                      <a:fillRect/>
+                    </a:stretch>
+                  </pic:blipFill>
+                  <pic:spPr>
+                    <a:xfrm>
+                      <a:off x="0" y="0"/>
+                      <a:ext cx="1517904" cy="2130552"/>
+                    </a:xfrm>
+                    <a:prstGeom prst="rect">
+                      <a:avLst/>
+                    </a:prstGeom>
+                  </pic:spPr>
+                </pic:pic>
+              </a:graphicData>
+            </a:graphic>
+          </wp:inline>
+        </w:drawing>
+      </w:r>
+    </w:p>
+    <w:p>
+      <w:pPr>
+        <w:pStyle w:val="ListParagraph"/>
+        <w:numPr>
+          <w:ilvl w:val="0"/>
+          <w:numId w:val="70"/>
+        </w:numPr>
+      </w:pPr>
+      <w:r>
+        <w:t xml:space="preserve">If </w:t>
+      </w:r>
+      <m:oMath>
+        <m:r>
+          <w:rPr>
+            <w:rFonts w:ascii="Cambria Math" w:hAnsi="Cambria Math"/>
+          </w:rPr>
+          <m:t>g</m:t>
+        </m:r>
+        <m:d>
+          <m:dPr>
+            <m:ctrlPr>
+              <w:rPr>
+                <w:rFonts w:ascii="Cambria Math" w:hAnsi="Cambria Math"/>
+                <w:i/>
+              </w:rPr>
+            </m:ctrlPr>
+          </m:dPr>
+          <m:e>
+            <m:r>
+              <w:rPr>
+                <w:rFonts w:ascii="Cambria Math" w:hAnsi="Cambria Math"/>
+              </w:rPr>
+              <m:t>x</m:t>
+            </m:r>
+          </m:e>
+        </m:d>
+        <m:r>
+          <w:rPr>
+            <w:rFonts w:ascii="Cambria Math" w:hAnsi="Cambria Math"/>
+          </w:rPr>
+          <m:t>=2x+1</m:t>
+        </m:r>
+      </m:oMath>
+      <w:r>
+        <w:rPr>
+          <w:rFonts w:eastAsiaTheme="minorEastAsia"/>
+        </w:rPr>
+        <w:t xml:space="preserve"> and </w:t>
+      </w:r>
+      <m:oMath>
+        <m:r>
+          <w:rPr>
+            <w:rFonts w:ascii="Cambria Math" w:eastAsiaTheme="minorEastAsia" w:hAnsi="Cambria Math"/>
+          </w:rPr>
+          <m:t>g</m:t>
+        </m:r>
+        <m:d>
+          <m:dPr>
+            <m:ctrlPr>
+              <w:rPr>
+                <w:rFonts w:ascii="Cambria Math" w:eastAsiaTheme="minorEastAsia" w:hAnsi="Cambria Math"/>
+                <w:i/>
+              </w:rPr>
+            </m:ctrlPr>
+          </m:dPr>
+          <m:e>
+            <m:r>
+              <w:rPr>
+                <w:rFonts w:ascii="Cambria Math" w:eastAsiaTheme="minorEastAsia" w:hAnsi="Cambria Math"/>
+              </w:rPr>
+              <m:t>f</m:t>
+            </m:r>
+            <m:d>
+              <m:dPr>
+                <m:ctrlPr>
+                  <w:rPr>
+                    <w:rFonts w:ascii="Cambria Math" w:eastAsiaTheme="minorEastAsia" w:hAnsi="Cambria Math"/>
+                    <w:i/>
+                  </w:rPr>
+                </m:ctrlPr>
+              </m:dPr>
+              <m:e>
+                <m:r>
+                  <w:rPr>
+                    <w:rFonts w:ascii="Cambria Math" w:eastAsiaTheme="minorEastAsia" w:hAnsi="Cambria Math"/>
+                  </w:rPr>
+                  <m:t>3</m:t>
+                </m:r>
+              </m:e>
+            </m:d>
+          </m:e>
+        </m:d>
+        <m:r>
+          <w:rPr>
+            <w:rFonts w:ascii="Cambria Math" w:eastAsiaTheme="minorEastAsia" w:hAnsi="Cambria Math"/>
+          </w:rPr>
+          <m:t>=15</m:t>
+        </m:r>
+      </m:oMath>
+      <w:r>
+        <w:rPr>
+          <w:rFonts w:eastAsiaTheme="minorEastAsia"/>
+        </w:rPr>
+        <w:t xml:space="preserve">, what is the value of </w:t>
+      </w:r>
+      <m:oMath>
+        <m:r>
+          <w:rPr>
+            <w:rFonts w:ascii="Cambria Math" w:eastAsiaTheme="minorEastAsia" w:hAnsi="Cambria Math"/>
+          </w:rPr>
+          <m:t>f</m:t>
+        </m:r>
+        <m:d>
+          <m:dPr>
+            <m:ctrlPr>
+              <w:rPr>
+                <w:rFonts w:ascii="Cambria Math" w:eastAsiaTheme="minorEastAsia" w:hAnsi="Cambria Math"/>
+                <w:i/>
+              </w:rPr>
+            </m:ctrlPr>
+          </m:dPr>
+          <m:e>
+            <m:r>
+              <w:rPr>
+                <w:rFonts w:ascii="Cambria Math" w:eastAsiaTheme="minorEastAsia" w:hAnsi="Cambria Math"/>
+              </w:rPr>
+              <m:t>3</m:t>
+            </m:r>
+          </m:e>
+        </m:d>
+      </m:oMath>
+      <w:r>
+        <w:rPr>
+          <w:rFonts w:eastAsiaTheme="minorEastAsia"/>
+        </w:rPr>
+        <w:t>?</w:t>
+      </w:r>
+      <w:r>
+        <w:rPr>
+          <w:rFonts w:eastAsiaTheme="minorEastAsia"/>
+        </w:rPr>
+        <w:br/>
+      </w:r>
+      <m:oMathPara>
+        <m:oMath>
+          <m:r>
+            <w:rPr>
+              <w:rFonts w:ascii="Cambria Math" w:hAnsi="Cambria Math"/>
+            </w:rPr>
+            <m:t>g</m:t>
+          </m:r>
+          <m:d>
+            <m:dPr>
+              <m:ctrlPr>
+                <w:rPr>
+                  <w:rFonts w:ascii="Cambria Math" w:hAnsi="Cambria Math"/>
+                  <w:i/>
+                </w:rPr>
+              </m:ctrlPr>
+            </m:dPr>
+            <m:e>
+              <m:r>
+                <w:rPr>
+                  <w:rFonts w:ascii="Cambria Math" w:hAnsi="Cambria Math"/>
+                </w:rPr>
+                <m:t>x</m:t>
+              </m:r>
+            </m:e>
+          </m:d>
+          <m:r>
+            <w:rPr>
+              <w:rFonts w:ascii="Cambria Math" w:hAnsi="Cambria Math"/>
+            </w:rPr>
+            <m:t>=15</m:t>
+          </m:r>
+          <m:r>
+            <w:rPr>
+              <w:rFonts w:ascii="Cambria Math" w:hAnsi="Cambria Math"/>
+            </w:rPr>
+            <w:br/>
+          </m:r>
+        </m:oMath>
+        <m:oMath>
+          <m:r>
+            <w:rPr>
+              <w:rFonts w:ascii="Cambria Math" w:hAnsi="Cambria Math"/>
+            </w:rPr>
+            <m:t>2x+1=15</m:t>
+          </m:r>
+          <m:r>
+            <w:rPr>
+              <w:rFonts w:ascii="Cambria Math" w:hAnsi="Cambria Math"/>
+            </w:rPr>
+            <w:br/>
+          </m:r>
+        </m:oMath>
+        <m:oMath>
+          <m:r>
+            <w:rPr>
+              <w:rFonts w:ascii="Cambria Math" w:hAnsi="Cambria Math"/>
+            </w:rPr>
+            <m:t>-1=-1</m:t>
+          </m:r>
+          <m:r>
+            <w:rPr>
+              <w:rFonts w:ascii="Cambria Math" w:hAnsi="Cambria Math"/>
+            </w:rPr>
+            <w:br/>
+          </m:r>
+        </m:oMath>
+        <m:oMath>
+          <m:r>
+            <w:rPr>
+              <w:rFonts w:ascii="Cambria Math" w:hAnsi="Cambria Math"/>
+            </w:rPr>
+            <m:t>2x=14</m:t>
+          </m:r>
+          <m:r>
+            <w:rPr>
+              <w:rFonts w:ascii="Cambria Math" w:hAnsi="Cambria Math"/>
+            </w:rPr>
+            <w:br/>
+          </m:r>
+        </m:oMath>
+        <m:oMath>
+          <m:r>
+            <w:rPr>
+              <w:rFonts w:ascii="Cambria Math" w:hAnsi="Cambria Math"/>
+            </w:rPr>
+            <m:t>x=7</m:t>
+          </m:r>
+          <m:r>
+            <w:rPr>
+              <w:rFonts w:eastAsiaTheme="minorEastAsia"/>
+            </w:rPr>
+            <w:br/>
+          </m:r>
+          <m:r>
+            <w:rPr>
+              <w:rFonts w:eastAsiaTheme="minorEastAsia"/>
+            </w:rPr>
+            <w:br/>
+          </m:r>
+        </m:oMath>
+        <m:oMath>
+          <m:r>
+            <m:rPr>
+              <m:sty m:val="bi"/>
+            </m:rPr>
+            <w:rPr>
+              <w:rFonts w:ascii="Cambria Math" w:hAnsi="Cambria Math"/>
+            </w:rPr>
+            <m:t>f</m:t>
+          </m:r>
+          <m:d>
+            <m:dPr>
+              <m:ctrlPr>
+                <w:rPr>
+                  <w:rFonts w:ascii="Cambria Math" w:hAnsi="Cambria Math"/>
+                  <w:b/>
+                  <w:bCs/>
+                  <w:i/>
+                </w:rPr>
+              </m:ctrlPr>
+            </m:dPr>
+            <m:e>
+              <m:r>
+                <m:rPr>
+                  <m:sty m:val="bi"/>
+                </m:rPr>
+                <w:rPr>
+                  <w:rFonts w:ascii="Cambria Math" w:hAnsi="Cambria Math"/>
+                </w:rPr>
+                <m:t>3</m:t>
+              </m:r>
+            </m:e>
+          </m:d>
+          <m:r>
+            <m:rPr>
+              <m:sty m:val="bi"/>
+            </m:rPr>
+            <w:rPr>
+              <w:rFonts w:ascii="Cambria Math" w:hAnsi="Cambria Math"/>
+            </w:rPr>
+            <m:t>=7</m:t>
+          </m:r>
+        </m:oMath>
+      </m:oMathPara>
+    </w:p>
+    <w:p/>
     <w:sectPr>
       <w:type w:val="continuous"/>
       <w:pgSz w:w="12240" w:h="15840"/>

</xml_diff>

<commit_message>
Algebra 1 - Chapter 10: Functions - 10.4 Function Transformations - A.	Multiple-Choice
</commit_message>
<xml_diff>
--- a/Algebra-1/ch10/Albebra 1 - Chapter 10.docx
+++ b/Algebra-1/ch10/Albebra 1 - Chapter 10.docx
@@ -58,15 +58,7 @@
         <w:t xml:space="preserve"> is like a machine that converts numbers into other numbers.</w:t>
       </w:r>
       <w:r>
-        <w:t xml:space="preserve"> Functions are often named with the letters f, g, and h. If function f converts the number 2 into the number 7, we write </w:t>
-      </w:r>
-      <w:proofErr w:type="gramStart"/>
-      <w:r>
-        <w:t>f(</w:t>
-      </w:r>
-      <w:proofErr w:type="gramEnd"/>
-      <w:r>
-        <w:t>2) = 7. Functions can be described as an equation, a graph, or a list of ordered pairs.</w:t>
+        <w:t xml:space="preserve"> Functions are often named with the letters f, g, and h. If function f converts the number 2 into the number 7, we write f(2) = 7. Functions can be described as an equation, a graph, or a list of ordered pairs.</w:t>
       </w:r>
     </w:p>
     <w:p>
@@ -276,15 +268,7 @@
         <w:t xml:space="preserve"> of function f.</w:t>
       </w:r>
       <w:r>
-        <w:t xml:space="preserve"> The domain is usually written as a set of values. The domain of function f is {1, 2, 3, 4, </w:t>
-      </w:r>
-      <w:proofErr w:type="gramStart"/>
-      <w:r>
-        <w:t>5 }</w:t>
-      </w:r>
-      <w:proofErr w:type="gramEnd"/>
-      <w:r>
-        <w:t>.</w:t>
+        <w:t xml:space="preserve"> The domain is usually written as a set of values. The domain of function f is {1, 2, 3, 4, 5 }.</w:t>
       </w:r>
     </w:p>
     <w:p>
@@ -346,15 +330,7 @@
     </w:p>
     <w:p>
       <w:r>
-        <w:t xml:space="preserve">If in a function f, </w:t>
-      </w:r>
-      <w:proofErr w:type="gramStart"/>
-      <w:r>
-        <w:t>f(</w:t>
-      </w:r>
-      <w:proofErr w:type="gramEnd"/>
-      <w:r>
-        <w:t>2) = 7, this means that any time the number 2 is put into the function machine, the number 7 comes out. There will never be a time that 2 is put in and the number 8 comes out. If it did, we would want to get our function machine repaired.</w:t>
+        <w:t>If in a function f, f(2) = 7, this means that any time the number 2 is put into the function machine, the number 7 comes out. There will never be a time that 2 is put in and the number 8 comes out. If it did, we would want to get our function machine repaired.</w:t>
       </w:r>
     </w:p>
     <w:p>
@@ -410,15 +386,7 @@
         <w:t>}</w:t>
       </w:r>
       <w:r>
-        <w:t xml:space="preserve">, what is </w:t>
-      </w:r>
-      <w:proofErr w:type="gramStart"/>
-      <w:r>
-        <w:t>f(</w:t>
-      </w:r>
-      <w:proofErr w:type="gramEnd"/>
-      <w:r>
-        <w:t>2)?</w:t>
+        <w:t>, what is f(2)?</w:t>
       </w:r>
       <w:r>
         <w:br/>
@@ -449,7 +417,6 @@
       <w:r>
         <w:t xml:space="preserve"> </w:t>
       </w:r>
-      <w:proofErr w:type="gramStart"/>
       <w:r>
         <w:t>=</w:t>
       </w:r>
@@ -457,33 +424,13 @@
         <w:t xml:space="preserve"> </w:t>
       </w:r>
       <w:r>
-        <w:t>{(</w:t>
-      </w:r>
-      <w:proofErr w:type="gramEnd"/>
-      <w:r>
-        <w:t>1, 4), (3, 2), (4,3), (5, 1</w:t>
-      </w:r>
-      <w:proofErr w:type="gramStart"/>
-      <w:r>
-        <w:t>)</w:t>
+        <w:t>{(1, 4), (3, 2), (4,3), (5, 1)</w:t>
       </w:r>
       <w:r>
         <w:t xml:space="preserve"> </w:t>
       </w:r>
       <w:r>
-        <w:t>}</w:t>
-      </w:r>
-      <w:proofErr w:type="gramEnd"/>
-      <w:r>
-        <w:t xml:space="preserve">, what is </w:t>
-      </w:r>
-      <w:proofErr w:type="gramStart"/>
-      <w:r>
-        <w:t>g(</w:t>
-      </w:r>
-      <w:proofErr w:type="gramEnd"/>
-      <w:r>
-        <w:t>2)?</w:t>
+        <w:t>}, what is g(2)?</w:t>
       </w:r>
       <w:r>
         <w:br/>
@@ -509,15 +456,7 @@
         </w:rPr>
       </w:pPr>
       <w:r>
-        <w:t xml:space="preserve">If </w:t>
-      </w:r>
-      <w:proofErr w:type="gramStart"/>
-      <w:r>
-        <w:t>f(</w:t>
-      </w:r>
-      <w:proofErr w:type="gramEnd"/>
-      <w:r>
-        <w:t>4) = 7, which could not be the definition of the function?</w:t>
+        <w:t>If f(4) = 7, which could not be the definition of the function?</w:t>
       </w:r>
       <w:r>
         <w:br/>
@@ -527,33 +466,8 @@
           <w:b/>
           <w:bCs/>
         </w:rPr>
-        <w:t>(3) f</w:t>
-      </w:r>
-      <w:proofErr w:type="gramStart"/>
-      <w:r>
-        <w:rPr>
-          <w:b/>
-          <w:bCs/>
-        </w:rPr>
-        <w:t>={</w:t>
-      </w:r>
-      <w:proofErr w:type="gramEnd"/>
-      <w:r>
-        <w:rPr>
-          <w:b/>
-          <w:bCs/>
-        </w:rPr>
-        <w:t>(1,3), (4,8), (5,6), (</w:t>
-      </w:r>
-      <w:proofErr w:type="gramStart"/>
-      <w:r>
-        <w:rPr>
-          <w:b/>
-          <w:bCs/>
-        </w:rPr>
-        <w:t>7,4)}</w:t>
-      </w:r>
-      <w:proofErr w:type="gramEnd"/>
+        <w:t>(3) f={(1,3), (4,8), (5,6), (7,4)}</w:t>
+      </w:r>
     </w:p>
     <w:p>
       <w:pPr>
@@ -578,39 +492,7 @@
           <w:b/>
           <w:bCs/>
         </w:rPr>
-        <w:t xml:space="preserve">(3) </w:t>
-      </w:r>
-      <w:proofErr w:type="gramStart"/>
-      <w:r>
-        <w:rPr>
-          <w:b/>
-          <w:bCs/>
-        </w:rPr>
-        <w:t>f(</w:t>
-      </w:r>
-      <w:proofErr w:type="gramEnd"/>
-      <w:r>
-        <w:rPr>
-          <w:b/>
-          <w:bCs/>
-        </w:rPr>
-        <w:t xml:space="preserve">3) &gt; </w:t>
-      </w:r>
-      <w:proofErr w:type="gramStart"/>
-      <w:r>
-        <w:rPr>
-          <w:b/>
-          <w:bCs/>
-        </w:rPr>
-        <w:t>g(</w:t>
-      </w:r>
-      <w:proofErr w:type="gramEnd"/>
-      <w:r>
-        <w:rPr>
-          <w:b/>
-          <w:bCs/>
-        </w:rPr>
-        <w:t>3)</w:t>
+        <w:t>(3) f(3) &gt; g(3)</w:t>
       </w:r>
     </w:p>
     <w:p>
@@ -646,33 +528,8 @@
           <w:b/>
           <w:bCs/>
         </w:rPr>
-        <w:t xml:space="preserve">(1) f </w:t>
-      </w:r>
-      <w:proofErr w:type="gramStart"/>
-      <w:r>
-        <w:rPr>
-          <w:b/>
-          <w:bCs/>
-        </w:rPr>
-        <w:t>= {(</w:t>
-      </w:r>
-      <w:proofErr w:type="gramEnd"/>
-      <w:r>
-        <w:rPr>
-          <w:b/>
-          <w:bCs/>
-        </w:rPr>
-        <w:t>1,5), (2,7), (2,8), (</w:t>
-      </w:r>
-      <w:proofErr w:type="gramStart"/>
-      <w:r>
-        <w:rPr>
-          <w:b/>
-          <w:bCs/>
-        </w:rPr>
-        <w:t>4,9)}</w:t>
-      </w:r>
-      <w:proofErr w:type="gramEnd"/>
+        <w:t>(1) f = {(1,5), (2,7), (2,8), (4,9)}</w:t>
+      </w:r>
     </w:p>
     <w:p>
       <w:pPr>
@@ -717,15 +574,7 @@
       </w:r>
       <w:r>
         <w:br/>
-        <w:t xml:space="preserve">f </w:t>
-      </w:r>
-      <w:proofErr w:type="gramStart"/>
-      <w:r>
-        <w:t>= {(</w:t>
-      </w:r>
-      <w:proofErr w:type="gramEnd"/>
-      <w:r>
-        <w:t>1,4), (3,7), (4,8), (5,8)}?</w:t>
+        <w:t>f = {(1,4), (3,7), (4,8), (5,8)}?</w:t>
       </w:r>
       <w:r>
         <w:br/>
@@ -735,23 +584,7 @@
           <w:b/>
           <w:bCs/>
         </w:rPr>
-        <w:t>(</w:t>
-      </w:r>
-      <w:proofErr w:type="gramStart"/>
-      <w:r>
-        <w:rPr>
-          <w:b/>
-          <w:bCs/>
-        </w:rPr>
-        <w:t>4) {</w:t>
-      </w:r>
-      <w:proofErr w:type="gramEnd"/>
-      <w:r>
-        <w:rPr>
-          <w:b/>
-          <w:bCs/>
-        </w:rPr>
-        <w:t>4, 7, 8}</w:t>
+        <w:t>(4) {4, 7, 8}</w:t>
       </w:r>
     </w:p>
     <w:p>
@@ -767,15 +600,7 @@
         </w:rPr>
       </w:pPr>
       <w:r>
-        <w:t>If f = {(1,4), (2,3), (3,2), (4,1)} and g = {(1,3), (2,4), (3,1), (4,2)}, what is f(</w:t>
-      </w:r>
-      <w:proofErr w:type="gramStart"/>
-      <w:r>
-        <w:t>g(</w:t>
-      </w:r>
-      <w:proofErr w:type="gramEnd"/>
-      <w:r>
-        <w:t>1))?</w:t>
+        <w:t>If f = {(1,4), (2,3), (3,2), (4,1)} and g = {(1,3), (2,4), (3,1), (4,2)}, what is f(g(1))?</w:t>
       </w:r>
       <w:r>
         <w:br/>
@@ -838,15 +663,7 @@
         </w:rPr>
       </w:pPr>
       <w:r>
-        <w:t xml:space="preserve">A function </w:t>
-      </w:r>
-      <w:proofErr w:type="gramStart"/>
-      <w:r>
-        <w:t>t takes</w:t>
-      </w:r>
-      <w:proofErr w:type="gramEnd"/>
-      <w:r>
-        <w:t xml:space="preserve"> as input the day of the year in New York and outputs the average temperature for that day. What is a reasonable range for this function?</w:t>
+        <w:t>A function t takes as input the day of the year in New York and outputs the average temperature for that day. What is a reasonable range for this function?</w:t>
       </w:r>
       <w:r>
         <w:br/>
@@ -905,15 +722,7 @@
         </w:rPr>
       </w:pPr>
       <w:r>
-        <w:t xml:space="preserve">Explain why this is or is not a definition of a function. f </w:t>
-      </w:r>
-      <w:proofErr w:type="gramStart"/>
-      <w:r>
-        <w:t>= {(</w:t>
-      </w:r>
-      <w:proofErr w:type="gramEnd"/>
-      <w:r>
-        <w:t>3,5), (4,5), (5,5), (6,5)}</w:t>
+        <w:t>Explain why this is or is not a definition of a function. f = {(3,5), (4,5), (5,5), (6,5)}</w:t>
       </w:r>
       <w:r>
         <w:br/>
@@ -965,23 +774,7 @@
           <w:b/>
           <w:bCs/>
         </w:rPr>
-        <w:t xml:space="preserve">The definition of </w:t>
-      </w:r>
-      <w:proofErr w:type="gramStart"/>
-      <w:r>
-        <w:rPr>
-          <w:b/>
-          <w:bCs/>
-        </w:rPr>
-        <w:t>f  qualifies</w:t>
-      </w:r>
-      <w:proofErr w:type="gramEnd"/>
-      <w:r>
-        <w:rPr>
-          <w:b/>
-          <w:bCs/>
-        </w:rPr>
-        <w:t xml:space="preserve"> as a function.</w:t>
+        <w:t>The definition of f  qualifies as a function.</w:t>
       </w:r>
     </w:p>
     <w:p>
@@ -1046,23 +839,7 @@
         </w:rPr>
       </w:pPr>
       <w:r>
-        <w:t xml:space="preserve">If f </w:t>
-      </w:r>
-      <w:proofErr w:type="gramStart"/>
-      <w:r>
-        <w:t>= {(</w:t>
-      </w:r>
-      <w:proofErr w:type="gramEnd"/>
-      <w:r>
-        <w:t>1,3), (4, 9), (5,2), (</w:t>
-      </w:r>
-      <w:proofErr w:type="gramStart"/>
-      <w:r>
-        <w:t>6,8)}</w:t>
-      </w:r>
-      <w:proofErr w:type="gramEnd"/>
-      <w:r>
-        <w:t xml:space="preserve"> and f(a) = 8, what are all possible values for a?</w:t>
+        <w:t>If f = {(1,3), (4, 9), (5,2), (6,8)} and f(a) = 8, what are all possible values for a?</w:t>
       </w:r>
       <w:r>
         <w:br/>
@@ -1091,23 +868,7 @@
         </w:rPr>
       </w:pPr>
       <w:r>
-        <w:t xml:space="preserve">Is f </w:t>
-      </w:r>
-      <w:proofErr w:type="gramStart"/>
-      <w:r>
-        <w:t>= {(</w:t>
-      </w:r>
-      <w:proofErr w:type="gramEnd"/>
-      <w:r>
-        <w:t>3,4), (3,5), (4,7), (</w:t>
-      </w:r>
-      <w:proofErr w:type="gramStart"/>
-      <w:r>
-        <w:t>5,1)}</w:t>
-      </w:r>
-      <w:proofErr w:type="gramEnd"/>
-      <w:r>
-        <w:t xml:space="preserve"> a function? Explain why or why not.</w:t>
+        <w:t>Is f = {(3,4), (3,5), (4,7), (5,1)} a function? Explain why or why not.</w:t>
       </w:r>
       <w:r>
         <w:br/>
@@ -1144,23 +905,7 @@
           <w:b/>
           <w:bCs/>
         </w:rPr>
-        <w:t xml:space="preserve"> </w:t>
-      </w:r>
-      <w:proofErr w:type="gramStart"/>
-      <w:r>
-        <w:rPr>
-          <w:b/>
-          <w:bCs/>
-        </w:rPr>
-        <w:t>f(</w:t>
-      </w:r>
-      <w:proofErr w:type="gramEnd"/>
-      <w:r>
-        <w:rPr>
-          <w:b/>
-          <w:bCs/>
-        </w:rPr>
-        <w:t>3) cannot be both 4 and 5.</w:t>
+        <w:t xml:space="preserve"> f(3) cannot be both 4 and 5.</w:t>
       </w:r>
     </w:p>
     <w:p>
@@ -1175,31 +920,7 @@
         <w:br w:type="column"/>
       </w:r>
       <w:r>
-        <w:t xml:space="preserve">William says the range of a function always has the same </w:t>
-      </w:r>
-      <w:proofErr w:type="gramStart"/>
-      <w:r>
-        <w:t>amount</w:t>
-      </w:r>
-      <w:proofErr w:type="gramEnd"/>
-      <w:r>
-        <w:t xml:space="preserve"> of numbers or more numbers than the domain. Mia says the range of a function can have either the same </w:t>
-      </w:r>
-      <w:proofErr w:type="gramStart"/>
-      <w:r>
-        <w:t>amount</w:t>
-      </w:r>
-      <w:proofErr w:type="gramEnd"/>
-      <w:r>
-        <w:t xml:space="preserve"> of numbers as the domain or fewer numbers than the domain. Alice says that the range of a function can have more numbers, fewer numbers, or the same </w:t>
-      </w:r>
-      <w:proofErr w:type="gramStart"/>
-      <w:r>
-        <w:t>amount</w:t>
-      </w:r>
-      <w:proofErr w:type="gramEnd"/>
-      <w:r>
-        <w:t xml:space="preserve"> of numbers as the domain. Which of the three students is correct and why?</w:t>
+        <w:t>William says the range of a function always has the same amount of numbers or more numbers than the domain. Mia says the range of a function can have either the same amount of numbers as the domain or fewer numbers than the domain. Alice says that the range of a function can have more numbers, fewer numbers, or the same amount of numbers as the domain. Which of the three students is correct and why?</w:t>
       </w:r>
       <w:r>
         <w:br/>
@@ -1354,15 +1075,7 @@
     </w:p>
     <w:p>
       <w:r>
-        <w:t xml:space="preserve">A list of ordered pairs is not always the most efficient way to describe the input and output values of a function. A graph of these values is especially useful when there are an infinite </w:t>
-      </w:r>
-      <w:proofErr w:type="gramStart"/>
-      <w:r>
-        <w:t>amount</w:t>
-      </w:r>
-      <w:proofErr w:type="gramEnd"/>
-      <w:r>
-        <w:t xml:space="preserve"> of numbers in the domain of the function. The function graph can be used to evaluate the function at different values and can also be used to determine the domain and range of the function.</w:t>
+        <w:t>A list of ordered pairs is not always the most efficient way to describe the input and output values of a function. A graph of these values is especially useful when there are an infinite amount of numbers in the domain of the function. The function graph can be used to evaluate the function at different values and can also be used to determine the domain and range of the function.</w:t>
       </w:r>
     </w:p>
     <w:p>
@@ -1378,31 +1091,7 @@
     <w:p>
       <w:r>
         <w:lastRenderedPageBreak/>
-        <w:t xml:space="preserve">If function f is described as f </w:t>
-      </w:r>
-      <w:proofErr w:type="gramStart"/>
-      <w:r>
-        <w:t>= {(</w:t>
-      </w:r>
-      <w:proofErr w:type="gramEnd"/>
-      <w:r>
-        <w:t>1,1), (</w:t>
-      </w:r>
-      <w:proofErr w:type="gramStart"/>
-      <w:r>
-        <w:t>2,3), (</w:t>
-      </w:r>
-      <w:proofErr w:type="gramEnd"/>
-      <w:r>
-        <w:t>3,5), (4,7), (</w:t>
-      </w:r>
-      <w:proofErr w:type="gramStart"/>
-      <w:r>
-        <w:t>5,9)}</w:t>
-      </w:r>
-      <w:proofErr w:type="gramEnd"/>
-      <w:r>
-        <w:t>, the graph will contain just five points corresponding to the five ordered pairs in the set. The graph of these five points looks like this.</w:t>
+        <w:t>If function f is described as f = {(1,1), (2,3), (3,5), (4,7), (5,9)}, the graph will contain just five points corresponding to the five ordered pairs in the set. The graph of these five points looks like this.</w:t>
       </w:r>
     </w:p>
     <w:p>
@@ -1498,69 +1187,27 @@
       </w:r>
       <w:r>
         <w:br/>
-      </w:r>
-      <w:proofErr w:type="gramStart"/>
-      <w:r>
-        <w:t>f(</w:t>
-      </w:r>
-      <w:proofErr w:type="gramEnd"/>
-      <w:r>
-        <w:t>1) = 3</w:t>
+        <w:t>f(1) = 3</w:t>
       </w:r>
       <w:r>
         <w:br/>
-      </w:r>
-      <w:proofErr w:type="gramStart"/>
-      <w:r>
-        <w:t>f(</w:t>
-      </w:r>
-      <w:proofErr w:type="gramEnd"/>
-      <w:r>
-        <w:t>2) = 1</w:t>
+        <w:t>f(2) = 1</w:t>
       </w:r>
       <w:r>
         <w:br/>
-      </w:r>
-      <w:proofErr w:type="gramStart"/>
-      <w:r>
-        <w:t>f(</w:t>
-      </w:r>
-      <w:proofErr w:type="gramEnd"/>
-      <w:r>
-        <w:t>3) = 4</w:t>
+        <w:t>f(3) = 4</w:t>
       </w:r>
       <w:r>
         <w:br/>
-      </w:r>
-      <w:proofErr w:type="gramStart"/>
-      <w:r>
-        <w:t>f(</w:t>
-      </w:r>
-      <w:proofErr w:type="gramEnd"/>
-      <w:r>
-        <w:t>4) = 2</w:t>
+        <w:t>f(4) = 2</w:t>
       </w:r>
       <w:r>
         <w:br/>
-      </w:r>
-      <w:proofErr w:type="gramStart"/>
-      <w:r>
-        <w:t>f(</w:t>
-      </w:r>
-      <w:proofErr w:type="gramEnd"/>
-      <w:r>
-        <w:t>5) = 6</w:t>
+        <w:t>f(5) = 6</w:t>
       </w:r>
       <w:r>
         <w:br/>
-      </w:r>
-      <w:proofErr w:type="gramStart"/>
-      <w:r>
-        <w:t>f(</w:t>
-      </w:r>
-      <w:proofErr w:type="gramEnd"/>
-      <w:r>
-        <w:t>6) = 5</w:t>
+        <w:t>f(6) = 5</w:t>
       </w:r>
     </w:p>
     <w:p>
@@ -1580,15 +1227,7 @@
     </w:p>
     <w:p>
       <w:r>
-        <w:t xml:space="preserve">The set f = {(1,3), (1, 5), (2,6)} does not represent a function because two of the ordered pairs have the same first coordinate. </w:t>
-      </w:r>
-      <w:proofErr w:type="gramStart"/>
-      <w:r>
-        <w:t>f(</w:t>
-      </w:r>
-      <w:proofErr w:type="gramEnd"/>
-      <w:r>
-        <w:t xml:space="preserve">1) can equal only one number, but from this set, it seems to be both 3 and 5. When these points from this non-function are graphed, the </w:t>
+        <w:t xml:space="preserve">The set f = {(1,3), (1, 5), (2,6)} does not represent a function because two of the ordered pairs have the same first coordinate. f(1) can equal only one number, but from this set, it seems to be both 3 and 5. When these points from this non-function are graphed, the </w:t>
       </w:r>
       <w:r>
         <w:rPr>
@@ -1607,27 +1246,10 @@
           <w:i/>
           <w:iCs/>
         </w:rPr>
-        <w:t xml:space="preserve">vertical line </w:t>
-      </w:r>
-      <w:proofErr w:type="gramStart"/>
-      <w:r>
-        <w:rPr>
-          <w:i/>
-          <w:iCs/>
-        </w:rPr>
-        <w:t>test</w:t>
-      </w:r>
-      <w:proofErr w:type="gramEnd"/>
-      <w:r>
-        <w:t xml:space="preserve"> and the set </w:t>
-      </w:r>
-      <w:proofErr w:type="spellStart"/>
-      <w:r>
-        <w:t>can not</w:t>
-      </w:r>
-      <w:proofErr w:type="spellEnd"/>
-      <w:r>
-        <w:t xml:space="preserve"> represent a function.</w:t>
+        <w:t>vertical line test</w:t>
+      </w:r>
+      <w:r>
+        <w:t xml:space="preserve"> and the set can not represent a function.</w:t>
       </w:r>
     </w:p>
     <w:p>
@@ -1854,21 +1476,7 @@
         <w:rPr>
           <w:rFonts w:eastAsiaTheme="minorEastAsia"/>
         </w:rPr>
-        <w:t xml:space="preserve">Below is the graph of y = f(x). What is the value of </w:t>
-      </w:r>
-      <w:proofErr w:type="gramStart"/>
-      <w:r>
-        <w:rPr>
-          <w:rFonts w:eastAsiaTheme="minorEastAsia"/>
-        </w:rPr>
-        <w:t>f(</w:t>
-      </w:r>
-      <w:proofErr w:type="gramEnd"/>
-      <w:r>
-        <w:rPr>
-          <w:rFonts w:eastAsiaTheme="minorEastAsia"/>
-        </w:rPr>
-        <w:t>3)?</w:t>
+        <w:t>Below is the graph of y = f(x). What is the value of f(3)?</w:t>
       </w:r>
       <w:r>
         <w:rPr>
@@ -1902,35 +1510,7 @@
         <w:rPr>
           <w:rFonts w:eastAsiaTheme="minorEastAsia"/>
         </w:rPr>
-        <w:t xml:space="preserve">A portion of the graph of y = f(x) is </w:t>
-      </w:r>
-      <w:proofErr w:type="gramStart"/>
-      <w:r>
-        <w:rPr>
-          <w:rFonts w:eastAsiaTheme="minorEastAsia"/>
-        </w:rPr>
-        <w:t>show</w:t>
-      </w:r>
-      <w:proofErr w:type="gramEnd"/>
-      <w:r>
-        <w:rPr>
-          <w:rFonts w:eastAsiaTheme="minorEastAsia"/>
-        </w:rPr>
-        <w:t xml:space="preserve"> below. What is the value of </w:t>
-      </w:r>
-      <w:proofErr w:type="gramStart"/>
-      <w:r>
-        <w:rPr>
-          <w:rFonts w:eastAsiaTheme="minorEastAsia"/>
-        </w:rPr>
-        <w:t>f(</w:t>
-      </w:r>
-      <w:proofErr w:type="gramEnd"/>
-      <w:r>
-        <w:rPr>
-          <w:rFonts w:eastAsiaTheme="minorEastAsia"/>
-        </w:rPr>
-        <w:t>100)?</w:t>
+        <w:t>A portion of the graph of y = f(x) is show below. What is the value of f(100)?</w:t>
       </w:r>
       <w:r>
         <w:rPr>
@@ -1964,21 +1544,7 @@
         <w:rPr>
           <w:rFonts w:eastAsiaTheme="minorEastAsia"/>
         </w:rPr>
-        <w:t xml:space="preserve">Below is the graph of y = f(x). Which point could be used to determine the value of </w:t>
-      </w:r>
-      <w:proofErr w:type="gramStart"/>
-      <w:r>
-        <w:rPr>
-          <w:rFonts w:eastAsiaTheme="minorEastAsia"/>
-        </w:rPr>
-        <w:t>f(</w:t>
-      </w:r>
-      <w:proofErr w:type="gramEnd"/>
-      <w:r>
-        <w:rPr>
-          <w:rFonts w:eastAsiaTheme="minorEastAsia"/>
-        </w:rPr>
-        <w:t>4)?</w:t>
+        <w:t>Below is the graph of y = f(x). Which point could be used to determine the value of f(4)?</w:t>
       </w:r>
       <w:r>
         <w:rPr>
@@ -2012,21 +1578,7 @@
         <w:rPr>
           <w:rFonts w:eastAsiaTheme="minorEastAsia"/>
         </w:rPr>
-        <w:t xml:space="preserve">Below is a graph of y = g(x). What is the approximate value of </w:t>
-      </w:r>
-      <w:proofErr w:type="gramStart"/>
-      <w:r>
-        <w:rPr>
-          <w:rFonts w:eastAsiaTheme="minorEastAsia"/>
-        </w:rPr>
-        <w:t>g(</w:t>
-      </w:r>
-      <w:proofErr w:type="gramEnd"/>
-      <w:r>
-        <w:rPr>
-          <w:rFonts w:eastAsiaTheme="minorEastAsia"/>
-        </w:rPr>
-        <w:t>5)?</w:t>
+        <w:t>Below is a graph of y = g(x). What is the approximate value of g(5)?</w:t>
       </w:r>
       <w:r>
         <w:rPr>
@@ -2074,36 +1626,8 @@
           <w:b/>
           <w:bCs/>
         </w:rPr>
-        <w:t xml:space="preserve">(4) </w:t>
-      </w:r>
-      <w:proofErr w:type="gramStart"/>
-      <w:r>
-        <w:rPr>
-          <w:rFonts w:eastAsiaTheme="minorEastAsia"/>
-          <w:b/>
-          <w:bCs/>
-        </w:rPr>
-        <w:t>{ 1</w:t>
-      </w:r>
-      <w:proofErr w:type="gramEnd"/>
-      <w:r>
-        <w:rPr>
-          <w:rFonts w:eastAsiaTheme="minorEastAsia"/>
-          <w:b/>
-          <w:bCs/>
-        </w:rPr>
-        <w:t xml:space="preserve">, 2, 5, </w:t>
-      </w:r>
-      <w:proofErr w:type="gramStart"/>
-      <w:r>
-        <w:rPr>
-          <w:rFonts w:eastAsiaTheme="minorEastAsia"/>
-          <w:b/>
-          <w:bCs/>
-        </w:rPr>
-        <w:t>6 }</w:t>
-      </w:r>
-      <w:proofErr w:type="gramEnd"/>
+        <w:t>(4) { 1, 2, 5, 6 }</w:t>
+      </w:r>
     </w:p>
     <w:p>
       <w:pPr>
@@ -2136,36 +1660,8 @@
           <w:b/>
           <w:bCs/>
         </w:rPr>
-        <w:t xml:space="preserve">(1) </w:t>
-      </w:r>
-      <w:proofErr w:type="gramStart"/>
-      <w:r>
-        <w:rPr>
-          <w:rFonts w:eastAsiaTheme="minorEastAsia"/>
-          <w:b/>
-          <w:bCs/>
-        </w:rPr>
-        <w:t>{ 1</w:t>
-      </w:r>
-      <w:proofErr w:type="gramEnd"/>
-      <w:r>
-        <w:rPr>
-          <w:rFonts w:eastAsiaTheme="minorEastAsia"/>
-          <w:b/>
-          <w:bCs/>
-        </w:rPr>
-        <w:t xml:space="preserve">, 2, 3, </w:t>
-      </w:r>
-      <w:proofErr w:type="gramStart"/>
-      <w:r>
-        <w:rPr>
-          <w:rFonts w:eastAsiaTheme="minorEastAsia"/>
-          <w:b/>
-          <w:bCs/>
-        </w:rPr>
-        <w:t>5 }</w:t>
-      </w:r>
-      <w:proofErr w:type="gramEnd"/>
+        <w:t>(1) { 1, 2, 3, 5 }</w:t>
+      </w:r>
     </w:p>
     <w:p>
       <w:pPr>
@@ -2191,21 +1687,7 @@
           <w:rFonts w:eastAsiaTheme="minorEastAsia"/>
         </w:rPr>
         <w:lastRenderedPageBreak/>
-        <w:t xml:space="preserve">Below is the graph of y = f(x). What is the domain and range </w:t>
-      </w:r>
-      <w:proofErr w:type="spellStart"/>
-      <w:r>
-        <w:rPr>
-          <w:rFonts w:eastAsiaTheme="minorEastAsia"/>
-        </w:rPr>
-        <w:t>of f</w:t>
-      </w:r>
-      <w:proofErr w:type="spellEnd"/>
-      <w:r>
-        <w:rPr>
-          <w:rFonts w:eastAsiaTheme="minorEastAsia"/>
-        </w:rPr>
-        <w:t>?</w:t>
+        <w:t>Below is the graph of y = f(x). What is the domain and range of f?</w:t>
       </w:r>
       <w:r>
         <w:rPr>
@@ -2372,25 +1854,7 @@
           <w:b/>
           <w:bCs/>
         </w:rPr>
-        <w:t xml:space="preserve">Tyson is right because the graph passes the vertical line test, which requires there be only one point for any given vertical line. The vertical line test would fail if there </w:t>
-      </w:r>
-      <w:proofErr w:type="gramStart"/>
-      <w:r>
-        <w:rPr>
-          <w:rFonts w:eastAsiaTheme="minorEastAsia"/>
-          <w:b/>
-          <w:bCs/>
-        </w:rPr>
-        <w:t>are</w:t>
-      </w:r>
-      <w:proofErr w:type="gramEnd"/>
-      <w:r>
-        <w:rPr>
-          <w:rFonts w:eastAsiaTheme="minorEastAsia"/>
-          <w:b/>
-          <w:bCs/>
-        </w:rPr>
-        <w:t xml:space="preserve"> two points for any vertical line.</w:t>
+        <w:t>Tyson is right because the graph passes the vertical line test, which requires there be only one point for any given vertical line. The vertical line test would fail if there are two points for any vertical line.</w:t>
       </w:r>
       <w:r>
         <w:rPr>
@@ -2436,21 +1900,7 @@
         <w:rPr>
           <w:rFonts w:eastAsiaTheme="minorEastAsia"/>
         </w:rPr>
-        <w:t xml:space="preserve">What is the domain and range of the </w:t>
-      </w:r>
-      <w:proofErr w:type="gramStart"/>
-      <w:r>
-        <w:rPr>
-          <w:rFonts w:eastAsiaTheme="minorEastAsia"/>
-        </w:rPr>
-        <w:t>function</w:t>
-      </w:r>
-      <w:proofErr w:type="gramEnd"/>
-      <w:r>
-        <w:rPr>
-          <w:rFonts w:eastAsiaTheme="minorEastAsia"/>
-        </w:rPr>
-        <w:t xml:space="preserve"> whose graph is below?</w:t>
+        <w:t>What is the domain and range of the function whose graph is below?</w:t>
       </w:r>
       <w:r>
         <w:rPr>
@@ -2535,23 +1985,13 @@
         </w:rPr>
         <w:br/>
       </w:r>
-      <w:proofErr w:type="gramStart"/>
-      <w:r>
-        <w:rPr>
-          <w:rFonts w:eastAsiaTheme="minorEastAsia"/>
-          <w:b/>
-          <w:bCs/>
-        </w:rPr>
-        <w:t>g(</w:t>
-      </w:r>
-      <w:proofErr w:type="gramEnd"/>
-      <w:r>
-        <w:rPr>
-          <w:rFonts w:eastAsiaTheme="minorEastAsia"/>
-          <w:b/>
-          <w:bCs/>
-        </w:rPr>
-        <w:t>3) = 5</w:t>
+      <w:r>
+        <w:rPr>
+          <w:rFonts w:eastAsiaTheme="minorEastAsia"/>
+          <w:b/>
+          <w:bCs/>
+        </w:rPr>
+        <w:t>g(3) = 5</w:t>
       </w:r>
       <w:r>
         <w:rPr>
@@ -2560,24 +2000,7 @@
           <w:bCs/>
         </w:rPr>
         <w:br/>
-      </w:r>
-      <w:proofErr w:type="gramStart"/>
-      <w:r>
-        <w:rPr>
-          <w:rFonts w:eastAsiaTheme="minorEastAsia"/>
-          <w:b/>
-          <w:bCs/>
-        </w:rPr>
-        <w:t>f(</w:t>
-      </w:r>
-      <w:proofErr w:type="gramEnd"/>
-      <w:r>
-        <w:rPr>
-          <w:rFonts w:eastAsiaTheme="minorEastAsia"/>
-          <w:b/>
-          <w:bCs/>
-        </w:rPr>
-        <w:t>5) = 2</w:t>
+        <w:t>f(5) = 2</w:t>
       </w:r>
     </w:p>
     <w:p>
@@ -2604,41 +2027,14 @@
           <w:rFonts w:eastAsiaTheme="minorEastAsia"/>
         </w:rPr>
         <w:br/>
-      </w:r>
-      <w:proofErr w:type="gramStart"/>
-      <w:r>
-        <w:rPr>
-          <w:rFonts w:eastAsiaTheme="minorEastAsia"/>
-        </w:rPr>
-        <w:t>f(</w:t>
-      </w:r>
-      <w:proofErr w:type="gramEnd"/>
-      <w:r>
-        <w:rPr>
-          <w:rFonts w:eastAsiaTheme="minorEastAsia"/>
-        </w:rPr>
-        <w:t>2) = 2</w:t>
+        <w:t>f(2) = 2</w:t>
       </w:r>
       <w:r>
         <w:rPr>
           <w:rFonts w:eastAsiaTheme="minorEastAsia"/>
         </w:rPr>
         <w:br/>
-        <w:t>f(</w:t>
-      </w:r>
-      <w:proofErr w:type="gramStart"/>
-      <w:r>
-        <w:rPr>
-          <w:rFonts w:eastAsiaTheme="minorEastAsia"/>
-        </w:rPr>
-        <w:t>f(</w:t>
-      </w:r>
-      <w:proofErr w:type="gramEnd"/>
-      <w:r>
-        <w:rPr>
-          <w:rFonts w:eastAsiaTheme="minorEastAsia"/>
-        </w:rPr>
-        <w:t>2) = 2</w:t>
+        <w:t>f(f(2) = 2</w:t>
       </w:r>
       <w:r>
         <w:rPr>
@@ -2659,25 +2055,7 @@
           <w:b/>
           <w:bCs/>
         </w:rPr>
-        <w:t>f(f(f(f(f(f(f(</w:t>
-      </w:r>
-      <w:proofErr w:type="gramStart"/>
-      <w:r>
-        <w:rPr>
-          <w:rFonts w:eastAsiaTheme="minorEastAsia"/>
-          <w:b/>
-          <w:bCs/>
-        </w:rPr>
-        <w:t>f(</w:t>
-      </w:r>
-      <w:proofErr w:type="gramEnd"/>
-      <w:r>
-        <w:rPr>
-          <w:rFonts w:eastAsiaTheme="minorEastAsia"/>
-          <w:b/>
-          <w:bCs/>
-        </w:rPr>
-        <w:t>2)))))))) = 2</w:t>
+        <w:t>f(f(f(f(f(f(f(f(2)))))))) = 2</w:t>
       </w:r>
     </w:p>
     <w:p>
@@ -4372,6 +3750,9 @@
           <m:t>+7=</m:t>
         </m:r>
         <m:r>
+          <m:rPr>
+            <m:sty m:val="p"/>
+          </m:rPr>
           <w:rPr>
             <w:rFonts w:ascii="Cambria Math" w:eastAsiaTheme="minorEastAsia" w:hAnsi="Cambria Math"/>
           </w:rPr>
@@ -4416,6 +3797,9 @@
             <m:t>+2x+1+8x+8+7=</m:t>
           </m:r>
           <m:r>
+            <m:rPr>
+              <m:sty m:val="p"/>
+            </m:rPr>
             <w:rPr>
               <w:rFonts w:ascii="Cambria Math" w:hAnsi="Cambria Math"/>
             </w:rPr>
@@ -4848,6 +4232,9 @@
           <m:t>=</m:t>
         </m:r>
         <m:r>
+          <m:rPr>
+            <m:sty m:val="p"/>
+          </m:rPr>
           <w:rPr>
             <w:rFonts w:ascii="Cambria Math" w:eastAsiaTheme="minorEastAsia" w:hAnsi="Cambria Math"/>
           </w:rPr>
@@ -4887,13 +4274,7 @@
             <w:rPr>
               <w:rFonts w:ascii="Cambria Math" w:eastAsiaTheme="minorEastAsia" w:hAnsi="Cambria Math"/>
             </w:rPr>
-            <m:t>=</m:t>
-          </m:r>
-          <m:r>
-            <w:rPr>
-              <w:rFonts w:ascii="Cambria Math" w:eastAsiaTheme="minorEastAsia" w:hAnsi="Cambria Math"/>
-            </w:rPr>
-            <m:t>2</m:t>
+            <m:t>=2</m:t>
           </m:r>
           <m:d>
             <m:dPr>
@@ -4929,10 +4310,11 @@
             <m:t>18</m:t>
           </m:r>
           <m:r>
+            <m:rPr>
+              <m:sty m:val="b"/>
+            </m:rPr>
             <w:rPr>
               <w:rFonts w:eastAsiaTheme="minorEastAsia"/>
-              <w:b/>
-              <w:bCs/>
             </w:rPr>
             <w:br/>
           </m:r>
@@ -5070,6 +4452,9 @@
           <m:t>=</m:t>
         </m:r>
         <m:r>
+          <m:rPr>
+            <m:sty m:val="p"/>
+          </m:rPr>
           <w:rPr>
             <w:rFonts w:ascii="Cambria Math" w:hAnsi="Cambria Math"/>
           </w:rPr>
@@ -5538,6 +4923,9 @@
             <m:t>=</m:t>
           </m:r>
           <m:r>
+            <m:rPr>
+              <m:sty m:val="p"/>
+            </m:rPr>
             <w:rPr>
               <w:rFonts w:ascii="Cambria Math" w:hAnsi="Cambria Math"/>
             </w:rPr>
@@ -5787,10 +5175,11 @@
             </m:sup>
           </m:sSup>
           <m:r>
+            <m:rPr>
+              <m:sty m:val="b"/>
+            </m:rPr>
             <w:rPr>
               <w:rFonts w:eastAsiaTheme="minorEastAsia"/>
-              <w:b/>
-              <w:bCs/>
             </w:rPr>
             <w:br/>
           </m:r>
@@ -6037,6 +5426,9 @@
             </m:sup>
           </m:sSup>
           <m:r>
+            <m:rPr>
+              <m:sty m:val="p"/>
+            </m:rPr>
             <w:rPr>
               <w:rFonts w:eastAsiaTheme="minorEastAsia"/>
             </w:rPr>
@@ -6048,13 +5440,7 @@
             <w:rPr>
               <w:rFonts w:ascii="Cambria Math" w:hAnsi="Cambria Math"/>
             </w:rPr>
-            <m:t>y</m:t>
-          </m:r>
-          <m:r>
-            <w:rPr>
-              <w:rFonts w:ascii="Cambria Math" w:hAnsi="Cambria Math"/>
-            </w:rPr>
-            <m:t>=</m:t>
+            <m:t>y=</m:t>
           </m:r>
           <m:sSup>
             <m:sSupPr>
@@ -6083,6 +5469,9 @@
             </m:sup>
           </m:sSup>
           <m:r>
+            <m:rPr>
+              <m:sty m:val="p"/>
+            </m:rPr>
             <w:rPr>
               <w:rFonts w:eastAsiaTheme="minorEastAsia"/>
             </w:rPr>
@@ -6129,12 +5518,20 @@
             <m:t>-6x+9</m:t>
           </m:r>
           <m:r>
+            <m:rPr>
+              <m:sty m:val="p"/>
+            </m:rPr>
             <w:rPr>
               <w:rFonts w:eastAsiaTheme="minorEastAsia"/>
             </w:rPr>
             <w:br/>
           </m:r>
+        </m:oMath>
+        <m:oMath>
           <m:r>
+            <m:rPr>
+              <m:sty m:val="p"/>
+            </m:rPr>
             <w:rPr>
               <w:rFonts w:eastAsiaTheme="minorEastAsia"/>
             </w:rPr>
@@ -6359,6 +5756,9 @@
             <m:t>=15</m:t>
           </m:r>
           <m:r>
+            <m:rPr>
+              <m:sty m:val="p"/>
+            </m:rPr>
             <w:rPr>
               <w:rFonts w:ascii="Cambria Math" w:hAnsi="Cambria Math"/>
             </w:rPr>
@@ -6373,6 +5773,9 @@
             <m:t>2x+1=15</m:t>
           </m:r>
           <m:r>
+            <m:rPr>
+              <m:sty m:val="p"/>
+            </m:rPr>
             <w:rPr>
               <w:rFonts w:ascii="Cambria Math" w:hAnsi="Cambria Math"/>
             </w:rPr>
@@ -6387,6 +5790,9 @@
             <m:t>-1=-1</m:t>
           </m:r>
           <m:r>
+            <m:rPr>
+              <m:sty m:val="p"/>
+            </m:rPr>
             <w:rPr>
               <w:rFonts w:ascii="Cambria Math" w:hAnsi="Cambria Math"/>
             </w:rPr>
@@ -6401,6 +5807,9 @@
             <m:t>2x=14</m:t>
           </m:r>
           <m:r>
+            <m:rPr>
+              <m:sty m:val="p"/>
+            </m:rPr>
             <w:rPr>
               <w:rFonts w:ascii="Cambria Math" w:hAnsi="Cambria Math"/>
             </w:rPr>
@@ -6415,12 +5824,20 @@
             <m:t>x=7</m:t>
           </m:r>
           <m:r>
+            <m:rPr>
+              <m:sty m:val="p"/>
+            </m:rPr>
             <w:rPr>
               <w:rFonts w:eastAsiaTheme="minorEastAsia"/>
             </w:rPr>
             <w:br/>
           </m:r>
+        </m:oMath>
+        <m:oMath>
           <m:r>
+            <m:rPr>
+              <m:sty m:val="p"/>
+            </m:rPr>
             <w:rPr>
               <w:rFonts w:eastAsiaTheme="minorEastAsia"/>
             </w:rPr>
@@ -6472,6 +5889,1711 @@
         </m:oMath>
       </m:oMathPara>
     </w:p>
+    <w:p>
+      <w:pPr>
+        <w:pStyle w:val="Heading2"/>
+      </w:pPr>
+      <w:r>
+        <w:br w:type="column"/>
+      </w:r>
+      <w:r>
+        <w:lastRenderedPageBreak/>
+        <w:t>10.4 Function Transformations</w:t>
+      </w:r>
+    </w:p>
+    <w:p>
+      <w:pPr>
+        <w:rPr>
+          <w:rFonts w:eastAsiaTheme="minorEastAsia"/>
+        </w:rPr>
+      </w:pPr>
+      <w:r>
+        <w:t xml:space="preserve">The graph of the function </w:t>
+      </w:r>
+      <m:oMath>
+        <m:r>
+          <w:rPr>
+            <w:rFonts w:ascii="Cambria Math" w:hAnsi="Cambria Math"/>
+          </w:rPr>
+          <m:t>f(x)</m:t>
+        </m:r>
+      </m:oMath>
+      <w:r>
+        <w:rPr>
+          <w:rFonts w:eastAsiaTheme="minorEastAsia"/>
+        </w:rPr>
+        <w:t xml:space="preserve"> looks very similar to the graphs of </w:t>
+      </w:r>
+      <m:oMath>
+        <m:r>
+          <w:rPr>
+            <w:rFonts w:ascii="Cambria Math" w:eastAsiaTheme="minorEastAsia" w:hAnsi="Cambria Math"/>
+          </w:rPr>
+          <m:t>f</m:t>
+        </m:r>
+        <m:d>
+          <m:dPr>
+            <m:ctrlPr>
+              <w:rPr>
+                <w:rFonts w:ascii="Cambria Math" w:eastAsiaTheme="minorEastAsia" w:hAnsi="Cambria Math"/>
+                <w:i/>
+              </w:rPr>
+            </m:ctrlPr>
+          </m:dPr>
+          <m:e>
+            <m:r>
+              <w:rPr>
+                <w:rFonts w:ascii="Cambria Math" w:eastAsiaTheme="minorEastAsia" w:hAnsi="Cambria Math"/>
+              </w:rPr>
+              <m:t>x+k</m:t>
+            </m:r>
+          </m:e>
+        </m:d>
+        <m:r>
+          <w:rPr>
+            <w:rFonts w:ascii="Cambria Math" w:eastAsiaTheme="minorEastAsia" w:hAnsi="Cambria Math"/>
+          </w:rPr>
+          <m:t>, f</m:t>
+        </m:r>
+        <m:d>
+          <m:dPr>
+            <m:ctrlPr>
+              <w:rPr>
+                <w:rFonts w:ascii="Cambria Math" w:eastAsiaTheme="minorEastAsia" w:hAnsi="Cambria Math"/>
+                <w:i/>
+              </w:rPr>
+            </m:ctrlPr>
+          </m:dPr>
+          <m:e>
+            <m:r>
+              <w:rPr>
+                <w:rFonts w:ascii="Cambria Math" w:eastAsiaTheme="minorEastAsia" w:hAnsi="Cambria Math"/>
+              </w:rPr>
+              <m:t>x-k</m:t>
+            </m:r>
+          </m:e>
+        </m:d>
+        <m:r>
+          <w:rPr>
+            <w:rFonts w:ascii="Cambria Math" w:eastAsiaTheme="minorEastAsia" w:hAnsi="Cambria Math"/>
+          </w:rPr>
+          <m:t>, f</m:t>
+        </m:r>
+        <m:d>
+          <m:dPr>
+            <m:ctrlPr>
+              <w:rPr>
+                <w:rFonts w:ascii="Cambria Math" w:eastAsiaTheme="minorEastAsia" w:hAnsi="Cambria Math"/>
+                <w:i/>
+              </w:rPr>
+            </m:ctrlPr>
+          </m:dPr>
+          <m:e>
+            <m:r>
+              <w:rPr>
+                <w:rFonts w:ascii="Cambria Math" w:eastAsiaTheme="minorEastAsia" w:hAnsi="Cambria Math"/>
+              </w:rPr>
+              <m:t>x</m:t>
+            </m:r>
+          </m:e>
+        </m:d>
+        <m:r>
+          <w:rPr>
+            <w:rFonts w:ascii="Cambria Math" w:eastAsiaTheme="minorEastAsia" w:hAnsi="Cambria Math"/>
+          </w:rPr>
+          <m:t>+k,</m:t>
+        </m:r>
+      </m:oMath>
+      <w:r>
+        <w:rPr>
+          <w:rFonts w:eastAsiaTheme="minorEastAsia"/>
+        </w:rPr>
+        <w:t xml:space="preserve"> and </w:t>
+      </w:r>
+      <m:oMath>
+        <m:r>
+          <w:rPr>
+            <w:rFonts w:ascii="Cambria Math" w:eastAsiaTheme="minorEastAsia" w:hAnsi="Cambria Math"/>
+          </w:rPr>
+          <m:t>f</m:t>
+        </m:r>
+        <m:d>
+          <m:dPr>
+            <m:ctrlPr>
+              <w:rPr>
+                <w:rFonts w:ascii="Cambria Math" w:eastAsiaTheme="minorEastAsia" w:hAnsi="Cambria Math"/>
+                <w:i/>
+              </w:rPr>
+            </m:ctrlPr>
+          </m:dPr>
+          <m:e>
+            <m:r>
+              <w:rPr>
+                <w:rFonts w:ascii="Cambria Math" w:eastAsiaTheme="minorEastAsia" w:hAnsi="Cambria Math"/>
+              </w:rPr>
+              <m:t>x</m:t>
+            </m:r>
+          </m:e>
+        </m:d>
+        <m:r>
+          <w:rPr>
+            <w:rFonts w:ascii="Cambria Math" w:eastAsiaTheme="minorEastAsia" w:hAnsi="Cambria Math"/>
+          </w:rPr>
+          <m:t>-k</m:t>
+        </m:r>
+      </m:oMath>
+      <w:r>
+        <w:rPr>
+          <w:rFonts w:eastAsiaTheme="minorEastAsia"/>
+        </w:rPr>
+        <w:t>. The only difference is that the graphs of the other four are translated – in other words, shifted left, right, up, or down. The graphs of the other four can be produced quickly if you know which direction to shift and what the original graph looks like.</w:t>
+      </w:r>
+    </w:p>
+    <w:p>
+      <w:pPr>
+        <w:rPr>
+          <w:rFonts w:eastAsiaTheme="minorEastAsia"/>
+          <w:b/>
+          <w:bCs/>
+        </w:rPr>
+      </w:pPr>
+      <w:r>
+        <w:rPr>
+          <w:rFonts w:eastAsiaTheme="minorEastAsia"/>
+          <w:b/>
+          <w:bCs/>
+        </w:rPr>
+        <w:t>Vertical Translations</w:t>
+      </w:r>
+    </w:p>
+    <w:p>
+      <w:pPr>
+        <w:rPr>
+          <w:rFonts w:eastAsiaTheme="minorEastAsia"/>
+        </w:rPr>
+      </w:pPr>
+      <w:r>
+        <w:t xml:space="preserve">The graph of </w:t>
+      </w:r>
+      <m:oMath>
+        <m:r>
+          <w:rPr>
+            <w:rFonts w:ascii="Cambria Math" w:hAnsi="Cambria Math"/>
+          </w:rPr>
+          <m:t>f</m:t>
+        </m:r>
+        <m:d>
+          <m:dPr>
+            <m:ctrlPr>
+              <w:rPr>
+                <w:rFonts w:ascii="Cambria Math" w:hAnsi="Cambria Math"/>
+                <w:i/>
+              </w:rPr>
+            </m:ctrlPr>
+          </m:dPr>
+          <m:e>
+            <m:r>
+              <w:rPr>
+                <w:rFonts w:ascii="Cambria Math" w:hAnsi="Cambria Math"/>
+              </w:rPr>
+              <m:t>x</m:t>
+            </m:r>
+          </m:e>
+        </m:d>
+        <m:r>
+          <w:rPr>
+            <w:rFonts w:ascii="Cambria Math" w:hAnsi="Cambria Math"/>
+          </w:rPr>
+          <m:t>+k</m:t>
+        </m:r>
+      </m:oMath>
+      <w:r>
+        <w:rPr>
+          <w:rFonts w:eastAsiaTheme="minorEastAsia"/>
+        </w:rPr>
+        <w:t xml:space="preserve"> will be the same as the graph of </w:t>
+      </w:r>
+      <m:oMath>
+        <m:r>
+          <w:rPr>
+            <w:rFonts w:ascii="Cambria Math" w:eastAsiaTheme="minorEastAsia" w:hAnsi="Cambria Math"/>
+          </w:rPr>
+          <m:t>f(x)</m:t>
+        </m:r>
+      </m:oMath>
+      <w:r>
+        <w:rPr>
+          <w:rFonts w:eastAsiaTheme="minorEastAsia"/>
+        </w:rPr>
+        <w:t xml:space="preserve">, only shifted up by </w:t>
+      </w:r>
+      <w:r>
+        <w:rPr>
+          <w:rFonts w:eastAsiaTheme="minorEastAsia"/>
+          <w:i/>
+          <w:iCs/>
+        </w:rPr>
+        <w:t>k</w:t>
+      </w:r>
+      <w:r>
+        <w:rPr>
+          <w:rFonts w:eastAsiaTheme="minorEastAsia"/>
+        </w:rPr>
+        <w:t xml:space="preserve"> units.</w:t>
+      </w:r>
+    </w:p>
+    <w:p>
+      <w:pPr>
+        <w:rPr>
+          <w:rFonts w:eastAsiaTheme="minorEastAsia"/>
+        </w:rPr>
+      </w:pPr>
+      <w:r>
+        <w:rPr>
+          <w:rFonts w:eastAsiaTheme="minorEastAsia"/>
+        </w:rPr>
+        <w:t xml:space="preserve">The graph of </w:t>
+      </w:r>
+      <m:oMath>
+        <m:r>
+          <w:rPr>
+            <w:rFonts w:ascii="Cambria Math" w:eastAsiaTheme="minorEastAsia" w:hAnsi="Cambria Math"/>
+          </w:rPr>
+          <m:t>f</m:t>
+        </m:r>
+        <m:d>
+          <m:dPr>
+            <m:ctrlPr>
+              <w:rPr>
+                <w:rFonts w:ascii="Cambria Math" w:eastAsiaTheme="minorEastAsia" w:hAnsi="Cambria Math"/>
+                <w:i/>
+              </w:rPr>
+            </m:ctrlPr>
+          </m:dPr>
+          <m:e>
+            <m:r>
+              <w:rPr>
+                <w:rFonts w:ascii="Cambria Math" w:eastAsiaTheme="minorEastAsia" w:hAnsi="Cambria Math"/>
+              </w:rPr>
+              <m:t>x</m:t>
+            </m:r>
+          </m:e>
+        </m:d>
+        <m:r>
+          <w:rPr>
+            <w:rFonts w:ascii="Cambria Math" w:eastAsiaTheme="minorEastAsia" w:hAnsi="Cambria Math"/>
+          </w:rPr>
+          <m:t>-k</m:t>
+        </m:r>
+      </m:oMath>
+      <w:r>
+        <w:rPr>
+          <w:rFonts w:eastAsiaTheme="minorEastAsia"/>
+        </w:rPr>
+        <w:t xml:space="preserve"> will be the same as the graph of </w:t>
+      </w:r>
+      <m:oMath>
+        <m:r>
+          <w:rPr>
+            <w:rFonts w:ascii="Cambria Math" w:eastAsiaTheme="minorEastAsia" w:hAnsi="Cambria Math"/>
+          </w:rPr>
+          <m:t>f(x)</m:t>
+        </m:r>
+      </m:oMath>
+      <w:r>
+        <w:rPr>
+          <w:rFonts w:eastAsiaTheme="minorEastAsia"/>
+        </w:rPr>
+        <w:t xml:space="preserve">, only shifted down by </w:t>
+      </w:r>
+      <w:r>
+        <w:rPr>
+          <w:rFonts w:eastAsiaTheme="minorEastAsia"/>
+          <w:i/>
+          <w:iCs/>
+        </w:rPr>
+        <w:t>k</w:t>
+      </w:r>
+      <w:r>
+        <w:rPr>
+          <w:rFonts w:eastAsiaTheme="minorEastAsia"/>
+        </w:rPr>
+        <w:t xml:space="preserve"> units.</w:t>
+      </w:r>
+    </w:p>
+    <w:p>
+      <w:pPr>
+        <w:rPr>
+          <w:rFonts w:eastAsiaTheme="minorEastAsia"/>
+          <w:b/>
+          <w:bCs/>
+        </w:rPr>
+      </w:pPr>
+      <w:r>
+        <w:rPr>
+          <w:rFonts w:eastAsiaTheme="minorEastAsia"/>
+          <w:b/>
+          <w:bCs/>
+        </w:rPr>
+        <w:t>Horizontal Translations</w:t>
+      </w:r>
+    </w:p>
+    <w:p>
+      <w:pPr>
+        <w:rPr>
+          <w:rFonts w:eastAsiaTheme="minorEastAsia"/>
+        </w:rPr>
+      </w:pPr>
+      <w:r>
+        <w:t xml:space="preserve">The graph of the function </w:t>
+      </w:r>
+      <m:oMath>
+        <m:r>
+          <w:rPr>
+            <w:rFonts w:ascii="Cambria Math" w:hAnsi="Cambria Math"/>
+          </w:rPr>
+          <m:t>f</m:t>
+        </m:r>
+        <m:d>
+          <m:dPr>
+            <m:ctrlPr>
+              <w:rPr>
+                <w:rFonts w:ascii="Cambria Math" w:hAnsi="Cambria Math"/>
+                <w:i/>
+              </w:rPr>
+            </m:ctrlPr>
+          </m:dPr>
+          <m:e>
+            <m:r>
+              <w:rPr>
+                <w:rFonts w:ascii="Cambria Math" w:hAnsi="Cambria Math"/>
+              </w:rPr>
+              <m:t>x+3</m:t>
+            </m:r>
+          </m:e>
+        </m:d>
+      </m:oMath>
+      <w:r>
+        <w:rPr>
+          <w:rFonts w:eastAsiaTheme="minorEastAsia"/>
+        </w:rPr>
+        <w:t xml:space="preserve"> is the same as the graph of </w:t>
+      </w:r>
+      <m:oMath>
+        <m:r>
+          <w:rPr>
+            <w:rFonts w:ascii="Cambria Math" w:eastAsiaTheme="minorEastAsia" w:hAnsi="Cambria Math"/>
+          </w:rPr>
+          <m:t>f</m:t>
+        </m:r>
+        <m:d>
+          <m:dPr>
+            <m:ctrlPr>
+              <w:rPr>
+                <w:rFonts w:ascii="Cambria Math" w:eastAsiaTheme="minorEastAsia" w:hAnsi="Cambria Math"/>
+                <w:i/>
+              </w:rPr>
+            </m:ctrlPr>
+          </m:dPr>
+          <m:e>
+            <m:r>
+              <w:rPr>
+                <w:rFonts w:ascii="Cambria Math" w:eastAsiaTheme="minorEastAsia" w:hAnsi="Cambria Math"/>
+              </w:rPr>
+              <m:t>x</m:t>
+            </m:r>
+          </m:e>
+        </m:d>
+      </m:oMath>
+      <w:r>
+        <w:rPr>
+          <w:rFonts w:eastAsiaTheme="minorEastAsia"/>
+        </w:rPr>
+        <w:t xml:space="preserve"> when translated 3 units to the left.</w:t>
+      </w:r>
+    </w:p>
+    <w:p>
+      <w:pPr>
+        <w:rPr>
+          <w:rFonts w:eastAsiaTheme="minorEastAsia"/>
+        </w:rPr>
+      </w:pPr>
+      <w:r>
+        <w:rPr>
+          <w:rFonts w:eastAsiaTheme="minorEastAsia"/>
+        </w:rPr>
+        <w:t xml:space="preserve">The graph of the function </w:t>
+      </w:r>
+      <m:oMath>
+        <m:r>
+          <w:rPr>
+            <w:rFonts w:ascii="Cambria Math" w:eastAsiaTheme="minorEastAsia" w:hAnsi="Cambria Math"/>
+          </w:rPr>
+          <m:t>f(x-3)</m:t>
+        </m:r>
+      </m:oMath>
+      <w:r>
+        <w:rPr>
+          <w:rFonts w:eastAsiaTheme="minorEastAsia"/>
+        </w:rPr>
+        <w:t xml:space="preserve"> is the same as the graph of </w:t>
+      </w:r>
+      <m:oMath>
+        <m:r>
+          <w:rPr>
+            <w:rFonts w:ascii="Cambria Math" w:eastAsiaTheme="minorEastAsia" w:hAnsi="Cambria Math"/>
+          </w:rPr>
+          <m:t>f</m:t>
+        </m:r>
+        <m:d>
+          <m:dPr>
+            <m:ctrlPr>
+              <w:rPr>
+                <w:rFonts w:ascii="Cambria Math" w:eastAsiaTheme="minorEastAsia" w:hAnsi="Cambria Math"/>
+                <w:i/>
+              </w:rPr>
+            </m:ctrlPr>
+          </m:dPr>
+          <m:e>
+            <m:r>
+              <w:rPr>
+                <w:rFonts w:ascii="Cambria Math" w:eastAsiaTheme="minorEastAsia" w:hAnsi="Cambria Math"/>
+              </w:rPr>
+              <m:t>x</m:t>
+            </m:r>
+          </m:e>
+        </m:d>
+      </m:oMath>
+      <w:r>
+        <w:rPr>
+          <w:rFonts w:eastAsiaTheme="minorEastAsia"/>
+        </w:rPr>
+        <w:t xml:space="preserve"> when translated 3 units to the right.</w:t>
+      </w:r>
+    </w:p>
+    <w:p>
+      <w:pPr>
+        <w:rPr>
+          <w:rFonts w:eastAsiaTheme="minorEastAsia"/>
+          <w:b/>
+          <w:bCs/>
+        </w:rPr>
+      </w:pPr>
+      <w:r>
+        <w:rPr>
+          <w:rFonts w:eastAsiaTheme="minorEastAsia"/>
+          <w:b/>
+          <w:bCs/>
+        </w:rPr>
+        <w:t>Math Facts</w:t>
+      </w:r>
+    </w:p>
+    <w:p>
+      <w:pPr>
+        <w:rPr>
+          <w:rFonts w:eastAsiaTheme="minorEastAsia"/>
+        </w:rPr>
+      </w:pPr>
+      <w:r>
+        <w:rPr>
+          <w:rFonts w:eastAsiaTheme="minorEastAsia"/>
+        </w:rPr>
+        <w:t>The graph of these four transformations will be congruent to the graph of the original function. The only difference is that it is shifted horizontally, vertically, or some combination of both. The four basic transformations are:</w:t>
+      </w:r>
+    </w:p>
+    <w:tbl>
+      <w:tblPr>
+        <w:tblStyle w:val="TableGrid"/>
+        <w:tblW w:w="0" w:type="auto"/>
+        <w:tblBorders>
+          <w:top w:val="none" w:sz="0" w:space="0" w:color="auto"/>
+          <w:left w:val="none" w:sz="0" w:space="0" w:color="auto"/>
+          <w:bottom w:val="none" w:sz="0" w:space="0" w:color="auto"/>
+          <w:right w:val="none" w:sz="0" w:space="0" w:color="auto"/>
+          <w:insideH w:val="none" w:sz="0" w:space="0" w:color="auto"/>
+          <w:insideV w:val="none" w:sz="0" w:space="0" w:color="auto"/>
+        </w:tblBorders>
+        <w:tblLook w:val="04A0" w:firstRow="1" w:lastRow="0" w:firstColumn="1" w:lastColumn="0" w:noHBand="0" w:noVBand="1"/>
+      </w:tblPr>
+      <w:tblGrid>
+        <w:gridCol w:w="397"/>
+        <w:gridCol w:w="1128"/>
+        <w:gridCol w:w="3505"/>
+      </w:tblGrid>
+      <w:tr>
+        <w:tc>
+          <w:tcPr>
+            <w:tcW w:w="397" w:type="dxa"/>
+          </w:tcPr>
+          <w:p>
+            <w:r>
+              <w:t>1.</w:t>
+            </w:r>
+          </w:p>
+        </w:tc>
+        <w:tc>
+          <w:tcPr>
+            <w:tcW w:w="1128" w:type="dxa"/>
+          </w:tcPr>
+          <w:p>
+            <m:oMathPara>
+              <m:oMath>
+                <m:r>
+                  <w:rPr>
+                    <w:rFonts w:ascii="Cambria Math" w:hAnsi="Cambria Math"/>
+                  </w:rPr>
+                  <m:t>f</m:t>
+                </m:r>
+                <m:d>
+                  <m:dPr>
+                    <m:ctrlPr>
+                      <w:rPr>
+                        <w:rFonts w:ascii="Cambria Math" w:hAnsi="Cambria Math"/>
+                        <w:i/>
+                      </w:rPr>
+                    </m:ctrlPr>
+                  </m:dPr>
+                  <m:e>
+                    <m:r>
+                      <w:rPr>
+                        <w:rFonts w:ascii="Cambria Math" w:hAnsi="Cambria Math"/>
+                      </w:rPr>
+                      <m:t>x</m:t>
+                    </m:r>
+                  </m:e>
+                </m:d>
+                <m:r>
+                  <w:rPr>
+                    <w:rFonts w:ascii="Cambria Math" w:hAnsi="Cambria Math"/>
+                  </w:rPr>
+                  <m:t>+k</m:t>
+                </m:r>
+              </m:oMath>
+            </m:oMathPara>
+          </w:p>
+        </w:tc>
+        <w:tc>
+          <w:tcPr>
+            <w:tcW w:w="3505" w:type="dxa"/>
+          </w:tcPr>
+          <w:p>
+            <w:r>
+              <w:t>The graph shifts up by k units.</w:t>
+            </w:r>
+          </w:p>
+        </w:tc>
+      </w:tr>
+      <w:tr>
+        <w:tc>
+          <w:tcPr>
+            <w:tcW w:w="397" w:type="dxa"/>
+          </w:tcPr>
+          <w:p>
+            <w:r>
+              <w:t>2.</w:t>
+            </w:r>
+          </w:p>
+        </w:tc>
+        <w:tc>
+          <w:tcPr>
+            <w:tcW w:w="1128" w:type="dxa"/>
+          </w:tcPr>
+          <w:p>
+            <m:oMathPara>
+              <m:oMath>
+                <m:r>
+                  <w:rPr>
+                    <w:rFonts w:ascii="Cambria Math" w:hAnsi="Cambria Math"/>
+                  </w:rPr>
+                  <m:t>f</m:t>
+                </m:r>
+                <m:d>
+                  <m:dPr>
+                    <m:ctrlPr>
+                      <w:rPr>
+                        <w:rFonts w:ascii="Cambria Math" w:hAnsi="Cambria Math"/>
+                        <w:i/>
+                      </w:rPr>
+                    </m:ctrlPr>
+                  </m:dPr>
+                  <m:e>
+                    <m:r>
+                      <w:rPr>
+                        <w:rFonts w:ascii="Cambria Math" w:hAnsi="Cambria Math"/>
+                      </w:rPr>
+                      <m:t>x</m:t>
+                    </m:r>
+                  </m:e>
+                </m:d>
+                <m:r>
+                  <w:rPr>
+                    <w:rFonts w:ascii="Cambria Math" w:hAnsi="Cambria Math"/>
+                  </w:rPr>
+                  <m:t>-k</m:t>
+                </m:r>
+              </m:oMath>
+            </m:oMathPara>
+          </w:p>
+        </w:tc>
+        <w:tc>
+          <w:tcPr>
+            <w:tcW w:w="3505" w:type="dxa"/>
+          </w:tcPr>
+          <w:p>
+            <w:r>
+              <w:t>The graph shifts down by k units</w:t>
+            </w:r>
+          </w:p>
+        </w:tc>
+      </w:tr>
+      <w:tr>
+        <w:tc>
+          <w:tcPr>
+            <w:tcW w:w="397" w:type="dxa"/>
+          </w:tcPr>
+          <w:p>
+            <w:r>
+              <w:t>3.</w:t>
+            </w:r>
+          </w:p>
+        </w:tc>
+        <w:tc>
+          <w:tcPr>
+            <w:tcW w:w="1128" w:type="dxa"/>
+          </w:tcPr>
+          <w:p>
+            <m:oMathPara>
+              <m:oMath>
+                <m:r>
+                  <w:rPr>
+                    <w:rFonts w:ascii="Cambria Math" w:hAnsi="Cambria Math"/>
+                  </w:rPr>
+                  <m:t>f</m:t>
+                </m:r>
+                <m:d>
+                  <m:dPr>
+                    <m:ctrlPr>
+                      <w:rPr>
+                        <w:rFonts w:ascii="Cambria Math" w:hAnsi="Cambria Math"/>
+                        <w:i/>
+                      </w:rPr>
+                    </m:ctrlPr>
+                  </m:dPr>
+                  <m:e>
+                    <m:r>
+                      <w:rPr>
+                        <w:rFonts w:ascii="Cambria Math" w:hAnsi="Cambria Math"/>
+                      </w:rPr>
+                      <m:t>x+k</m:t>
+                    </m:r>
+                  </m:e>
+                </m:d>
+              </m:oMath>
+            </m:oMathPara>
+          </w:p>
+        </w:tc>
+        <w:tc>
+          <w:tcPr>
+            <w:tcW w:w="3505" w:type="dxa"/>
+          </w:tcPr>
+          <w:p>
+            <w:r>
+              <w:t>The graph shifts left by k units.</w:t>
+            </w:r>
+          </w:p>
+        </w:tc>
+      </w:tr>
+      <w:tr>
+        <w:tc>
+          <w:tcPr>
+            <w:tcW w:w="397" w:type="dxa"/>
+          </w:tcPr>
+          <w:p>
+            <w:r>
+              <w:t>4.</w:t>
+            </w:r>
+          </w:p>
+        </w:tc>
+        <w:tc>
+          <w:tcPr>
+            <w:tcW w:w="1128" w:type="dxa"/>
+          </w:tcPr>
+          <w:p>
+            <m:oMathPara>
+              <m:oMath>
+                <m:r>
+                  <w:rPr>
+                    <w:rFonts w:ascii="Cambria Math" w:hAnsi="Cambria Math"/>
+                  </w:rPr>
+                  <m:t>f</m:t>
+                </m:r>
+                <m:d>
+                  <m:dPr>
+                    <m:ctrlPr>
+                      <w:rPr>
+                        <w:rFonts w:ascii="Cambria Math" w:hAnsi="Cambria Math"/>
+                        <w:i/>
+                      </w:rPr>
+                    </m:ctrlPr>
+                  </m:dPr>
+                  <m:e>
+                    <m:r>
+                      <w:rPr>
+                        <w:rFonts w:ascii="Cambria Math" w:hAnsi="Cambria Math"/>
+                      </w:rPr>
+                      <m:t>x-k</m:t>
+                    </m:r>
+                  </m:e>
+                </m:d>
+              </m:oMath>
+            </m:oMathPara>
+          </w:p>
+        </w:tc>
+        <w:tc>
+          <w:tcPr>
+            <w:tcW w:w="3505" w:type="dxa"/>
+          </w:tcPr>
+          <w:p>
+            <w:r>
+              <w:t>The graph shifts right by k units.</w:t>
+            </w:r>
+          </w:p>
+        </w:tc>
+      </w:tr>
+    </w:tbl>
+    <w:p/>
+    <w:p>
+      <w:pPr>
+        <w:pStyle w:val="Heading3"/>
+      </w:pPr>
+      <w:r>
+        <w:t>Check Your Understanding of Section 10.4</w:t>
+      </w:r>
+    </w:p>
+    <w:p>
+      <w:pPr>
+        <w:pStyle w:val="ListParagraph"/>
+        <w:numPr>
+          <w:ilvl w:val="0"/>
+          <w:numId w:val="71"/>
+        </w:numPr>
+      </w:pPr>
+      <w:r>
+        <w:t>Multiple-Choice</w:t>
+      </w:r>
+    </w:p>
+    <w:p>
+      <w:pPr>
+        <w:pStyle w:val="ListParagraph"/>
+        <w:numPr>
+          <w:ilvl w:val="0"/>
+          <w:numId w:val="72"/>
+        </w:numPr>
+        <w:rPr>
+          <w:b/>
+          <w:bCs/>
+        </w:rPr>
+      </w:pPr>
+      <w:r>
+        <w:t xml:space="preserve">If below is the graph of </w:t>
+      </w:r>
+      <m:oMath>
+        <m:r>
+          <w:rPr>
+            <w:rFonts w:ascii="Cambria Math" w:hAnsi="Cambria Math"/>
+          </w:rPr>
+          <m:t>y=f(x)</m:t>
+        </m:r>
+      </m:oMath>
+      <w:r>
+        <w:rPr>
+          <w:rFonts w:eastAsiaTheme="minorEastAsia"/>
+        </w:rPr>
+        <w:t xml:space="preserve">, what is the graph of </w:t>
+      </w:r>
+      <m:oMath>
+        <m:r>
+          <w:rPr>
+            <w:rFonts w:ascii="Cambria Math" w:eastAsiaTheme="minorEastAsia" w:hAnsi="Cambria Math"/>
+          </w:rPr>
+          <m:t>y=f</m:t>
+        </m:r>
+        <m:d>
+          <m:dPr>
+            <m:ctrlPr>
+              <w:rPr>
+                <w:rFonts w:ascii="Cambria Math" w:eastAsiaTheme="minorEastAsia" w:hAnsi="Cambria Math"/>
+                <w:i/>
+              </w:rPr>
+            </m:ctrlPr>
+          </m:dPr>
+          <m:e>
+            <m:r>
+              <w:rPr>
+                <w:rFonts w:ascii="Cambria Math" w:eastAsiaTheme="minorEastAsia" w:hAnsi="Cambria Math"/>
+              </w:rPr>
+              <m:t>x</m:t>
+            </m:r>
+          </m:e>
+        </m:d>
+        <m:r>
+          <w:rPr>
+            <w:rFonts w:ascii="Cambria Math" w:eastAsiaTheme="minorEastAsia" w:hAnsi="Cambria Math"/>
+          </w:rPr>
+          <m:t>-5</m:t>
+        </m:r>
+      </m:oMath>
+      <w:r>
+        <w:rPr>
+          <w:rFonts w:eastAsiaTheme="minorEastAsia"/>
+        </w:rPr>
+        <w:t>?</w:t>
+      </w:r>
+      <w:r>
+        <w:rPr>
+          <w:rFonts w:eastAsiaTheme="minorEastAsia"/>
+        </w:rPr>
+        <w:br/>
+      </w:r>
+      <w:r>
+        <w:rPr>
+          <w:rFonts w:eastAsiaTheme="minorEastAsia"/>
+          <w:b/>
+          <w:bCs/>
+        </w:rPr>
+        <w:t>(4)</w:t>
+      </w:r>
+    </w:p>
+    <w:p>
+      <w:pPr>
+        <w:pStyle w:val="ListParagraph"/>
+        <w:numPr>
+          <w:ilvl w:val="0"/>
+          <w:numId w:val="72"/>
+        </w:numPr>
+        <w:rPr>
+          <w:b/>
+          <w:bCs/>
+        </w:rPr>
+      </w:pPr>
+      <w:r>
+        <w:rPr>
+          <w:rFonts w:eastAsiaTheme="minorEastAsia"/>
+        </w:rPr>
+        <w:t xml:space="preserve">If below is the graph of </w:t>
+      </w:r>
+      <m:oMath>
+        <m:r>
+          <w:rPr>
+            <w:rFonts w:ascii="Cambria Math" w:eastAsiaTheme="minorEastAsia" w:hAnsi="Cambria Math"/>
+          </w:rPr>
+          <m:t>y=f(x)</m:t>
+        </m:r>
+      </m:oMath>
+      <w:r>
+        <w:rPr>
+          <w:rFonts w:eastAsiaTheme="minorEastAsia"/>
+        </w:rPr>
+        <w:t xml:space="preserve">, which is the graph of </w:t>
+      </w:r>
+      <m:oMath>
+        <m:r>
+          <w:rPr>
+            <w:rFonts w:ascii="Cambria Math" w:eastAsiaTheme="minorEastAsia" w:hAnsi="Cambria Math"/>
+          </w:rPr>
+          <m:t>y=f</m:t>
+        </m:r>
+        <m:d>
+          <m:dPr>
+            <m:ctrlPr>
+              <w:rPr>
+                <w:rFonts w:ascii="Cambria Math" w:eastAsiaTheme="minorEastAsia" w:hAnsi="Cambria Math"/>
+                <w:i/>
+              </w:rPr>
+            </m:ctrlPr>
+          </m:dPr>
+          <m:e>
+            <m:r>
+              <w:rPr>
+                <w:rFonts w:ascii="Cambria Math" w:eastAsiaTheme="minorEastAsia" w:hAnsi="Cambria Math"/>
+              </w:rPr>
+              <m:t>x</m:t>
+            </m:r>
+          </m:e>
+        </m:d>
+        <m:r>
+          <w:rPr>
+            <w:rFonts w:ascii="Cambria Math" w:eastAsiaTheme="minorEastAsia" w:hAnsi="Cambria Math"/>
+          </w:rPr>
+          <m:t>+5</m:t>
+        </m:r>
+      </m:oMath>
+      <w:r>
+        <w:rPr>
+          <w:rFonts w:eastAsiaTheme="minorEastAsia"/>
+        </w:rPr>
+        <w:t>?</w:t>
+      </w:r>
+      <w:r>
+        <w:rPr>
+          <w:rFonts w:eastAsiaTheme="minorEastAsia"/>
+        </w:rPr>
+        <w:br/>
+      </w:r>
+      <w:r>
+        <w:rPr>
+          <w:rFonts w:eastAsiaTheme="minorEastAsia"/>
+          <w:b/>
+          <w:bCs/>
+        </w:rPr>
+        <w:t>(1)</w:t>
+      </w:r>
+    </w:p>
+    <w:p>
+      <w:pPr>
+        <w:pStyle w:val="ListParagraph"/>
+        <w:numPr>
+          <w:ilvl w:val="0"/>
+          <w:numId w:val="72"/>
+        </w:numPr>
+        <w:rPr>
+          <w:b/>
+          <w:bCs/>
+        </w:rPr>
+      </w:pPr>
+      <w:r>
+        <w:rPr>
+          <w:rFonts w:eastAsiaTheme="minorEastAsia"/>
+        </w:rPr>
+        <w:t xml:space="preserve">If below is the graph of </w:t>
+      </w:r>
+      <m:oMath>
+        <m:r>
+          <w:rPr>
+            <w:rFonts w:ascii="Cambria Math" w:eastAsiaTheme="minorEastAsia" w:hAnsi="Cambria Math"/>
+          </w:rPr>
+          <m:t>y=f</m:t>
+        </m:r>
+        <m:d>
+          <m:dPr>
+            <m:ctrlPr>
+              <w:rPr>
+                <w:rFonts w:ascii="Cambria Math" w:eastAsiaTheme="minorEastAsia" w:hAnsi="Cambria Math"/>
+                <w:i/>
+              </w:rPr>
+            </m:ctrlPr>
+          </m:dPr>
+          <m:e>
+            <m:r>
+              <w:rPr>
+                <w:rFonts w:ascii="Cambria Math" w:eastAsiaTheme="minorEastAsia" w:hAnsi="Cambria Math"/>
+              </w:rPr>
+              <m:t>x</m:t>
+            </m:r>
+          </m:e>
+        </m:d>
+      </m:oMath>
+      <w:r>
+        <w:rPr>
+          <w:rFonts w:eastAsiaTheme="minorEastAsia"/>
+        </w:rPr>
+        <w:t xml:space="preserve">, which is the graph of </w:t>
+      </w:r>
+      <m:oMath>
+        <m:r>
+          <w:rPr>
+            <w:rFonts w:ascii="Cambria Math" w:eastAsiaTheme="minorEastAsia" w:hAnsi="Cambria Math"/>
+          </w:rPr>
+          <m:t>y=f(x-5)</m:t>
+        </m:r>
+      </m:oMath>
+      <w:r>
+        <w:rPr>
+          <w:rFonts w:eastAsiaTheme="minorEastAsia"/>
+        </w:rPr>
+        <w:t>?</w:t>
+      </w:r>
+      <w:r>
+        <w:rPr>
+          <w:rFonts w:eastAsiaTheme="minorEastAsia"/>
+        </w:rPr>
+        <w:br/>
+      </w:r>
+      <w:r>
+        <w:rPr>
+          <w:rFonts w:eastAsiaTheme="minorEastAsia"/>
+          <w:b/>
+          <w:bCs/>
+        </w:rPr>
+        <w:t>(2)</w:t>
+      </w:r>
+    </w:p>
+    <w:p>
+      <w:pPr>
+        <w:pStyle w:val="ListParagraph"/>
+        <w:numPr>
+          <w:ilvl w:val="0"/>
+          <w:numId w:val="72"/>
+        </w:numPr>
+        <w:rPr>
+          <w:b/>
+          <w:bCs/>
+        </w:rPr>
+      </w:pPr>
+      <w:r>
+        <w:t xml:space="preserve">If below is the graph of </w:t>
+      </w:r>
+      <m:oMath>
+        <m:r>
+          <w:rPr>
+            <w:rFonts w:ascii="Cambria Math" w:hAnsi="Cambria Math"/>
+          </w:rPr>
+          <m:t>y=f(x)</m:t>
+        </m:r>
+      </m:oMath>
+      <w:r>
+        <w:rPr>
+          <w:rFonts w:eastAsiaTheme="minorEastAsia"/>
+        </w:rPr>
+        <w:t xml:space="preserve">, which is the graph of </w:t>
+      </w:r>
+      <m:oMath>
+        <m:r>
+          <w:rPr>
+            <w:rFonts w:ascii="Cambria Math" w:eastAsiaTheme="minorEastAsia" w:hAnsi="Cambria Math"/>
+          </w:rPr>
+          <m:t>y=f(x+5)</m:t>
+        </m:r>
+      </m:oMath>
+      <w:r>
+        <w:rPr>
+          <w:rFonts w:eastAsiaTheme="minorEastAsia"/>
+        </w:rPr>
+        <w:t>?</w:t>
+      </w:r>
+      <w:r>
+        <w:rPr>
+          <w:rFonts w:eastAsiaTheme="minorEastAsia"/>
+        </w:rPr>
+        <w:br/>
+      </w:r>
+      <w:r>
+        <w:rPr>
+          <w:rFonts w:eastAsiaTheme="minorEastAsia"/>
+          <w:b/>
+          <w:bCs/>
+        </w:rPr>
+        <w:t>(3)</w:t>
+      </w:r>
+    </w:p>
+    <w:p>
+      <w:pPr>
+        <w:pStyle w:val="ListParagraph"/>
+        <w:numPr>
+          <w:ilvl w:val="0"/>
+          <w:numId w:val="72"/>
+        </w:numPr>
+        <w:rPr>
+          <w:b/>
+          <w:bCs/>
+        </w:rPr>
+      </w:pPr>
+      <w:r>
+        <w:rPr>
+          <w:rFonts w:eastAsiaTheme="minorEastAsia"/>
+        </w:rPr>
+        <w:t xml:space="preserve">Below is the graph of </w:t>
+      </w:r>
+      <m:oMath>
+        <m:r>
+          <w:rPr>
+            <w:rFonts w:ascii="Cambria Math" w:eastAsiaTheme="minorEastAsia" w:hAnsi="Cambria Math"/>
+          </w:rPr>
+          <m:t>f(x)</m:t>
+        </m:r>
+      </m:oMath>
+      <w:r>
+        <w:rPr>
+          <w:rFonts w:eastAsiaTheme="minorEastAsia"/>
+        </w:rPr>
+        <w:t xml:space="preserve"> </w:t>
+      </w:r>
+      <w:r>
+        <w:rPr>
+          <w:rFonts w:eastAsiaTheme="minorEastAsia"/>
+        </w:rPr>
+        <w:t xml:space="preserve">on the left and of </w:t>
+      </w:r>
+      <m:oMath>
+        <m:r>
+          <w:rPr>
+            <w:rFonts w:ascii="Cambria Math" w:eastAsiaTheme="minorEastAsia" w:hAnsi="Cambria Math"/>
+          </w:rPr>
+          <m:t>g(x)</m:t>
+        </m:r>
+      </m:oMath>
+      <w:r>
+        <w:rPr>
+          <w:rFonts w:eastAsiaTheme="minorEastAsia"/>
+        </w:rPr>
+        <w:t xml:space="preserve"> on the right. Which is equivalent to </w:t>
+      </w:r>
+      <m:oMath>
+        <m:r>
+          <w:rPr>
+            <w:rFonts w:ascii="Cambria Math" w:eastAsiaTheme="minorEastAsia" w:hAnsi="Cambria Math"/>
+          </w:rPr>
+          <m:t>g(x)</m:t>
+        </m:r>
+      </m:oMath>
+      <w:r>
+        <w:rPr>
+          <w:rFonts w:eastAsiaTheme="minorEastAsia"/>
+        </w:rPr>
+        <w:t>?</w:t>
+      </w:r>
+      <w:r>
+        <w:rPr>
+          <w:rFonts w:eastAsiaTheme="minorEastAsia"/>
+        </w:rPr>
+        <w:br/>
+      </w:r>
+      <w:r>
+        <w:rPr>
+          <w:rFonts w:eastAsiaTheme="minorEastAsia"/>
+          <w:b/>
+          <w:bCs/>
+        </w:rPr>
+        <w:t>(</w:t>
+      </w:r>
+      <w:r>
+        <w:rPr>
+          <w:rFonts w:eastAsiaTheme="minorEastAsia"/>
+          <w:b/>
+          <w:bCs/>
+        </w:rPr>
+        <w:t>4</w:t>
+      </w:r>
+      <w:r>
+        <w:rPr>
+          <w:rFonts w:eastAsiaTheme="minorEastAsia"/>
+          <w:b/>
+          <w:bCs/>
+        </w:rPr>
+        <w:t xml:space="preserve">) </w:t>
+      </w:r>
+      <m:oMath>
+        <m:r>
+          <m:rPr>
+            <m:sty m:val="bi"/>
+          </m:rPr>
+          <w:rPr>
+            <w:rFonts w:ascii="Cambria Math" w:eastAsiaTheme="minorEastAsia" w:hAnsi="Cambria Math"/>
+          </w:rPr>
+          <m:t>f(x</m:t>
+        </m:r>
+        <m:r>
+          <m:rPr>
+            <m:sty m:val="bi"/>
+          </m:rPr>
+          <w:rPr>
+            <w:rFonts w:ascii="Cambria Math" w:eastAsiaTheme="minorEastAsia" w:hAnsi="Cambria Math"/>
+          </w:rPr>
+          <m:t>-</m:t>
+        </m:r>
+        <m:r>
+          <m:rPr>
+            <m:sty m:val="bi"/>
+          </m:rPr>
+          <w:rPr>
+            <w:rFonts w:ascii="Cambria Math" w:eastAsiaTheme="minorEastAsia" w:hAnsi="Cambria Math"/>
+          </w:rPr>
+          <m:t>4)</m:t>
+        </m:r>
+      </m:oMath>
+    </w:p>
+    <w:p>
+      <w:pPr>
+        <w:pStyle w:val="ListParagraph"/>
+        <w:numPr>
+          <w:ilvl w:val="0"/>
+          <w:numId w:val="72"/>
+        </w:numPr>
+        <w:rPr>
+          <w:b/>
+          <w:bCs/>
+        </w:rPr>
+      </w:pPr>
+      <w:r>
+        <w:rPr>
+          <w:rFonts w:eastAsiaTheme="minorEastAsia"/>
+        </w:rPr>
+        <w:t xml:space="preserve">Below is the graph of </w:t>
+      </w:r>
+      <m:oMath>
+        <m:r>
+          <w:rPr>
+            <w:rFonts w:ascii="Cambria Math" w:eastAsiaTheme="minorEastAsia" w:hAnsi="Cambria Math"/>
+          </w:rPr>
+          <m:t>f(x)</m:t>
+        </m:r>
+      </m:oMath>
+      <w:r>
+        <w:rPr>
+          <w:rFonts w:eastAsiaTheme="minorEastAsia"/>
+        </w:rPr>
+        <w:t xml:space="preserve"> on the left and </w:t>
+      </w:r>
+      <m:oMath>
+        <m:r>
+          <w:rPr>
+            <w:rFonts w:ascii="Cambria Math" w:eastAsiaTheme="minorEastAsia" w:hAnsi="Cambria Math"/>
+          </w:rPr>
+          <m:t>g</m:t>
+        </m:r>
+        <m:d>
+          <m:dPr>
+            <m:ctrlPr>
+              <w:rPr>
+                <w:rFonts w:ascii="Cambria Math" w:eastAsiaTheme="minorEastAsia" w:hAnsi="Cambria Math"/>
+                <w:i/>
+              </w:rPr>
+            </m:ctrlPr>
+          </m:dPr>
+          <m:e>
+            <m:r>
+              <w:rPr>
+                <w:rFonts w:ascii="Cambria Math" w:eastAsiaTheme="minorEastAsia" w:hAnsi="Cambria Math"/>
+              </w:rPr>
+              <m:t>x</m:t>
+            </m:r>
+          </m:e>
+        </m:d>
+      </m:oMath>
+      <w:r>
+        <w:rPr>
+          <w:rFonts w:eastAsiaTheme="minorEastAsia"/>
+        </w:rPr>
+        <w:t xml:space="preserve"> on the right. Which is equivalent to </w:t>
+      </w:r>
+      <m:oMath>
+        <m:r>
+          <w:rPr>
+            <w:rFonts w:ascii="Cambria Math" w:eastAsiaTheme="minorEastAsia" w:hAnsi="Cambria Math"/>
+          </w:rPr>
+          <m:t>g(x)</m:t>
+        </m:r>
+      </m:oMath>
+      <w:r>
+        <w:rPr>
+          <w:rFonts w:eastAsiaTheme="minorEastAsia"/>
+        </w:rPr>
+        <w:t>?</w:t>
+      </w:r>
+      <w:r>
+        <w:rPr>
+          <w:rFonts w:eastAsiaTheme="minorEastAsia"/>
+        </w:rPr>
+        <w:br/>
+      </w:r>
+      <w:r>
+        <w:rPr>
+          <w:rFonts w:eastAsiaTheme="minorEastAsia"/>
+          <w:b/>
+          <w:bCs/>
+        </w:rPr>
+        <w:t xml:space="preserve">(1) </w:t>
+      </w:r>
+      <m:oMath>
+        <m:r>
+          <m:rPr>
+            <m:sty m:val="bi"/>
+          </m:rPr>
+          <w:rPr>
+            <w:rFonts w:ascii="Cambria Math" w:eastAsiaTheme="minorEastAsia" w:hAnsi="Cambria Math"/>
+          </w:rPr>
+          <m:t>f</m:t>
+        </m:r>
+        <m:d>
+          <m:dPr>
+            <m:ctrlPr>
+              <w:rPr>
+                <w:rFonts w:ascii="Cambria Math" w:eastAsiaTheme="minorEastAsia" w:hAnsi="Cambria Math"/>
+                <w:b/>
+                <w:bCs/>
+                <w:i/>
+              </w:rPr>
+            </m:ctrlPr>
+          </m:dPr>
+          <m:e>
+            <m:r>
+              <m:rPr>
+                <m:sty m:val="bi"/>
+              </m:rPr>
+              <w:rPr>
+                <w:rFonts w:ascii="Cambria Math" w:eastAsiaTheme="minorEastAsia" w:hAnsi="Cambria Math"/>
+              </w:rPr>
+              <m:t>x</m:t>
+            </m:r>
+          </m:e>
+        </m:d>
+        <m:r>
+          <m:rPr>
+            <m:sty m:val="bi"/>
+          </m:rPr>
+          <w:rPr>
+            <w:rFonts w:ascii="Cambria Math" w:eastAsiaTheme="minorEastAsia" w:hAnsi="Cambria Math"/>
+          </w:rPr>
+          <m:t>+4</m:t>
+        </m:r>
+      </m:oMath>
+    </w:p>
+    <w:p>
+      <w:pPr>
+        <w:pStyle w:val="ListParagraph"/>
+        <w:numPr>
+          <w:ilvl w:val="0"/>
+          <w:numId w:val="72"/>
+        </w:numPr>
+        <w:rPr>
+          <w:b/>
+          <w:bCs/>
+        </w:rPr>
+      </w:pPr>
+      <w:r>
+        <w:rPr>
+          <w:rFonts w:eastAsiaTheme="minorEastAsia"/>
+        </w:rPr>
+        <w:t xml:space="preserve">Below is the graph of </w:t>
+      </w:r>
+      <m:oMath>
+        <m:r>
+          <w:rPr>
+            <w:rFonts w:ascii="Cambria Math" w:eastAsiaTheme="minorEastAsia" w:hAnsi="Cambria Math"/>
+          </w:rPr>
+          <m:t>f(x)</m:t>
+        </m:r>
+      </m:oMath>
+      <w:r>
+        <w:rPr>
+          <w:rFonts w:eastAsiaTheme="minorEastAsia"/>
+        </w:rPr>
+        <w:t xml:space="preserve"> on the left and of </w:t>
+      </w:r>
+      <w:r>
+        <w:rPr>
+          <w:rFonts w:eastAsiaTheme="minorEastAsia"/>
+        </w:rPr>
+        <w:br/>
+      </w:r>
+      <m:oMath>
+        <m:r>
+          <w:rPr>
+            <w:rFonts w:ascii="Cambria Math" w:hAnsi="Cambria Math"/>
+          </w:rPr>
+          <m:t>g</m:t>
+        </m:r>
+        <m:d>
+          <m:dPr>
+            <m:ctrlPr>
+              <w:rPr>
+                <w:rFonts w:ascii="Cambria Math" w:hAnsi="Cambria Math"/>
+                <w:i/>
+              </w:rPr>
+            </m:ctrlPr>
+          </m:dPr>
+          <m:e>
+            <m:r>
+              <w:rPr>
+                <w:rFonts w:ascii="Cambria Math" w:hAnsi="Cambria Math"/>
+              </w:rPr>
+              <m:t>x</m:t>
+            </m:r>
+          </m:e>
+        </m:d>
+      </m:oMath>
+      <w:r>
+        <w:rPr>
+          <w:rFonts w:eastAsiaTheme="minorEastAsia"/>
+        </w:rPr>
+        <w:t xml:space="preserve"> on the right. Which is equivalent to g(x)?</w:t>
+      </w:r>
+      <w:r>
+        <w:rPr>
+          <w:rFonts w:eastAsiaTheme="minorEastAsia"/>
+        </w:rPr>
+        <w:br/>
+      </w:r>
+      <w:r>
+        <w:rPr>
+          <w:rFonts w:eastAsiaTheme="minorEastAsia"/>
+          <w:b/>
+          <w:bCs/>
+        </w:rPr>
+        <w:t xml:space="preserve">(3) </w:t>
+      </w:r>
+      <m:oMath>
+        <m:r>
+          <m:rPr>
+            <m:sty m:val="bi"/>
+          </m:rPr>
+          <w:rPr>
+            <w:rFonts w:ascii="Cambria Math" w:eastAsiaTheme="minorEastAsia" w:hAnsi="Cambria Math"/>
+          </w:rPr>
+          <m:t>f(x+4)</m:t>
+        </m:r>
+      </m:oMath>
+    </w:p>
+    <w:p>
+      <w:pPr>
+        <w:pStyle w:val="ListParagraph"/>
+        <w:numPr>
+          <w:ilvl w:val="0"/>
+          <w:numId w:val="72"/>
+        </w:numPr>
+        <w:rPr>
+          <w:b/>
+          <w:bCs/>
+        </w:rPr>
+      </w:pPr>
+      <w:r>
+        <w:rPr>
+          <w:rFonts w:eastAsiaTheme="minorEastAsia"/>
+        </w:rPr>
+        <w:t xml:space="preserve">Below is the graph of </w:t>
+      </w:r>
+      <m:oMath>
+        <m:r>
+          <w:rPr>
+            <w:rFonts w:ascii="Cambria Math" w:eastAsiaTheme="minorEastAsia" w:hAnsi="Cambria Math"/>
+          </w:rPr>
+          <m:t>f(x)</m:t>
+        </m:r>
+      </m:oMath>
+      <w:r>
+        <w:rPr>
+          <w:rFonts w:eastAsiaTheme="minorEastAsia"/>
+        </w:rPr>
+        <w:t xml:space="preserve"> on the left and of </w:t>
+      </w:r>
+      <m:oMath>
+        <m:r>
+          <w:rPr>
+            <w:rFonts w:ascii="Cambria Math" w:eastAsiaTheme="minorEastAsia" w:hAnsi="Cambria Math"/>
+          </w:rPr>
+          <m:t>g(x)</m:t>
+        </m:r>
+      </m:oMath>
+      <w:r>
+        <w:rPr>
+          <w:rFonts w:eastAsiaTheme="minorEastAsia"/>
+        </w:rPr>
+        <w:t xml:space="preserve"> on the right. Which is equivalent to </w:t>
+      </w:r>
+      <m:oMath>
+        <m:r>
+          <w:rPr>
+            <w:rFonts w:ascii="Cambria Math" w:eastAsiaTheme="minorEastAsia" w:hAnsi="Cambria Math"/>
+          </w:rPr>
+          <m:t>g(x)</m:t>
+        </m:r>
+      </m:oMath>
+      <w:r>
+        <w:rPr>
+          <w:rFonts w:eastAsiaTheme="minorEastAsia"/>
+        </w:rPr>
+        <w:t>?</w:t>
+      </w:r>
+      <w:r>
+        <w:rPr>
+          <w:rFonts w:eastAsiaTheme="minorEastAsia"/>
+        </w:rPr>
+        <w:br/>
+      </w:r>
+      <w:r>
+        <w:rPr>
+          <w:rFonts w:eastAsiaTheme="minorEastAsia"/>
+          <w:b/>
+          <w:bCs/>
+        </w:rPr>
+        <w:t xml:space="preserve">(2) </w:t>
+      </w:r>
+      <m:oMath>
+        <m:r>
+          <m:rPr>
+            <m:sty m:val="bi"/>
+          </m:rPr>
+          <w:rPr>
+            <w:rFonts w:ascii="Cambria Math" w:eastAsiaTheme="minorEastAsia" w:hAnsi="Cambria Math"/>
+          </w:rPr>
+          <m:t>f</m:t>
+        </m:r>
+        <m:d>
+          <m:dPr>
+            <m:ctrlPr>
+              <w:rPr>
+                <w:rFonts w:ascii="Cambria Math" w:eastAsiaTheme="minorEastAsia" w:hAnsi="Cambria Math"/>
+                <w:b/>
+                <w:bCs/>
+                <w:i/>
+              </w:rPr>
+            </m:ctrlPr>
+          </m:dPr>
+          <m:e>
+            <m:r>
+              <m:rPr>
+                <m:sty m:val="bi"/>
+              </m:rPr>
+              <w:rPr>
+                <w:rFonts w:ascii="Cambria Math" w:eastAsiaTheme="minorEastAsia" w:hAnsi="Cambria Math"/>
+              </w:rPr>
+              <m:t>x</m:t>
+            </m:r>
+          </m:e>
+        </m:d>
+        <m:r>
+          <m:rPr>
+            <m:sty m:val="bi"/>
+          </m:rPr>
+          <w:rPr>
+            <w:rFonts w:ascii="Cambria Math" w:eastAsiaTheme="minorEastAsia" w:hAnsi="Cambria Math"/>
+          </w:rPr>
+          <m:t>-4</m:t>
+        </m:r>
+      </m:oMath>
+    </w:p>
+    <w:p>
+      <w:pPr>
+        <w:pStyle w:val="ListParagraph"/>
+        <w:numPr>
+          <w:ilvl w:val="0"/>
+          <w:numId w:val="72"/>
+        </w:numPr>
+        <w:rPr>
+          <w:b/>
+          <w:bCs/>
+        </w:rPr>
+      </w:pPr>
+      <w:r>
+        <w:rPr>
+          <w:rFonts w:eastAsiaTheme="minorEastAsia"/>
+        </w:rPr>
+        <w:t xml:space="preserve">If the graph of y=f(x) is a parabola with the vertex at (5,1), what is the vertex of the graph of the parabola </w:t>
+      </w:r>
+      <m:oMath>
+        <m:r>
+          <w:rPr>
+            <w:rFonts w:ascii="Cambria Math" w:eastAsiaTheme="minorEastAsia" w:hAnsi="Cambria Math"/>
+          </w:rPr>
+          <m:t>y=f(x-2)</m:t>
+        </m:r>
+      </m:oMath>
+      <w:r>
+        <w:rPr>
+          <w:rFonts w:eastAsiaTheme="minorEastAsia"/>
+        </w:rPr>
+        <w:t>?</w:t>
+      </w:r>
+      <w:r>
+        <w:rPr>
+          <w:rFonts w:eastAsiaTheme="minorEastAsia"/>
+        </w:rPr>
+        <w:br/>
+      </w:r>
+      <w:r>
+        <w:rPr>
+          <w:rFonts w:eastAsiaTheme="minorEastAsia"/>
+          <w:b/>
+          <w:bCs/>
+        </w:rPr>
+        <w:t>(3) (7,1)</w:t>
+      </w:r>
+    </w:p>
+    <w:p>
+      <w:pPr>
+        <w:pStyle w:val="ListParagraph"/>
+        <w:numPr>
+          <w:ilvl w:val="0"/>
+          <w:numId w:val="72"/>
+        </w:numPr>
+        <w:rPr>
+          <w:b/>
+          <w:bCs/>
+        </w:rPr>
+      </w:pPr>
+      <w:r>
+        <w:rPr>
+          <w:rFonts w:eastAsiaTheme="minorEastAsia"/>
+        </w:rPr>
+        <w:t xml:space="preserve">If the graph of </w:t>
+      </w:r>
+      <m:oMath>
+        <m:r>
+          <w:rPr>
+            <w:rFonts w:ascii="Cambria Math" w:eastAsiaTheme="minorEastAsia" w:hAnsi="Cambria Math"/>
+          </w:rPr>
+          <m:t>y=g</m:t>
+        </m:r>
+        <m:d>
+          <m:dPr>
+            <m:ctrlPr>
+              <w:rPr>
+                <w:rFonts w:ascii="Cambria Math" w:eastAsiaTheme="minorEastAsia" w:hAnsi="Cambria Math"/>
+                <w:i/>
+              </w:rPr>
+            </m:ctrlPr>
+          </m:dPr>
+          <m:e>
+            <m:r>
+              <w:rPr>
+                <w:rFonts w:ascii="Cambria Math" w:eastAsiaTheme="minorEastAsia" w:hAnsi="Cambria Math"/>
+              </w:rPr>
+              <m:t>x</m:t>
+            </m:r>
+          </m:e>
+        </m:d>
+        <m:r>
+          <w:rPr>
+            <w:rFonts w:ascii="Cambria Math" w:eastAsiaTheme="minorEastAsia" w:hAnsi="Cambria Math"/>
+          </w:rPr>
+          <m:t>+2</m:t>
+        </m:r>
+      </m:oMath>
+      <w:r>
+        <w:rPr>
+          <w:rFonts w:eastAsiaTheme="minorEastAsia"/>
+        </w:rPr>
+        <w:t xml:space="preserve"> is below, which is the graph of </w:t>
+      </w:r>
+      <m:oMath>
+        <m:r>
+          <w:rPr>
+            <w:rFonts w:ascii="Cambria Math" w:eastAsiaTheme="minorEastAsia" w:hAnsi="Cambria Math"/>
+          </w:rPr>
+          <m:t>y=g(x)</m:t>
+        </m:r>
+      </m:oMath>
+      <w:r>
+        <w:rPr>
+          <w:rFonts w:eastAsiaTheme="minorEastAsia"/>
+        </w:rPr>
+        <w:t>?</w:t>
+      </w:r>
+      <w:r>
+        <w:rPr>
+          <w:rFonts w:eastAsiaTheme="minorEastAsia"/>
+        </w:rPr>
+        <w:br/>
+      </w:r>
+      <w:r>
+        <w:rPr>
+          <w:rFonts w:eastAsiaTheme="minorEastAsia"/>
+          <w:b/>
+          <w:bCs/>
+        </w:rPr>
+        <w:t>(2)</w:t>
+      </w:r>
+    </w:p>
     <w:p/>
     <w:sectPr>
       <w:type w:val="continuous"/>
@@ -7403,6 +8525,95 @@
     </w:lvl>
   </w:abstractNum>
   <w:abstractNum w:abstractNumId="10" w15:restartNumberingAfterBreak="0">
+    <w:nsid w:val="0E297C7F"/>
+    <w:multiLevelType w:val="hybridMultilevel"/>
+    <w:tmpl w:val="D8AE4A14"/>
+    <w:lvl w:ilvl="0" w:tplc="0409000F">
+      <w:start w:val="1"/>
+      <w:numFmt w:val="decimal"/>
+      <w:lvlText w:val="%1."/>
+      <w:lvlJc w:val="left"/>
+      <w:pPr>
+        <w:ind w:left="720" w:hanging="360"/>
+      </w:pPr>
+      <w:rPr>
+        <w:rFonts w:hint="default"/>
+      </w:rPr>
+    </w:lvl>
+    <w:lvl w:ilvl="1" w:tplc="04090019" w:tentative="1">
+      <w:start w:val="1"/>
+      <w:numFmt w:val="lowerLetter"/>
+      <w:lvlText w:val="%2."/>
+      <w:lvlJc w:val="left"/>
+      <w:pPr>
+        <w:ind w:left="1440" w:hanging="360"/>
+      </w:pPr>
+    </w:lvl>
+    <w:lvl w:ilvl="2" w:tplc="0409001B" w:tentative="1">
+      <w:start w:val="1"/>
+      <w:numFmt w:val="lowerRoman"/>
+      <w:lvlText w:val="%3."/>
+      <w:lvlJc w:val="right"/>
+      <w:pPr>
+        <w:ind w:left="2160" w:hanging="180"/>
+      </w:pPr>
+    </w:lvl>
+    <w:lvl w:ilvl="3" w:tplc="0409000F" w:tentative="1">
+      <w:start w:val="1"/>
+      <w:numFmt w:val="decimal"/>
+      <w:lvlText w:val="%4."/>
+      <w:lvlJc w:val="left"/>
+      <w:pPr>
+        <w:ind w:left="2880" w:hanging="360"/>
+      </w:pPr>
+    </w:lvl>
+    <w:lvl w:ilvl="4" w:tplc="04090019" w:tentative="1">
+      <w:start w:val="1"/>
+      <w:numFmt w:val="lowerLetter"/>
+      <w:lvlText w:val="%5."/>
+      <w:lvlJc w:val="left"/>
+      <w:pPr>
+        <w:ind w:left="3600" w:hanging="360"/>
+      </w:pPr>
+    </w:lvl>
+    <w:lvl w:ilvl="5" w:tplc="0409001B" w:tentative="1">
+      <w:start w:val="1"/>
+      <w:numFmt w:val="lowerRoman"/>
+      <w:lvlText w:val="%6."/>
+      <w:lvlJc w:val="right"/>
+      <w:pPr>
+        <w:ind w:left="4320" w:hanging="180"/>
+      </w:pPr>
+    </w:lvl>
+    <w:lvl w:ilvl="6" w:tplc="0409000F" w:tentative="1">
+      <w:start w:val="1"/>
+      <w:numFmt w:val="decimal"/>
+      <w:lvlText w:val="%7."/>
+      <w:lvlJc w:val="left"/>
+      <w:pPr>
+        <w:ind w:left="5040" w:hanging="360"/>
+      </w:pPr>
+    </w:lvl>
+    <w:lvl w:ilvl="7" w:tplc="04090019" w:tentative="1">
+      <w:start w:val="1"/>
+      <w:numFmt w:val="lowerLetter"/>
+      <w:lvlText w:val="%8."/>
+      <w:lvlJc w:val="left"/>
+      <w:pPr>
+        <w:ind w:left="5760" w:hanging="360"/>
+      </w:pPr>
+    </w:lvl>
+    <w:lvl w:ilvl="8" w:tplc="0409001B" w:tentative="1">
+      <w:start w:val="1"/>
+      <w:numFmt w:val="lowerRoman"/>
+      <w:lvlText w:val="%9."/>
+      <w:lvlJc w:val="right"/>
+      <w:pPr>
+        <w:ind w:left="6480" w:hanging="180"/>
+      </w:pPr>
+    </w:lvl>
+  </w:abstractNum>
+  <w:abstractNum w:abstractNumId="11" w15:restartNumberingAfterBreak="0">
     <w:nsid w:val="0FE56476"/>
     <w:multiLevelType w:val="hybridMultilevel"/>
     <w:tmpl w:val="EEA6D90E"/>
@@ -7491,7 +8702,7 @@
       </w:pPr>
     </w:lvl>
   </w:abstractNum>
-  <w:abstractNum w:abstractNumId="11" w15:restartNumberingAfterBreak="0">
+  <w:abstractNum w:abstractNumId="12" w15:restartNumberingAfterBreak="0">
     <w:nsid w:val="11FE00E8"/>
     <w:multiLevelType w:val="hybridMultilevel"/>
     <w:tmpl w:val="1E946718"/>
@@ -7580,7 +8791,7 @@
       </w:pPr>
     </w:lvl>
   </w:abstractNum>
-  <w:abstractNum w:abstractNumId="12" w15:restartNumberingAfterBreak="0">
+  <w:abstractNum w:abstractNumId="13" w15:restartNumberingAfterBreak="0">
     <w:nsid w:val="161312A3"/>
     <w:multiLevelType w:val="hybridMultilevel"/>
     <w:tmpl w:val="926495B6"/>
@@ -7669,7 +8880,7 @@
       </w:pPr>
     </w:lvl>
   </w:abstractNum>
-  <w:abstractNum w:abstractNumId="13" w15:restartNumberingAfterBreak="0">
+  <w:abstractNum w:abstractNumId="14" w15:restartNumberingAfterBreak="0">
     <w:nsid w:val="1691759B"/>
     <w:multiLevelType w:val="hybridMultilevel"/>
     <w:tmpl w:val="167E3802"/>
@@ -7758,7 +8969,7 @@
       </w:pPr>
     </w:lvl>
   </w:abstractNum>
-  <w:abstractNum w:abstractNumId="14" w15:restartNumberingAfterBreak="0">
+  <w:abstractNum w:abstractNumId="15" w15:restartNumberingAfterBreak="0">
     <w:nsid w:val="18436641"/>
     <w:multiLevelType w:val="hybridMultilevel"/>
     <w:tmpl w:val="6A3CF6E8"/>
@@ -7847,7 +9058,7 @@
       </w:pPr>
     </w:lvl>
   </w:abstractNum>
-  <w:abstractNum w:abstractNumId="15" w15:restartNumberingAfterBreak="0">
+  <w:abstractNum w:abstractNumId="16" w15:restartNumberingAfterBreak="0">
     <w:nsid w:val="197250EE"/>
     <w:multiLevelType w:val="hybridMultilevel"/>
     <w:tmpl w:val="D8E20C04"/>
@@ -7936,7 +9147,7 @@
       </w:pPr>
     </w:lvl>
   </w:abstractNum>
-  <w:abstractNum w:abstractNumId="16" w15:restartNumberingAfterBreak="0">
+  <w:abstractNum w:abstractNumId="17" w15:restartNumberingAfterBreak="0">
     <w:nsid w:val="19981B3B"/>
     <w:multiLevelType w:val="hybridMultilevel"/>
     <w:tmpl w:val="5A04AFD4"/>
@@ -8025,7 +9236,96 @@
       </w:pPr>
     </w:lvl>
   </w:abstractNum>
-  <w:abstractNum w:abstractNumId="17" w15:restartNumberingAfterBreak="0">
+  <w:abstractNum w:abstractNumId="18" w15:restartNumberingAfterBreak="0">
+    <w:nsid w:val="1D1312F4"/>
+    <w:multiLevelType w:val="hybridMultilevel"/>
+    <w:tmpl w:val="E92E1210"/>
+    <w:lvl w:ilvl="0" w:tplc="04090015">
+      <w:start w:val="1"/>
+      <w:numFmt w:val="upperLetter"/>
+      <w:lvlText w:val="%1."/>
+      <w:lvlJc w:val="left"/>
+      <w:pPr>
+        <w:ind w:left="360" w:hanging="360"/>
+      </w:pPr>
+      <w:rPr>
+        <w:rFonts w:hint="default"/>
+      </w:rPr>
+    </w:lvl>
+    <w:lvl w:ilvl="1" w:tplc="04090019" w:tentative="1">
+      <w:start w:val="1"/>
+      <w:numFmt w:val="lowerLetter"/>
+      <w:lvlText w:val="%2."/>
+      <w:lvlJc w:val="left"/>
+      <w:pPr>
+        <w:ind w:left="1080" w:hanging="360"/>
+      </w:pPr>
+    </w:lvl>
+    <w:lvl w:ilvl="2" w:tplc="0409001B" w:tentative="1">
+      <w:start w:val="1"/>
+      <w:numFmt w:val="lowerRoman"/>
+      <w:lvlText w:val="%3."/>
+      <w:lvlJc w:val="right"/>
+      <w:pPr>
+        <w:ind w:left="1800" w:hanging="180"/>
+      </w:pPr>
+    </w:lvl>
+    <w:lvl w:ilvl="3" w:tplc="0409000F" w:tentative="1">
+      <w:start w:val="1"/>
+      <w:numFmt w:val="decimal"/>
+      <w:lvlText w:val="%4."/>
+      <w:lvlJc w:val="left"/>
+      <w:pPr>
+        <w:ind w:left="2520" w:hanging="360"/>
+      </w:pPr>
+    </w:lvl>
+    <w:lvl w:ilvl="4" w:tplc="04090019" w:tentative="1">
+      <w:start w:val="1"/>
+      <w:numFmt w:val="lowerLetter"/>
+      <w:lvlText w:val="%5."/>
+      <w:lvlJc w:val="left"/>
+      <w:pPr>
+        <w:ind w:left="3240" w:hanging="360"/>
+      </w:pPr>
+    </w:lvl>
+    <w:lvl w:ilvl="5" w:tplc="0409001B" w:tentative="1">
+      <w:start w:val="1"/>
+      <w:numFmt w:val="lowerRoman"/>
+      <w:lvlText w:val="%6."/>
+      <w:lvlJc w:val="right"/>
+      <w:pPr>
+        <w:ind w:left="3960" w:hanging="180"/>
+      </w:pPr>
+    </w:lvl>
+    <w:lvl w:ilvl="6" w:tplc="0409000F" w:tentative="1">
+      <w:start w:val="1"/>
+      <w:numFmt w:val="decimal"/>
+      <w:lvlText w:val="%7."/>
+      <w:lvlJc w:val="left"/>
+      <w:pPr>
+        <w:ind w:left="4680" w:hanging="360"/>
+      </w:pPr>
+    </w:lvl>
+    <w:lvl w:ilvl="7" w:tplc="04090019" w:tentative="1">
+      <w:start w:val="1"/>
+      <w:numFmt w:val="lowerLetter"/>
+      <w:lvlText w:val="%8."/>
+      <w:lvlJc w:val="left"/>
+      <w:pPr>
+        <w:ind w:left="5400" w:hanging="360"/>
+      </w:pPr>
+    </w:lvl>
+    <w:lvl w:ilvl="8" w:tplc="0409001B" w:tentative="1">
+      <w:start w:val="1"/>
+      <w:numFmt w:val="lowerRoman"/>
+      <w:lvlText w:val="%9."/>
+      <w:lvlJc w:val="right"/>
+      <w:pPr>
+        <w:ind w:left="6120" w:hanging="180"/>
+      </w:pPr>
+    </w:lvl>
+  </w:abstractNum>
+  <w:abstractNum w:abstractNumId="19" w15:restartNumberingAfterBreak="0">
     <w:nsid w:val="1D1F694E"/>
     <w:multiLevelType w:val="hybridMultilevel"/>
     <w:tmpl w:val="AD702FD4"/>
@@ -8114,7 +9414,7 @@
       </w:pPr>
     </w:lvl>
   </w:abstractNum>
-  <w:abstractNum w:abstractNumId="18" w15:restartNumberingAfterBreak="0">
+  <w:abstractNum w:abstractNumId="20" w15:restartNumberingAfterBreak="0">
     <w:nsid w:val="22815CA8"/>
     <w:multiLevelType w:val="hybridMultilevel"/>
     <w:tmpl w:val="3758B280"/>
@@ -8203,7 +9503,7 @@
       </w:pPr>
     </w:lvl>
   </w:abstractNum>
-  <w:abstractNum w:abstractNumId="19" w15:restartNumberingAfterBreak="0">
+  <w:abstractNum w:abstractNumId="21" w15:restartNumberingAfterBreak="0">
     <w:nsid w:val="25D05E9C"/>
     <w:multiLevelType w:val="multilevel"/>
     <w:tmpl w:val="EAB602C6"/>
@@ -8324,7 +9624,7 @@
       </w:rPr>
     </w:lvl>
   </w:abstractNum>
-  <w:abstractNum w:abstractNumId="20" w15:restartNumberingAfterBreak="0">
+  <w:abstractNum w:abstractNumId="22" w15:restartNumberingAfterBreak="0">
     <w:nsid w:val="26C104E4"/>
     <w:multiLevelType w:val="hybridMultilevel"/>
     <w:tmpl w:val="B798CCC8"/>
@@ -8413,7 +9713,7 @@
       </w:pPr>
     </w:lvl>
   </w:abstractNum>
-  <w:abstractNum w:abstractNumId="21" w15:restartNumberingAfterBreak="0">
+  <w:abstractNum w:abstractNumId="23" w15:restartNumberingAfterBreak="0">
     <w:nsid w:val="28285323"/>
     <w:multiLevelType w:val="hybridMultilevel"/>
     <w:tmpl w:val="07E63E92"/>
@@ -8502,7 +9802,7 @@
       </w:pPr>
     </w:lvl>
   </w:abstractNum>
-  <w:abstractNum w:abstractNumId="22" w15:restartNumberingAfterBreak="0">
+  <w:abstractNum w:abstractNumId="24" w15:restartNumberingAfterBreak="0">
     <w:nsid w:val="2A1C2669"/>
     <w:multiLevelType w:val="multilevel"/>
     <w:tmpl w:val="BE10F182"/>
@@ -8623,7 +9923,7 @@
       </w:rPr>
     </w:lvl>
   </w:abstractNum>
-  <w:abstractNum w:abstractNumId="23" w15:restartNumberingAfterBreak="0">
+  <w:abstractNum w:abstractNumId="25" w15:restartNumberingAfterBreak="0">
     <w:nsid w:val="2AE66F55"/>
     <w:multiLevelType w:val="hybridMultilevel"/>
     <w:tmpl w:val="DD7EBB24"/>
@@ -8714,7 +10014,7 @@
       </w:pPr>
     </w:lvl>
   </w:abstractNum>
-  <w:abstractNum w:abstractNumId="24" w15:restartNumberingAfterBreak="0">
+  <w:abstractNum w:abstractNumId="26" w15:restartNumberingAfterBreak="0">
     <w:nsid w:val="2BD1247C"/>
     <w:multiLevelType w:val="hybridMultilevel"/>
     <w:tmpl w:val="80B40B74"/>
@@ -8803,7 +10103,7 @@
       </w:pPr>
     </w:lvl>
   </w:abstractNum>
-  <w:abstractNum w:abstractNumId="25" w15:restartNumberingAfterBreak="0">
+  <w:abstractNum w:abstractNumId="27" w15:restartNumberingAfterBreak="0">
     <w:nsid w:val="2C090F97"/>
     <w:multiLevelType w:val="hybridMultilevel"/>
     <w:tmpl w:val="83FA82EE"/>
@@ -8892,7 +10192,7 @@
       </w:pPr>
     </w:lvl>
   </w:abstractNum>
-  <w:abstractNum w:abstractNumId="26" w15:restartNumberingAfterBreak="0">
+  <w:abstractNum w:abstractNumId="28" w15:restartNumberingAfterBreak="0">
     <w:nsid w:val="2E117309"/>
     <w:multiLevelType w:val="hybridMultilevel"/>
     <w:tmpl w:val="5BA2D0AA"/>
@@ -8981,7 +10281,7 @@
       </w:pPr>
     </w:lvl>
   </w:abstractNum>
-  <w:abstractNum w:abstractNumId="27" w15:restartNumberingAfterBreak="0">
+  <w:abstractNum w:abstractNumId="29" w15:restartNumberingAfterBreak="0">
     <w:nsid w:val="2E536DA6"/>
     <w:multiLevelType w:val="hybridMultilevel"/>
     <w:tmpl w:val="7D386948"/>
@@ -9070,7 +10370,7 @@
       </w:pPr>
     </w:lvl>
   </w:abstractNum>
-  <w:abstractNum w:abstractNumId="28" w15:restartNumberingAfterBreak="0">
+  <w:abstractNum w:abstractNumId="30" w15:restartNumberingAfterBreak="0">
     <w:nsid w:val="2F160FFB"/>
     <w:multiLevelType w:val="hybridMultilevel"/>
     <w:tmpl w:val="31085750"/>
@@ -9159,7 +10459,7 @@
       </w:pPr>
     </w:lvl>
   </w:abstractNum>
-  <w:abstractNum w:abstractNumId="29" w15:restartNumberingAfterBreak="0">
+  <w:abstractNum w:abstractNumId="31" w15:restartNumberingAfterBreak="0">
     <w:nsid w:val="32052917"/>
     <w:multiLevelType w:val="hybridMultilevel"/>
     <w:tmpl w:val="7322407C"/>
@@ -9248,7 +10548,7 @@
       </w:pPr>
     </w:lvl>
   </w:abstractNum>
-  <w:abstractNum w:abstractNumId="30" w15:restartNumberingAfterBreak="0">
+  <w:abstractNum w:abstractNumId="32" w15:restartNumberingAfterBreak="0">
     <w:nsid w:val="3A411680"/>
     <w:multiLevelType w:val="hybridMultilevel"/>
     <w:tmpl w:val="2C6699C6"/>
@@ -9339,7 +10639,7 @@
       </w:pPr>
     </w:lvl>
   </w:abstractNum>
-  <w:abstractNum w:abstractNumId="31" w15:restartNumberingAfterBreak="0">
+  <w:abstractNum w:abstractNumId="33" w15:restartNumberingAfterBreak="0">
     <w:nsid w:val="3CC75517"/>
     <w:multiLevelType w:val="hybridMultilevel"/>
     <w:tmpl w:val="ABBE29D8"/>
@@ -9428,7 +10728,7 @@
       </w:pPr>
     </w:lvl>
   </w:abstractNum>
-  <w:abstractNum w:abstractNumId="32" w15:restartNumberingAfterBreak="0">
+  <w:abstractNum w:abstractNumId="34" w15:restartNumberingAfterBreak="0">
     <w:nsid w:val="40415072"/>
     <w:multiLevelType w:val="hybridMultilevel"/>
     <w:tmpl w:val="CC2C3296"/>
@@ -9517,7 +10817,7 @@
       </w:pPr>
     </w:lvl>
   </w:abstractNum>
-  <w:abstractNum w:abstractNumId="33" w15:restartNumberingAfterBreak="0">
+  <w:abstractNum w:abstractNumId="35" w15:restartNumberingAfterBreak="0">
     <w:nsid w:val="40E37E7C"/>
     <w:multiLevelType w:val="hybridMultilevel"/>
     <w:tmpl w:val="736C85AE"/>
@@ -9606,7 +10906,7 @@
       </w:pPr>
     </w:lvl>
   </w:abstractNum>
-  <w:abstractNum w:abstractNumId="34" w15:restartNumberingAfterBreak="0">
+  <w:abstractNum w:abstractNumId="36" w15:restartNumberingAfterBreak="0">
     <w:nsid w:val="43F262B9"/>
     <w:multiLevelType w:val="hybridMultilevel"/>
     <w:tmpl w:val="21FC3BAE"/>
@@ -9695,7 +10995,7 @@
       </w:pPr>
     </w:lvl>
   </w:abstractNum>
-  <w:abstractNum w:abstractNumId="35" w15:restartNumberingAfterBreak="0">
+  <w:abstractNum w:abstractNumId="37" w15:restartNumberingAfterBreak="0">
     <w:nsid w:val="44DF63BA"/>
     <w:multiLevelType w:val="hybridMultilevel"/>
     <w:tmpl w:val="1B864EDC"/>
@@ -9784,7 +11084,7 @@
       </w:pPr>
     </w:lvl>
   </w:abstractNum>
-  <w:abstractNum w:abstractNumId="36" w15:restartNumberingAfterBreak="0">
+  <w:abstractNum w:abstractNumId="38" w15:restartNumberingAfterBreak="0">
     <w:nsid w:val="45615CF3"/>
     <w:multiLevelType w:val="hybridMultilevel"/>
     <w:tmpl w:val="86840D6A"/>
@@ -9873,7 +11173,7 @@
       </w:pPr>
     </w:lvl>
   </w:abstractNum>
-  <w:abstractNum w:abstractNumId="37" w15:restartNumberingAfterBreak="0">
+  <w:abstractNum w:abstractNumId="39" w15:restartNumberingAfterBreak="0">
     <w:nsid w:val="46863DEC"/>
     <w:multiLevelType w:val="hybridMultilevel"/>
     <w:tmpl w:val="FF9C9F36"/>
@@ -9962,7 +11262,7 @@
       </w:pPr>
     </w:lvl>
   </w:abstractNum>
-  <w:abstractNum w:abstractNumId="38" w15:restartNumberingAfterBreak="0">
+  <w:abstractNum w:abstractNumId="40" w15:restartNumberingAfterBreak="0">
     <w:nsid w:val="478C0B0F"/>
     <w:multiLevelType w:val="hybridMultilevel"/>
     <w:tmpl w:val="3D3698E6"/>
@@ -10051,7 +11351,7 @@
       </w:pPr>
     </w:lvl>
   </w:abstractNum>
-  <w:abstractNum w:abstractNumId="39" w15:restartNumberingAfterBreak="0">
+  <w:abstractNum w:abstractNumId="41" w15:restartNumberingAfterBreak="0">
     <w:nsid w:val="481108D8"/>
     <w:multiLevelType w:val="hybridMultilevel"/>
     <w:tmpl w:val="98905628"/>
@@ -10140,7 +11440,7 @@
       </w:pPr>
     </w:lvl>
   </w:abstractNum>
-  <w:abstractNum w:abstractNumId="40" w15:restartNumberingAfterBreak="0">
+  <w:abstractNum w:abstractNumId="42" w15:restartNumberingAfterBreak="0">
     <w:nsid w:val="483431B0"/>
     <w:multiLevelType w:val="hybridMultilevel"/>
     <w:tmpl w:val="93FEEFDA"/>
@@ -10229,7 +11529,7 @@
       </w:pPr>
     </w:lvl>
   </w:abstractNum>
-  <w:abstractNum w:abstractNumId="41" w15:restartNumberingAfterBreak="0">
+  <w:abstractNum w:abstractNumId="43" w15:restartNumberingAfterBreak="0">
     <w:nsid w:val="4A79369C"/>
     <w:multiLevelType w:val="hybridMultilevel"/>
     <w:tmpl w:val="0240989E"/>
@@ -10318,7 +11618,7 @@
       </w:pPr>
     </w:lvl>
   </w:abstractNum>
-  <w:abstractNum w:abstractNumId="42" w15:restartNumberingAfterBreak="0">
+  <w:abstractNum w:abstractNumId="44" w15:restartNumberingAfterBreak="0">
     <w:nsid w:val="4DDC2A89"/>
     <w:multiLevelType w:val="hybridMultilevel"/>
     <w:tmpl w:val="0DE6782E"/>
@@ -10407,7 +11707,7 @@
       </w:pPr>
     </w:lvl>
   </w:abstractNum>
-  <w:abstractNum w:abstractNumId="43" w15:restartNumberingAfterBreak="0">
+  <w:abstractNum w:abstractNumId="45" w15:restartNumberingAfterBreak="0">
     <w:nsid w:val="50603D11"/>
     <w:multiLevelType w:val="hybridMultilevel"/>
     <w:tmpl w:val="5C908BA8"/>
@@ -10496,7 +11796,7 @@
       </w:pPr>
     </w:lvl>
   </w:abstractNum>
-  <w:abstractNum w:abstractNumId="44" w15:restartNumberingAfterBreak="0">
+  <w:abstractNum w:abstractNumId="46" w15:restartNumberingAfterBreak="0">
     <w:nsid w:val="523B67BA"/>
     <w:multiLevelType w:val="hybridMultilevel"/>
     <w:tmpl w:val="E1041966"/>
@@ -10585,7 +11885,7 @@
       </w:pPr>
     </w:lvl>
   </w:abstractNum>
-  <w:abstractNum w:abstractNumId="45" w15:restartNumberingAfterBreak="0">
+  <w:abstractNum w:abstractNumId="47" w15:restartNumberingAfterBreak="0">
     <w:nsid w:val="536A5950"/>
     <w:multiLevelType w:val="hybridMultilevel"/>
     <w:tmpl w:val="C17AFC0A"/>
@@ -10674,7 +11974,7 @@
       </w:pPr>
     </w:lvl>
   </w:abstractNum>
-  <w:abstractNum w:abstractNumId="46" w15:restartNumberingAfterBreak="0">
+  <w:abstractNum w:abstractNumId="48" w15:restartNumberingAfterBreak="0">
     <w:nsid w:val="55393753"/>
     <w:multiLevelType w:val="hybridMultilevel"/>
     <w:tmpl w:val="6C1A97E0"/>
@@ -10763,7 +12063,7 @@
       </w:pPr>
     </w:lvl>
   </w:abstractNum>
-  <w:abstractNum w:abstractNumId="47" w15:restartNumberingAfterBreak="0">
+  <w:abstractNum w:abstractNumId="49" w15:restartNumberingAfterBreak="0">
     <w:nsid w:val="55A6798B"/>
     <w:multiLevelType w:val="multilevel"/>
     <w:tmpl w:val="D35268B0"/>
@@ -10884,7 +12184,7 @@
       </w:rPr>
     </w:lvl>
   </w:abstractNum>
-  <w:abstractNum w:abstractNumId="48" w15:restartNumberingAfterBreak="0">
+  <w:abstractNum w:abstractNumId="50" w15:restartNumberingAfterBreak="0">
     <w:nsid w:val="55E2772E"/>
     <w:multiLevelType w:val="hybridMultilevel"/>
     <w:tmpl w:val="FE9AF276"/>
@@ -10973,7 +12273,7 @@
       </w:pPr>
     </w:lvl>
   </w:abstractNum>
-  <w:abstractNum w:abstractNumId="49" w15:restartNumberingAfterBreak="0">
+  <w:abstractNum w:abstractNumId="51" w15:restartNumberingAfterBreak="0">
     <w:nsid w:val="564567B2"/>
     <w:multiLevelType w:val="hybridMultilevel"/>
     <w:tmpl w:val="B270EE0A"/>
@@ -11062,7 +12362,7 @@
       </w:pPr>
     </w:lvl>
   </w:abstractNum>
-  <w:abstractNum w:abstractNumId="50" w15:restartNumberingAfterBreak="0">
+  <w:abstractNum w:abstractNumId="52" w15:restartNumberingAfterBreak="0">
     <w:nsid w:val="56553BCD"/>
     <w:multiLevelType w:val="hybridMultilevel"/>
     <w:tmpl w:val="AD72932E"/>
@@ -11151,7 +12451,7 @@
       </w:pPr>
     </w:lvl>
   </w:abstractNum>
-  <w:abstractNum w:abstractNumId="51" w15:restartNumberingAfterBreak="0">
+  <w:abstractNum w:abstractNumId="53" w15:restartNumberingAfterBreak="0">
     <w:nsid w:val="56733D65"/>
     <w:multiLevelType w:val="hybridMultilevel"/>
     <w:tmpl w:val="6526CBA6"/>
@@ -11242,7 +12542,7 @@
       </w:pPr>
     </w:lvl>
   </w:abstractNum>
-  <w:abstractNum w:abstractNumId="52" w15:restartNumberingAfterBreak="0">
+  <w:abstractNum w:abstractNumId="54" w15:restartNumberingAfterBreak="0">
     <w:nsid w:val="5C092144"/>
     <w:multiLevelType w:val="hybridMultilevel"/>
     <w:tmpl w:val="DBC4ADF2"/>
@@ -11328,7 +12628,7 @@
       </w:pPr>
     </w:lvl>
   </w:abstractNum>
-  <w:abstractNum w:abstractNumId="53" w15:restartNumberingAfterBreak="0">
+  <w:abstractNum w:abstractNumId="55" w15:restartNumberingAfterBreak="0">
     <w:nsid w:val="5C0A26FD"/>
     <w:multiLevelType w:val="multilevel"/>
     <w:tmpl w:val="BE10F182"/>
@@ -11449,7 +12749,7 @@
       </w:rPr>
     </w:lvl>
   </w:abstractNum>
-  <w:abstractNum w:abstractNumId="54" w15:restartNumberingAfterBreak="0">
+  <w:abstractNum w:abstractNumId="56" w15:restartNumberingAfterBreak="0">
     <w:nsid w:val="5DDC06FB"/>
     <w:multiLevelType w:val="hybridMultilevel"/>
     <w:tmpl w:val="01BCF9B4"/>
@@ -11538,7 +12838,7 @@
       </w:pPr>
     </w:lvl>
   </w:abstractNum>
-  <w:abstractNum w:abstractNumId="55" w15:restartNumberingAfterBreak="0">
+  <w:abstractNum w:abstractNumId="57" w15:restartNumberingAfterBreak="0">
     <w:nsid w:val="61FE06D2"/>
     <w:multiLevelType w:val="hybridMultilevel"/>
     <w:tmpl w:val="DABA9182"/>
@@ -11627,7 +12927,7 @@
       </w:pPr>
     </w:lvl>
   </w:abstractNum>
-  <w:abstractNum w:abstractNumId="56" w15:restartNumberingAfterBreak="0">
+  <w:abstractNum w:abstractNumId="58" w15:restartNumberingAfterBreak="0">
     <w:nsid w:val="657450EF"/>
     <w:multiLevelType w:val="hybridMultilevel"/>
     <w:tmpl w:val="6BB0BD0A"/>
@@ -11716,7 +13016,7 @@
       </w:pPr>
     </w:lvl>
   </w:abstractNum>
-  <w:abstractNum w:abstractNumId="57" w15:restartNumberingAfterBreak="0">
+  <w:abstractNum w:abstractNumId="59" w15:restartNumberingAfterBreak="0">
     <w:nsid w:val="691228FC"/>
     <w:multiLevelType w:val="hybridMultilevel"/>
     <w:tmpl w:val="6BE24058"/>
@@ -11805,7 +13105,7 @@
       </w:pPr>
     </w:lvl>
   </w:abstractNum>
-  <w:abstractNum w:abstractNumId="58" w15:restartNumberingAfterBreak="0">
+  <w:abstractNum w:abstractNumId="60" w15:restartNumberingAfterBreak="0">
     <w:nsid w:val="6DE8237C"/>
     <w:multiLevelType w:val="hybridMultilevel"/>
     <w:tmpl w:val="60285DD8"/>
@@ -11894,7 +13194,7 @@
       </w:pPr>
     </w:lvl>
   </w:abstractNum>
-  <w:abstractNum w:abstractNumId="59" w15:restartNumberingAfterBreak="0">
+  <w:abstractNum w:abstractNumId="61" w15:restartNumberingAfterBreak="0">
     <w:nsid w:val="6F501202"/>
     <w:multiLevelType w:val="hybridMultilevel"/>
     <w:tmpl w:val="BFE682C2"/>
@@ -11983,7 +13283,7 @@
       </w:pPr>
     </w:lvl>
   </w:abstractNum>
-  <w:abstractNum w:abstractNumId="60" w15:restartNumberingAfterBreak="0">
+  <w:abstractNum w:abstractNumId="62" w15:restartNumberingAfterBreak="0">
     <w:nsid w:val="6FAE2998"/>
     <w:multiLevelType w:val="hybridMultilevel"/>
     <w:tmpl w:val="B2920DE6"/>
@@ -12072,7 +13372,7 @@
       </w:pPr>
     </w:lvl>
   </w:abstractNum>
-  <w:abstractNum w:abstractNumId="61" w15:restartNumberingAfterBreak="0">
+  <w:abstractNum w:abstractNumId="63" w15:restartNumberingAfterBreak="0">
     <w:nsid w:val="6FCC4394"/>
     <w:multiLevelType w:val="hybridMultilevel"/>
     <w:tmpl w:val="A4EA3158"/>
@@ -12161,7 +13461,7 @@
       </w:pPr>
     </w:lvl>
   </w:abstractNum>
-  <w:abstractNum w:abstractNumId="62" w15:restartNumberingAfterBreak="0">
+  <w:abstractNum w:abstractNumId="64" w15:restartNumberingAfterBreak="0">
     <w:nsid w:val="71313208"/>
     <w:multiLevelType w:val="hybridMultilevel"/>
     <w:tmpl w:val="2C5C4264"/>
@@ -12250,7 +13550,7 @@
       </w:pPr>
     </w:lvl>
   </w:abstractNum>
-  <w:abstractNum w:abstractNumId="63" w15:restartNumberingAfterBreak="0">
+  <w:abstractNum w:abstractNumId="65" w15:restartNumberingAfterBreak="0">
     <w:nsid w:val="731C57E5"/>
     <w:multiLevelType w:val="multilevel"/>
     <w:tmpl w:val="7B447906"/>
@@ -12371,7 +13671,7 @@
       </w:rPr>
     </w:lvl>
   </w:abstractNum>
-  <w:abstractNum w:abstractNumId="64" w15:restartNumberingAfterBreak="0">
+  <w:abstractNum w:abstractNumId="66" w15:restartNumberingAfterBreak="0">
     <w:nsid w:val="73CA633D"/>
     <w:multiLevelType w:val="hybridMultilevel"/>
     <w:tmpl w:val="B2C6DA1E"/>
@@ -12460,7 +13760,7 @@
       </w:pPr>
     </w:lvl>
   </w:abstractNum>
-  <w:abstractNum w:abstractNumId="65" w15:restartNumberingAfterBreak="0">
+  <w:abstractNum w:abstractNumId="67" w15:restartNumberingAfterBreak="0">
     <w:nsid w:val="77C46980"/>
     <w:multiLevelType w:val="hybridMultilevel"/>
     <w:tmpl w:val="0DE6782E"/>
@@ -12549,7 +13849,7 @@
       </w:pPr>
     </w:lvl>
   </w:abstractNum>
-  <w:abstractNum w:abstractNumId="66" w15:restartNumberingAfterBreak="0">
+  <w:abstractNum w:abstractNumId="68" w15:restartNumberingAfterBreak="0">
     <w:nsid w:val="7A58647C"/>
     <w:multiLevelType w:val="hybridMultilevel"/>
     <w:tmpl w:val="56325508"/>
@@ -12638,7 +13938,7 @@
       </w:pPr>
     </w:lvl>
   </w:abstractNum>
-  <w:abstractNum w:abstractNumId="67" w15:restartNumberingAfterBreak="0">
+  <w:abstractNum w:abstractNumId="69" w15:restartNumberingAfterBreak="0">
     <w:nsid w:val="7A5A1E66"/>
     <w:multiLevelType w:val="hybridMultilevel"/>
     <w:tmpl w:val="7B7842EC"/>
@@ -12727,7 +14027,7 @@
       </w:pPr>
     </w:lvl>
   </w:abstractNum>
-  <w:abstractNum w:abstractNumId="68" w15:restartNumberingAfterBreak="0">
+  <w:abstractNum w:abstractNumId="70" w15:restartNumberingAfterBreak="0">
     <w:nsid w:val="7BE25AC5"/>
     <w:multiLevelType w:val="hybridMultilevel"/>
     <w:tmpl w:val="E1449AE8"/>
@@ -12818,7 +14118,7 @@
       </w:pPr>
     </w:lvl>
   </w:abstractNum>
-  <w:abstractNum w:abstractNumId="69" w15:restartNumberingAfterBreak="0">
+  <w:abstractNum w:abstractNumId="71" w15:restartNumberingAfterBreak="0">
     <w:nsid w:val="7FA05FD2"/>
     <w:multiLevelType w:val="hybridMultilevel"/>
     <w:tmpl w:val="80C81604"/>
@@ -12914,10 +14214,10 @@
     <w:abstractNumId w:val="4"/>
   </w:num>
   <w:num w:numId="3" w16cid:durableId="1030951891">
-    <w:abstractNumId w:val="43"/>
+    <w:abstractNumId w:val="45"/>
   </w:num>
   <w:num w:numId="4" w16cid:durableId="281231831">
-    <w:abstractNumId w:val="11"/>
+    <w:abstractNumId w:val="12"/>
   </w:num>
   <w:num w:numId="5" w16cid:durableId="130172555">
     <w:abstractNumId w:val="8"/>
@@ -12926,196 +14226,202 @@
     <w:abstractNumId w:val="2"/>
   </w:num>
   <w:num w:numId="7" w16cid:durableId="619413073">
-    <w:abstractNumId w:val="29"/>
+    <w:abstractNumId w:val="31"/>
   </w:num>
   <w:num w:numId="8" w16cid:durableId="1757020580">
+    <w:abstractNumId w:val="66"/>
+  </w:num>
+  <w:num w:numId="9" w16cid:durableId="207375291">
+    <w:abstractNumId w:val="67"/>
+  </w:num>
+  <w:num w:numId="10" w16cid:durableId="362873295">
+    <w:abstractNumId w:val="49"/>
+  </w:num>
+  <w:num w:numId="11" w16cid:durableId="11492151">
+    <w:abstractNumId w:val="44"/>
+  </w:num>
+  <w:num w:numId="12" w16cid:durableId="238053451">
+    <w:abstractNumId w:val="47"/>
+  </w:num>
+  <w:num w:numId="13" w16cid:durableId="1262566017">
     <w:abstractNumId w:val="64"/>
   </w:num>
-  <w:num w:numId="9" w16cid:durableId="207375291">
+  <w:num w:numId="14" w16cid:durableId="1429232206">
     <w:abstractNumId w:val="65"/>
-  </w:num>
-  <w:num w:numId="10" w16cid:durableId="362873295">
-    <w:abstractNumId w:val="47"/>
-  </w:num>
-  <w:num w:numId="11" w16cid:durableId="11492151">
-    <w:abstractNumId w:val="42"/>
-  </w:num>
-  <w:num w:numId="12" w16cid:durableId="238053451">
-    <w:abstractNumId w:val="45"/>
-  </w:num>
-  <w:num w:numId="13" w16cid:durableId="1262566017">
-    <w:abstractNumId w:val="62"/>
-  </w:num>
-  <w:num w:numId="14" w16cid:durableId="1429232206">
-    <w:abstractNumId w:val="63"/>
   </w:num>
   <w:num w:numId="15" w16cid:durableId="267351934">
     <w:abstractNumId w:val="1"/>
   </w:num>
   <w:num w:numId="16" w16cid:durableId="1726298465">
-    <w:abstractNumId w:val="10"/>
+    <w:abstractNumId w:val="11"/>
   </w:num>
   <w:num w:numId="17" w16cid:durableId="412161570">
-    <w:abstractNumId w:val="38"/>
+    <w:abstractNumId w:val="40"/>
   </w:num>
   <w:num w:numId="18" w16cid:durableId="307174898">
     <w:abstractNumId w:val="5"/>
   </w:num>
   <w:num w:numId="19" w16cid:durableId="443154894">
-    <w:abstractNumId w:val="44"/>
+    <w:abstractNumId w:val="46"/>
   </w:num>
   <w:num w:numId="20" w16cid:durableId="908228912">
-    <w:abstractNumId w:val="37"/>
+    <w:abstractNumId w:val="39"/>
   </w:num>
   <w:num w:numId="21" w16cid:durableId="973944934">
+    <w:abstractNumId w:val="62"/>
+  </w:num>
+  <w:num w:numId="22" w16cid:durableId="1843469038">
+    <w:abstractNumId w:val="19"/>
+  </w:num>
+  <w:num w:numId="23" w16cid:durableId="986399584">
+    <w:abstractNumId w:val="14"/>
+  </w:num>
+  <w:num w:numId="24" w16cid:durableId="1663506107">
+    <w:abstractNumId w:val="27"/>
+  </w:num>
+  <w:num w:numId="25" w16cid:durableId="1541551869">
+    <w:abstractNumId w:val="32"/>
+  </w:num>
+  <w:num w:numId="26" w16cid:durableId="1944528243">
+    <w:abstractNumId w:val="16"/>
+  </w:num>
+  <w:num w:numId="27" w16cid:durableId="1561329678">
+    <w:abstractNumId w:val="48"/>
+  </w:num>
+  <w:num w:numId="28" w16cid:durableId="754666643">
+    <w:abstractNumId w:val="50"/>
+  </w:num>
+  <w:num w:numId="29" w16cid:durableId="2012100127">
+    <w:abstractNumId w:val="15"/>
+  </w:num>
+  <w:num w:numId="30" w16cid:durableId="548348388">
+    <w:abstractNumId w:val="34"/>
+  </w:num>
+  <w:num w:numId="31" w16cid:durableId="610865096">
     <w:abstractNumId w:val="60"/>
   </w:num>
-  <w:num w:numId="22" w16cid:durableId="1843469038">
-    <w:abstractNumId w:val="17"/>
-  </w:num>
-  <w:num w:numId="23" w16cid:durableId="986399584">
-    <w:abstractNumId w:val="13"/>
-  </w:num>
-  <w:num w:numId="24" w16cid:durableId="1663506107">
-    <w:abstractNumId w:val="25"/>
-  </w:num>
-  <w:num w:numId="25" w16cid:durableId="1541551869">
-    <w:abstractNumId w:val="30"/>
-  </w:num>
-  <w:num w:numId="26" w16cid:durableId="1944528243">
-    <w:abstractNumId w:val="15"/>
-  </w:num>
-  <w:num w:numId="27" w16cid:durableId="1561329678">
-    <w:abstractNumId w:val="46"/>
-  </w:num>
-  <w:num w:numId="28" w16cid:durableId="754666643">
-    <w:abstractNumId w:val="48"/>
-  </w:num>
-  <w:num w:numId="29" w16cid:durableId="2012100127">
-    <w:abstractNumId w:val="14"/>
-  </w:num>
-  <w:num w:numId="30" w16cid:durableId="548348388">
-    <w:abstractNumId w:val="32"/>
-  </w:num>
-  <w:num w:numId="31" w16cid:durableId="610865096">
-    <w:abstractNumId w:val="58"/>
-  </w:num>
   <w:num w:numId="32" w16cid:durableId="388038687">
-    <w:abstractNumId w:val="68"/>
+    <w:abstractNumId w:val="70"/>
   </w:num>
   <w:num w:numId="33" w16cid:durableId="1377196231">
     <w:abstractNumId w:val="0"/>
   </w:num>
   <w:num w:numId="34" w16cid:durableId="1660965074">
-    <w:abstractNumId w:val="31"/>
+    <w:abstractNumId w:val="33"/>
   </w:num>
   <w:num w:numId="35" w16cid:durableId="722605231">
-    <w:abstractNumId w:val="49"/>
+    <w:abstractNumId w:val="51"/>
   </w:num>
   <w:num w:numId="36" w16cid:durableId="2019193403">
     <w:abstractNumId w:val="6"/>
   </w:num>
   <w:num w:numId="37" w16cid:durableId="1984771427">
-    <w:abstractNumId w:val="20"/>
+    <w:abstractNumId w:val="22"/>
   </w:num>
   <w:num w:numId="38" w16cid:durableId="287131812">
-    <w:abstractNumId w:val="57"/>
+    <w:abstractNumId w:val="59"/>
   </w:num>
   <w:num w:numId="39" w16cid:durableId="486675214">
-    <w:abstractNumId w:val="24"/>
+    <w:abstractNumId w:val="26"/>
   </w:num>
   <w:num w:numId="40" w16cid:durableId="758983635">
-    <w:abstractNumId w:val="35"/>
+    <w:abstractNumId w:val="37"/>
   </w:num>
   <w:num w:numId="41" w16cid:durableId="2047174361">
     <w:abstractNumId w:val="3"/>
   </w:num>
   <w:num w:numId="42" w16cid:durableId="1817334301">
-    <w:abstractNumId w:val="59"/>
+    <w:abstractNumId w:val="61"/>
   </w:num>
   <w:num w:numId="43" w16cid:durableId="1668090424">
-    <w:abstractNumId w:val="66"/>
+    <w:abstractNumId w:val="68"/>
   </w:num>
   <w:num w:numId="44" w16cid:durableId="709187225">
-    <w:abstractNumId w:val="67"/>
+    <w:abstractNumId w:val="69"/>
   </w:num>
   <w:num w:numId="45" w16cid:durableId="989359468">
     <w:abstractNumId w:val="7"/>
   </w:num>
   <w:num w:numId="46" w16cid:durableId="1607345044">
-    <w:abstractNumId w:val="27"/>
+    <w:abstractNumId w:val="29"/>
   </w:num>
   <w:num w:numId="47" w16cid:durableId="1318144960">
+    <w:abstractNumId w:val="54"/>
+  </w:num>
+  <w:num w:numId="48" w16cid:durableId="1772429788">
+    <w:abstractNumId w:val="71"/>
+  </w:num>
+  <w:num w:numId="49" w16cid:durableId="1065032300">
+    <w:abstractNumId w:val="63"/>
+  </w:num>
+  <w:num w:numId="50" w16cid:durableId="2073040766">
+    <w:abstractNumId w:val="57"/>
+  </w:num>
+  <w:num w:numId="51" w16cid:durableId="107629475">
+    <w:abstractNumId w:val="13"/>
+  </w:num>
+  <w:num w:numId="52" w16cid:durableId="920023039">
+    <w:abstractNumId w:val="23"/>
+  </w:num>
+  <w:num w:numId="53" w16cid:durableId="366107234">
+    <w:abstractNumId w:val="53"/>
+  </w:num>
+  <w:num w:numId="54" w16cid:durableId="2008557514">
+    <w:abstractNumId w:val="25"/>
+  </w:num>
+  <w:num w:numId="55" w16cid:durableId="489564120">
+    <w:abstractNumId w:val="35"/>
+  </w:num>
+  <w:num w:numId="56" w16cid:durableId="406540941">
+    <w:abstractNumId w:val="58"/>
+  </w:num>
+  <w:num w:numId="57" w16cid:durableId="2096514699">
+    <w:abstractNumId w:val="36"/>
+  </w:num>
+  <w:num w:numId="58" w16cid:durableId="719479255">
+    <w:abstractNumId w:val="28"/>
+  </w:num>
+  <w:num w:numId="59" w16cid:durableId="486942106">
+    <w:abstractNumId w:val="17"/>
+  </w:num>
+  <w:num w:numId="60" w16cid:durableId="796217350">
+    <w:abstractNumId w:val="41"/>
+  </w:num>
+  <w:num w:numId="61" w16cid:durableId="1916433285">
+    <w:abstractNumId w:val="43"/>
+  </w:num>
+  <w:num w:numId="62" w16cid:durableId="2117752793">
+    <w:abstractNumId w:val="21"/>
+  </w:num>
+  <w:num w:numId="63" w16cid:durableId="1769034205">
+    <w:abstractNumId w:val="38"/>
+  </w:num>
+  <w:num w:numId="64" w16cid:durableId="1550148622">
+    <w:abstractNumId w:val="42"/>
+  </w:num>
+  <w:num w:numId="65" w16cid:durableId="376011792">
+    <w:abstractNumId w:val="24"/>
+  </w:num>
+  <w:num w:numId="66" w16cid:durableId="2018578102">
+    <w:abstractNumId w:val="30"/>
+  </w:num>
+  <w:num w:numId="67" w16cid:durableId="1756247649">
+    <w:abstractNumId w:val="55"/>
+  </w:num>
+  <w:num w:numId="68" w16cid:durableId="2115857085">
+    <w:abstractNumId w:val="20"/>
+  </w:num>
+  <w:num w:numId="69" w16cid:durableId="2003463187">
     <w:abstractNumId w:val="52"/>
   </w:num>
-  <w:num w:numId="48" w16cid:durableId="1772429788">
-    <w:abstractNumId w:val="69"/>
-  </w:num>
-  <w:num w:numId="49" w16cid:durableId="1065032300">
-    <w:abstractNumId w:val="61"/>
-  </w:num>
-  <w:num w:numId="50" w16cid:durableId="2073040766">
-    <w:abstractNumId w:val="55"/>
-  </w:num>
-  <w:num w:numId="51" w16cid:durableId="107629475">
-    <w:abstractNumId w:val="12"/>
-  </w:num>
-  <w:num w:numId="52" w16cid:durableId="920023039">
-    <w:abstractNumId w:val="21"/>
-  </w:num>
-  <w:num w:numId="53" w16cid:durableId="366107234">
-    <w:abstractNumId w:val="51"/>
-  </w:num>
-  <w:num w:numId="54" w16cid:durableId="2008557514">
-    <w:abstractNumId w:val="23"/>
-  </w:num>
-  <w:num w:numId="55" w16cid:durableId="489564120">
-    <w:abstractNumId w:val="33"/>
-  </w:num>
-  <w:num w:numId="56" w16cid:durableId="406540941">
+  <w:num w:numId="70" w16cid:durableId="1756856131">
     <w:abstractNumId w:val="56"/>
   </w:num>
-  <w:num w:numId="57" w16cid:durableId="2096514699">
-    <w:abstractNumId w:val="34"/>
-  </w:num>
-  <w:num w:numId="58" w16cid:durableId="719479255">
-    <w:abstractNumId w:val="26"/>
-  </w:num>
-  <w:num w:numId="59" w16cid:durableId="486942106">
-    <w:abstractNumId w:val="16"/>
-  </w:num>
-  <w:num w:numId="60" w16cid:durableId="796217350">
-    <w:abstractNumId w:val="39"/>
-  </w:num>
-  <w:num w:numId="61" w16cid:durableId="1916433285">
-    <w:abstractNumId w:val="41"/>
-  </w:num>
-  <w:num w:numId="62" w16cid:durableId="2117752793">
-    <w:abstractNumId w:val="19"/>
-  </w:num>
-  <w:num w:numId="63" w16cid:durableId="1769034205">
-    <w:abstractNumId w:val="36"/>
-  </w:num>
-  <w:num w:numId="64" w16cid:durableId="1550148622">
-    <w:abstractNumId w:val="40"/>
-  </w:num>
-  <w:num w:numId="65" w16cid:durableId="376011792">
-    <w:abstractNumId w:val="22"/>
-  </w:num>
-  <w:num w:numId="66" w16cid:durableId="2018578102">
-    <w:abstractNumId w:val="28"/>
-  </w:num>
-  <w:num w:numId="67" w16cid:durableId="1756247649">
-    <w:abstractNumId w:val="53"/>
-  </w:num>
-  <w:num w:numId="68" w16cid:durableId="2115857085">
+  <w:num w:numId="71" w16cid:durableId="1708799866">
     <w:abstractNumId w:val="18"/>
   </w:num>
-  <w:num w:numId="69" w16cid:durableId="2003463187">
-    <w:abstractNumId w:val="50"/>
-  </w:num>
-  <w:num w:numId="70" w16cid:durableId="1756856131">
-    <w:abstractNumId w:val="54"/>
+  <w:num w:numId="72" w16cid:durableId="1593930078">
+    <w:abstractNumId w:val="10"/>
   </w:num>
   <w:numIdMacAtCleanup w:val="6"/>
 </w:numbering>

</xml_diff>